<commit_message>
Entry.py done. Node.py in progress
</commit_message>
<xml_diff>
--- a/Τεχνολογία Βάσεων Δεδομένων - Εργασία 2024.docx
+++ b/Τεχνολογία Βάσεων Δεδομένων - Εργασία 2024.docx
@@ -818,7 +818,6 @@
           <w:rFonts w:ascii="Times New Roman" w:hAnsi="Times New Roman" w:cs="Times New Roman"/>
           <w:sz w:val="23"/>
           <w:szCs w:val="23"/>
-          <w:lang w:val="en-US"/>
         </w:rPr>
       </w:pPr>
       <w:r>
@@ -967,6 +966,7 @@
           <w:rFonts w:ascii="Times New Roman" w:hAnsi="Times New Roman" w:cs="Times New Roman"/>
           <w:sz w:val="23"/>
           <w:szCs w:val="23"/>
+          <w:lang w:val="el-GR"/>
         </w:rPr>
         <w:t>Πριν την έναρξη της</w:t>
       </w:r>
@@ -975,14 +975,33 @@
           <w:rFonts w:ascii="Times New Roman" w:hAnsi="Times New Roman" w:cs="Times New Roman"/>
           <w:sz w:val="23"/>
           <w:szCs w:val="23"/>
-        </w:rPr>
-        <w:t xml:space="preserve"> κατασκευής του R* δένδρου</w:t>
-      </w:r>
-      <w:r>
-        <w:rPr>
-          <w:rFonts w:ascii="Times New Roman" w:hAnsi="Times New Roman" w:cs="Times New Roman"/>
-          <w:sz w:val="23"/>
-          <w:szCs w:val="23"/>
+          <w:lang w:val="el-GR"/>
+        </w:rPr>
+        <w:t xml:space="preserve"> κατασκευής του </w:t>
+      </w:r>
+      <w:r>
+        <w:rPr>
+          <w:rFonts w:ascii="Times New Roman" w:hAnsi="Times New Roman" w:cs="Times New Roman"/>
+          <w:sz w:val="23"/>
+          <w:szCs w:val="23"/>
+        </w:rPr>
+        <w:t>R</w:t>
+      </w:r>
+      <w:r>
+        <w:rPr>
+          <w:rFonts w:ascii="Times New Roman" w:hAnsi="Times New Roman" w:cs="Times New Roman"/>
+          <w:sz w:val="23"/>
+          <w:szCs w:val="23"/>
+          <w:lang w:val="el-GR"/>
+        </w:rPr>
+        <w:t>* δένδρου</w:t>
+      </w:r>
+      <w:r>
+        <w:rPr>
+          <w:rFonts w:ascii="Times New Roman" w:hAnsi="Times New Roman" w:cs="Times New Roman"/>
+          <w:sz w:val="23"/>
+          <w:szCs w:val="23"/>
+          <w:lang w:val="el-GR"/>
         </w:rPr>
         <w:t xml:space="preserve">, </w:t>
       </w:r>
@@ -991,6 +1010,7 @@
           <w:rFonts w:ascii="Times New Roman" w:hAnsi="Times New Roman" w:cs="Times New Roman"/>
           <w:sz w:val="23"/>
           <w:szCs w:val="23"/>
+          <w:lang w:val="el-GR"/>
         </w:rPr>
         <w:t>χρειάζεται η δημιουργία</w:t>
       </w:r>
@@ -999,6 +1019,7 @@
           <w:rFonts w:ascii="Times New Roman" w:hAnsi="Times New Roman" w:cs="Times New Roman"/>
           <w:sz w:val="23"/>
           <w:szCs w:val="23"/>
+          <w:lang w:val="el-GR"/>
         </w:rPr>
         <w:t xml:space="preserve"> μιας λίστας</w:t>
       </w:r>
@@ -1007,6 +1028,7 @@
           <w:rFonts w:ascii="Times New Roman" w:hAnsi="Times New Roman" w:cs="Times New Roman"/>
           <w:sz w:val="23"/>
           <w:szCs w:val="23"/>
+          <w:lang w:val="el-GR"/>
         </w:rPr>
         <w:t xml:space="preserve">,  </w:t>
       </w:r>
@@ -1015,6 +1037,7 @@
           <w:rFonts w:ascii="Times New Roman" w:hAnsi="Times New Roman" w:cs="Times New Roman"/>
           <w:sz w:val="23"/>
           <w:szCs w:val="23"/>
+          <w:lang w:val="el-GR"/>
         </w:rPr>
         <w:t>η οποία</w:t>
       </w:r>
@@ -1023,14 +1046,41 @@
           <w:rFonts w:ascii="Times New Roman" w:hAnsi="Times New Roman" w:cs="Times New Roman"/>
           <w:sz w:val="23"/>
           <w:szCs w:val="23"/>
-        </w:rPr>
-        <w:t xml:space="preserve"> θα αποτελείται από ένα πλήθος blocks των 32KB</w:t>
-      </w:r>
-      <w:r>
-        <w:rPr>
-          <w:rFonts w:ascii="Times New Roman" w:hAnsi="Times New Roman" w:cs="Times New Roman"/>
-          <w:sz w:val="23"/>
-          <w:szCs w:val="23"/>
+          <w:lang w:val="el-GR"/>
+        </w:rPr>
+        <w:t xml:space="preserve"> θα αποτελείται από ένα πλήθος </w:t>
+      </w:r>
+      <w:r>
+        <w:rPr>
+          <w:rFonts w:ascii="Times New Roman" w:hAnsi="Times New Roman" w:cs="Times New Roman"/>
+          <w:sz w:val="23"/>
+          <w:szCs w:val="23"/>
+        </w:rPr>
+        <w:t>blocks</w:t>
+      </w:r>
+      <w:r>
+        <w:rPr>
+          <w:rFonts w:ascii="Times New Roman" w:hAnsi="Times New Roman" w:cs="Times New Roman"/>
+          <w:sz w:val="23"/>
+          <w:szCs w:val="23"/>
+          <w:lang w:val="el-GR"/>
+        </w:rPr>
+        <w:t xml:space="preserve"> των 32</w:t>
+      </w:r>
+      <w:r>
+        <w:rPr>
+          <w:rFonts w:ascii="Times New Roman" w:hAnsi="Times New Roman" w:cs="Times New Roman"/>
+          <w:sz w:val="23"/>
+          <w:szCs w:val="23"/>
+        </w:rPr>
+        <w:t>KB</w:t>
+      </w:r>
+      <w:r>
+        <w:rPr>
+          <w:rFonts w:ascii="Times New Roman" w:hAnsi="Times New Roman" w:cs="Times New Roman"/>
+          <w:sz w:val="23"/>
+          <w:szCs w:val="23"/>
+          <w:lang w:val="el-GR"/>
         </w:rPr>
         <w:t>. Αυτά θα περιέχουν</w:t>
       </w:r>
@@ -1039,8 +1089,26 @@
           <w:rFonts w:ascii="Times New Roman" w:hAnsi="Times New Roman" w:cs="Times New Roman"/>
           <w:sz w:val="23"/>
           <w:szCs w:val="23"/>
-        </w:rPr>
-        <w:t xml:space="preserve"> λίστες από records, τα οποία λαμβάνουμε από το </w:t>
+          <w:lang w:val="el-GR"/>
+        </w:rPr>
+        <w:t xml:space="preserve"> λίστες από </w:t>
+      </w:r>
+      <w:r>
+        <w:rPr>
+          <w:rFonts w:ascii="Times New Roman" w:hAnsi="Times New Roman" w:cs="Times New Roman"/>
+          <w:sz w:val="23"/>
+          <w:szCs w:val="23"/>
+        </w:rPr>
+        <w:t>records</w:t>
+      </w:r>
+      <w:r>
+        <w:rPr>
+          <w:rFonts w:ascii="Times New Roman" w:hAnsi="Times New Roman" w:cs="Times New Roman"/>
+          <w:sz w:val="23"/>
+          <w:szCs w:val="23"/>
+          <w:lang w:val="el-GR"/>
+        </w:rPr>
+        <w:t xml:space="preserve">, τα οποία λαμβάνουμε από το </w:t>
       </w:r>
       <w:proofErr w:type="spellStart"/>
       <w:r>
@@ -1057,6 +1125,7 @@
           <w:rFonts w:ascii="Times New Roman" w:hAnsi="Times New Roman" w:cs="Times New Roman"/>
           <w:sz w:val="23"/>
           <w:szCs w:val="23"/>
+          <w:lang w:val="el-GR"/>
         </w:rPr>
         <w:t xml:space="preserve"> αρχείο.</w:t>
       </w:r>
@@ -1065,14 +1134,33 @@
           <w:rFonts w:ascii="Times New Roman" w:hAnsi="Times New Roman" w:cs="Times New Roman"/>
           <w:sz w:val="23"/>
           <w:szCs w:val="23"/>
-        </w:rPr>
-        <w:t xml:space="preserve"> Τα records περιέχουν </w:t>
-      </w:r>
-      <w:r>
-        <w:rPr>
-          <w:rFonts w:ascii="Times New Roman" w:hAnsi="Times New Roman" w:cs="Times New Roman"/>
-          <w:sz w:val="23"/>
-          <w:szCs w:val="23"/>
+          <w:lang w:val="el-GR"/>
+        </w:rPr>
+        <w:t xml:space="preserve"> Τα </w:t>
+      </w:r>
+      <w:r>
+        <w:rPr>
+          <w:rFonts w:ascii="Times New Roman" w:hAnsi="Times New Roman" w:cs="Times New Roman"/>
+          <w:sz w:val="23"/>
+          <w:szCs w:val="23"/>
+        </w:rPr>
+        <w:t>records</w:t>
+      </w:r>
+      <w:r>
+        <w:rPr>
+          <w:rFonts w:ascii="Times New Roman" w:hAnsi="Times New Roman" w:cs="Times New Roman"/>
+          <w:sz w:val="23"/>
+          <w:szCs w:val="23"/>
+          <w:lang w:val="el-GR"/>
+        </w:rPr>
+        <w:t xml:space="preserve"> περιέχουν </w:t>
+      </w:r>
+      <w:r>
+        <w:rPr>
+          <w:rFonts w:ascii="Times New Roman" w:hAnsi="Times New Roman" w:cs="Times New Roman"/>
+          <w:sz w:val="23"/>
+          <w:szCs w:val="23"/>
+          <w:lang w:val="el-GR"/>
         </w:rPr>
         <w:t xml:space="preserve">πληροφορίες σχετικά με το αναγνωριστικό, το όνομα και τις συντεταγμένες </w:t>
       </w:r>
@@ -1081,8 +1169,43 @@
           <w:rFonts w:ascii="Times New Roman" w:hAnsi="Times New Roman" w:cs="Times New Roman"/>
           <w:sz w:val="23"/>
           <w:szCs w:val="23"/>
-        </w:rPr>
-        <w:t xml:space="preserve">ενός σημείου (id, name, </w:t>
+          <w:lang w:val="el-GR"/>
+        </w:rPr>
+        <w:t>ενός σημείου (</w:t>
+      </w:r>
+      <w:r>
+        <w:rPr>
+          <w:rFonts w:ascii="Times New Roman" w:hAnsi="Times New Roman" w:cs="Times New Roman"/>
+          <w:sz w:val="23"/>
+          <w:szCs w:val="23"/>
+        </w:rPr>
+        <w:t>id</w:t>
+      </w:r>
+      <w:r>
+        <w:rPr>
+          <w:rFonts w:ascii="Times New Roman" w:hAnsi="Times New Roman" w:cs="Times New Roman"/>
+          <w:sz w:val="23"/>
+          <w:szCs w:val="23"/>
+          <w:lang w:val="el-GR"/>
+        </w:rPr>
+        <w:t xml:space="preserve">, </w:t>
+      </w:r>
+      <w:r>
+        <w:rPr>
+          <w:rFonts w:ascii="Times New Roman" w:hAnsi="Times New Roman" w:cs="Times New Roman"/>
+          <w:sz w:val="23"/>
+          <w:szCs w:val="23"/>
+        </w:rPr>
+        <w:t>name</w:t>
+      </w:r>
+      <w:r>
+        <w:rPr>
+          <w:rFonts w:ascii="Times New Roman" w:hAnsi="Times New Roman" w:cs="Times New Roman"/>
+          <w:sz w:val="23"/>
+          <w:szCs w:val="23"/>
+          <w:lang w:val="el-GR"/>
+        </w:rPr>
+        <w:t xml:space="preserve">, </w:t>
       </w:r>
       <w:proofErr w:type="spellStart"/>
       <w:r>
@@ -1099,6 +1222,7 @@
           <w:rFonts w:ascii="Times New Roman" w:hAnsi="Times New Roman" w:cs="Times New Roman"/>
           <w:sz w:val="23"/>
           <w:szCs w:val="23"/>
+          <w:lang w:val="el-GR"/>
         </w:rPr>
         <w:t xml:space="preserve">/ </w:t>
       </w:r>
@@ -1117,6 +1241,7 @@
           <w:rFonts w:ascii="Times New Roman" w:hAnsi="Times New Roman" w:cs="Times New Roman"/>
           <w:sz w:val="23"/>
           <w:szCs w:val="23"/>
+          <w:lang w:val="el-GR"/>
         </w:rPr>
         <w:t>/</w:t>
       </w:r>
@@ -1125,6 +1250,7 @@
           <w:rFonts w:ascii="Times New Roman" w:hAnsi="Times New Roman" w:cs="Times New Roman"/>
           <w:sz w:val="23"/>
           <w:szCs w:val="23"/>
+          <w:lang w:val="el-GR"/>
         </w:rPr>
         <w:t xml:space="preserve"> κλπ</w:t>
       </w:r>
@@ -1133,6 +1259,7 @@
           <w:rFonts w:ascii="Times New Roman" w:hAnsi="Times New Roman" w:cs="Times New Roman"/>
           <w:sz w:val="23"/>
           <w:szCs w:val="23"/>
+          <w:lang w:val="el-GR"/>
         </w:rPr>
         <w:t>).</w:t>
       </w:r>
@@ -1141,6 +1268,7 @@
           <w:rFonts w:ascii="Times New Roman" w:hAnsi="Times New Roman" w:cs="Times New Roman"/>
           <w:sz w:val="23"/>
           <w:szCs w:val="23"/>
+          <w:lang w:val="el-GR"/>
         </w:rPr>
         <w:t xml:space="preserve"> </w:t>
       </w:r>
@@ -1347,13 +1475,15 @@
           <w:rFonts w:ascii="Times New Roman" w:hAnsi="Times New Roman" w:cs="Times New Roman"/>
           <w:sz w:val="23"/>
           <w:szCs w:val="23"/>
-        </w:rPr>
-      </w:pPr>
-      <w:r>
-        <w:rPr>
-          <w:rFonts w:ascii="Times New Roman" w:hAnsi="Times New Roman" w:cs="Times New Roman"/>
-          <w:sz w:val="23"/>
-          <w:szCs w:val="23"/>
+          <w:lang w:val="el-GR"/>
+        </w:rPr>
+      </w:pPr>
+      <w:r>
+        <w:rPr>
+          <w:rFonts w:ascii="Times New Roman" w:hAnsi="Times New Roman" w:cs="Times New Roman"/>
+          <w:sz w:val="23"/>
+          <w:szCs w:val="23"/>
+          <w:lang w:val="el-GR"/>
         </w:rPr>
         <w:t xml:space="preserve">Συνεχίζουμε δημιουργώντας ένα αρχείο </w:t>
       </w:r>
@@ -1372,6 +1502,7 @@
           <w:rFonts w:ascii="Times New Roman" w:hAnsi="Times New Roman" w:cs="Times New Roman"/>
           <w:sz w:val="23"/>
           <w:szCs w:val="23"/>
+          <w:lang w:val="el-GR"/>
         </w:rPr>
         <w:t>.</w:t>
       </w:r>
@@ -1381,21 +1512,74 @@
           <w:sz w:val="23"/>
           <w:szCs w:val="23"/>
         </w:rPr>
-        <w:t>xml, το οποίο θα περιέχει την λίστα των blocks</w:t>
-      </w:r>
-      <w:r>
-        <w:rPr>
-          <w:rFonts w:ascii="Times New Roman" w:hAnsi="Times New Roman" w:cs="Times New Roman"/>
-          <w:sz w:val="23"/>
-          <w:szCs w:val="23"/>
-        </w:rPr>
-        <w:t xml:space="preserve"> με τα records σε μορφή xml.</w:t>
-      </w:r>
-      <w:r>
-        <w:rPr>
-          <w:rFonts w:ascii="Times New Roman" w:hAnsi="Times New Roman" w:cs="Times New Roman"/>
-          <w:sz w:val="23"/>
-          <w:szCs w:val="23"/>
+        <w:t>xml</w:t>
+      </w:r>
+      <w:r>
+        <w:rPr>
+          <w:rFonts w:ascii="Times New Roman" w:hAnsi="Times New Roman" w:cs="Times New Roman"/>
+          <w:sz w:val="23"/>
+          <w:szCs w:val="23"/>
+          <w:lang w:val="el-GR"/>
+        </w:rPr>
+        <w:t xml:space="preserve">, το οποίο θα περιέχει την λίστα των </w:t>
+      </w:r>
+      <w:r>
+        <w:rPr>
+          <w:rFonts w:ascii="Times New Roman" w:hAnsi="Times New Roman" w:cs="Times New Roman"/>
+          <w:sz w:val="23"/>
+          <w:szCs w:val="23"/>
+        </w:rPr>
+        <w:t>blocks</w:t>
+      </w:r>
+      <w:r>
+        <w:rPr>
+          <w:rFonts w:ascii="Times New Roman" w:hAnsi="Times New Roman" w:cs="Times New Roman"/>
+          <w:sz w:val="23"/>
+          <w:szCs w:val="23"/>
+          <w:lang w:val="el-GR"/>
+        </w:rPr>
+        <w:t xml:space="preserve"> με τα </w:t>
+      </w:r>
+      <w:r>
+        <w:rPr>
+          <w:rFonts w:ascii="Times New Roman" w:hAnsi="Times New Roman" w:cs="Times New Roman"/>
+          <w:sz w:val="23"/>
+          <w:szCs w:val="23"/>
+        </w:rPr>
+        <w:t>records</w:t>
+      </w:r>
+      <w:r>
+        <w:rPr>
+          <w:rFonts w:ascii="Times New Roman" w:hAnsi="Times New Roman" w:cs="Times New Roman"/>
+          <w:sz w:val="23"/>
+          <w:szCs w:val="23"/>
+          <w:lang w:val="el-GR"/>
+        </w:rPr>
+        <w:t xml:space="preserve"> σε μορφή </w:t>
+      </w:r>
+      <w:r>
+        <w:rPr>
+          <w:rFonts w:ascii="Times New Roman" w:hAnsi="Times New Roman" w:cs="Times New Roman"/>
+          <w:sz w:val="23"/>
+          <w:szCs w:val="23"/>
+        </w:rPr>
+        <w:t>xml</w:t>
+      </w:r>
+      <w:r>
+        <w:rPr>
+          <w:rFonts w:ascii="Times New Roman" w:hAnsi="Times New Roman" w:cs="Times New Roman"/>
+          <w:sz w:val="23"/>
+          <w:szCs w:val="23"/>
+          <w:lang w:val="el-GR"/>
+        </w:rPr>
+        <w:t>.</w:t>
+      </w:r>
+      <w:r>
+        <w:rPr>
+          <w:rFonts w:ascii="Times New Roman" w:hAnsi="Times New Roman" w:cs="Times New Roman"/>
+          <w:sz w:val="23"/>
+          <w:szCs w:val="23"/>
+          <w:lang w:val="el-GR"/>
         </w:rPr>
         <w:t xml:space="preserve"> </w:t>
       </w:r>
@@ -3743,7 +3927,6 @@
         <w:rPr>
           <w:rFonts w:ascii="Times New Roman" w:hAnsi="Times New Roman" w:cs="Times New Roman"/>
           <w:szCs w:val="23"/>
-          <w:lang w:val="en-US"/>
         </w:rPr>
       </w:pPr>
       <w:r>
@@ -4022,21 +4205,7 @@
           <w:rFonts w:ascii="Times New Roman" w:hAnsi="Times New Roman" w:cs="Times New Roman"/>
           <w:szCs w:val="23"/>
         </w:rPr>
-        <w:t xml:space="preserve"> Υπολογίζεται η επιφάνεια του τρέχοντος και του νέου </w:t>
-      </w:r>
-      <w:r>
-        <w:rPr>
-          <w:rFonts w:ascii="Times New Roman" w:hAnsi="Times New Roman" w:cs="Times New Roman"/>
-          <w:szCs w:val="23"/>
-        </w:rPr>
-        <w:t>ορθογωνίου</w:t>
-      </w:r>
-      <w:r>
-        <w:rPr>
-          <w:rFonts w:ascii="Times New Roman" w:hAnsi="Times New Roman" w:cs="Times New Roman"/>
-          <w:szCs w:val="23"/>
-        </w:rPr>
-        <w:t xml:space="preserve">  χρησιμοποιώντας τη μέθοδο calculate_area.</w:t>
+        <w:t xml:space="preserve"> Υπολογίζεται η επιφάνεια του τρέχοντος και του νέου ορθογωνίου  χρησιμοποιώντας τη μέθοδο calculate_area.</w:t>
       </w:r>
       <w:r>
         <w:t xml:space="preserve"> </w:t>
@@ -4695,15 +4864,7 @@
           <w:szCs w:val="23"/>
           <w:lang w:val="en-US"/>
         </w:rPr>
-        <w:t>:</w:t>
-      </w:r>
-      <w:r>
-        <w:rPr>
-          <w:rFonts w:ascii="Times New Roman" w:hAnsi="Times New Roman" w:cs="Times New Roman"/>
-          <w:szCs w:val="23"/>
-          <w:lang w:val="en-US"/>
-        </w:rPr>
-        <w:t xml:space="preserve"> </w:t>
+        <w:t xml:space="preserve">: </w:t>
       </w:r>
       <w:proofErr w:type="spellStart"/>
       <w:r>
@@ -4793,15 +4954,7 @@
           <w:szCs w:val="23"/>
           <w:lang w:val="en-US"/>
         </w:rPr>
-        <w:t>]</w:t>
-      </w:r>
-      <w:r>
-        <w:rPr>
-          <w:rFonts w:ascii="Times New Roman" w:hAnsi="Times New Roman" w:cs="Times New Roman"/>
-          <w:szCs w:val="23"/>
-          <w:lang w:val="en-US"/>
-        </w:rPr>
-        <w:t>.</w:t>
+        <w:t>].</w:t>
       </w:r>
     </w:p>
     <w:p>
@@ -5095,16 +5248,7 @@
           <w:rFonts w:ascii="Times New Roman" w:hAnsi="Times New Roman" w:cs="Times New Roman"/>
           <w:szCs w:val="23"/>
         </w:rPr>
-        <w:t xml:space="preserve">α τις αντίστοιχες </w:t>
-      </w:r>
-      <w:bookmarkStart w:id="1" w:name="_GoBack"/>
-      <w:bookmarkEnd w:id="1"/>
-      <w:r>
-        <w:rPr>
-          <w:rFonts w:ascii="Times New Roman" w:hAnsi="Times New Roman" w:cs="Times New Roman"/>
-          <w:szCs w:val="23"/>
-        </w:rPr>
-        <w:t>συντεταγμένες</w:t>
+        <w:t>α τις αντίστοιχες συντεταγμένες</w:t>
       </w:r>
       <w:r>
         <w:rPr>
@@ -5201,11 +5345,1013 @@
       <w:r>
         <w:rPr>
           <w:rFonts w:ascii="Times New Roman" w:hAnsi="Times New Roman" w:cs="Times New Roman"/>
-          <w:szCs w:val="23"/>
-          <w:lang w:val="en-US"/>
-        </w:rPr>
-        <w:t>Entry:</w:t>
-      </w:r>
+          <w:b/>
+          <w:szCs w:val="23"/>
+          <w:lang w:val="en-US"/>
+        </w:rPr>
+        <w:t>Entry</w:t>
+      </w:r>
+      <w:r>
+        <w:rPr>
+          <w:rFonts w:ascii="Times New Roman" w:hAnsi="Times New Roman" w:cs="Times New Roman"/>
+          <w:szCs w:val="23"/>
+        </w:rPr>
+        <w:t>:</w:t>
+      </w:r>
+      <w:r>
+        <w:rPr>
+          <w:rFonts w:ascii="Times New Roman" w:hAnsi="Times New Roman" w:cs="Times New Roman"/>
+          <w:szCs w:val="23"/>
+        </w:rPr>
+        <w:t xml:space="preserve"> Αναπαριστά μία εσωτερική εγγραφή, δηλαδή εγγραφή εσωτερικού κόμβου. Αποτελείται από δύο πεδία :</w:t>
+      </w:r>
+    </w:p>
+    <w:p>
+      <w:pPr>
+        <w:pStyle w:val="ListParagraph"/>
+        <w:numPr>
+          <w:ilvl w:val="0"/>
+          <w:numId w:val="8"/>
+        </w:numPr>
+        <w:jc w:val="both"/>
+        <w:rPr>
+          <w:rFonts w:ascii="Times New Roman" w:hAnsi="Times New Roman" w:cs="Times New Roman"/>
+          <w:szCs w:val="23"/>
+        </w:rPr>
+      </w:pPr>
+      <w:proofErr w:type="gramStart"/>
+      <w:r>
+        <w:rPr>
+          <w:rFonts w:ascii="Times New Roman" w:hAnsi="Times New Roman" w:cs="Times New Roman"/>
+          <w:b/>
+          <w:szCs w:val="23"/>
+          <w:lang w:val="en-US"/>
+        </w:rPr>
+        <w:t>rectangle</w:t>
+      </w:r>
+      <w:proofErr w:type="gramEnd"/>
+      <w:r>
+        <w:rPr>
+          <w:rFonts w:ascii="Times New Roman" w:hAnsi="Times New Roman" w:cs="Times New Roman"/>
+          <w:szCs w:val="23"/>
+        </w:rPr>
+        <w:t xml:space="preserve">: αναπαριστά το </w:t>
+      </w:r>
+      <w:r>
+        <w:rPr>
+          <w:rFonts w:ascii="Times New Roman" w:hAnsi="Times New Roman" w:cs="Times New Roman"/>
+          <w:szCs w:val="23"/>
+          <w:lang w:val="en-US"/>
+        </w:rPr>
+        <w:t>minimum</w:t>
+      </w:r>
+      <w:r>
+        <w:rPr>
+          <w:rFonts w:ascii="Times New Roman" w:hAnsi="Times New Roman" w:cs="Times New Roman"/>
+          <w:szCs w:val="23"/>
+        </w:rPr>
+        <w:t xml:space="preserve"> </w:t>
+      </w:r>
+      <w:r>
+        <w:rPr>
+          <w:rFonts w:ascii="Times New Roman" w:hAnsi="Times New Roman" w:cs="Times New Roman"/>
+          <w:szCs w:val="23"/>
+          <w:lang w:val="en-US"/>
+        </w:rPr>
+        <w:t>bounding</w:t>
+      </w:r>
+      <w:r>
+        <w:rPr>
+          <w:rFonts w:ascii="Times New Roman" w:hAnsi="Times New Roman" w:cs="Times New Roman"/>
+          <w:szCs w:val="23"/>
+        </w:rPr>
+        <w:t xml:space="preserve"> </w:t>
+      </w:r>
+      <w:r>
+        <w:rPr>
+          <w:rFonts w:ascii="Times New Roman" w:hAnsi="Times New Roman" w:cs="Times New Roman"/>
+          <w:szCs w:val="23"/>
+          <w:lang w:val="en-US"/>
+        </w:rPr>
+        <w:t>rectangle</w:t>
+      </w:r>
+      <w:r>
+        <w:rPr>
+          <w:rFonts w:ascii="Times New Roman" w:hAnsi="Times New Roman" w:cs="Times New Roman"/>
+          <w:szCs w:val="23"/>
+        </w:rPr>
+        <w:t xml:space="preserve"> του </w:t>
+      </w:r>
+      <w:r>
+        <w:rPr>
+          <w:rFonts w:ascii="Times New Roman" w:hAnsi="Times New Roman" w:cs="Times New Roman"/>
+          <w:szCs w:val="23"/>
+        </w:rPr>
+        <w:t>κόμβου παιδιού</w:t>
+      </w:r>
+      <w:r>
+        <w:rPr>
+          <w:rFonts w:ascii="Times New Roman" w:hAnsi="Times New Roman" w:cs="Times New Roman"/>
+          <w:szCs w:val="23"/>
+        </w:rPr>
+        <w:t xml:space="preserve"> του συγκεκριμένου </w:t>
+      </w:r>
+      <w:r>
+        <w:rPr>
+          <w:rFonts w:ascii="Times New Roman" w:hAnsi="Times New Roman" w:cs="Times New Roman"/>
+          <w:szCs w:val="23"/>
+          <w:lang w:val="en-US"/>
+        </w:rPr>
+        <w:t>entry</w:t>
+      </w:r>
+      <w:r>
+        <w:rPr>
+          <w:rFonts w:ascii="Times New Roman" w:hAnsi="Times New Roman" w:cs="Times New Roman"/>
+          <w:szCs w:val="23"/>
+        </w:rPr>
+        <w:t xml:space="preserve">. </w:t>
+      </w:r>
+    </w:p>
+    <w:p>
+      <w:pPr>
+        <w:pStyle w:val="ListParagraph"/>
+        <w:numPr>
+          <w:ilvl w:val="0"/>
+          <w:numId w:val="8"/>
+        </w:numPr>
+        <w:jc w:val="both"/>
+        <w:rPr>
+          <w:rFonts w:ascii="Times New Roman" w:hAnsi="Times New Roman" w:cs="Times New Roman"/>
+          <w:szCs w:val="23"/>
+        </w:rPr>
+      </w:pPr>
+      <w:r>
+        <w:rPr>
+          <w:rFonts w:ascii="Times New Roman" w:hAnsi="Times New Roman" w:cs="Times New Roman"/>
+          <w:b/>
+          <w:szCs w:val="23"/>
+        </w:rPr>
+        <w:t>child</w:t>
+      </w:r>
+      <w:r>
+        <w:rPr>
+          <w:rFonts w:ascii="Times New Roman" w:hAnsi="Times New Roman" w:cs="Times New Roman"/>
+          <w:szCs w:val="23"/>
+        </w:rPr>
+        <w:t xml:space="preserve">: αναπαριστά τον κόμβο παιδί του συγκεκριμένου entry. </w:t>
+      </w:r>
+    </w:p>
+    <w:p>
+      <w:pPr>
+        <w:pStyle w:val="ListParagraph"/>
+        <w:ind w:left="2410"/>
+        <w:jc w:val="both"/>
+        <w:rPr>
+          <w:rFonts w:ascii="Times New Roman" w:hAnsi="Times New Roman" w:cs="Times New Roman"/>
+          <w:szCs w:val="23"/>
+        </w:rPr>
+      </w:pPr>
+    </w:p>
+    <w:p>
+      <w:pPr>
+        <w:jc w:val="both"/>
+        <w:rPr>
+          <w:rFonts w:ascii="Times New Roman" w:hAnsi="Times New Roman" w:cs="Times New Roman"/>
+          <w:szCs w:val="23"/>
+        </w:rPr>
+      </w:pPr>
+      <w:r>
+        <w:rPr>
+          <w:rFonts w:ascii="Times New Roman" w:hAnsi="Times New Roman" w:cs="Times New Roman"/>
+          <w:szCs w:val="23"/>
+        </w:rPr>
+        <w:t xml:space="preserve">                     </w:t>
+      </w:r>
+      <w:r>
+        <w:rPr>
+          <w:rFonts w:ascii="Times New Roman" w:hAnsi="Times New Roman" w:cs="Times New Roman"/>
+          <w:szCs w:val="23"/>
+        </w:rPr>
+        <w:t>Περιλαμβάνει τις εξής μεθόδους:</w:t>
+      </w:r>
+    </w:p>
+    <w:p>
+      <w:pPr>
+        <w:pStyle w:val="ListParagraph"/>
+        <w:numPr>
+          <w:ilvl w:val="0"/>
+          <w:numId w:val="10"/>
+        </w:numPr>
+        <w:jc w:val="both"/>
+        <w:rPr>
+          <w:rFonts w:ascii="Times New Roman" w:hAnsi="Times New Roman" w:cs="Times New Roman"/>
+          <w:szCs w:val="23"/>
+        </w:rPr>
+      </w:pPr>
+      <w:r>
+        <w:rPr>
+          <w:rFonts w:ascii="Times New Roman" w:hAnsi="Times New Roman" w:cs="Times New Roman"/>
+          <w:b/>
+          <w:szCs w:val="23"/>
+        </w:rPr>
+        <w:lastRenderedPageBreak/>
+        <w:t>__init__(self, rectangle, child)</w:t>
+      </w:r>
+      <w:r>
+        <w:rPr>
+          <w:rFonts w:ascii="Times New Roman" w:hAnsi="Times New Roman" w:cs="Times New Roman"/>
+          <w:szCs w:val="23"/>
+        </w:rPr>
+        <w:t xml:space="preserve">: η οποία δέχεται ως ορίσματα ένα </w:t>
+      </w:r>
+      <w:r>
+        <w:rPr>
+          <w:rFonts w:ascii="Times New Roman" w:hAnsi="Times New Roman" w:cs="Times New Roman"/>
+          <w:szCs w:val="23"/>
+        </w:rPr>
+        <w:t>ορθογώνιο</w:t>
+      </w:r>
+      <w:r>
+        <w:rPr>
+          <w:rFonts w:ascii="Times New Roman" w:hAnsi="Times New Roman" w:cs="Times New Roman"/>
+          <w:szCs w:val="23"/>
+        </w:rPr>
+        <w:t xml:space="preserve"> και ένα </w:t>
+      </w:r>
+      <w:r>
+        <w:rPr>
+          <w:rFonts w:ascii="Times New Roman" w:hAnsi="Times New Roman" w:cs="Times New Roman"/>
+          <w:szCs w:val="23"/>
+        </w:rPr>
+        <w:t>κόμβο</w:t>
+      </w:r>
+      <w:r>
+        <w:rPr>
+          <w:rFonts w:ascii="Times New Roman" w:hAnsi="Times New Roman" w:cs="Times New Roman"/>
+          <w:szCs w:val="23"/>
+        </w:rPr>
+        <w:t xml:space="preserve"> ώστε να αρχικοποιήσει τα πεδία rectangle και child</w:t>
+      </w:r>
+      <w:r>
+        <w:rPr>
+          <w:rFonts w:ascii="Times New Roman" w:hAnsi="Times New Roman" w:cs="Times New Roman"/>
+          <w:szCs w:val="23"/>
+        </w:rPr>
+        <w:t>.</w:t>
+      </w:r>
+    </w:p>
+    <w:p>
+      <w:pPr>
+        <w:pStyle w:val="ListParagraph"/>
+        <w:ind w:left="2160"/>
+        <w:jc w:val="both"/>
+        <w:rPr>
+          <w:rFonts w:ascii="Times New Roman" w:hAnsi="Times New Roman" w:cs="Times New Roman"/>
+          <w:szCs w:val="23"/>
+          <w:lang w:val="en-US"/>
+        </w:rPr>
+      </w:pPr>
+      <w:r>
+        <w:rPr>
+          <w:rFonts w:ascii="Times New Roman" w:hAnsi="Times New Roman" w:cs="Times New Roman"/>
+          <w:noProof/>
+          <w:szCs w:val="23"/>
+          <w:lang w:val="en-US"/>
+        </w:rPr>
+        <w:drawing>
+          <wp:inline distT="0" distB="0" distL="0" distR="0" wp14:anchorId="261C4ECB" wp14:editId="64C41665">
+            <wp:extent cx="3010320" cy="676369"/>
+            <wp:effectExtent l="0" t="0" r="0" b="9525"/>
+            <wp:docPr id="21" name="Picture 21"/>
+            <wp:cNvGraphicFramePr>
+              <a:graphicFrameLocks xmlns:a="http://schemas.openxmlformats.org/drawingml/2006/main" noChangeAspect="1"/>
+            </wp:cNvGraphicFramePr>
+            <a:graphic xmlns:a="http://schemas.openxmlformats.org/drawingml/2006/main">
+              <a:graphicData uri="http://schemas.openxmlformats.org/drawingml/2006/picture">
+                <pic:pic xmlns:pic="http://schemas.openxmlformats.org/drawingml/2006/picture">
+                  <pic:nvPicPr>
+                    <pic:cNvPr id="0" name="init_entry.png"/>
+                    <pic:cNvPicPr/>
+                  </pic:nvPicPr>
+                  <pic:blipFill>
+                    <a:blip r:embed="rId20">
+                      <a:extLst>
+                        <a:ext uri="{28A0092B-C50C-407E-A947-70E740481C1C}">
+                          <a14:useLocalDpi xmlns:a14="http://schemas.microsoft.com/office/drawing/2010/main" val="0"/>
+                        </a:ext>
+                      </a:extLst>
+                    </a:blip>
+                    <a:stretch>
+                      <a:fillRect/>
+                    </a:stretch>
+                  </pic:blipFill>
+                  <pic:spPr>
+                    <a:xfrm>
+                      <a:off x="0" y="0"/>
+                      <a:ext cx="3010320" cy="676369"/>
+                    </a:xfrm>
+                    <a:prstGeom prst="rect">
+                      <a:avLst/>
+                    </a:prstGeom>
+                  </pic:spPr>
+                </pic:pic>
+              </a:graphicData>
+            </a:graphic>
+          </wp:inline>
+        </w:drawing>
+      </w:r>
+    </w:p>
+    <w:p>
+      <w:pPr>
+        <w:pStyle w:val="ListParagraph"/>
+        <w:ind w:left="2160"/>
+        <w:jc w:val="both"/>
+        <w:rPr>
+          <w:rFonts w:ascii="Times New Roman" w:hAnsi="Times New Roman" w:cs="Times New Roman"/>
+          <w:szCs w:val="23"/>
+          <w:lang w:val="en-US"/>
+        </w:rPr>
+      </w:pPr>
+    </w:p>
+    <w:p>
+      <w:pPr>
+        <w:pStyle w:val="ListParagraph"/>
+        <w:numPr>
+          <w:ilvl w:val="0"/>
+          <w:numId w:val="10"/>
+        </w:numPr>
+        <w:jc w:val="both"/>
+        <w:rPr>
+          <w:rFonts w:ascii="Times New Roman" w:hAnsi="Times New Roman" w:cs="Times New Roman"/>
+          <w:szCs w:val="23"/>
+        </w:rPr>
+      </w:pPr>
+      <w:r>
+        <w:rPr>
+          <w:rFonts w:ascii="Times New Roman" w:hAnsi="Times New Roman" w:cs="Times New Roman"/>
+          <w:b/>
+          <w:szCs w:val="23"/>
+          <w:lang w:val="en-US"/>
+        </w:rPr>
+        <w:t>set</w:t>
+      </w:r>
+      <w:r>
+        <w:rPr>
+          <w:rFonts w:ascii="Times New Roman" w:hAnsi="Times New Roman" w:cs="Times New Roman"/>
+          <w:b/>
+          <w:szCs w:val="23"/>
+        </w:rPr>
+        <w:t>_</w:t>
+      </w:r>
+      <w:proofErr w:type="gramStart"/>
+      <w:r>
+        <w:rPr>
+          <w:rFonts w:ascii="Times New Roman" w:hAnsi="Times New Roman" w:cs="Times New Roman"/>
+          <w:b/>
+          <w:szCs w:val="23"/>
+          <w:lang w:val="en-US"/>
+        </w:rPr>
+        <w:t>rectangle</w:t>
+      </w:r>
+      <w:r>
+        <w:rPr>
+          <w:rFonts w:ascii="Times New Roman" w:hAnsi="Times New Roman" w:cs="Times New Roman"/>
+          <w:b/>
+          <w:szCs w:val="23"/>
+        </w:rPr>
+        <w:t>(</w:t>
+      </w:r>
+      <w:proofErr w:type="gramEnd"/>
+      <w:r>
+        <w:rPr>
+          <w:rFonts w:ascii="Times New Roman" w:hAnsi="Times New Roman" w:cs="Times New Roman"/>
+          <w:b/>
+          <w:szCs w:val="23"/>
+          <w:lang w:val="en-US"/>
+        </w:rPr>
+        <w:t>self</w:t>
+      </w:r>
+      <w:r>
+        <w:rPr>
+          <w:rFonts w:ascii="Times New Roman" w:hAnsi="Times New Roman" w:cs="Times New Roman"/>
+          <w:b/>
+          <w:szCs w:val="23"/>
+        </w:rPr>
+        <w:t>,</w:t>
+      </w:r>
+      <w:r>
+        <w:rPr>
+          <w:rFonts w:ascii="Times New Roman" w:hAnsi="Times New Roman" w:cs="Times New Roman"/>
+          <w:b/>
+          <w:szCs w:val="23"/>
+          <w:lang w:val="en-US"/>
+        </w:rPr>
+        <w:t>points</w:t>
+      </w:r>
+      <w:r>
+        <w:rPr>
+          <w:rFonts w:ascii="Times New Roman" w:hAnsi="Times New Roman" w:cs="Times New Roman"/>
+          <w:b/>
+          <w:szCs w:val="23"/>
+        </w:rPr>
+        <w:t>)</w:t>
+      </w:r>
+      <w:r>
+        <w:rPr>
+          <w:rFonts w:ascii="Times New Roman" w:hAnsi="Times New Roman" w:cs="Times New Roman"/>
+          <w:szCs w:val="23"/>
+        </w:rPr>
+        <w:t>:</w:t>
+      </w:r>
+      <w:r>
+        <w:rPr>
+          <w:rFonts w:ascii="Times New Roman" w:hAnsi="Times New Roman" w:cs="Times New Roman"/>
+          <w:szCs w:val="23"/>
+        </w:rPr>
+        <w:t xml:space="preserve"> δέχεται ως όρισμα μία λίστα από σημεία και </w:t>
+      </w:r>
+      <w:r>
+        <w:rPr>
+          <w:rFonts w:ascii="Times New Roman" w:hAnsi="Times New Roman" w:cs="Times New Roman"/>
+          <w:szCs w:val="23"/>
+        </w:rPr>
+        <w:t>ορίζει</w:t>
+      </w:r>
+      <w:r>
+        <w:rPr>
+          <w:rFonts w:ascii="Times New Roman" w:hAnsi="Times New Roman" w:cs="Times New Roman"/>
+          <w:szCs w:val="23"/>
+        </w:rPr>
+        <w:t xml:space="preserve"> το πεδίο </w:t>
+      </w:r>
+      <w:r>
+        <w:rPr>
+          <w:rFonts w:ascii="Times New Roman" w:hAnsi="Times New Roman" w:cs="Times New Roman"/>
+          <w:szCs w:val="23"/>
+          <w:lang w:val="en-US"/>
+        </w:rPr>
+        <w:t>rectangle</w:t>
+      </w:r>
+      <w:r>
+        <w:rPr>
+          <w:rFonts w:ascii="Times New Roman" w:hAnsi="Times New Roman" w:cs="Times New Roman"/>
+          <w:szCs w:val="23"/>
+        </w:rPr>
+        <w:t xml:space="preserve"> με το </w:t>
+      </w:r>
+      <w:r>
+        <w:rPr>
+          <w:rFonts w:ascii="Times New Roman" w:hAnsi="Times New Roman" w:cs="Times New Roman"/>
+          <w:szCs w:val="23"/>
+          <w:lang w:val="en-US"/>
+        </w:rPr>
+        <w:t>MBR</w:t>
+      </w:r>
+      <w:r>
+        <w:rPr>
+          <w:rFonts w:ascii="Times New Roman" w:hAnsi="Times New Roman" w:cs="Times New Roman"/>
+          <w:szCs w:val="23"/>
+        </w:rPr>
+        <w:t xml:space="preserve"> των σημείων που δίνονται.</w:t>
+      </w:r>
+    </w:p>
+    <w:p>
+      <w:pPr>
+        <w:pStyle w:val="ListParagraph"/>
+        <w:ind w:left="2160"/>
+        <w:jc w:val="both"/>
+        <w:rPr>
+          <w:rFonts w:ascii="Times New Roman" w:hAnsi="Times New Roman" w:cs="Times New Roman"/>
+          <w:szCs w:val="23"/>
+        </w:rPr>
+      </w:pPr>
+    </w:p>
+    <w:p>
+      <w:pPr>
+        <w:pStyle w:val="ListParagraph"/>
+        <w:numPr>
+          <w:ilvl w:val="0"/>
+          <w:numId w:val="10"/>
+        </w:numPr>
+        <w:jc w:val="both"/>
+        <w:rPr>
+          <w:rFonts w:ascii="Times New Roman" w:hAnsi="Times New Roman" w:cs="Times New Roman"/>
+          <w:szCs w:val="23"/>
+        </w:rPr>
+      </w:pPr>
+      <w:r>
+        <w:rPr>
+          <w:rFonts w:ascii="Times New Roman" w:hAnsi="Times New Roman" w:cs="Times New Roman"/>
+          <w:b/>
+          <w:szCs w:val="23"/>
+          <w:lang w:val="en-US"/>
+        </w:rPr>
+        <w:t>set</w:t>
+      </w:r>
+      <w:r>
+        <w:rPr>
+          <w:rFonts w:ascii="Times New Roman" w:hAnsi="Times New Roman" w:cs="Times New Roman"/>
+          <w:b/>
+          <w:szCs w:val="23"/>
+        </w:rPr>
+        <w:t>_</w:t>
+      </w:r>
+      <w:proofErr w:type="gramStart"/>
+      <w:r>
+        <w:rPr>
+          <w:rFonts w:ascii="Times New Roman" w:hAnsi="Times New Roman" w:cs="Times New Roman"/>
+          <w:b/>
+          <w:szCs w:val="23"/>
+          <w:lang w:val="en-US"/>
+        </w:rPr>
+        <w:t>child</w:t>
+      </w:r>
+      <w:r>
+        <w:rPr>
+          <w:rFonts w:ascii="Times New Roman" w:hAnsi="Times New Roman" w:cs="Times New Roman"/>
+          <w:b/>
+          <w:szCs w:val="23"/>
+        </w:rPr>
+        <w:t>(</w:t>
+      </w:r>
+      <w:proofErr w:type="gramEnd"/>
+      <w:r>
+        <w:rPr>
+          <w:rFonts w:ascii="Times New Roman" w:hAnsi="Times New Roman" w:cs="Times New Roman"/>
+          <w:b/>
+          <w:szCs w:val="23"/>
+          <w:lang w:val="en-US"/>
+        </w:rPr>
+        <w:t>self</w:t>
+      </w:r>
+      <w:r>
+        <w:rPr>
+          <w:rFonts w:ascii="Times New Roman" w:hAnsi="Times New Roman" w:cs="Times New Roman"/>
+          <w:b/>
+          <w:szCs w:val="23"/>
+        </w:rPr>
+        <w:t>,</w:t>
+      </w:r>
+      <w:r>
+        <w:rPr>
+          <w:rFonts w:ascii="Times New Roman" w:hAnsi="Times New Roman" w:cs="Times New Roman"/>
+          <w:b/>
+          <w:szCs w:val="23"/>
+          <w:lang w:val="en-US"/>
+        </w:rPr>
+        <w:t>new</w:t>
+      </w:r>
+      <w:r>
+        <w:rPr>
+          <w:rFonts w:ascii="Times New Roman" w:hAnsi="Times New Roman" w:cs="Times New Roman"/>
+          <w:b/>
+          <w:szCs w:val="23"/>
+        </w:rPr>
+        <w:t>_</w:t>
+      </w:r>
+      <w:r>
+        <w:rPr>
+          <w:rFonts w:ascii="Times New Roman" w:hAnsi="Times New Roman" w:cs="Times New Roman"/>
+          <w:b/>
+          <w:szCs w:val="23"/>
+          <w:lang w:val="en-US"/>
+        </w:rPr>
+        <w:t>child</w:t>
+      </w:r>
+      <w:r>
+        <w:rPr>
+          <w:rFonts w:ascii="Times New Roman" w:hAnsi="Times New Roman" w:cs="Times New Roman"/>
+          <w:b/>
+          <w:szCs w:val="23"/>
+        </w:rPr>
+        <w:t>)</w:t>
+      </w:r>
+      <w:r>
+        <w:rPr>
+          <w:rFonts w:ascii="Times New Roman" w:hAnsi="Times New Roman" w:cs="Times New Roman"/>
+          <w:szCs w:val="23"/>
+        </w:rPr>
+        <w:t>:</w:t>
+      </w:r>
+      <w:r>
+        <w:rPr>
+          <w:rFonts w:ascii="Times New Roman" w:hAnsi="Times New Roman" w:cs="Times New Roman"/>
+          <w:szCs w:val="23"/>
+        </w:rPr>
+        <w:t xml:space="preserve"> </w:t>
+      </w:r>
+      <w:r>
+        <w:rPr>
+          <w:rFonts w:ascii="Times New Roman" w:hAnsi="Times New Roman" w:cs="Times New Roman"/>
+          <w:szCs w:val="23"/>
+        </w:rPr>
+        <w:t xml:space="preserve">δέχεται ως όρισμα ένα </w:t>
+      </w:r>
+      <w:r>
+        <w:rPr>
+          <w:rFonts w:ascii="Times New Roman" w:hAnsi="Times New Roman" w:cs="Times New Roman"/>
+          <w:szCs w:val="23"/>
+        </w:rPr>
+        <w:t>κόμβο</w:t>
+      </w:r>
+      <w:r>
+        <w:rPr>
+          <w:rFonts w:ascii="Times New Roman" w:hAnsi="Times New Roman" w:cs="Times New Roman"/>
+          <w:szCs w:val="23"/>
+        </w:rPr>
+        <w:t xml:space="preserve"> και </w:t>
+      </w:r>
+      <w:r>
+        <w:rPr>
+          <w:rFonts w:ascii="Times New Roman" w:hAnsi="Times New Roman" w:cs="Times New Roman"/>
+          <w:szCs w:val="23"/>
+        </w:rPr>
+        <w:t xml:space="preserve">ορίζει </w:t>
+      </w:r>
+      <w:r>
+        <w:rPr>
+          <w:rFonts w:ascii="Times New Roman" w:hAnsi="Times New Roman" w:cs="Times New Roman"/>
+          <w:szCs w:val="23"/>
+        </w:rPr>
+        <w:t xml:space="preserve"> το πεδίο child με το </w:t>
+      </w:r>
+      <w:r>
+        <w:rPr>
+          <w:rFonts w:ascii="Times New Roman" w:hAnsi="Times New Roman" w:cs="Times New Roman"/>
+          <w:szCs w:val="23"/>
+        </w:rPr>
+        <w:t>κόμβο που δίνεται.</w:t>
+      </w:r>
+    </w:p>
+    <w:p>
+      <w:pPr>
+        <w:pStyle w:val="ListParagraph"/>
+        <w:ind w:left="2160"/>
+        <w:jc w:val="both"/>
+        <w:rPr>
+          <w:rFonts w:ascii="Times New Roman" w:hAnsi="Times New Roman" w:cs="Times New Roman"/>
+          <w:szCs w:val="23"/>
+        </w:rPr>
+      </w:pPr>
+      <w:r>
+        <w:rPr>
+          <w:rFonts w:ascii="Times New Roman" w:hAnsi="Times New Roman" w:cs="Times New Roman"/>
+          <w:noProof/>
+          <w:szCs w:val="23"/>
+          <w:lang w:val="en-US"/>
+        </w:rPr>
+        <w:drawing>
+          <wp:inline distT="0" distB="0" distL="0" distR="0" wp14:anchorId="4D8C9B0A" wp14:editId="6433B19B">
+            <wp:extent cx="3164619" cy="1339230"/>
+            <wp:effectExtent l="0" t="0" r="0" b="0"/>
+            <wp:docPr id="22" name="Picture 22"/>
+            <wp:cNvGraphicFramePr>
+              <a:graphicFrameLocks xmlns:a="http://schemas.openxmlformats.org/drawingml/2006/main" noChangeAspect="1"/>
+            </wp:cNvGraphicFramePr>
+            <a:graphic xmlns:a="http://schemas.openxmlformats.org/drawingml/2006/main">
+              <a:graphicData uri="http://schemas.openxmlformats.org/drawingml/2006/picture">
+                <pic:pic xmlns:pic="http://schemas.openxmlformats.org/drawingml/2006/picture">
+                  <pic:nvPicPr>
+                    <pic:cNvPr id="0" name="set_rect_set_child.png"/>
+                    <pic:cNvPicPr/>
+                  </pic:nvPicPr>
+                  <pic:blipFill>
+                    <a:blip r:embed="rId21">
+                      <a:extLst>
+                        <a:ext uri="{28A0092B-C50C-407E-A947-70E740481C1C}">
+                          <a14:useLocalDpi xmlns:a14="http://schemas.microsoft.com/office/drawing/2010/main" val="0"/>
+                        </a:ext>
+                      </a:extLst>
+                    </a:blip>
+                    <a:stretch>
+                      <a:fillRect/>
+                    </a:stretch>
+                  </pic:blipFill>
+                  <pic:spPr>
+                    <a:xfrm>
+                      <a:off x="0" y="0"/>
+                      <a:ext cx="3167216" cy="1340329"/>
+                    </a:xfrm>
+                    <a:prstGeom prst="rect">
+                      <a:avLst/>
+                    </a:prstGeom>
+                  </pic:spPr>
+                </pic:pic>
+              </a:graphicData>
+            </a:graphic>
+          </wp:inline>
+        </w:drawing>
+      </w:r>
+    </w:p>
+    <w:p>
+      <w:pPr>
+        <w:pStyle w:val="ListParagraph"/>
+        <w:ind w:left="2160"/>
+        <w:jc w:val="both"/>
+        <w:rPr>
+          <w:rFonts w:ascii="Times New Roman" w:hAnsi="Times New Roman" w:cs="Times New Roman"/>
+          <w:szCs w:val="23"/>
+        </w:rPr>
+      </w:pPr>
+    </w:p>
+    <w:p>
+      <w:pPr>
+        <w:pStyle w:val="ListParagraph"/>
+        <w:numPr>
+          <w:ilvl w:val="0"/>
+          <w:numId w:val="10"/>
+        </w:numPr>
+        <w:jc w:val="both"/>
+        <w:rPr>
+          <w:rFonts w:ascii="Times New Roman" w:hAnsi="Times New Roman" w:cs="Times New Roman"/>
+          <w:b/>
+          <w:szCs w:val="23"/>
+        </w:rPr>
+      </w:pPr>
+      <w:r>
+        <w:rPr>
+          <w:rFonts w:ascii="Times New Roman" w:hAnsi="Times New Roman" w:cs="Times New Roman"/>
+          <w:b/>
+          <w:szCs w:val="23"/>
+          <w:lang w:val="en-US"/>
+        </w:rPr>
+        <w:t>to</w:t>
+      </w:r>
+      <w:r>
+        <w:rPr>
+          <w:rFonts w:ascii="Times New Roman" w:hAnsi="Times New Roman" w:cs="Times New Roman"/>
+          <w:b/>
+          <w:szCs w:val="23"/>
+        </w:rPr>
+        <w:t>_</w:t>
+      </w:r>
+      <w:proofErr w:type="gramStart"/>
+      <w:r>
+        <w:rPr>
+          <w:rFonts w:ascii="Times New Roman" w:hAnsi="Times New Roman" w:cs="Times New Roman"/>
+          <w:b/>
+          <w:szCs w:val="23"/>
+          <w:lang w:val="en-US"/>
+        </w:rPr>
+        <w:t>xml</w:t>
+      </w:r>
+      <w:r>
+        <w:rPr>
+          <w:rFonts w:ascii="Times New Roman" w:hAnsi="Times New Roman" w:cs="Times New Roman"/>
+          <w:b/>
+          <w:szCs w:val="23"/>
+        </w:rPr>
+        <w:t>(</w:t>
+      </w:r>
+      <w:proofErr w:type="gramEnd"/>
+      <w:r>
+        <w:rPr>
+          <w:rFonts w:ascii="Times New Roman" w:hAnsi="Times New Roman" w:cs="Times New Roman"/>
+          <w:b/>
+          <w:szCs w:val="23"/>
+          <w:lang w:val="en-US"/>
+        </w:rPr>
+        <w:t>self</w:t>
+      </w:r>
+      <w:r>
+        <w:rPr>
+          <w:rFonts w:ascii="Times New Roman" w:hAnsi="Times New Roman" w:cs="Times New Roman"/>
+          <w:b/>
+          <w:szCs w:val="23"/>
+        </w:rPr>
+        <w:t xml:space="preserve">, </w:t>
+      </w:r>
+      <w:r>
+        <w:rPr>
+          <w:rFonts w:ascii="Times New Roman" w:hAnsi="Times New Roman" w:cs="Times New Roman"/>
+          <w:b/>
+          <w:szCs w:val="23"/>
+          <w:lang w:val="en-US"/>
+        </w:rPr>
+        <w:t>parent</w:t>
+      </w:r>
+      <w:r>
+        <w:rPr>
+          <w:rFonts w:ascii="Times New Roman" w:hAnsi="Times New Roman" w:cs="Times New Roman"/>
+          <w:b/>
+          <w:szCs w:val="23"/>
+        </w:rPr>
+        <w:t xml:space="preserve">, </w:t>
+      </w:r>
+      <w:r>
+        <w:rPr>
+          <w:rFonts w:ascii="Times New Roman" w:hAnsi="Times New Roman" w:cs="Times New Roman"/>
+          <w:b/>
+          <w:szCs w:val="23"/>
+          <w:lang w:val="en-US"/>
+        </w:rPr>
+        <w:t>child</w:t>
+      </w:r>
+      <w:r>
+        <w:rPr>
+          <w:rFonts w:ascii="Times New Roman" w:hAnsi="Times New Roman" w:cs="Times New Roman"/>
+          <w:b/>
+          <w:szCs w:val="23"/>
+        </w:rPr>
+        <w:t>_</w:t>
+      </w:r>
+      <w:r>
+        <w:rPr>
+          <w:rFonts w:ascii="Times New Roman" w:hAnsi="Times New Roman" w:cs="Times New Roman"/>
+          <w:b/>
+          <w:szCs w:val="23"/>
+          <w:lang w:val="en-US"/>
+        </w:rPr>
+        <w:t>index</w:t>
+      </w:r>
+      <w:r>
+        <w:rPr>
+          <w:rFonts w:ascii="Times New Roman" w:hAnsi="Times New Roman" w:cs="Times New Roman"/>
+          <w:b/>
+          <w:szCs w:val="23"/>
+        </w:rPr>
+        <w:t>)</w:t>
+      </w:r>
+      <w:r>
+        <w:rPr>
+          <w:rFonts w:ascii="Times New Roman" w:hAnsi="Times New Roman" w:cs="Times New Roman"/>
+          <w:szCs w:val="23"/>
+        </w:rPr>
+        <w:t xml:space="preserve">: </w:t>
+      </w:r>
+      <w:r>
+        <w:rPr>
+          <w:rFonts w:ascii="Times New Roman" w:hAnsi="Times New Roman" w:cs="Times New Roman"/>
+          <w:szCs w:val="23"/>
+        </w:rPr>
+        <w:t>Κ</w:t>
+      </w:r>
+      <w:r>
+        <w:rPr>
+          <w:rFonts w:ascii="Times New Roman" w:hAnsi="Times New Roman" w:cs="Times New Roman"/>
+          <w:szCs w:val="23"/>
+        </w:rPr>
+        <w:t xml:space="preserve">ωδικοποιεί ένα αντικείμενο της κλάσης Entry σε μορφή </w:t>
+      </w:r>
+      <w:r>
+        <w:rPr>
+          <w:rFonts w:ascii="Times New Roman" w:hAnsi="Times New Roman" w:cs="Times New Roman"/>
+          <w:szCs w:val="23"/>
+          <w:lang w:val="en-US"/>
+        </w:rPr>
+        <w:t>xml</w:t>
+      </w:r>
+      <w:r>
+        <w:rPr>
+          <w:rFonts w:ascii="Times New Roman" w:hAnsi="Times New Roman" w:cs="Times New Roman"/>
+          <w:szCs w:val="23"/>
+        </w:rPr>
+        <w:t xml:space="preserve">. Συγκεκριμένα, δέχεται ένα γονικό στοιχείο </w:t>
+      </w:r>
+      <w:r>
+        <w:rPr>
+          <w:rFonts w:ascii="Times New Roman" w:hAnsi="Times New Roman" w:cs="Times New Roman"/>
+          <w:szCs w:val="23"/>
+          <w:lang w:val="en-US"/>
+        </w:rPr>
+        <w:t>xml</w:t>
+      </w:r>
+      <w:r>
+        <w:rPr>
+          <w:rFonts w:ascii="Times New Roman" w:hAnsi="Times New Roman" w:cs="Times New Roman"/>
+          <w:szCs w:val="23"/>
+        </w:rPr>
+        <w:t xml:space="preserve"> (parent) που θα περιέχει το αντικείμενο Entry στο αρχείο indexfile.xml. Στη συνέχεια, δημιουργεί ένα υποστοιχείο με το tag "Entry". Μέσα σε αυτό το tag, προσθέτει την </w:t>
+      </w:r>
+      <w:r>
+        <w:rPr>
+          <w:rFonts w:ascii="Times New Roman" w:hAnsi="Times New Roman" w:cs="Times New Roman"/>
+          <w:szCs w:val="23"/>
+          <w:lang w:val="en-US"/>
+        </w:rPr>
+        <w:t>xml</w:t>
+      </w:r>
+      <w:r>
+        <w:rPr>
+          <w:rFonts w:ascii="Times New Roman" w:hAnsi="Times New Roman" w:cs="Times New Roman"/>
+          <w:szCs w:val="23"/>
+        </w:rPr>
+        <w:t xml:space="preserve"> αναπαράσταση του self.rectangle, χρησιμοποιώντας τη μέθοδο to_xml της κλάσης Rectangle. Επιπλέον, προσθέτει ένα βοηθητικό υποστοιχείο με το όνομα "ChildNodeIndex", το οποίο περιέχει το child_index που δέχεται η μέθοδος ως παράμετρο. Αυτός ο δείκτης αντιπροσωπεύει τη θέση του παιδιού του συγκεκριμένου Entry στη λίστα που περιλαμβάνει ιεραρχικά όλους</w:t>
+      </w:r>
+      <w:r>
+        <w:rPr>
+          <w:rFonts w:ascii="Times New Roman" w:hAnsi="Times New Roman" w:cs="Times New Roman"/>
+          <w:szCs w:val="23"/>
+        </w:rPr>
+        <w:t xml:space="preserve"> τους κόμβους που απαρτίζουν το </w:t>
+      </w:r>
+      <w:r>
+        <w:rPr>
+          <w:rFonts w:ascii="Times New Roman" w:hAnsi="Times New Roman" w:cs="Times New Roman"/>
+          <w:szCs w:val="23"/>
+          <w:lang w:val="en-US"/>
+        </w:rPr>
+        <w:t>R</w:t>
+      </w:r>
+      <w:r>
+        <w:rPr>
+          <w:rFonts w:ascii="Times New Roman" w:hAnsi="Times New Roman" w:cs="Times New Roman"/>
+          <w:szCs w:val="23"/>
+        </w:rPr>
+        <w:t>-</w:t>
+      </w:r>
+      <w:r>
+        <w:rPr>
+          <w:rFonts w:ascii="Times New Roman" w:hAnsi="Times New Roman" w:cs="Times New Roman"/>
+          <w:szCs w:val="23"/>
+          <w:lang w:val="en-US"/>
+        </w:rPr>
+        <w:t>tree</w:t>
+      </w:r>
+      <w:r>
+        <w:rPr>
+          <w:rFonts w:ascii="Times New Roman" w:hAnsi="Times New Roman" w:cs="Times New Roman"/>
+          <w:szCs w:val="23"/>
+        </w:rPr>
+        <w:t>.</w:t>
+      </w:r>
+    </w:p>
+    <w:p>
+      <w:pPr>
+        <w:pStyle w:val="ListParagraph"/>
+        <w:ind w:left="2160"/>
+        <w:jc w:val="both"/>
+        <w:rPr>
+          <w:rFonts w:ascii="Times New Roman" w:hAnsi="Times New Roman" w:cs="Times New Roman"/>
+          <w:b/>
+          <w:szCs w:val="23"/>
+        </w:rPr>
+      </w:pPr>
+      <w:r>
+        <w:rPr>
+          <w:noProof/>
+          <w:lang w:val="en-US"/>
+        </w:rPr>
+        <w:drawing>
+          <wp:inline distT="0" distB="0" distL="0" distR="0" wp14:anchorId="2609EF53" wp14:editId="2E71B24E">
+            <wp:extent cx="4094922" cy="695523"/>
+            <wp:effectExtent l="0" t="0" r="1270" b="9525"/>
+            <wp:docPr id="23" name="Picture 23"/>
+            <wp:cNvGraphicFramePr>
+              <a:graphicFrameLocks xmlns:a="http://schemas.openxmlformats.org/drawingml/2006/main" noChangeAspect="1"/>
+            </wp:cNvGraphicFramePr>
+            <a:graphic xmlns:a="http://schemas.openxmlformats.org/drawingml/2006/main">
+              <a:graphicData uri="http://schemas.openxmlformats.org/drawingml/2006/picture">
+                <pic:pic xmlns:pic="http://schemas.openxmlformats.org/drawingml/2006/picture">
+                  <pic:nvPicPr>
+                    <pic:cNvPr id="0" name="to_xml_entry.png"/>
+                    <pic:cNvPicPr/>
+                  </pic:nvPicPr>
+                  <pic:blipFill>
+                    <a:blip r:embed="rId22">
+                      <a:extLst>
+                        <a:ext uri="{28A0092B-C50C-407E-A947-70E740481C1C}">
+                          <a14:useLocalDpi xmlns:a14="http://schemas.microsoft.com/office/drawing/2010/main" val="0"/>
+                        </a:ext>
+                      </a:extLst>
+                    </a:blip>
+                    <a:stretch>
+                      <a:fillRect/>
+                    </a:stretch>
+                  </pic:blipFill>
+                  <pic:spPr>
+                    <a:xfrm>
+                      <a:off x="0" y="0"/>
+                      <a:ext cx="4103141" cy="696919"/>
+                    </a:xfrm>
+                    <a:prstGeom prst="rect">
+                      <a:avLst/>
+                    </a:prstGeom>
+                  </pic:spPr>
+                </pic:pic>
+              </a:graphicData>
+            </a:graphic>
+          </wp:inline>
+        </w:drawing>
+      </w:r>
+    </w:p>
+    <w:p>
+      <w:pPr>
+        <w:jc w:val="both"/>
+        <w:rPr>
+          <w:rFonts w:ascii="Times New Roman" w:hAnsi="Times New Roman" w:cs="Times New Roman"/>
+          <w:szCs w:val="23"/>
+        </w:rPr>
+      </w:pPr>
+    </w:p>
+    <w:p>
+      <w:pPr>
+        <w:jc w:val="both"/>
+        <w:rPr>
+          <w:rFonts w:ascii="Times New Roman" w:hAnsi="Times New Roman" w:cs="Times New Roman"/>
+          <w:szCs w:val="23"/>
+        </w:rPr>
+      </w:pPr>
     </w:p>
     <w:p>
       <w:pPr>
@@ -5224,6 +6370,7 @@
       <w:r>
         <w:rPr>
           <w:rFonts w:ascii="Times New Roman" w:hAnsi="Times New Roman" w:cs="Times New Roman"/>
+          <w:b/>
           <w:szCs w:val="23"/>
           <w:lang w:val="en-US"/>
         </w:rPr>
@@ -5234,17 +6381,556 @@
         <w:rPr>
           <w:rFonts w:ascii="Times New Roman" w:hAnsi="Times New Roman" w:cs="Times New Roman"/>
           <w:szCs w:val="23"/>
-          <w:lang w:val="en-US"/>
         </w:rPr>
         <w:t>:</w:t>
       </w:r>
-    </w:p>
-    <w:p>
-      <w:pPr>
+      <w:r>
+        <w:rPr>
+          <w:rFonts w:ascii="Times New Roman" w:hAnsi="Times New Roman" w:cs="Times New Roman"/>
+          <w:szCs w:val="23"/>
+        </w:rPr>
+        <w:t xml:space="preserve"> </w:t>
+      </w:r>
+      <w:r>
+        <w:rPr>
+          <w:rFonts w:ascii="Times New Roman" w:hAnsi="Times New Roman" w:cs="Times New Roman"/>
+          <w:szCs w:val="23"/>
+        </w:rPr>
+        <w:t>Α</w:t>
+      </w:r>
+      <w:r>
+        <w:rPr>
+          <w:rFonts w:ascii="Times New Roman" w:hAnsi="Times New Roman" w:cs="Times New Roman"/>
+          <w:szCs w:val="23"/>
+        </w:rPr>
+        <w:t>ναπαριστά μία εγγραφή φύλλου δηλαδή μια εγγραφή ενός κόμβου φύλλου. Έχει δύο πεδία:</w:t>
+      </w:r>
+    </w:p>
+    <w:p>
+      <w:pPr>
+        <w:pStyle w:val="ListParagraph"/>
+        <w:ind w:left="1350"/>
+        <w:jc w:val="both"/>
+        <w:rPr>
+          <w:rFonts w:ascii="Times New Roman" w:hAnsi="Times New Roman" w:cs="Times New Roman"/>
+          <w:szCs w:val="23"/>
+        </w:rPr>
+      </w:pPr>
+    </w:p>
+    <w:p>
+      <w:pPr>
+        <w:pStyle w:val="ListParagraph"/>
+        <w:numPr>
+          <w:ilvl w:val="0"/>
+          <w:numId w:val="10"/>
+        </w:numPr>
+        <w:jc w:val="both"/>
+        <w:rPr>
+          <w:rFonts w:ascii="Times New Roman" w:hAnsi="Times New Roman" w:cs="Times New Roman"/>
+          <w:szCs w:val="23"/>
+        </w:rPr>
+      </w:pPr>
+      <w:r>
+        <w:rPr>
+          <w:rFonts w:ascii="Times New Roman" w:hAnsi="Times New Roman" w:cs="Times New Roman"/>
+          <w:b/>
+          <w:szCs w:val="23"/>
+        </w:rPr>
+        <w:t>record</w:t>
+      </w:r>
+      <w:r>
+        <w:rPr>
+          <w:rFonts w:ascii="Times New Roman" w:hAnsi="Times New Roman" w:cs="Times New Roman"/>
+          <w:szCs w:val="23"/>
+        </w:rPr>
+        <w:t xml:space="preserve">: </w:t>
+      </w:r>
+      <w:r>
+        <w:rPr>
+          <w:rFonts w:ascii="Times New Roman" w:hAnsi="Times New Roman" w:cs="Times New Roman"/>
+          <w:szCs w:val="23"/>
+        </w:rPr>
+        <w:t>Α</w:t>
+      </w:r>
+      <w:r>
+        <w:rPr>
+          <w:rFonts w:ascii="Times New Roman" w:hAnsi="Times New Roman" w:cs="Times New Roman"/>
+          <w:szCs w:val="23"/>
+        </w:rPr>
+        <w:t xml:space="preserve">ποτελεί μία λίστα που περιέχει το id του block στο οποίο βρίσκεται η συγκεκριμένη εγγραφή στο datafile και το slot στο οποίο βρίσκεται μέσα στο block. </w:t>
+      </w:r>
+    </w:p>
+    <w:p>
+      <w:pPr>
+        <w:pStyle w:val="ListParagraph"/>
+        <w:numPr>
+          <w:ilvl w:val="0"/>
+          <w:numId w:val="10"/>
+        </w:numPr>
+        <w:jc w:val="both"/>
+        <w:rPr>
+          <w:rFonts w:ascii="Times New Roman" w:hAnsi="Times New Roman" w:cs="Times New Roman"/>
+          <w:szCs w:val="23"/>
+        </w:rPr>
+      </w:pPr>
+      <w:r>
+        <w:rPr>
+          <w:rFonts w:ascii="Times New Roman" w:hAnsi="Times New Roman" w:cs="Times New Roman"/>
+          <w:b/>
+          <w:szCs w:val="23"/>
+        </w:rPr>
+        <w:t>point</w:t>
+      </w:r>
+      <w:r>
+        <w:rPr>
+          <w:rFonts w:ascii="Times New Roman" w:hAnsi="Times New Roman" w:cs="Times New Roman"/>
+          <w:szCs w:val="23"/>
+        </w:rPr>
+        <w:t xml:space="preserve">: </w:t>
+      </w:r>
+      <w:r>
+        <w:rPr>
+          <w:rFonts w:ascii="Times New Roman" w:hAnsi="Times New Roman" w:cs="Times New Roman"/>
+          <w:szCs w:val="23"/>
+        </w:rPr>
+        <w:t>Α</w:t>
+      </w:r>
+      <w:r>
+        <w:rPr>
+          <w:rFonts w:ascii="Times New Roman" w:hAnsi="Times New Roman" w:cs="Times New Roman"/>
+          <w:szCs w:val="23"/>
+        </w:rPr>
+        <w:t xml:space="preserve">ποτελεί μία λίστα που περιέχει τις συντεταγμένες του σημείου. </w:t>
+      </w:r>
+    </w:p>
+    <w:p>
+      <w:pPr>
+        <w:jc w:val="both"/>
+        <w:rPr>
+          <w:rFonts w:ascii="Times New Roman" w:hAnsi="Times New Roman" w:cs="Times New Roman"/>
+          <w:szCs w:val="23"/>
+        </w:rPr>
+      </w:pPr>
+      <w:r>
+        <w:rPr>
+          <w:rFonts w:ascii="Times New Roman" w:hAnsi="Times New Roman" w:cs="Times New Roman"/>
+          <w:szCs w:val="23"/>
+        </w:rPr>
+        <w:lastRenderedPageBreak/>
+        <w:t xml:space="preserve">                     </w:t>
+      </w:r>
+      <w:r>
+        <w:rPr>
+          <w:rFonts w:ascii="Times New Roman" w:hAnsi="Times New Roman" w:cs="Times New Roman"/>
+          <w:szCs w:val="23"/>
+        </w:rPr>
+        <w:t>Περιλαμβάνει τις εξής μεθόδους:</w:t>
+      </w:r>
+    </w:p>
+    <w:p>
+      <w:pPr>
+        <w:pStyle w:val="ListParagraph"/>
+        <w:numPr>
+          <w:ilvl w:val="0"/>
+          <w:numId w:val="11"/>
+        </w:numPr>
+        <w:jc w:val="both"/>
+        <w:rPr>
+          <w:rFonts w:ascii="Times New Roman" w:hAnsi="Times New Roman" w:cs="Times New Roman"/>
+          <w:szCs w:val="23"/>
+        </w:rPr>
+      </w:pPr>
+      <w:r>
+        <w:rPr>
+          <w:rFonts w:ascii="Times New Roman" w:hAnsi="Times New Roman" w:cs="Times New Roman"/>
+          <w:b/>
+          <w:szCs w:val="23"/>
+        </w:rPr>
+        <w:t>__init__(self, record)</w:t>
+      </w:r>
+      <w:r>
+        <w:rPr>
+          <w:rFonts w:ascii="Times New Roman" w:hAnsi="Times New Roman" w:cs="Times New Roman"/>
+          <w:szCs w:val="23"/>
+        </w:rPr>
+        <w:t>:</w:t>
+      </w:r>
+      <w:r>
+        <w:rPr>
+          <w:rFonts w:ascii="Times New Roman" w:hAnsi="Times New Roman" w:cs="Times New Roman"/>
+          <w:szCs w:val="23"/>
+        </w:rPr>
+        <w:t xml:space="preserve"> </w:t>
+      </w:r>
+      <w:r>
+        <w:rPr>
+          <w:rFonts w:ascii="Times New Roman" w:hAnsi="Times New Roman" w:cs="Times New Roman"/>
+          <w:szCs w:val="23"/>
+        </w:rPr>
+        <w:t xml:space="preserve">αρχικοποιεί τα δύο πεδία της κλάσης παίρνοντας ως όρισμα ένα record από το datafile που έχει τη μορφή λίστας όπου στις θέσεις </w:t>
+      </w:r>
+      <w:r>
+        <w:rPr>
+          <w:rFonts w:ascii="Times New Roman" w:hAnsi="Times New Roman" w:cs="Times New Roman"/>
+          <w:szCs w:val="23"/>
+        </w:rPr>
+        <w:t xml:space="preserve"> </w:t>
+      </w:r>
+      <w:r>
+        <w:rPr>
+          <w:rFonts w:ascii="Times New Roman" w:hAnsi="Times New Roman" w:cs="Times New Roman"/>
+          <w:szCs w:val="23"/>
+        </w:rPr>
+        <w:t>0 και 1 έχει το record_id και στις υπόλοιπες θέσεις περιέχε</w:t>
+      </w:r>
+      <w:r>
+        <w:rPr>
+          <w:rFonts w:ascii="Times New Roman" w:hAnsi="Times New Roman" w:cs="Times New Roman"/>
+          <w:szCs w:val="23"/>
+        </w:rPr>
+        <w:t>ι τις συντεταγμένες του σημείου.</w:t>
+      </w:r>
+    </w:p>
+    <w:p>
+      <w:pPr>
+        <w:pStyle w:val="ListParagraph"/>
+        <w:ind w:left="2160"/>
+        <w:jc w:val="both"/>
+        <w:rPr>
+          <w:rFonts w:ascii="Times New Roman" w:hAnsi="Times New Roman" w:cs="Times New Roman"/>
+          <w:szCs w:val="23"/>
+          <w:lang w:val="en-US"/>
+        </w:rPr>
+      </w:pPr>
+      <w:r>
+        <w:rPr>
+          <w:rFonts w:ascii="Times New Roman" w:hAnsi="Times New Roman" w:cs="Times New Roman"/>
+          <w:noProof/>
+          <w:szCs w:val="23"/>
+          <w:lang w:val="en-US"/>
+        </w:rPr>
+        <w:drawing>
+          <wp:inline distT="0" distB="0" distL="0" distR="0" wp14:anchorId="3E6CB4AD" wp14:editId="68E0C054">
+            <wp:extent cx="4269851" cy="634360"/>
+            <wp:effectExtent l="0" t="0" r="0" b="0"/>
+            <wp:docPr id="24" name="Picture 24"/>
+            <wp:cNvGraphicFramePr>
+              <a:graphicFrameLocks xmlns:a="http://schemas.openxmlformats.org/drawingml/2006/main" noChangeAspect="1"/>
+            </wp:cNvGraphicFramePr>
+            <a:graphic xmlns:a="http://schemas.openxmlformats.org/drawingml/2006/main">
+              <a:graphicData uri="http://schemas.openxmlformats.org/drawingml/2006/picture">
+                <pic:pic xmlns:pic="http://schemas.openxmlformats.org/drawingml/2006/picture">
+                  <pic:nvPicPr>
+                    <pic:cNvPr id="0" name="init_le.png"/>
+                    <pic:cNvPicPr/>
+                  </pic:nvPicPr>
+                  <pic:blipFill>
+                    <a:blip r:embed="rId23">
+                      <a:extLst>
+                        <a:ext uri="{28A0092B-C50C-407E-A947-70E740481C1C}">
+                          <a14:useLocalDpi xmlns:a14="http://schemas.microsoft.com/office/drawing/2010/main" val="0"/>
+                        </a:ext>
+                      </a:extLst>
+                    </a:blip>
+                    <a:stretch>
+                      <a:fillRect/>
+                    </a:stretch>
+                  </pic:blipFill>
+                  <pic:spPr>
+                    <a:xfrm>
+                      <a:off x="0" y="0"/>
+                      <a:ext cx="4265518" cy="633716"/>
+                    </a:xfrm>
+                    <a:prstGeom prst="rect">
+                      <a:avLst/>
+                    </a:prstGeom>
+                  </pic:spPr>
+                </pic:pic>
+              </a:graphicData>
+            </a:graphic>
+          </wp:inline>
+        </w:drawing>
+      </w:r>
+    </w:p>
+    <w:p>
+      <w:pPr>
+        <w:pStyle w:val="ListParagraph"/>
+        <w:ind w:left="2160"/>
+        <w:jc w:val="both"/>
+        <w:rPr>
+          <w:rFonts w:ascii="Times New Roman" w:hAnsi="Times New Roman" w:cs="Times New Roman"/>
+          <w:szCs w:val="23"/>
+          <w:lang w:val="en-US"/>
+        </w:rPr>
+      </w:pPr>
+    </w:p>
+    <w:p>
+      <w:pPr>
+        <w:pStyle w:val="ListParagraph"/>
+        <w:numPr>
+          <w:ilvl w:val="0"/>
+          <w:numId w:val="11"/>
+        </w:numPr>
+        <w:jc w:val="both"/>
+        <w:rPr>
+          <w:rFonts w:ascii="Times New Roman" w:hAnsi="Times New Roman" w:cs="Times New Roman"/>
+          <w:szCs w:val="23"/>
+        </w:rPr>
+      </w:pPr>
+      <w:r>
+        <w:rPr>
+          <w:rFonts w:ascii="Times New Roman" w:hAnsi="Times New Roman" w:cs="Times New Roman"/>
+          <w:b/>
+          <w:szCs w:val="23"/>
+        </w:rPr>
+        <w:t>to_xml(self, parent)</w:t>
+      </w:r>
+      <w:r>
+        <w:rPr>
+          <w:rFonts w:ascii="Times New Roman" w:hAnsi="Times New Roman" w:cs="Times New Roman"/>
+          <w:szCs w:val="23"/>
+        </w:rPr>
+        <w:t>:</w:t>
+      </w:r>
+      <w:r>
+        <w:rPr>
+          <w:rFonts w:ascii="Times New Roman" w:hAnsi="Times New Roman" w:cs="Times New Roman"/>
+          <w:szCs w:val="23"/>
+        </w:rPr>
+        <w:t xml:space="preserve"> Κ</w:t>
+      </w:r>
+      <w:r>
+        <w:rPr>
+          <w:rFonts w:ascii="Times New Roman" w:hAnsi="Times New Roman" w:cs="Times New Roman"/>
+          <w:szCs w:val="23"/>
+        </w:rPr>
+        <w:t xml:space="preserve">ωδικοποιεί ένα αντικείμενο της κλάσης LeafEntry σε μορφή </w:t>
+      </w:r>
+      <w:r>
+        <w:rPr>
+          <w:rFonts w:ascii="Times New Roman" w:hAnsi="Times New Roman" w:cs="Times New Roman"/>
+          <w:szCs w:val="23"/>
+          <w:lang w:val="en-US"/>
+        </w:rPr>
+        <w:t>xml</w:t>
+      </w:r>
+      <w:r>
+        <w:rPr>
+          <w:rFonts w:ascii="Times New Roman" w:hAnsi="Times New Roman" w:cs="Times New Roman"/>
+          <w:szCs w:val="23"/>
+        </w:rPr>
+        <w:t xml:space="preserve">. Ειδικότερα, δέχεται ένα γονικό στοιχείο </w:t>
+      </w:r>
+      <w:r>
+        <w:rPr>
+          <w:rFonts w:ascii="Times New Roman" w:hAnsi="Times New Roman" w:cs="Times New Roman"/>
+          <w:szCs w:val="23"/>
+          <w:lang w:val="en-US"/>
+        </w:rPr>
+        <w:t>xml</w:t>
+      </w:r>
+      <w:r>
+        <w:rPr>
+          <w:rFonts w:ascii="Times New Roman" w:hAnsi="Times New Roman" w:cs="Times New Roman"/>
+          <w:szCs w:val="23"/>
+        </w:rPr>
+        <w:t xml:space="preserve"> (parent) που θα φιλοξενήσει το αντικείμενο LeafEntry στο αρχείο indexfile.xml. Στη συνέχεια, δημιουργεί ένα υποστοιχείο με την ετικέτα "LeafEntry". Μέσα σε αυτό το tag, προσθέτει δύο υποστοιχεία: το "RecordID", το οποίο περιέχει </w:t>
+      </w:r>
+      <w:r>
+        <w:rPr>
+          <w:rFonts w:ascii="Times New Roman" w:hAnsi="Times New Roman" w:cs="Times New Roman"/>
+          <w:szCs w:val="23"/>
+        </w:rPr>
+        <w:t>τις δύο τιμές του self.record</w:t>
+      </w:r>
+      <w:r>
+        <w:rPr>
+          <w:rFonts w:ascii="Times New Roman" w:hAnsi="Times New Roman" w:cs="Times New Roman"/>
+          <w:szCs w:val="23"/>
+        </w:rPr>
+        <w:t xml:space="preserve"> διαχωρισμένες με κόμμα, και το "Point", το οποίο περιλαμβάνει τις συντεταγμένες του σημείου διαχωρισμένες με κενά διαστήματα.</w:t>
+      </w:r>
+    </w:p>
+    <w:p>
+      <w:pPr>
+        <w:pStyle w:val="ListParagraph"/>
+        <w:ind w:left="2160"/>
+        <w:jc w:val="both"/>
+        <w:rPr>
+          <w:rFonts w:ascii="Times New Roman" w:hAnsi="Times New Roman" w:cs="Times New Roman"/>
+          <w:szCs w:val="23"/>
+          <w:lang w:val="en-US"/>
+        </w:rPr>
+      </w:pPr>
+      <w:r>
+        <w:rPr>
+          <w:rFonts w:ascii="Times New Roman" w:hAnsi="Times New Roman" w:cs="Times New Roman"/>
+          <w:noProof/>
+          <w:szCs w:val="23"/>
+          <w:lang w:val="en-US"/>
+        </w:rPr>
+        <w:drawing>
+          <wp:inline distT="0" distB="0" distL="0" distR="0" wp14:anchorId="44B1F586" wp14:editId="2558B51C">
+            <wp:extent cx="4269851" cy="934576"/>
+            <wp:effectExtent l="0" t="0" r="0" b="0"/>
+            <wp:docPr id="25" name="Picture 25"/>
+            <wp:cNvGraphicFramePr>
+              <a:graphicFrameLocks xmlns:a="http://schemas.openxmlformats.org/drawingml/2006/main" noChangeAspect="1"/>
+            </wp:cNvGraphicFramePr>
+            <a:graphic xmlns:a="http://schemas.openxmlformats.org/drawingml/2006/main">
+              <a:graphicData uri="http://schemas.openxmlformats.org/drawingml/2006/picture">
+                <pic:pic xmlns:pic="http://schemas.openxmlformats.org/drawingml/2006/picture">
+                  <pic:nvPicPr>
+                    <pic:cNvPr id="0" name="to_xml_le.png"/>
+                    <pic:cNvPicPr/>
+                  </pic:nvPicPr>
+                  <pic:blipFill>
+                    <a:blip r:embed="rId24">
+                      <a:extLst>
+                        <a:ext uri="{28A0092B-C50C-407E-A947-70E740481C1C}">
+                          <a14:useLocalDpi xmlns:a14="http://schemas.microsoft.com/office/drawing/2010/main" val="0"/>
+                        </a:ext>
+                      </a:extLst>
+                    </a:blip>
+                    <a:stretch>
+                      <a:fillRect/>
+                    </a:stretch>
+                  </pic:blipFill>
+                  <pic:spPr>
+                    <a:xfrm>
+                      <a:off x="0" y="0"/>
+                      <a:ext cx="4278680" cy="936508"/>
+                    </a:xfrm>
+                    <a:prstGeom prst="rect">
+                      <a:avLst/>
+                    </a:prstGeom>
+                  </pic:spPr>
+                </pic:pic>
+              </a:graphicData>
+            </a:graphic>
+          </wp:inline>
+        </w:drawing>
+      </w:r>
+    </w:p>
+    <w:p>
+      <w:pPr>
+        <w:pStyle w:val="ListParagraph"/>
+        <w:ind w:left="2160"/>
+        <w:jc w:val="both"/>
+        <w:rPr>
+          <w:rFonts w:ascii="Times New Roman" w:hAnsi="Times New Roman" w:cs="Times New Roman"/>
+          <w:szCs w:val="23"/>
+          <w:lang w:val="en-US"/>
+        </w:rPr>
+      </w:pPr>
+    </w:p>
+    <w:p>
+      <w:pPr>
+        <w:pStyle w:val="ListParagraph"/>
         <w:ind w:left="630"/>
         <w:jc w:val="both"/>
         <w:rPr>
           <w:rFonts w:ascii="Times New Roman" w:hAnsi="Times New Roman" w:cs="Times New Roman"/>
+          <w:szCs w:val="23"/>
+        </w:rPr>
+      </w:pPr>
+      <w:r>
+        <w:rPr>
+          <w:rFonts w:ascii="Times New Roman" w:hAnsi="Times New Roman" w:cs="Times New Roman"/>
+          <w:szCs w:val="23"/>
+        </w:rPr>
+        <w:t>Στο</w:t>
+      </w:r>
+      <w:r>
+        <w:rPr>
+          <w:rFonts w:ascii="Times New Roman" w:hAnsi="Times New Roman" w:cs="Times New Roman"/>
+          <w:szCs w:val="23"/>
+        </w:rPr>
+        <w:t xml:space="preserve"> αρχείο </w:t>
+      </w:r>
+      <w:r>
+        <w:rPr>
+          <w:rFonts w:ascii="Times New Roman" w:hAnsi="Times New Roman" w:cs="Times New Roman"/>
+          <w:szCs w:val="23"/>
+          <w:lang w:val="en-US"/>
+        </w:rPr>
+        <w:t>Node</w:t>
+      </w:r>
+      <w:r>
+        <w:rPr>
+          <w:rFonts w:ascii="Times New Roman" w:hAnsi="Times New Roman" w:cs="Times New Roman"/>
+          <w:szCs w:val="23"/>
+        </w:rPr>
+        <w:t>.</w:t>
+      </w:r>
+      <w:proofErr w:type="spellStart"/>
+      <w:r>
+        <w:rPr>
+          <w:rFonts w:ascii="Times New Roman" w:hAnsi="Times New Roman" w:cs="Times New Roman"/>
+          <w:szCs w:val="23"/>
+          <w:lang w:val="en-US"/>
+        </w:rPr>
+        <w:t>py</w:t>
+      </w:r>
+      <w:proofErr w:type="spellEnd"/>
+      <w:r>
+        <w:rPr>
+          <w:rFonts w:ascii="Times New Roman" w:hAnsi="Times New Roman" w:cs="Times New Roman"/>
+          <w:szCs w:val="23"/>
+        </w:rPr>
+        <w:t xml:space="preserve"> </w:t>
+      </w:r>
+      <w:r>
+        <w:rPr>
+          <w:rFonts w:ascii="Times New Roman" w:hAnsi="Times New Roman" w:cs="Times New Roman"/>
+          <w:szCs w:val="23"/>
+        </w:rPr>
+        <w:t>βρίσκονται οι εξής κλάσεις :</w:t>
+      </w:r>
+    </w:p>
+    <w:p>
+      <w:pPr>
+        <w:pStyle w:val="ListParagraph"/>
+        <w:numPr>
+          <w:ilvl w:val="0"/>
+          <w:numId w:val="4"/>
+        </w:numPr>
+        <w:jc w:val="both"/>
+        <w:rPr>
+          <w:rFonts w:ascii="Times New Roman" w:hAnsi="Times New Roman" w:cs="Times New Roman"/>
+          <w:szCs w:val="23"/>
+        </w:rPr>
+      </w:pPr>
+      <w:bookmarkStart w:id="1" w:name="_GoBack"/>
+      <w:bookmarkEnd w:id="1"/>
+    </w:p>
+    <w:p>
+      <w:pPr>
+        <w:rPr>
+          <w:rFonts w:ascii="Times New Roman" w:hAnsi="Times New Roman" w:cs="Times New Roman"/>
+          <w:szCs w:val="23"/>
+        </w:rPr>
+      </w:pPr>
+    </w:p>
+    <w:p>
+      <w:pPr>
+        <w:pStyle w:val="ListParagraph"/>
+        <w:ind w:left="2160"/>
+        <w:jc w:val="both"/>
+        <w:rPr>
+          <w:rFonts w:ascii="Times New Roman" w:hAnsi="Times New Roman" w:cs="Times New Roman"/>
+          <w:szCs w:val="23"/>
+        </w:rPr>
+      </w:pPr>
+    </w:p>
+    <w:p>
+      <w:pPr>
+        <w:pStyle w:val="ListParagraph"/>
+        <w:ind w:left="2160"/>
+        <w:jc w:val="both"/>
+        <w:rPr>
+          <w:rFonts w:ascii="Times New Roman" w:hAnsi="Times New Roman" w:cs="Times New Roman"/>
+          <w:szCs w:val="23"/>
         </w:rPr>
       </w:pPr>
     </w:p>
@@ -5285,7 +6971,6 @@
           <w:bCs/>
           <w:u w:val="single"/>
         </w:rPr>
-        <w:lastRenderedPageBreak/>
         <w:t xml:space="preserve">Ερωτήματα πάνω στο </w:t>
       </w:r>
       <w:r>
@@ -5683,7 +7368,6 @@
           <w:szCs w:val="23"/>
           <w:lang w:val="en-US"/>
         </w:rPr>
-        <w:lastRenderedPageBreak/>
         <w:drawing>
           <wp:inline distT="0" distB="0" distL="0" distR="0" wp14:anchorId="5DA8D164" wp14:editId="5AE769FA">
             <wp:extent cx="2424023" cy="4449853"/>
@@ -5700,7 +7384,7 @@
                     <pic:cNvPicPr/>
                   </pic:nvPicPr>
                   <pic:blipFill>
-                    <a:blip r:embed="rId20">
+                    <a:blip r:embed="rId25">
                       <a:extLst>
                         <a:ext uri="{28A0092B-C50C-407E-A947-70E740481C1C}">
                           <a14:useLocalDpi xmlns:a14="http://schemas.microsoft.com/office/drawing/2010/main" val="0"/>
@@ -5875,7 +7559,7 @@
           <w:sz w:val="23"/>
           <w:szCs w:val="23"/>
         </w:rPr>
-        <w:t xml:space="preserve">Η pq αποθηκεύει και οργανώνει κόμβους /σημεία με βάση την απόστασή τους από το qpoint. Αυτή η ουρά εξασφαλίζει ότι τα πιο κοντινά στοιχεία επεξεργάζονται πρώτα. Κάθε στοιχείο της ουράς είναι μια τετράδα (distance, count, node_or_point, is_leaf), όπου το distance είναι η απόσταση του στοιχείου από το qpoint, το count είναι ένας μετρητής που διασφαλίζει τη σωστή σειρά για στοιχεία με την ίδια απόσταση, το node/point αναφέρεται στον κόμβο/σημείο που εξετάζεται, και το is_leaf είναι ένας δείκτης που υποδεικνύει </w:t>
+        <w:t xml:space="preserve">Η pq αποθηκεύει και οργανώνει κόμβους /σημεία με βάση την απόστασή τους από το qpoint. Αυτή η ουρά εξασφαλίζει ότι τα πιο κοντινά στοιχεία επεξεργάζονται πρώτα. Κάθε στοιχείο της ουράς είναι μια τετράδα (distance, count, node_or_point, is_leaf), όπου το distance είναι η </w:t>
       </w:r>
       <w:r>
         <w:rPr>
@@ -5884,6 +7568,16 @@
           <w:sz w:val="23"/>
           <w:szCs w:val="23"/>
         </w:rPr>
+        <w:lastRenderedPageBreak/>
+        <w:t xml:space="preserve">απόσταση του στοιχείου από το qpoint, το count είναι ένας μετρητής που διασφαλίζει τη σωστή σειρά για στοιχεία με την ίδια απόσταση, το node/point αναφέρεται στον κόμβο/σημείο που εξετάζεται, και το is_leaf είναι ένας δείκτης που υποδεικνύει </w:t>
+      </w:r>
+      <w:r>
+        <w:rPr>
+          <w:rFonts w:ascii="Times New Roman" w:hAnsi="Times New Roman" w:cs="Times New Roman"/>
+          <w:color w:val="000000" w:themeColor="text1"/>
+          <w:sz w:val="23"/>
+          <w:szCs w:val="23"/>
+        </w:rPr>
         <w:t>αν το στοιχείο είναι φύλλο (</w:t>
       </w:r>
       <w:proofErr w:type="spellStart"/>
@@ -6186,16 +7880,7 @@
           <w:sz w:val="23"/>
           <w:szCs w:val="23"/>
         </w:rPr>
-        <w:t xml:space="preserve">. Διαφορετικά, </w:t>
-      </w:r>
-      <w:r>
-        <w:rPr>
-          <w:rFonts w:ascii="Times New Roman" w:hAnsi="Times New Roman" w:cs="Times New Roman"/>
-          <w:sz w:val="23"/>
-          <w:szCs w:val="23"/>
-        </w:rPr>
-        <w:lastRenderedPageBreak/>
-        <w:t xml:space="preserve">αν είναι εσωτερικός κόμβος, η εγγραφή περιέχει ένα ορθογώνιο(entry.rectangle) και έναν κόμβο παιδί (entry.child). Σε αυτή τη περίπτωση, υπολογίζεται η απόσταση μεταξύ του </w:t>
+        <w:t xml:space="preserve">. Διαφορετικά, αν είναι εσωτερικός κόμβος, η εγγραφή περιέχει ένα ορθογώνιο(entry.rectangle) και έναν κόμβο παιδί (entry.child). Σε αυτή τη περίπτωση, υπολογίζεται η απόσταση μεταξύ του </w:t>
       </w:r>
       <w:proofErr w:type="spellStart"/>
       <w:r>
@@ -6962,7 +8647,7 @@
                     <pic:cNvPicPr/>
                   </pic:nvPicPr>
                   <pic:blipFill>
-                    <a:blip r:embed="rId21" cstate="print">
+                    <a:blip r:embed="rId26" cstate="print">
                       <a:extLst>
                         <a:ext uri="{28A0092B-C50C-407E-A947-70E740481C1C}">
                           <a14:useLocalDpi xmlns:a14="http://schemas.microsoft.com/office/drawing/2010/main" val="0"/>
@@ -7721,7 +9406,6 @@
                 <w:sz w:val="24"/>
                 <w:szCs w:val="24"/>
               </w:rPr>
-              <w:lastRenderedPageBreak/>
               <w:t>Κ</w:t>
             </w:r>
           </w:p>
@@ -8359,7 +10043,7 @@
                     <pic:cNvPicPr/>
                   </pic:nvPicPr>
                   <pic:blipFill>
-                    <a:blip r:embed="rId22">
+                    <a:blip r:embed="rId27">
                       <a:extLst>
                         <a:ext uri="{28A0092B-C50C-407E-A947-70E740481C1C}">
                           <a14:useLocalDpi xmlns:a14="http://schemas.microsoft.com/office/drawing/2010/main" val="0"/>
@@ -8406,6 +10090,7 @@
           <w:szCs w:val="24"/>
           <w:lang w:val="en-US"/>
         </w:rPr>
+        <w:lastRenderedPageBreak/>
         <w:drawing>
           <wp:inline distT="0" distB="0" distL="0" distR="0" wp14:anchorId="2535A922" wp14:editId="584F028B">
             <wp:extent cx="4511615" cy="3647423"/>
@@ -8422,7 +10107,7 @@
                     <pic:cNvPicPr/>
                   </pic:nvPicPr>
                   <pic:blipFill>
-                    <a:blip r:embed="rId23">
+                    <a:blip r:embed="rId28">
                       <a:extLst>
                         <a:ext uri="{28A0092B-C50C-407E-A947-70E740481C1C}">
                           <a14:useLocalDpi xmlns:a14="http://schemas.microsoft.com/office/drawing/2010/main" val="0"/>
@@ -8704,777 +10389,785 @@
           <w:sz w:val="23"/>
           <w:szCs w:val="23"/>
         </w:rPr>
+        <w:t xml:space="preserve">Πιο συγκεκριμένα, η συνάρτηση </w:t>
+      </w:r>
+      <w:r>
+        <w:rPr>
+          <w:rFonts w:ascii="Times New Roman" w:hAnsi="Times New Roman" w:cs="Times New Roman"/>
+          <w:b/>
+          <w:color w:val="3A7C22" w:themeColor="accent6" w:themeShade="BF"/>
+          <w:sz w:val="23"/>
+          <w:szCs w:val="23"/>
+          <w:lang w:val="en-US"/>
+        </w:rPr>
+        <w:t>BBS</w:t>
+      </w:r>
+      <w:r>
+        <w:rPr>
+          <w:rFonts w:ascii="Times New Roman" w:hAnsi="Times New Roman" w:cs="Times New Roman"/>
+          <w:b/>
+          <w:color w:val="3A7C22" w:themeColor="accent6" w:themeShade="BF"/>
+          <w:sz w:val="23"/>
+          <w:szCs w:val="23"/>
+        </w:rPr>
+        <w:t>(</w:t>
+      </w:r>
+      <w:proofErr w:type="spellStart"/>
+      <w:r>
+        <w:rPr>
+          <w:rFonts w:ascii="Times New Roman" w:hAnsi="Times New Roman" w:cs="Times New Roman"/>
+          <w:b/>
+          <w:color w:val="3A7C22" w:themeColor="accent6" w:themeShade="BF"/>
+          <w:sz w:val="23"/>
+          <w:szCs w:val="23"/>
+          <w:lang w:val="en-US"/>
+        </w:rPr>
+        <w:t>rtree</w:t>
+      </w:r>
+      <w:proofErr w:type="spellEnd"/>
+      <w:r>
+        <w:rPr>
+          <w:rFonts w:ascii="Times New Roman" w:hAnsi="Times New Roman" w:cs="Times New Roman"/>
+          <w:b/>
+          <w:color w:val="3A7C22" w:themeColor="accent6" w:themeShade="BF"/>
+          <w:sz w:val="23"/>
+          <w:szCs w:val="23"/>
+        </w:rPr>
+        <w:t>,</w:t>
+      </w:r>
+      <w:proofErr w:type="spellStart"/>
+      <w:r>
+        <w:rPr>
+          <w:rFonts w:ascii="Times New Roman" w:hAnsi="Times New Roman" w:cs="Times New Roman"/>
+          <w:b/>
+          <w:color w:val="3A7C22" w:themeColor="accent6" w:themeShade="BF"/>
+          <w:sz w:val="23"/>
+          <w:szCs w:val="23"/>
+          <w:lang w:val="en-US"/>
+        </w:rPr>
+        <w:t>qpoint</w:t>
+      </w:r>
+      <w:proofErr w:type="spellEnd"/>
+      <w:r>
+        <w:rPr>
+          <w:rFonts w:ascii="Times New Roman" w:hAnsi="Times New Roman" w:cs="Times New Roman"/>
+          <w:b/>
+          <w:color w:val="3A7C22" w:themeColor="accent6" w:themeShade="BF"/>
+          <w:sz w:val="23"/>
+          <w:szCs w:val="23"/>
+        </w:rPr>
+        <w:t xml:space="preserve">) </w:t>
+      </w:r>
+      <w:r>
+        <w:rPr>
+          <w:rFonts w:ascii="Times New Roman" w:hAnsi="Times New Roman" w:cs="Times New Roman"/>
+          <w:sz w:val="23"/>
+          <w:szCs w:val="23"/>
+        </w:rPr>
+        <w:t>είναι υπεύθυνη για τον υπολογισμό της κορυφογραμμής με βάση ενός σημείου ενδιαφέροντος (</w:t>
+      </w:r>
+      <w:proofErr w:type="spellStart"/>
+      <w:r>
+        <w:rPr>
+          <w:rFonts w:ascii="Times New Roman" w:hAnsi="Times New Roman" w:cs="Times New Roman"/>
+          <w:sz w:val="23"/>
+          <w:szCs w:val="23"/>
+          <w:lang w:val="en-US"/>
+        </w:rPr>
+        <w:t>qpoint</w:t>
+      </w:r>
+      <w:proofErr w:type="spellEnd"/>
+      <w:r>
+        <w:rPr>
+          <w:rFonts w:ascii="Times New Roman" w:hAnsi="Times New Roman" w:cs="Times New Roman"/>
+          <w:sz w:val="23"/>
+          <w:szCs w:val="23"/>
+        </w:rPr>
+        <w:t xml:space="preserve">) </w:t>
+      </w:r>
+      <w:r>
+        <w:rPr>
+          <w:rFonts w:ascii="Times New Roman" w:hAnsi="Times New Roman" w:cs="Times New Roman"/>
+          <w:color w:val="000000" w:themeColor="text1"/>
+          <w:sz w:val="23"/>
+          <w:szCs w:val="23"/>
+        </w:rPr>
+        <w:t xml:space="preserve">όπου </w:t>
+      </w:r>
+      <w:proofErr w:type="spellStart"/>
+      <w:r>
+        <w:rPr>
+          <w:rFonts w:ascii="Times New Roman" w:hAnsi="Times New Roman" w:cs="Times New Roman"/>
+          <w:sz w:val="23"/>
+          <w:szCs w:val="23"/>
+          <w:lang w:val="en-US"/>
+        </w:rPr>
+        <w:t>qpoint</w:t>
+      </w:r>
+      <w:proofErr w:type="spellEnd"/>
+      <w:r>
+        <w:rPr>
+          <w:rFonts w:ascii="Times New Roman" w:hAnsi="Times New Roman" w:cs="Times New Roman"/>
+          <w:sz w:val="23"/>
+          <w:szCs w:val="23"/>
+        </w:rPr>
+        <w:t xml:space="preserve"> σημείο τύπου (0,….,0) για τις n διαστάσεις. </w:t>
+      </w:r>
+      <w:r>
+        <w:rPr>
+          <w:rFonts w:ascii="Times New Roman" w:hAnsi="Times New Roman" w:cs="Times New Roman"/>
+          <w:color w:val="000000" w:themeColor="text1"/>
+          <w:sz w:val="23"/>
+          <w:szCs w:val="23"/>
+        </w:rPr>
+        <w:t>Για την υλοποίηση της συνάρτησης, χρησιμοποιούνται δύο δομές δεδομένων: η ουρά προτεραιότητας(</w:t>
+      </w:r>
+      <w:r>
+        <w:rPr>
+          <w:rFonts w:ascii="Times New Roman" w:hAnsi="Times New Roman" w:cs="Times New Roman"/>
+          <w:color w:val="000000" w:themeColor="text1"/>
+          <w:sz w:val="23"/>
+          <w:szCs w:val="23"/>
+          <w:lang w:val="en-US"/>
+        </w:rPr>
+        <w:t>min</w:t>
+      </w:r>
+      <w:r>
+        <w:rPr>
+          <w:rFonts w:ascii="Times New Roman" w:hAnsi="Times New Roman" w:cs="Times New Roman"/>
+          <w:color w:val="000000" w:themeColor="text1"/>
+          <w:sz w:val="23"/>
+          <w:szCs w:val="23"/>
+        </w:rPr>
+        <w:t>-</w:t>
+      </w:r>
+      <w:r>
+        <w:rPr>
+          <w:rFonts w:ascii="Times New Roman" w:hAnsi="Times New Roman" w:cs="Times New Roman"/>
+          <w:color w:val="000000" w:themeColor="text1"/>
+          <w:sz w:val="23"/>
+          <w:szCs w:val="23"/>
+          <w:lang w:val="en-US"/>
+        </w:rPr>
+        <w:t>heap</w:t>
+      </w:r>
+      <w:r>
+        <w:rPr>
+          <w:rFonts w:ascii="Times New Roman" w:hAnsi="Times New Roman" w:cs="Times New Roman"/>
+          <w:color w:val="000000" w:themeColor="text1"/>
+          <w:sz w:val="23"/>
+          <w:szCs w:val="23"/>
+        </w:rPr>
+        <w:t xml:space="preserve">) </w:t>
+      </w:r>
+      <w:r>
+        <w:rPr>
+          <w:rFonts w:ascii="Times New Roman" w:hAnsi="Times New Roman" w:cs="Times New Roman"/>
+          <w:b/>
+          <w:color w:val="000000" w:themeColor="text1"/>
+          <w:sz w:val="23"/>
+          <w:szCs w:val="23"/>
+        </w:rPr>
+        <w:t>pq</w:t>
+      </w:r>
+      <w:r>
+        <w:rPr>
+          <w:rFonts w:ascii="Times New Roman" w:hAnsi="Times New Roman" w:cs="Times New Roman"/>
+          <w:color w:val="000000" w:themeColor="text1"/>
+          <w:sz w:val="23"/>
+          <w:szCs w:val="23"/>
+        </w:rPr>
+        <w:t xml:space="preserve"> που</w:t>
+      </w:r>
+      <w:r>
+        <w:rPr>
+          <w:rFonts w:ascii="Times New Roman" w:hAnsi="Times New Roman" w:cs="Times New Roman"/>
+        </w:rPr>
+        <w:t xml:space="preserve"> </w:t>
+      </w:r>
+      <w:r>
+        <w:rPr>
+          <w:rFonts w:ascii="Times New Roman" w:hAnsi="Times New Roman" w:cs="Times New Roman"/>
+          <w:color w:val="000000" w:themeColor="text1"/>
+          <w:sz w:val="23"/>
+          <w:szCs w:val="23"/>
+        </w:rPr>
+        <w:t xml:space="preserve">περιέχει αντικείμενα </w:t>
+      </w:r>
+      <w:r>
+        <w:rPr>
+          <w:rFonts w:ascii="Times New Roman" w:hAnsi="Times New Roman" w:cs="Times New Roman"/>
+          <w:b/>
+          <w:color w:val="215E99" w:themeColor="text2" w:themeTint="BF"/>
+          <w:sz w:val="23"/>
+          <w:szCs w:val="23"/>
+        </w:rPr>
+        <w:t>Qentry</w:t>
+      </w:r>
+      <w:r>
+        <w:rPr>
+          <w:rFonts w:ascii="Times New Roman" w:hAnsi="Times New Roman" w:cs="Times New Roman"/>
+          <w:color w:val="215E99" w:themeColor="text2" w:themeTint="BF"/>
+          <w:sz w:val="23"/>
+          <w:szCs w:val="23"/>
+        </w:rPr>
+        <w:t xml:space="preserve"> </w:t>
+      </w:r>
+      <w:r>
+        <w:rPr>
+          <w:rFonts w:ascii="Times New Roman" w:hAnsi="Times New Roman" w:cs="Times New Roman"/>
+          <w:color w:val="000000" w:themeColor="text1"/>
+          <w:sz w:val="23"/>
+          <w:szCs w:val="23"/>
+        </w:rPr>
+        <w:t xml:space="preserve">και μια λίστα </w:t>
+      </w:r>
+      <w:r>
+        <w:rPr>
+          <w:rFonts w:ascii="Times New Roman" w:hAnsi="Times New Roman" w:cs="Times New Roman"/>
+          <w:b/>
+          <w:color w:val="000000" w:themeColor="text1"/>
+          <w:sz w:val="23"/>
+          <w:szCs w:val="23"/>
+          <w:lang w:val="en-US"/>
+        </w:rPr>
+        <w:t>skyline</w:t>
+      </w:r>
+      <w:r>
+        <w:rPr>
+          <w:rFonts w:ascii="Times New Roman" w:hAnsi="Times New Roman" w:cs="Times New Roman"/>
+          <w:color w:val="000000" w:themeColor="text1"/>
+          <w:sz w:val="23"/>
+          <w:szCs w:val="23"/>
+        </w:rPr>
+        <w:t xml:space="preserve"> για την αποθήκευση των σημείων κορυφογραμμής. Η διαδικασία ξεκινάει από τη ρίζα του δέντρου η οποία προστίθεται στην </w:t>
+      </w:r>
+      <w:proofErr w:type="spellStart"/>
+      <w:r>
+        <w:rPr>
+          <w:rFonts w:ascii="Times New Roman" w:hAnsi="Times New Roman" w:cs="Times New Roman"/>
+          <w:color w:val="000000" w:themeColor="text1"/>
+          <w:sz w:val="23"/>
+          <w:szCs w:val="23"/>
+          <w:lang w:val="en-US"/>
+        </w:rPr>
+        <w:t>pq</w:t>
+      </w:r>
+      <w:proofErr w:type="spellEnd"/>
+      <w:r>
+        <w:rPr>
+          <w:rFonts w:ascii="Times New Roman" w:hAnsi="Times New Roman" w:cs="Times New Roman"/>
+          <w:color w:val="000000" w:themeColor="text1"/>
+          <w:sz w:val="23"/>
+          <w:szCs w:val="23"/>
+        </w:rPr>
+        <w:t xml:space="preserve">. Όσο η </w:t>
+      </w:r>
+      <w:proofErr w:type="spellStart"/>
+      <w:r>
+        <w:rPr>
+          <w:rFonts w:ascii="Times New Roman" w:hAnsi="Times New Roman" w:cs="Times New Roman"/>
+          <w:color w:val="000000" w:themeColor="text1"/>
+          <w:sz w:val="23"/>
+          <w:szCs w:val="23"/>
+          <w:lang w:val="en-US"/>
+        </w:rPr>
+        <w:t>pq</w:t>
+      </w:r>
+      <w:proofErr w:type="spellEnd"/>
+      <w:r>
+        <w:rPr>
+          <w:rFonts w:ascii="Times New Roman" w:hAnsi="Times New Roman" w:cs="Times New Roman"/>
+          <w:color w:val="000000" w:themeColor="text1"/>
+          <w:sz w:val="23"/>
+          <w:szCs w:val="23"/>
+        </w:rPr>
+        <w:t xml:space="preserve"> δεν είναι άδεια, εξάγεται από αυτή ο κόμβος με τη μικρότερη απόσταση </w:t>
+      </w:r>
+      <w:proofErr w:type="spellStart"/>
+      <w:r>
+        <w:rPr>
+          <w:rFonts w:ascii="Times New Roman" w:hAnsi="Times New Roman" w:cs="Times New Roman"/>
+          <w:b/>
+          <w:color w:val="000000" w:themeColor="text1"/>
+          <w:sz w:val="23"/>
+          <w:szCs w:val="23"/>
+          <w:lang w:val="en-US"/>
+        </w:rPr>
+        <w:t>mindist</w:t>
+      </w:r>
+      <w:proofErr w:type="spellEnd"/>
+      <w:r>
+        <w:rPr>
+          <w:rFonts w:ascii="Times New Roman" w:hAnsi="Times New Roman" w:cs="Times New Roman"/>
+          <w:b/>
+          <w:color w:val="000000" w:themeColor="text1"/>
+          <w:sz w:val="23"/>
+          <w:szCs w:val="23"/>
+        </w:rPr>
+        <w:t xml:space="preserve"> </w:t>
+      </w:r>
+      <w:r>
+        <w:rPr>
+          <w:rFonts w:ascii="Times New Roman" w:hAnsi="Times New Roman" w:cs="Times New Roman"/>
+          <w:color w:val="000000" w:themeColor="text1"/>
+          <w:sz w:val="23"/>
+          <w:szCs w:val="23"/>
+        </w:rPr>
+        <w:t xml:space="preserve">από το </w:t>
+      </w:r>
+      <w:proofErr w:type="spellStart"/>
+      <w:r>
+        <w:rPr>
+          <w:rFonts w:ascii="Times New Roman" w:hAnsi="Times New Roman" w:cs="Times New Roman"/>
+          <w:color w:val="000000" w:themeColor="text1"/>
+          <w:sz w:val="23"/>
+          <w:szCs w:val="23"/>
+          <w:lang w:val="en-US"/>
+        </w:rPr>
+        <w:t>qpoint</w:t>
+      </w:r>
+      <w:proofErr w:type="spellEnd"/>
+      <w:r>
+        <w:rPr>
+          <w:rFonts w:ascii="Times New Roman" w:hAnsi="Times New Roman" w:cs="Times New Roman"/>
+          <w:color w:val="000000" w:themeColor="text1"/>
+          <w:sz w:val="23"/>
+          <w:szCs w:val="23"/>
+        </w:rPr>
+        <w:t>. Στη συνέχεια, αν ο κόμβος είναι φύλλο(</w:t>
+      </w:r>
+      <w:r>
+        <w:rPr>
+          <w:rFonts w:ascii="Times New Roman" w:hAnsi="Times New Roman" w:cs="Times New Roman"/>
+          <w:b/>
+          <w:color w:val="000000" w:themeColor="text1"/>
+          <w:sz w:val="23"/>
+          <w:szCs w:val="23"/>
+          <w:lang w:val="en-US"/>
+        </w:rPr>
+        <w:t>node</w:t>
+      </w:r>
+      <w:r>
+        <w:rPr>
+          <w:rFonts w:ascii="Times New Roman" w:hAnsi="Times New Roman" w:cs="Times New Roman"/>
+          <w:b/>
+          <w:color w:val="000000" w:themeColor="text1"/>
+          <w:sz w:val="23"/>
+          <w:szCs w:val="23"/>
+        </w:rPr>
+        <w:t>.</w:t>
+      </w:r>
+      <w:r>
+        <w:rPr>
+          <w:rFonts w:ascii="Times New Roman" w:hAnsi="Times New Roman" w:cs="Times New Roman"/>
+          <w:b/>
+          <w:color w:val="000000" w:themeColor="text1"/>
+          <w:sz w:val="23"/>
+          <w:szCs w:val="23"/>
+          <w:lang w:val="en-US"/>
+        </w:rPr>
+        <w:t>is</w:t>
+      </w:r>
+      <w:r>
+        <w:rPr>
+          <w:rFonts w:ascii="Times New Roman" w:hAnsi="Times New Roman" w:cs="Times New Roman"/>
+          <w:b/>
+          <w:color w:val="000000" w:themeColor="text1"/>
+          <w:sz w:val="23"/>
+          <w:szCs w:val="23"/>
+        </w:rPr>
+        <w:t>_</w:t>
+      </w:r>
+      <w:r>
+        <w:rPr>
+          <w:rFonts w:ascii="Times New Roman" w:hAnsi="Times New Roman" w:cs="Times New Roman"/>
+          <w:b/>
+          <w:color w:val="000000" w:themeColor="text1"/>
+          <w:sz w:val="23"/>
+          <w:szCs w:val="23"/>
+          <w:lang w:val="en-US"/>
+        </w:rPr>
+        <w:t>leaf</w:t>
+      </w:r>
+      <w:r>
+        <w:rPr>
+          <w:rFonts w:ascii="Times New Roman" w:hAnsi="Times New Roman" w:cs="Times New Roman"/>
+          <w:b/>
+          <w:color w:val="000000" w:themeColor="text1"/>
+          <w:sz w:val="23"/>
+          <w:szCs w:val="23"/>
+        </w:rPr>
+        <w:t>()</w:t>
+      </w:r>
+      <w:r>
+        <w:rPr>
+          <w:rFonts w:ascii="Times New Roman" w:hAnsi="Times New Roman" w:cs="Times New Roman"/>
+          <w:color w:val="000000" w:themeColor="text1"/>
+          <w:sz w:val="23"/>
+          <w:szCs w:val="23"/>
+        </w:rPr>
+        <w:t xml:space="preserve">), τότε εξετάζεται κάθε σημείο του για να αποφασιστεί αν πρέπει να προστεθεί στο </w:t>
+      </w:r>
+      <w:r>
+        <w:rPr>
+          <w:rFonts w:ascii="Times New Roman" w:hAnsi="Times New Roman" w:cs="Times New Roman"/>
+          <w:color w:val="000000" w:themeColor="text1"/>
+          <w:sz w:val="23"/>
+          <w:szCs w:val="23"/>
+          <w:lang w:val="en-US"/>
+        </w:rPr>
+        <w:t>skyline</w:t>
+      </w:r>
+      <w:r>
+        <w:rPr>
+          <w:rFonts w:ascii="Times New Roman" w:hAnsi="Times New Roman" w:cs="Times New Roman"/>
+          <w:color w:val="000000" w:themeColor="text1"/>
+          <w:sz w:val="23"/>
+          <w:szCs w:val="23"/>
+        </w:rPr>
+        <w:t xml:space="preserve">(μόνο αν αυτό δεν κυριαρχείται από κανένα σημείο του </w:t>
+      </w:r>
+      <w:r>
+        <w:rPr>
+          <w:rFonts w:ascii="Times New Roman" w:hAnsi="Times New Roman" w:cs="Times New Roman"/>
+          <w:color w:val="000000" w:themeColor="text1"/>
+          <w:sz w:val="23"/>
+          <w:szCs w:val="23"/>
+          <w:lang w:val="en-US"/>
+        </w:rPr>
+        <w:t>skyline</w:t>
+      </w:r>
+      <w:r>
+        <w:rPr>
+          <w:rFonts w:ascii="Times New Roman" w:hAnsi="Times New Roman" w:cs="Times New Roman"/>
+          <w:color w:val="000000" w:themeColor="text1"/>
+          <w:sz w:val="23"/>
+          <w:szCs w:val="23"/>
+        </w:rPr>
+        <w:t xml:space="preserve">). Για τον έλεγχο κυριαρχίας χρησιμοποιείται η βοηθητική συνάρτηση </w:t>
+      </w:r>
+      <w:r>
+        <w:rPr>
+          <w:rFonts w:ascii="Times New Roman" w:hAnsi="Times New Roman" w:cs="Times New Roman"/>
+          <w:b/>
+          <w:color w:val="3A7C22" w:themeColor="accent6" w:themeShade="BF"/>
+          <w:sz w:val="23"/>
+          <w:szCs w:val="23"/>
+          <w:lang w:val="en-US"/>
+        </w:rPr>
+        <w:t>is</w:t>
+      </w:r>
+      <w:r>
+        <w:rPr>
+          <w:rFonts w:ascii="Times New Roman" w:hAnsi="Times New Roman" w:cs="Times New Roman"/>
+          <w:b/>
+          <w:color w:val="3A7C22" w:themeColor="accent6" w:themeShade="BF"/>
+          <w:sz w:val="23"/>
+          <w:szCs w:val="23"/>
+        </w:rPr>
+        <w:t>_</w:t>
+      </w:r>
+      <w:r>
+        <w:rPr>
+          <w:rFonts w:ascii="Times New Roman" w:hAnsi="Times New Roman" w:cs="Times New Roman"/>
+          <w:b/>
+          <w:color w:val="3A7C22" w:themeColor="accent6" w:themeShade="BF"/>
+          <w:sz w:val="23"/>
+          <w:szCs w:val="23"/>
+          <w:lang w:val="en-US"/>
+        </w:rPr>
+        <w:t>dominated</w:t>
+      </w:r>
+      <w:r>
+        <w:rPr>
+          <w:rFonts w:ascii="Times New Roman" w:hAnsi="Times New Roman" w:cs="Times New Roman"/>
+          <w:b/>
+          <w:color w:val="3A7C22" w:themeColor="accent6" w:themeShade="BF"/>
+          <w:sz w:val="23"/>
+          <w:szCs w:val="23"/>
+        </w:rPr>
+        <w:t>(</w:t>
+      </w:r>
+      <w:r>
+        <w:rPr>
+          <w:rFonts w:ascii="Times New Roman" w:hAnsi="Times New Roman" w:cs="Times New Roman"/>
+          <w:b/>
+          <w:color w:val="3A7C22" w:themeColor="accent6" w:themeShade="BF"/>
+          <w:sz w:val="23"/>
+          <w:szCs w:val="23"/>
+          <w:lang w:val="en-US"/>
+        </w:rPr>
+        <w:t>entry</w:t>
+      </w:r>
+      <w:r>
+        <w:rPr>
+          <w:rFonts w:ascii="Times New Roman" w:hAnsi="Times New Roman" w:cs="Times New Roman"/>
+          <w:b/>
+          <w:color w:val="3A7C22" w:themeColor="accent6" w:themeShade="BF"/>
+          <w:sz w:val="23"/>
+          <w:szCs w:val="23"/>
+        </w:rPr>
+        <w:t>.</w:t>
+      </w:r>
+      <w:r>
+        <w:rPr>
+          <w:rFonts w:ascii="Times New Roman" w:hAnsi="Times New Roman" w:cs="Times New Roman"/>
+          <w:b/>
+          <w:color w:val="3A7C22" w:themeColor="accent6" w:themeShade="BF"/>
+          <w:sz w:val="23"/>
+          <w:szCs w:val="23"/>
+          <w:lang w:val="en-US"/>
+        </w:rPr>
+        <w:t>point</w:t>
+      </w:r>
+      <w:r>
+        <w:rPr>
+          <w:rFonts w:ascii="Times New Roman" w:hAnsi="Times New Roman" w:cs="Times New Roman"/>
+          <w:b/>
+          <w:color w:val="3A7C22" w:themeColor="accent6" w:themeShade="BF"/>
+          <w:sz w:val="23"/>
+          <w:szCs w:val="23"/>
+        </w:rPr>
+        <w:t>,</w:t>
+      </w:r>
+      <w:r>
+        <w:rPr>
+          <w:rFonts w:ascii="Times New Roman" w:hAnsi="Times New Roman" w:cs="Times New Roman"/>
+          <w:b/>
+          <w:color w:val="3A7C22" w:themeColor="accent6" w:themeShade="BF"/>
+          <w:sz w:val="23"/>
+          <w:szCs w:val="23"/>
+          <w:lang w:val="en-US"/>
+        </w:rPr>
+        <w:t>skyline</w:t>
+      </w:r>
+      <w:r>
+        <w:rPr>
+          <w:rFonts w:ascii="Times New Roman" w:hAnsi="Times New Roman" w:cs="Times New Roman"/>
+          <w:b/>
+          <w:color w:val="3A7C22" w:themeColor="accent6" w:themeShade="BF"/>
+          <w:sz w:val="23"/>
+          <w:szCs w:val="23"/>
+        </w:rPr>
+        <w:t>)</w:t>
+      </w:r>
+      <w:r>
+        <w:rPr>
+          <w:rFonts w:ascii="Times New Roman" w:hAnsi="Times New Roman" w:cs="Times New Roman"/>
+          <w:sz w:val="23"/>
+          <w:szCs w:val="23"/>
+        </w:rPr>
+        <w:t xml:space="preserve">. Αν δεν κυριαρχείται εισάγεται στο </w:t>
+      </w:r>
+      <w:r>
+        <w:rPr>
+          <w:rFonts w:ascii="Times New Roman" w:hAnsi="Times New Roman" w:cs="Times New Roman"/>
+          <w:sz w:val="23"/>
+          <w:szCs w:val="23"/>
+          <w:lang w:val="en-US"/>
+        </w:rPr>
+        <w:t>skyline</w:t>
+      </w:r>
+      <w:r>
+        <w:rPr>
+          <w:rFonts w:ascii="Times New Roman" w:hAnsi="Times New Roman" w:cs="Times New Roman"/>
+          <w:sz w:val="23"/>
+          <w:szCs w:val="23"/>
+        </w:rPr>
+        <w:t xml:space="preserve"> και επείτα για κάθε σημείο του </w:t>
+      </w:r>
+      <w:r>
+        <w:rPr>
+          <w:rFonts w:ascii="Times New Roman" w:hAnsi="Times New Roman" w:cs="Times New Roman"/>
+          <w:sz w:val="23"/>
+          <w:szCs w:val="23"/>
+          <w:lang w:val="en-US"/>
+        </w:rPr>
+        <w:t>skyline</w:t>
+      </w:r>
+      <w:r>
+        <w:rPr>
+          <w:rFonts w:ascii="Times New Roman" w:hAnsi="Times New Roman" w:cs="Times New Roman"/>
+          <w:sz w:val="23"/>
+          <w:szCs w:val="23"/>
+        </w:rPr>
+        <w:t xml:space="preserve"> εξετάζεται αν αυτό κυριαρχείται από το νεοεισαχθέν σημείο ώστε να διαγραφεί από το </w:t>
+      </w:r>
+      <w:r>
+        <w:rPr>
+          <w:rFonts w:ascii="Times New Roman" w:hAnsi="Times New Roman" w:cs="Times New Roman"/>
+          <w:sz w:val="23"/>
+          <w:szCs w:val="23"/>
+          <w:lang w:val="en-US"/>
+        </w:rPr>
+        <w:t>skyline</w:t>
+      </w:r>
+      <w:r>
+        <w:rPr>
+          <w:rFonts w:ascii="Times New Roman" w:hAnsi="Times New Roman" w:cs="Times New Roman"/>
+          <w:sz w:val="23"/>
+          <w:szCs w:val="23"/>
+        </w:rPr>
+        <w:t xml:space="preserve">. Για τον έλεγχο της κυριαρχίας σημείου σε άλλο σημείο χρησιμοποιείται η βοηθητική συνάρτηση </w:t>
+      </w:r>
+      <w:r>
+        <w:rPr>
+          <w:rFonts w:ascii="Times New Roman" w:hAnsi="Times New Roman" w:cs="Times New Roman"/>
+          <w:b/>
+          <w:color w:val="3A7C22" w:themeColor="accent6" w:themeShade="BF"/>
+          <w:sz w:val="23"/>
+          <w:szCs w:val="23"/>
+          <w:lang w:val="en-US"/>
+        </w:rPr>
+        <w:t>dominates</w:t>
+      </w:r>
+      <w:r>
+        <w:rPr>
+          <w:rFonts w:ascii="Times New Roman" w:hAnsi="Times New Roman" w:cs="Times New Roman"/>
+          <w:b/>
+          <w:color w:val="3A7C22" w:themeColor="accent6" w:themeShade="BF"/>
+          <w:sz w:val="23"/>
+          <w:szCs w:val="23"/>
+        </w:rPr>
+        <w:t>(</w:t>
+      </w:r>
+      <w:r>
+        <w:rPr>
+          <w:rFonts w:ascii="Times New Roman" w:hAnsi="Times New Roman" w:cs="Times New Roman"/>
+          <w:b/>
+          <w:color w:val="3A7C22" w:themeColor="accent6" w:themeShade="BF"/>
+          <w:sz w:val="23"/>
+          <w:szCs w:val="23"/>
+          <w:lang w:val="en-US"/>
+        </w:rPr>
+        <w:t>entry</w:t>
+      </w:r>
+      <w:r>
+        <w:rPr>
+          <w:rFonts w:ascii="Times New Roman" w:hAnsi="Times New Roman" w:cs="Times New Roman"/>
+          <w:b/>
+          <w:color w:val="3A7C22" w:themeColor="accent6" w:themeShade="BF"/>
+          <w:sz w:val="23"/>
+          <w:szCs w:val="23"/>
+        </w:rPr>
+        <w:t>.</w:t>
+      </w:r>
+      <w:r>
+        <w:rPr>
+          <w:rFonts w:ascii="Times New Roman" w:hAnsi="Times New Roman" w:cs="Times New Roman"/>
+          <w:b/>
+          <w:color w:val="3A7C22" w:themeColor="accent6" w:themeShade="BF"/>
+          <w:sz w:val="23"/>
+          <w:szCs w:val="23"/>
+          <w:lang w:val="en-US"/>
+        </w:rPr>
+        <w:t>point</w:t>
+      </w:r>
+      <w:r>
+        <w:rPr>
+          <w:rFonts w:ascii="Times New Roman" w:hAnsi="Times New Roman" w:cs="Times New Roman"/>
+          <w:b/>
+          <w:color w:val="3A7C22" w:themeColor="accent6" w:themeShade="BF"/>
+          <w:sz w:val="23"/>
+          <w:szCs w:val="23"/>
+        </w:rPr>
+        <w:t>,</w:t>
+      </w:r>
+      <w:r>
+        <w:rPr>
+          <w:rFonts w:ascii="Times New Roman" w:hAnsi="Times New Roman" w:cs="Times New Roman"/>
+          <w:b/>
+          <w:color w:val="3A7C22" w:themeColor="accent6" w:themeShade="BF"/>
+          <w:sz w:val="23"/>
+          <w:szCs w:val="23"/>
+          <w:lang w:val="en-US"/>
+        </w:rPr>
+        <w:t>s</w:t>
+      </w:r>
+      <w:r>
+        <w:rPr>
+          <w:rFonts w:ascii="Times New Roman" w:hAnsi="Times New Roman" w:cs="Times New Roman"/>
+          <w:b/>
+          <w:color w:val="3A7C22" w:themeColor="accent6" w:themeShade="BF"/>
+          <w:sz w:val="23"/>
+          <w:szCs w:val="23"/>
+        </w:rPr>
+        <w:t>)</w:t>
+      </w:r>
+      <w:r>
+        <w:rPr>
+          <w:rFonts w:ascii="Times New Roman" w:hAnsi="Times New Roman" w:cs="Times New Roman"/>
+          <w:sz w:val="23"/>
+          <w:szCs w:val="23"/>
+        </w:rPr>
+        <w:t xml:space="preserve">. Εάν ο κόμβος δεν είναι φύλλο, τότε για κάθε καταχώριση του κόμβου, υπολογίζεται  η ελάχιστη απόσταση ανάμεσα στο </w:t>
+      </w:r>
+      <w:proofErr w:type="spellStart"/>
+      <w:r>
+        <w:rPr>
+          <w:rFonts w:ascii="Times New Roman" w:hAnsi="Times New Roman" w:cs="Times New Roman"/>
+          <w:sz w:val="23"/>
+          <w:szCs w:val="23"/>
+          <w:lang w:val="en-US"/>
+        </w:rPr>
+        <w:t>qpoint</w:t>
+      </w:r>
+      <w:proofErr w:type="spellEnd"/>
+      <w:r>
+        <w:rPr>
+          <w:rFonts w:ascii="Times New Roman" w:hAnsi="Times New Roman" w:cs="Times New Roman"/>
+          <w:sz w:val="23"/>
+          <w:szCs w:val="23"/>
+        </w:rPr>
+        <w:t xml:space="preserve"> και στο ορθογώνιο της καταχώρησης και ο κόμβος παιδί της καταχώρησης προστίθεται στην </w:t>
+      </w:r>
+      <w:proofErr w:type="spellStart"/>
+      <w:r>
+        <w:rPr>
+          <w:rFonts w:ascii="Times New Roman" w:hAnsi="Times New Roman" w:cs="Times New Roman"/>
+          <w:sz w:val="23"/>
+          <w:szCs w:val="23"/>
+          <w:lang w:val="en-US"/>
+        </w:rPr>
+        <w:t>pq</w:t>
+      </w:r>
+      <w:proofErr w:type="spellEnd"/>
+      <w:r>
+        <w:rPr>
+          <w:rFonts w:ascii="Times New Roman" w:hAnsi="Times New Roman" w:cs="Times New Roman"/>
+          <w:sz w:val="23"/>
+          <w:szCs w:val="23"/>
+        </w:rPr>
+        <w:t xml:space="preserve">. Για τον υπολογισμό της απόστασης μεταξύ του </w:t>
+      </w:r>
+      <w:proofErr w:type="spellStart"/>
+      <w:r>
+        <w:rPr>
+          <w:rFonts w:ascii="Times New Roman" w:hAnsi="Times New Roman" w:cs="Times New Roman"/>
+          <w:sz w:val="23"/>
+          <w:szCs w:val="23"/>
+          <w:lang w:val="en-US"/>
+        </w:rPr>
+        <w:t>qpoint</w:t>
+      </w:r>
+      <w:proofErr w:type="spellEnd"/>
+      <w:r>
+        <w:rPr>
+          <w:rFonts w:ascii="Times New Roman" w:hAnsi="Times New Roman" w:cs="Times New Roman"/>
+          <w:sz w:val="23"/>
+          <w:szCs w:val="23"/>
+        </w:rPr>
+        <w:t xml:space="preserve"> και του ορθογωνίου χρησιμοποιείται η βοηθητική </w:t>
+      </w:r>
+      <w:r>
+        <w:rPr>
+          <w:rFonts w:ascii="Times New Roman" w:hAnsi="Times New Roman" w:cs="Times New Roman"/>
+          <w:sz w:val="23"/>
+          <w:szCs w:val="23"/>
+        </w:rPr>
         <w:lastRenderedPageBreak/>
-        <w:t xml:space="preserve">Πιο συγκεκριμένα, η συνάρτηση </w:t>
-      </w:r>
-      <w:r>
-        <w:rPr>
-          <w:rFonts w:ascii="Times New Roman" w:hAnsi="Times New Roman" w:cs="Times New Roman"/>
-          <w:b/>
-          <w:color w:val="3A7C22" w:themeColor="accent6" w:themeShade="BF"/>
-          <w:sz w:val="23"/>
-          <w:szCs w:val="23"/>
-          <w:lang w:val="en-US"/>
-        </w:rPr>
-        <w:t>BBS</w:t>
-      </w:r>
-      <w:r>
-        <w:rPr>
-          <w:rFonts w:ascii="Times New Roman" w:hAnsi="Times New Roman" w:cs="Times New Roman"/>
-          <w:b/>
-          <w:color w:val="3A7C22" w:themeColor="accent6" w:themeShade="BF"/>
-          <w:sz w:val="23"/>
-          <w:szCs w:val="23"/>
-        </w:rPr>
-        <w:t>(</w:t>
-      </w:r>
-      <w:proofErr w:type="spellStart"/>
-      <w:r>
-        <w:rPr>
-          <w:rFonts w:ascii="Times New Roman" w:hAnsi="Times New Roman" w:cs="Times New Roman"/>
-          <w:b/>
-          <w:color w:val="3A7C22" w:themeColor="accent6" w:themeShade="BF"/>
-          <w:sz w:val="23"/>
-          <w:szCs w:val="23"/>
-          <w:lang w:val="en-US"/>
-        </w:rPr>
-        <w:t>rtree</w:t>
-      </w:r>
-      <w:proofErr w:type="spellEnd"/>
-      <w:r>
-        <w:rPr>
-          <w:rFonts w:ascii="Times New Roman" w:hAnsi="Times New Roman" w:cs="Times New Roman"/>
-          <w:b/>
-          <w:color w:val="3A7C22" w:themeColor="accent6" w:themeShade="BF"/>
-          <w:sz w:val="23"/>
-          <w:szCs w:val="23"/>
-        </w:rPr>
-        <w:t>,</w:t>
-      </w:r>
-      <w:proofErr w:type="spellStart"/>
-      <w:r>
-        <w:rPr>
-          <w:rFonts w:ascii="Times New Roman" w:hAnsi="Times New Roman" w:cs="Times New Roman"/>
-          <w:b/>
-          <w:color w:val="3A7C22" w:themeColor="accent6" w:themeShade="BF"/>
-          <w:sz w:val="23"/>
-          <w:szCs w:val="23"/>
-          <w:lang w:val="en-US"/>
-        </w:rPr>
-        <w:t>qpoint</w:t>
-      </w:r>
-      <w:proofErr w:type="spellEnd"/>
-      <w:r>
-        <w:rPr>
-          <w:rFonts w:ascii="Times New Roman" w:hAnsi="Times New Roman" w:cs="Times New Roman"/>
-          <w:b/>
-          <w:color w:val="3A7C22" w:themeColor="accent6" w:themeShade="BF"/>
-          <w:sz w:val="23"/>
-          <w:szCs w:val="23"/>
-        </w:rPr>
-        <w:t xml:space="preserve">) </w:t>
-      </w:r>
-      <w:r>
-        <w:rPr>
-          <w:rFonts w:ascii="Times New Roman" w:hAnsi="Times New Roman" w:cs="Times New Roman"/>
-          <w:sz w:val="23"/>
-          <w:szCs w:val="23"/>
-        </w:rPr>
-        <w:t>είναι υπεύθυνη για τον υπολογισμό της κορυφογραμμής με βάση ενός σημείου ενδιαφέροντος (</w:t>
-      </w:r>
-      <w:proofErr w:type="spellStart"/>
-      <w:r>
-        <w:rPr>
-          <w:rFonts w:ascii="Times New Roman" w:hAnsi="Times New Roman" w:cs="Times New Roman"/>
-          <w:sz w:val="23"/>
-          <w:szCs w:val="23"/>
-          <w:lang w:val="en-US"/>
-        </w:rPr>
-        <w:t>qpoint</w:t>
-      </w:r>
-      <w:proofErr w:type="spellEnd"/>
-      <w:r>
-        <w:rPr>
-          <w:rFonts w:ascii="Times New Roman" w:hAnsi="Times New Roman" w:cs="Times New Roman"/>
-          <w:sz w:val="23"/>
-          <w:szCs w:val="23"/>
-        </w:rPr>
-        <w:t xml:space="preserve">) </w:t>
-      </w:r>
-      <w:r>
-        <w:rPr>
-          <w:rFonts w:ascii="Times New Roman" w:hAnsi="Times New Roman" w:cs="Times New Roman"/>
-          <w:color w:val="000000" w:themeColor="text1"/>
-          <w:sz w:val="23"/>
-          <w:szCs w:val="23"/>
-        </w:rPr>
-        <w:t xml:space="preserve">όπου </w:t>
-      </w:r>
-      <w:proofErr w:type="spellStart"/>
-      <w:r>
-        <w:rPr>
-          <w:rFonts w:ascii="Times New Roman" w:hAnsi="Times New Roman" w:cs="Times New Roman"/>
-          <w:sz w:val="23"/>
-          <w:szCs w:val="23"/>
-          <w:lang w:val="en-US"/>
-        </w:rPr>
-        <w:t>qpoint</w:t>
-      </w:r>
-      <w:proofErr w:type="spellEnd"/>
-      <w:r>
-        <w:rPr>
-          <w:rFonts w:ascii="Times New Roman" w:hAnsi="Times New Roman" w:cs="Times New Roman"/>
-          <w:sz w:val="23"/>
-          <w:szCs w:val="23"/>
-        </w:rPr>
-        <w:t xml:space="preserve"> σημείο τύπου (0,….,0) για τις n διαστάσεις. </w:t>
-      </w:r>
-      <w:r>
-        <w:rPr>
-          <w:rFonts w:ascii="Times New Roman" w:hAnsi="Times New Roman" w:cs="Times New Roman"/>
-          <w:color w:val="000000" w:themeColor="text1"/>
-          <w:sz w:val="23"/>
-          <w:szCs w:val="23"/>
-        </w:rPr>
-        <w:t>Για την υλοποίηση της συνάρτησης, χρησιμοποιούνται δύο δομές δεδομένων: η ουρά προτεραιότητας(</w:t>
-      </w:r>
-      <w:r>
-        <w:rPr>
-          <w:rFonts w:ascii="Times New Roman" w:hAnsi="Times New Roman" w:cs="Times New Roman"/>
-          <w:color w:val="000000" w:themeColor="text1"/>
-          <w:sz w:val="23"/>
-          <w:szCs w:val="23"/>
-          <w:lang w:val="en-US"/>
-        </w:rPr>
-        <w:t>min</w:t>
-      </w:r>
-      <w:r>
-        <w:rPr>
-          <w:rFonts w:ascii="Times New Roman" w:hAnsi="Times New Roman" w:cs="Times New Roman"/>
-          <w:color w:val="000000" w:themeColor="text1"/>
-          <w:sz w:val="23"/>
-          <w:szCs w:val="23"/>
-        </w:rPr>
-        <w:t>-</w:t>
-      </w:r>
-      <w:r>
-        <w:rPr>
-          <w:rFonts w:ascii="Times New Roman" w:hAnsi="Times New Roman" w:cs="Times New Roman"/>
-          <w:color w:val="000000" w:themeColor="text1"/>
-          <w:sz w:val="23"/>
-          <w:szCs w:val="23"/>
-          <w:lang w:val="en-US"/>
-        </w:rPr>
-        <w:t>heap</w:t>
-      </w:r>
-      <w:r>
-        <w:rPr>
-          <w:rFonts w:ascii="Times New Roman" w:hAnsi="Times New Roman" w:cs="Times New Roman"/>
-          <w:color w:val="000000" w:themeColor="text1"/>
-          <w:sz w:val="23"/>
-          <w:szCs w:val="23"/>
-        </w:rPr>
-        <w:t xml:space="preserve">) </w:t>
-      </w:r>
-      <w:r>
-        <w:rPr>
-          <w:rFonts w:ascii="Times New Roman" w:hAnsi="Times New Roman" w:cs="Times New Roman"/>
-          <w:b/>
-          <w:color w:val="000000" w:themeColor="text1"/>
-          <w:sz w:val="23"/>
-          <w:szCs w:val="23"/>
-        </w:rPr>
-        <w:t>pq</w:t>
-      </w:r>
-      <w:r>
-        <w:rPr>
-          <w:rFonts w:ascii="Times New Roman" w:hAnsi="Times New Roman" w:cs="Times New Roman"/>
-          <w:color w:val="000000" w:themeColor="text1"/>
-          <w:sz w:val="23"/>
-          <w:szCs w:val="23"/>
-        </w:rPr>
-        <w:t xml:space="preserve"> που</w:t>
-      </w:r>
-      <w:r>
-        <w:rPr>
-          <w:rFonts w:ascii="Times New Roman" w:hAnsi="Times New Roman" w:cs="Times New Roman"/>
-        </w:rPr>
-        <w:t xml:space="preserve"> </w:t>
-      </w:r>
-      <w:r>
-        <w:rPr>
-          <w:rFonts w:ascii="Times New Roman" w:hAnsi="Times New Roman" w:cs="Times New Roman"/>
-          <w:color w:val="000000" w:themeColor="text1"/>
-          <w:sz w:val="23"/>
-          <w:szCs w:val="23"/>
-        </w:rPr>
-        <w:t xml:space="preserve">περιέχει αντικείμενα </w:t>
-      </w:r>
-      <w:r>
-        <w:rPr>
-          <w:rFonts w:ascii="Times New Roman" w:hAnsi="Times New Roman" w:cs="Times New Roman"/>
-          <w:b/>
-          <w:color w:val="215E99" w:themeColor="text2" w:themeTint="BF"/>
-          <w:sz w:val="23"/>
-          <w:szCs w:val="23"/>
-        </w:rPr>
-        <w:t>Qentry</w:t>
-      </w:r>
-      <w:r>
-        <w:rPr>
-          <w:rFonts w:ascii="Times New Roman" w:hAnsi="Times New Roman" w:cs="Times New Roman"/>
-          <w:color w:val="215E99" w:themeColor="text2" w:themeTint="BF"/>
-          <w:sz w:val="23"/>
-          <w:szCs w:val="23"/>
-        </w:rPr>
-        <w:t xml:space="preserve"> </w:t>
-      </w:r>
-      <w:r>
-        <w:rPr>
-          <w:rFonts w:ascii="Times New Roman" w:hAnsi="Times New Roman" w:cs="Times New Roman"/>
-          <w:color w:val="000000" w:themeColor="text1"/>
-          <w:sz w:val="23"/>
-          <w:szCs w:val="23"/>
-        </w:rPr>
-        <w:t xml:space="preserve">και μια λίστα </w:t>
-      </w:r>
-      <w:r>
-        <w:rPr>
-          <w:rFonts w:ascii="Times New Roman" w:hAnsi="Times New Roman" w:cs="Times New Roman"/>
-          <w:b/>
-          <w:color w:val="000000" w:themeColor="text1"/>
-          <w:sz w:val="23"/>
-          <w:szCs w:val="23"/>
-          <w:lang w:val="en-US"/>
-        </w:rPr>
-        <w:t>skyline</w:t>
-      </w:r>
-      <w:r>
-        <w:rPr>
-          <w:rFonts w:ascii="Times New Roman" w:hAnsi="Times New Roman" w:cs="Times New Roman"/>
-          <w:color w:val="000000" w:themeColor="text1"/>
-          <w:sz w:val="23"/>
-          <w:szCs w:val="23"/>
-        </w:rPr>
-        <w:t xml:space="preserve"> για την αποθήκευση των σημείων κορυφογραμμής. Η διαδικασία ξεκινάει από τη ρίζα του δέντρου η οποία προστίθεται στην </w:t>
-      </w:r>
-      <w:proofErr w:type="spellStart"/>
-      <w:r>
-        <w:rPr>
-          <w:rFonts w:ascii="Times New Roman" w:hAnsi="Times New Roman" w:cs="Times New Roman"/>
-          <w:color w:val="000000" w:themeColor="text1"/>
-          <w:sz w:val="23"/>
-          <w:szCs w:val="23"/>
-          <w:lang w:val="en-US"/>
-        </w:rPr>
-        <w:t>pq</w:t>
-      </w:r>
-      <w:proofErr w:type="spellEnd"/>
-      <w:r>
-        <w:rPr>
-          <w:rFonts w:ascii="Times New Roman" w:hAnsi="Times New Roman" w:cs="Times New Roman"/>
-          <w:color w:val="000000" w:themeColor="text1"/>
-          <w:sz w:val="23"/>
-          <w:szCs w:val="23"/>
-        </w:rPr>
-        <w:t xml:space="preserve">. Όσο η </w:t>
-      </w:r>
-      <w:proofErr w:type="spellStart"/>
-      <w:r>
-        <w:rPr>
-          <w:rFonts w:ascii="Times New Roman" w:hAnsi="Times New Roman" w:cs="Times New Roman"/>
-          <w:color w:val="000000" w:themeColor="text1"/>
-          <w:sz w:val="23"/>
-          <w:szCs w:val="23"/>
-          <w:lang w:val="en-US"/>
-        </w:rPr>
-        <w:t>pq</w:t>
-      </w:r>
-      <w:proofErr w:type="spellEnd"/>
-      <w:r>
-        <w:rPr>
-          <w:rFonts w:ascii="Times New Roman" w:hAnsi="Times New Roman" w:cs="Times New Roman"/>
-          <w:color w:val="000000" w:themeColor="text1"/>
-          <w:sz w:val="23"/>
-          <w:szCs w:val="23"/>
-        </w:rPr>
-        <w:t xml:space="preserve"> δεν είναι άδεια, εξάγεται από αυτή ο κόμβος με τη μικρότερη απόσταση </w:t>
-      </w:r>
-      <w:proofErr w:type="spellStart"/>
-      <w:r>
-        <w:rPr>
-          <w:rFonts w:ascii="Times New Roman" w:hAnsi="Times New Roman" w:cs="Times New Roman"/>
-          <w:b/>
-          <w:color w:val="000000" w:themeColor="text1"/>
-          <w:sz w:val="23"/>
-          <w:szCs w:val="23"/>
-          <w:lang w:val="en-US"/>
-        </w:rPr>
-        <w:t>mindist</w:t>
-      </w:r>
-      <w:proofErr w:type="spellEnd"/>
-      <w:r>
-        <w:rPr>
-          <w:rFonts w:ascii="Times New Roman" w:hAnsi="Times New Roman" w:cs="Times New Roman"/>
-          <w:b/>
-          <w:color w:val="000000" w:themeColor="text1"/>
-          <w:sz w:val="23"/>
-          <w:szCs w:val="23"/>
-        </w:rPr>
-        <w:t xml:space="preserve"> </w:t>
-      </w:r>
-      <w:r>
-        <w:rPr>
-          <w:rFonts w:ascii="Times New Roman" w:hAnsi="Times New Roman" w:cs="Times New Roman"/>
-          <w:color w:val="000000" w:themeColor="text1"/>
-          <w:sz w:val="23"/>
-          <w:szCs w:val="23"/>
-        </w:rPr>
-        <w:t xml:space="preserve">από το </w:t>
-      </w:r>
-      <w:proofErr w:type="spellStart"/>
-      <w:r>
-        <w:rPr>
-          <w:rFonts w:ascii="Times New Roman" w:hAnsi="Times New Roman" w:cs="Times New Roman"/>
-          <w:color w:val="000000" w:themeColor="text1"/>
-          <w:sz w:val="23"/>
-          <w:szCs w:val="23"/>
-          <w:lang w:val="en-US"/>
-        </w:rPr>
-        <w:t>qpoint</w:t>
-      </w:r>
-      <w:proofErr w:type="spellEnd"/>
-      <w:r>
-        <w:rPr>
-          <w:rFonts w:ascii="Times New Roman" w:hAnsi="Times New Roman" w:cs="Times New Roman"/>
-          <w:color w:val="000000" w:themeColor="text1"/>
-          <w:sz w:val="23"/>
-          <w:szCs w:val="23"/>
-        </w:rPr>
-        <w:t>. Στη συνέχεια, αν ο κόμβος είναι φύλλο(</w:t>
-      </w:r>
-      <w:r>
-        <w:rPr>
-          <w:rFonts w:ascii="Times New Roman" w:hAnsi="Times New Roman" w:cs="Times New Roman"/>
-          <w:b/>
-          <w:color w:val="000000" w:themeColor="text1"/>
-          <w:sz w:val="23"/>
-          <w:szCs w:val="23"/>
-          <w:lang w:val="en-US"/>
-        </w:rPr>
-        <w:t>node</w:t>
-      </w:r>
-      <w:r>
-        <w:rPr>
-          <w:rFonts w:ascii="Times New Roman" w:hAnsi="Times New Roman" w:cs="Times New Roman"/>
-          <w:b/>
-          <w:color w:val="000000" w:themeColor="text1"/>
-          <w:sz w:val="23"/>
-          <w:szCs w:val="23"/>
-        </w:rPr>
-        <w:t>.</w:t>
-      </w:r>
-      <w:r>
-        <w:rPr>
-          <w:rFonts w:ascii="Times New Roman" w:hAnsi="Times New Roman" w:cs="Times New Roman"/>
-          <w:b/>
-          <w:color w:val="000000" w:themeColor="text1"/>
-          <w:sz w:val="23"/>
-          <w:szCs w:val="23"/>
-          <w:lang w:val="en-US"/>
-        </w:rPr>
-        <w:t>is</w:t>
-      </w:r>
-      <w:r>
-        <w:rPr>
-          <w:rFonts w:ascii="Times New Roman" w:hAnsi="Times New Roman" w:cs="Times New Roman"/>
-          <w:b/>
-          <w:color w:val="000000" w:themeColor="text1"/>
-          <w:sz w:val="23"/>
-          <w:szCs w:val="23"/>
-        </w:rPr>
-        <w:t>_</w:t>
-      </w:r>
-      <w:r>
-        <w:rPr>
-          <w:rFonts w:ascii="Times New Roman" w:hAnsi="Times New Roman" w:cs="Times New Roman"/>
-          <w:b/>
-          <w:color w:val="000000" w:themeColor="text1"/>
-          <w:sz w:val="23"/>
-          <w:szCs w:val="23"/>
-          <w:lang w:val="en-US"/>
-        </w:rPr>
-        <w:t>leaf</w:t>
-      </w:r>
-      <w:r>
-        <w:rPr>
-          <w:rFonts w:ascii="Times New Roman" w:hAnsi="Times New Roman" w:cs="Times New Roman"/>
-          <w:b/>
-          <w:color w:val="000000" w:themeColor="text1"/>
-          <w:sz w:val="23"/>
-          <w:szCs w:val="23"/>
-        </w:rPr>
-        <w:t>()</w:t>
-      </w:r>
-      <w:r>
-        <w:rPr>
-          <w:rFonts w:ascii="Times New Roman" w:hAnsi="Times New Roman" w:cs="Times New Roman"/>
-          <w:color w:val="000000" w:themeColor="text1"/>
-          <w:sz w:val="23"/>
-          <w:szCs w:val="23"/>
-        </w:rPr>
-        <w:t xml:space="preserve">), τότε εξετάζεται κάθε σημείο του για να αποφασιστεί αν πρέπει να προστεθεί στο </w:t>
-      </w:r>
-      <w:r>
-        <w:rPr>
-          <w:rFonts w:ascii="Times New Roman" w:hAnsi="Times New Roman" w:cs="Times New Roman"/>
-          <w:color w:val="000000" w:themeColor="text1"/>
-          <w:sz w:val="23"/>
-          <w:szCs w:val="23"/>
-          <w:lang w:val="en-US"/>
-        </w:rPr>
-        <w:t>skyline</w:t>
-      </w:r>
-      <w:r>
-        <w:rPr>
-          <w:rFonts w:ascii="Times New Roman" w:hAnsi="Times New Roman" w:cs="Times New Roman"/>
-          <w:color w:val="000000" w:themeColor="text1"/>
-          <w:sz w:val="23"/>
-          <w:szCs w:val="23"/>
-        </w:rPr>
-        <w:t xml:space="preserve">(μόνο αν αυτό δεν κυριαρχείται από κανένα σημείο του </w:t>
-      </w:r>
-      <w:r>
-        <w:rPr>
-          <w:rFonts w:ascii="Times New Roman" w:hAnsi="Times New Roman" w:cs="Times New Roman"/>
-          <w:color w:val="000000" w:themeColor="text1"/>
-          <w:sz w:val="23"/>
-          <w:szCs w:val="23"/>
-          <w:lang w:val="en-US"/>
-        </w:rPr>
-        <w:t>skyline</w:t>
-      </w:r>
-      <w:r>
-        <w:rPr>
-          <w:rFonts w:ascii="Times New Roman" w:hAnsi="Times New Roman" w:cs="Times New Roman"/>
-          <w:color w:val="000000" w:themeColor="text1"/>
-          <w:sz w:val="23"/>
-          <w:szCs w:val="23"/>
-        </w:rPr>
-        <w:t xml:space="preserve">). Για τον έλεγχο κυριαρχίας χρησιμοποιείται η βοηθητική συνάρτηση </w:t>
-      </w:r>
-      <w:r>
-        <w:rPr>
-          <w:rFonts w:ascii="Times New Roman" w:hAnsi="Times New Roman" w:cs="Times New Roman"/>
-          <w:b/>
-          <w:color w:val="3A7C22" w:themeColor="accent6" w:themeShade="BF"/>
-          <w:sz w:val="23"/>
-          <w:szCs w:val="23"/>
-          <w:lang w:val="en-US"/>
-        </w:rPr>
-        <w:t>is</w:t>
-      </w:r>
-      <w:r>
-        <w:rPr>
-          <w:rFonts w:ascii="Times New Roman" w:hAnsi="Times New Roman" w:cs="Times New Roman"/>
-          <w:b/>
-          <w:color w:val="3A7C22" w:themeColor="accent6" w:themeShade="BF"/>
-          <w:sz w:val="23"/>
-          <w:szCs w:val="23"/>
-        </w:rPr>
-        <w:t>_</w:t>
-      </w:r>
-      <w:r>
-        <w:rPr>
-          <w:rFonts w:ascii="Times New Roman" w:hAnsi="Times New Roman" w:cs="Times New Roman"/>
-          <w:b/>
-          <w:color w:val="3A7C22" w:themeColor="accent6" w:themeShade="BF"/>
-          <w:sz w:val="23"/>
-          <w:szCs w:val="23"/>
-          <w:lang w:val="en-US"/>
-        </w:rPr>
-        <w:t>dominated</w:t>
-      </w:r>
-      <w:r>
-        <w:rPr>
-          <w:rFonts w:ascii="Times New Roman" w:hAnsi="Times New Roman" w:cs="Times New Roman"/>
-          <w:b/>
-          <w:color w:val="3A7C22" w:themeColor="accent6" w:themeShade="BF"/>
-          <w:sz w:val="23"/>
-          <w:szCs w:val="23"/>
-        </w:rPr>
-        <w:t>(</w:t>
-      </w:r>
-      <w:r>
-        <w:rPr>
-          <w:rFonts w:ascii="Times New Roman" w:hAnsi="Times New Roman" w:cs="Times New Roman"/>
-          <w:b/>
-          <w:color w:val="3A7C22" w:themeColor="accent6" w:themeShade="BF"/>
-          <w:sz w:val="23"/>
-          <w:szCs w:val="23"/>
-          <w:lang w:val="en-US"/>
-        </w:rPr>
-        <w:t>entry</w:t>
-      </w:r>
-      <w:r>
-        <w:rPr>
-          <w:rFonts w:ascii="Times New Roman" w:hAnsi="Times New Roman" w:cs="Times New Roman"/>
-          <w:b/>
-          <w:color w:val="3A7C22" w:themeColor="accent6" w:themeShade="BF"/>
-          <w:sz w:val="23"/>
-          <w:szCs w:val="23"/>
-        </w:rPr>
-        <w:t>.</w:t>
-      </w:r>
-      <w:r>
-        <w:rPr>
-          <w:rFonts w:ascii="Times New Roman" w:hAnsi="Times New Roman" w:cs="Times New Roman"/>
-          <w:b/>
-          <w:color w:val="3A7C22" w:themeColor="accent6" w:themeShade="BF"/>
-          <w:sz w:val="23"/>
-          <w:szCs w:val="23"/>
-          <w:lang w:val="en-US"/>
-        </w:rPr>
-        <w:t>point</w:t>
-      </w:r>
-      <w:r>
-        <w:rPr>
-          <w:rFonts w:ascii="Times New Roman" w:hAnsi="Times New Roman" w:cs="Times New Roman"/>
-          <w:b/>
-          <w:color w:val="3A7C22" w:themeColor="accent6" w:themeShade="BF"/>
-          <w:sz w:val="23"/>
-          <w:szCs w:val="23"/>
-        </w:rPr>
-        <w:t>,</w:t>
-      </w:r>
-      <w:r>
-        <w:rPr>
-          <w:rFonts w:ascii="Times New Roman" w:hAnsi="Times New Roman" w:cs="Times New Roman"/>
-          <w:b/>
-          <w:color w:val="3A7C22" w:themeColor="accent6" w:themeShade="BF"/>
-          <w:sz w:val="23"/>
-          <w:szCs w:val="23"/>
-          <w:lang w:val="en-US"/>
-        </w:rPr>
-        <w:t>skyline</w:t>
-      </w:r>
-      <w:r>
-        <w:rPr>
-          <w:rFonts w:ascii="Times New Roman" w:hAnsi="Times New Roman" w:cs="Times New Roman"/>
-          <w:b/>
-          <w:color w:val="3A7C22" w:themeColor="accent6" w:themeShade="BF"/>
-          <w:sz w:val="23"/>
-          <w:szCs w:val="23"/>
-        </w:rPr>
-        <w:t>)</w:t>
-      </w:r>
-      <w:r>
-        <w:rPr>
-          <w:rFonts w:ascii="Times New Roman" w:hAnsi="Times New Roman" w:cs="Times New Roman"/>
-          <w:sz w:val="23"/>
-          <w:szCs w:val="23"/>
-        </w:rPr>
-        <w:t xml:space="preserve">. Αν δεν κυριαρχείται εισάγεται στο </w:t>
-      </w:r>
-      <w:r>
-        <w:rPr>
-          <w:rFonts w:ascii="Times New Roman" w:hAnsi="Times New Roman" w:cs="Times New Roman"/>
-          <w:sz w:val="23"/>
-          <w:szCs w:val="23"/>
-          <w:lang w:val="en-US"/>
-        </w:rPr>
-        <w:t>skyline</w:t>
-      </w:r>
-      <w:r>
-        <w:rPr>
-          <w:rFonts w:ascii="Times New Roman" w:hAnsi="Times New Roman" w:cs="Times New Roman"/>
-          <w:sz w:val="23"/>
-          <w:szCs w:val="23"/>
-        </w:rPr>
-        <w:t xml:space="preserve"> και επείτα για κάθε σημείο του </w:t>
-      </w:r>
-      <w:r>
-        <w:rPr>
-          <w:rFonts w:ascii="Times New Roman" w:hAnsi="Times New Roman" w:cs="Times New Roman"/>
-          <w:sz w:val="23"/>
-          <w:szCs w:val="23"/>
-          <w:lang w:val="en-US"/>
-        </w:rPr>
-        <w:t>skyline</w:t>
-      </w:r>
-      <w:r>
-        <w:rPr>
-          <w:rFonts w:ascii="Times New Roman" w:hAnsi="Times New Roman" w:cs="Times New Roman"/>
-          <w:sz w:val="23"/>
-          <w:szCs w:val="23"/>
-        </w:rPr>
-        <w:t xml:space="preserve"> εξετάζεται αν αυτό κυριαρχείται από το νεοεισαχθέν σημείο ώστε να διαγραφεί από το </w:t>
-      </w:r>
-      <w:r>
-        <w:rPr>
-          <w:rFonts w:ascii="Times New Roman" w:hAnsi="Times New Roman" w:cs="Times New Roman"/>
-          <w:sz w:val="23"/>
-          <w:szCs w:val="23"/>
-          <w:lang w:val="en-US"/>
-        </w:rPr>
-        <w:t>skyline</w:t>
-      </w:r>
-      <w:r>
-        <w:rPr>
-          <w:rFonts w:ascii="Times New Roman" w:hAnsi="Times New Roman" w:cs="Times New Roman"/>
-          <w:sz w:val="23"/>
-          <w:szCs w:val="23"/>
-        </w:rPr>
-        <w:t xml:space="preserve">. Για τον έλεγχο της κυριαρχίας σημείου σε άλλο σημείο χρησιμοποιείται η βοηθητική συνάρτηση </w:t>
-      </w:r>
-      <w:r>
-        <w:rPr>
-          <w:rFonts w:ascii="Times New Roman" w:hAnsi="Times New Roman" w:cs="Times New Roman"/>
-          <w:b/>
-          <w:color w:val="3A7C22" w:themeColor="accent6" w:themeShade="BF"/>
-          <w:sz w:val="23"/>
-          <w:szCs w:val="23"/>
-          <w:lang w:val="en-US"/>
-        </w:rPr>
-        <w:t>dominates</w:t>
-      </w:r>
-      <w:r>
-        <w:rPr>
-          <w:rFonts w:ascii="Times New Roman" w:hAnsi="Times New Roman" w:cs="Times New Roman"/>
-          <w:b/>
-          <w:color w:val="3A7C22" w:themeColor="accent6" w:themeShade="BF"/>
-          <w:sz w:val="23"/>
-          <w:szCs w:val="23"/>
-        </w:rPr>
-        <w:t>(</w:t>
-      </w:r>
-      <w:r>
-        <w:rPr>
-          <w:rFonts w:ascii="Times New Roman" w:hAnsi="Times New Roman" w:cs="Times New Roman"/>
-          <w:b/>
-          <w:color w:val="3A7C22" w:themeColor="accent6" w:themeShade="BF"/>
-          <w:sz w:val="23"/>
-          <w:szCs w:val="23"/>
-          <w:lang w:val="en-US"/>
-        </w:rPr>
-        <w:t>entry</w:t>
-      </w:r>
-      <w:r>
-        <w:rPr>
-          <w:rFonts w:ascii="Times New Roman" w:hAnsi="Times New Roman" w:cs="Times New Roman"/>
-          <w:b/>
-          <w:color w:val="3A7C22" w:themeColor="accent6" w:themeShade="BF"/>
-          <w:sz w:val="23"/>
-          <w:szCs w:val="23"/>
-        </w:rPr>
-        <w:t>.</w:t>
-      </w:r>
-      <w:r>
-        <w:rPr>
-          <w:rFonts w:ascii="Times New Roman" w:hAnsi="Times New Roman" w:cs="Times New Roman"/>
-          <w:b/>
-          <w:color w:val="3A7C22" w:themeColor="accent6" w:themeShade="BF"/>
-          <w:sz w:val="23"/>
-          <w:szCs w:val="23"/>
-          <w:lang w:val="en-US"/>
-        </w:rPr>
-        <w:t>point</w:t>
-      </w:r>
-      <w:r>
-        <w:rPr>
-          <w:rFonts w:ascii="Times New Roman" w:hAnsi="Times New Roman" w:cs="Times New Roman"/>
-          <w:b/>
-          <w:color w:val="3A7C22" w:themeColor="accent6" w:themeShade="BF"/>
-          <w:sz w:val="23"/>
-          <w:szCs w:val="23"/>
-        </w:rPr>
-        <w:t>,</w:t>
-      </w:r>
-      <w:r>
-        <w:rPr>
-          <w:rFonts w:ascii="Times New Roman" w:hAnsi="Times New Roman" w:cs="Times New Roman"/>
-          <w:b/>
-          <w:color w:val="3A7C22" w:themeColor="accent6" w:themeShade="BF"/>
-          <w:sz w:val="23"/>
-          <w:szCs w:val="23"/>
-          <w:lang w:val="en-US"/>
-        </w:rPr>
-        <w:t>s</w:t>
-      </w:r>
-      <w:r>
-        <w:rPr>
-          <w:rFonts w:ascii="Times New Roman" w:hAnsi="Times New Roman" w:cs="Times New Roman"/>
-          <w:b/>
-          <w:color w:val="3A7C22" w:themeColor="accent6" w:themeShade="BF"/>
-          <w:sz w:val="23"/>
-          <w:szCs w:val="23"/>
-        </w:rPr>
-        <w:t>)</w:t>
-      </w:r>
-      <w:r>
-        <w:rPr>
-          <w:rFonts w:ascii="Times New Roman" w:hAnsi="Times New Roman" w:cs="Times New Roman"/>
-          <w:sz w:val="23"/>
-          <w:szCs w:val="23"/>
-        </w:rPr>
-        <w:t xml:space="preserve">. Εάν ο κόμβος δεν είναι φύλλο, τότε για κάθε καταχώριση του κόμβου, υπολογίζεται  η ελάχιστη απόσταση ανάμεσα στο </w:t>
-      </w:r>
-      <w:proofErr w:type="spellStart"/>
-      <w:r>
-        <w:rPr>
-          <w:rFonts w:ascii="Times New Roman" w:hAnsi="Times New Roman" w:cs="Times New Roman"/>
-          <w:sz w:val="23"/>
-          <w:szCs w:val="23"/>
-          <w:lang w:val="en-US"/>
-        </w:rPr>
-        <w:t>qpoint</w:t>
-      </w:r>
-      <w:proofErr w:type="spellEnd"/>
-      <w:r>
-        <w:rPr>
-          <w:rFonts w:ascii="Times New Roman" w:hAnsi="Times New Roman" w:cs="Times New Roman"/>
-          <w:sz w:val="23"/>
-          <w:szCs w:val="23"/>
-        </w:rPr>
-        <w:t xml:space="preserve"> και στο ορθογώνιο της καταχώρησης και ο κόμβος παιδί της καταχώρησης προστίθεται στην </w:t>
-      </w:r>
-      <w:proofErr w:type="spellStart"/>
-      <w:r>
-        <w:rPr>
-          <w:rFonts w:ascii="Times New Roman" w:hAnsi="Times New Roman" w:cs="Times New Roman"/>
-          <w:sz w:val="23"/>
-          <w:szCs w:val="23"/>
-          <w:lang w:val="en-US"/>
-        </w:rPr>
-        <w:t>pq</w:t>
-      </w:r>
-      <w:proofErr w:type="spellEnd"/>
-      <w:r>
-        <w:rPr>
-          <w:rFonts w:ascii="Times New Roman" w:hAnsi="Times New Roman" w:cs="Times New Roman"/>
-          <w:sz w:val="23"/>
-          <w:szCs w:val="23"/>
-        </w:rPr>
-        <w:t xml:space="preserve">. Για τον υπολογισμό της απόστασης μεταξύ του </w:t>
-      </w:r>
-      <w:proofErr w:type="spellStart"/>
-      <w:r>
-        <w:rPr>
-          <w:rFonts w:ascii="Times New Roman" w:hAnsi="Times New Roman" w:cs="Times New Roman"/>
-          <w:sz w:val="23"/>
-          <w:szCs w:val="23"/>
-          <w:lang w:val="en-US"/>
-        </w:rPr>
-        <w:t>qpoint</w:t>
-      </w:r>
-      <w:proofErr w:type="spellEnd"/>
-      <w:r>
-        <w:rPr>
-          <w:rFonts w:ascii="Times New Roman" w:hAnsi="Times New Roman" w:cs="Times New Roman"/>
-          <w:sz w:val="23"/>
-          <w:szCs w:val="23"/>
-        </w:rPr>
-        <w:t xml:space="preserve"> και του ορθογωνίου χρησιμοποιείται η βοηθητική συνάρτηση </w:t>
+        <w:t xml:space="preserve">συνάρτηση </w:t>
       </w:r>
       <w:proofErr w:type="spellStart"/>
       <w:r>
@@ -10374,16 +12067,7 @@
           <w:sz w:val="23"/>
           <w:szCs w:val="23"/>
         </w:rPr>
-        <w:t xml:space="preserve"> </w:t>
-      </w:r>
-      <w:r>
-        <w:rPr>
-          <w:rFonts w:ascii="Times New Roman" w:hAnsi="Times New Roman" w:cs="Times New Roman"/>
-          <w:sz w:val="23"/>
-          <w:szCs w:val="23"/>
-        </w:rPr>
-        <w:lastRenderedPageBreak/>
-        <w:t xml:space="preserve">επιστρέφοντας </w:t>
+        <w:t xml:space="preserve"> επιστρέφοντας </w:t>
       </w:r>
       <w:r>
         <w:rPr>
@@ -11154,7 +12838,16 @@
           <w:sz w:val="23"/>
           <w:szCs w:val="23"/>
         </w:rPr>
-        <w:t xml:space="preserve">αυτές χρησιμοποιούνται για την αποδοτική ανάκτηση συγκεκριμένων εγγραφών από ένα αρχείο δεδομένων, χρησιμοποιώντας πληροφορίες σχετικά με το πού βρίσκονται οι εγγραφές αυτές. </w:t>
+        <w:t xml:space="preserve">αυτές χρησιμοποιούνται για την αποδοτική ανάκτηση συγκεκριμένων εγγραφών από ένα αρχείο δεδομένων, </w:t>
+      </w:r>
+      <w:r>
+        <w:rPr>
+          <w:rFonts w:ascii="Times New Roman" w:hAnsi="Times New Roman" w:cs="Times New Roman"/>
+          <w:sz w:val="23"/>
+          <w:szCs w:val="23"/>
+        </w:rPr>
+        <w:lastRenderedPageBreak/>
+        <w:t xml:space="preserve">χρησιμοποιώντας πληροφορίες σχετικά με το πού βρίσκονται οι εγγραφές αυτές. </w:t>
       </w:r>
       <w:r>
         <w:rPr>
@@ -11426,7 +13119,7 @@
                     <pic:cNvPicPr/>
                   </pic:nvPicPr>
                   <pic:blipFill>
-                    <a:blip r:embed="rId24">
+                    <a:blip r:embed="rId29">
                       <a:extLst>
                         <a:ext uri="{28A0092B-C50C-407E-A947-70E740481C1C}">
                           <a14:useLocalDpi xmlns:a14="http://schemas.microsoft.com/office/drawing/2010/main" val="0"/>
@@ -11744,7 +13437,6 @@
           <w:u w:val="single"/>
           <w:lang w:val="en-US"/>
         </w:rPr>
-        <w:lastRenderedPageBreak/>
         <w:drawing>
           <wp:inline distT="0" distB="0" distL="0" distR="0" wp14:anchorId="0A51FC5A" wp14:editId="770F531D">
             <wp:extent cx="3899140" cy="3651747"/>
@@ -11761,7 +13453,7 @@
                     <pic:cNvPicPr/>
                   </pic:nvPicPr>
                   <pic:blipFill>
-                    <a:blip r:embed="rId25">
+                    <a:blip r:embed="rId30">
                       <a:extLst>
                         <a:ext uri="{28A0092B-C50C-407E-A947-70E740481C1C}">
                           <a14:useLocalDpi xmlns:a14="http://schemas.microsoft.com/office/drawing/2010/main" val="0"/>
@@ -11824,7 +13516,7 @@
                     <pic:cNvPicPr/>
                   </pic:nvPicPr>
                   <pic:blipFill>
-                    <a:blip r:embed="rId26">
+                    <a:blip r:embed="rId31">
                       <a:extLst>
                         <a:ext uri="{28A0092B-C50C-407E-A947-70E740481C1C}">
                           <a14:useLocalDpi xmlns:a14="http://schemas.microsoft.com/office/drawing/2010/main" val="0"/>
@@ -11875,7 +13567,7 @@
                     <pic:cNvPicPr/>
                   </pic:nvPicPr>
                   <pic:blipFill>
-                    <a:blip r:embed="rId27">
+                    <a:blip r:embed="rId32">
                       <a:extLst>
                         <a:ext uri="{28A0092B-C50C-407E-A947-70E740481C1C}">
                           <a14:useLocalDpi xmlns:a14="http://schemas.microsoft.com/office/drawing/2010/main" val="0"/>
@@ -11927,7 +13619,7 @@
                     <pic:cNvPicPr/>
                   </pic:nvPicPr>
                   <pic:blipFill>
-                    <a:blip r:embed="rId28">
+                    <a:blip r:embed="rId33">
                       <a:extLst>
                         <a:ext uri="{28A0092B-C50C-407E-A947-70E740481C1C}">
                           <a14:useLocalDpi xmlns:a14="http://schemas.microsoft.com/office/drawing/2010/main" val="0"/>
@@ -12106,7 +13798,7 @@
   <w:abstractNum w:abstractNumId="0">
     <w:nsid w:val="052330C4"/>
     <w:multiLevelType w:val="hybridMultilevel"/>
-    <w:tmpl w:val="FFB2DD06"/>
+    <w:tmpl w:val="81B09ED6"/>
     <w:lvl w:ilvl="0" w:tplc="04090003">
       <w:start w:val="1"/>
       <w:numFmt w:val="bullet"/>
@@ -12731,16 +14423,16 @@
     </w:lvl>
   </w:abstractNum>
   <w:abstractNum w:abstractNumId="6">
-    <w:nsid w:val="5FEB79E5"/>
+    <w:nsid w:val="55F26910"/>
     <w:multiLevelType w:val="hybridMultilevel"/>
-    <w:tmpl w:val="522A7C42"/>
+    <w:tmpl w:val="B18CD44E"/>
     <w:lvl w:ilvl="0" w:tplc="04090003">
       <w:start w:val="1"/>
       <w:numFmt w:val="bullet"/>
       <w:lvlText w:val="o"/>
       <w:lvlJc w:val="left"/>
       <w:pPr>
-        <w:ind w:left="2070" w:hanging="360"/>
+        <w:ind w:left="2160" w:hanging="360"/>
       </w:pPr>
       <w:rPr>
         <w:rFonts w:ascii="Courier New" w:hAnsi="Courier New" w:cs="Courier New" w:hint="default"/>
@@ -12752,7 +14444,7 @@
       <w:lvlText w:val="o"/>
       <w:lvlJc w:val="left"/>
       <w:pPr>
-        <w:ind w:left="2790" w:hanging="360"/>
+        <w:ind w:left="2880" w:hanging="360"/>
       </w:pPr>
       <w:rPr>
         <w:rFonts w:ascii="Courier New" w:hAnsi="Courier New" w:cs="Courier New" w:hint="default"/>
@@ -12764,7 +14456,7 @@
       <w:lvlText w:val=""/>
       <w:lvlJc w:val="left"/>
       <w:pPr>
-        <w:ind w:left="3510" w:hanging="360"/>
+        <w:ind w:left="3600" w:hanging="360"/>
       </w:pPr>
       <w:rPr>
         <w:rFonts w:ascii="Wingdings" w:hAnsi="Wingdings" w:hint="default"/>
@@ -12776,7 +14468,7 @@
       <w:lvlText w:val=""/>
       <w:lvlJc w:val="left"/>
       <w:pPr>
-        <w:ind w:left="4230" w:hanging="360"/>
+        <w:ind w:left="4320" w:hanging="360"/>
       </w:pPr>
       <w:rPr>
         <w:rFonts w:ascii="Symbol" w:hAnsi="Symbol" w:hint="default"/>
@@ -12788,7 +14480,7 @@
       <w:lvlText w:val="o"/>
       <w:lvlJc w:val="left"/>
       <w:pPr>
-        <w:ind w:left="4950" w:hanging="360"/>
+        <w:ind w:left="5040" w:hanging="360"/>
       </w:pPr>
       <w:rPr>
         <w:rFonts w:ascii="Courier New" w:hAnsi="Courier New" w:cs="Courier New" w:hint="default"/>
@@ -12800,7 +14492,7 @@
       <w:lvlText w:val=""/>
       <w:lvlJc w:val="left"/>
       <w:pPr>
-        <w:ind w:left="5670" w:hanging="360"/>
+        <w:ind w:left="5760" w:hanging="360"/>
       </w:pPr>
       <w:rPr>
         <w:rFonts w:ascii="Wingdings" w:hAnsi="Wingdings" w:hint="default"/>
@@ -12812,7 +14504,7 @@
       <w:lvlText w:val=""/>
       <w:lvlJc w:val="left"/>
       <w:pPr>
-        <w:ind w:left="6390" w:hanging="360"/>
+        <w:ind w:left="6480" w:hanging="360"/>
       </w:pPr>
       <w:rPr>
         <w:rFonts w:ascii="Symbol" w:hAnsi="Symbol" w:hint="default"/>
@@ -12824,7 +14516,7 @@
       <w:lvlText w:val="o"/>
       <w:lvlJc w:val="left"/>
       <w:pPr>
-        <w:ind w:left="7110" w:hanging="360"/>
+        <w:ind w:left="7200" w:hanging="360"/>
       </w:pPr>
       <w:rPr>
         <w:rFonts w:ascii="Courier New" w:hAnsi="Courier New" w:cs="Courier New" w:hint="default"/>
@@ -12836,7 +14528,7 @@
       <w:lvlText w:val=""/>
       <w:lvlJc w:val="left"/>
       <w:pPr>
-        <w:ind w:left="7830" w:hanging="360"/>
+        <w:ind w:left="7920" w:hanging="360"/>
       </w:pPr>
       <w:rPr>
         <w:rFonts w:ascii="Wingdings" w:hAnsi="Wingdings" w:hint="default"/>
@@ -12844,9 +14536,348 @@
     </w:lvl>
   </w:abstractNum>
   <w:abstractNum w:abstractNumId="7">
+    <w:nsid w:val="56FB17D9"/>
+    <w:multiLevelType w:val="hybridMultilevel"/>
+    <w:tmpl w:val="05284EA8"/>
+    <w:lvl w:ilvl="0" w:tplc="04090003">
+      <w:start w:val="1"/>
+      <w:numFmt w:val="bullet"/>
+      <w:lvlText w:val="o"/>
+      <w:lvlJc w:val="left"/>
+      <w:pPr>
+        <w:ind w:left="2886" w:hanging="360"/>
+      </w:pPr>
+      <w:rPr>
+        <w:rFonts w:ascii="Courier New" w:hAnsi="Courier New" w:cs="Courier New" w:hint="default"/>
+      </w:rPr>
+    </w:lvl>
+    <w:lvl w:ilvl="1" w:tplc="04090003" w:tentative="1">
+      <w:start w:val="1"/>
+      <w:numFmt w:val="bullet"/>
+      <w:lvlText w:val="o"/>
+      <w:lvlJc w:val="left"/>
+      <w:pPr>
+        <w:ind w:left="3606" w:hanging="360"/>
+      </w:pPr>
+      <w:rPr>
+        <w:rFonts w:ascii="Courier New" w:hAnsi="Courier New" w:cs="Courier New" w:hint="default"/>
+      </w:rPr>
+    </w:lvl>
+    <w:lvl w:ilvl="2" w:tplc="04090005" w:tentative="1">
+      <w:start w:val="1"/>
+      <w:numFmt w:val="bullet"/>
+      <w:lvlText w:val=""/>
+      <w:lvlJc w:val="left"/>
+      <w:pPr>
+        <w:ind w:left="4326" w:hanging="360"/>
+      </w:pPr>
+      <w:rPr>
+        <w:rFonts w:ascii="Wingdings" w:hAnsi="Wingdings" w:hint="default"/>
+      </w:rPr>
+    </w:lvl>
+    <w:lvl w:ilvl="3" w:tplc="04090001" w:tentative="1">
+      <w:start w:val="1"/>
+      <w:numFmt w:val="bullet"/>
+      <w:lvlText w:val=""/>
+      <w:lvlJc w:val="left"/>
+      <w:pPr>
+        <w:ind w:left="5046" w:hanging="360"/>
+      </w:pPr>
+      <w:rPr>
+        <w:rFonts w:ascii="Symbol" w:hAnsi="Symbol" w:hint="default"/>
+      </w:rPr>
+    </w:lvl>
+    <w:lvl w:ilvl="4" w:tplc="04090003" w:tentative="1">
+      <w:start w:val="1"/>
+      <w:numFmt w:val="bullet"/>
+      <w:lvlText w:val="o"/>
+      <w:lvlJc w:val="left"/>
+      <w:pPr>
+        <w:ind w:left="5766" w:hanging="360"/>
+      </w:pPr>
+      <w:rPr>
+        <w:rFonts w:ascii="Courier New" w:hAnsi="Courier New" w:cs="Courier New" w:hint="default"/>
+      </w:rPr>
+    </w:lvl>
+    <w:lvl w:ilvl="5" w:tplc="04090005" w:tentative="1">
+      <w:start w:val="1"/>
+      <w:numFmt w:val="bullet"/>
+      <w:lvlText w:val=""/>
+      <w:lvlJc w:val="left"/>
+      <w:pPr>
+        <w:ind w:left="6486" w:hanging="360"/>
+      </w:pPr>
+      <w:rPr>
+        <w:rFonts w:ascii="Wingdings" w:hAnsi="Wingdings" w:hint="default"/>
+      </w:rPr>
+    </w:lvl>
+    <w:lvl w:ilvl="6" w:tplc="04090001" w:tentative="1">
+      <w:start w:val="1"/>
+      <w:numFmt w:val="bullet"/>
+      <w:lvlText w:val=""/>
+      <w:lvlJc w:val="left"/>
+      <w:pPr>
+        <w:ind w:left="7206" w:hanging="360"/>
+      </w:pPr>
+      <w:rPr>
+        <w:rFonts w:ascii="Symbol" w:hAnsi="Symbol" w:hint="default"/>
+      </w:rPr>
+    </w:lvl>
+    <w:lvl w:ilvl="7" w:tplc="04090003" w:tentative="1">
+      <w:start w:val="1"/>
+      <w:numFmt w:val="bullet"/>
+      <w:lvlText w:val="o"/>
+      <w:lvlJc w:val="left"/>
+      <w:pPr>
+        <w:ind w:left="7926" w:hanging="360"/>
+      </w:pPr>
+      <w:rPr>
+        <w:rFonts w:ascii="Courier New" w:hAnsi="Courier New" w:cs="Courier New" w:hint="default"/>
+      </w:rPr>
+    </w:lvl>
+    <w:lvl w:ilvl="8" w:tplc="04090005" w:tentative="1">
+      <w:start w:val="1"/>
+      <w:numFmt w:val="bullet"/>
+      <w:lvlText w:val=""/>
+      <w:lvlJc w:val="left"/>
+      <w:pPr>
+        <w:ind w:left="8646" w:hanging="360"/>
+      </w:pPr>
+      <w:rPr>
+        <w:rFonts w:ascii="Wingdings" w:hAnsi="Wingdings" w:hint="default"/>
+      </w:rPr>
+    </w:lvl>
+  </w:abstractNum>
+  <w:abstractNum w:abstractNumId="8">
+    <w:nsid w:val="5B3D0914"/>
+    <w:multiLevelType w:val="hybridMultilevel"/>
+    <w:tmpl w:val="2E6409AC"/>
+    <w:lvl w:ilvl="0" w:tplc="04090003">
+      <w:start w:val="1"/>
+      <w:numFmt w:val="bullet"/>
+      <w:lvlText w:val="o"/>
+      <w:lvlJc w:val="left"/>
+      <w:pPr>
+        <w:ind w:left="2160" w:hanging="360"/>
+      </w:pPr>
+      <w:rPr>
+        <w:rFonts w:ascii="Courier New" w:hAnsi="Courier New" w:cs="Courier New" w:hint="default"/>
+      </w:rPr>
+    </w:lvl>
+    <w:lvl w:ilvl="1" w:tplc="04090003" w:tentative="1">
+      <w:start w:val="1"/>
+      <w:numFmt w:val="bullet"/>
+      <w:lvlText w:val="o"/>
+      <w:lvlJc w:val="left"/>
+      <w:pPr>
+        <w:ind w:left="2880" w:hanging="360"/>
+      </w:pPr>
+      <w:rPr>
+        <w:rFonts w:ascii="Courier New" w:hAnsi="Courier New" w:cs="Courier New" w:hint="default"/>
+      </w:rPr>
+    </w:lvl>
+    <w:lvl w:ilvl="2" w:tplc="04090005" w:tentative="1">
+      <w:start w:val="1"/>
+      <w:numFmt w:val="bullet"/>
+      <w:lvlText w:val=""/>
+      <w:lvlJc w:val="left"/>
+      <w:pPr>
+        <w:ind w:left="3600" w:hanging="360"/>
+      </w:pPr>
+      <w:rPr>
+        <w:rFonts w:ascii="Wingdings" w:hAnsi="Wingdings" w:hint="default"/>
+      </w:rPr>
+    </w:lvl>
+    <w:lvl w:ilvl="3" w:tplc="04090001" w:tentative="1">
+      <w:start w:val="1"/>
+      <w:numFmt w:val="bullet"/>
+      <w:lvlText w:val=""/>
+      <w:lvlJc w:val="left"/>
+      <w:pPr>
+        <w:ind w:left="4320" w:hanging="360"/>
+      </w:pPr>
+      <w:rPr>
+        <w:rFonts w:ascii="Symbol" w:hAnsi="Symbol" w:hint="default"/>
+      </w:rPr>
+    </w:lvl>
+    <w:lvl w:ilvl="4" w:tplc="04090003" w:tentative="1">
+      <w:start w:val="1"/>
+      <w:numFmt w:val="bullet"/>
+      <w:lvlText w:val="o"/>
+      <w:lvlJc w:val="left"/>
+      <w:pPr>
+        <w:ind w:left="5040" w:hanging="360"/>
+      </w:pPr>
+      <w:rPr>
+        <w:rFonts w:ascii="Courier New" w:hAnsi="Courier New" w:cs="Courier New" w:hint="default"/>
+      </w:rPr>
+    </w:lvl>
+    <w:lvl w:ilvl="5" w:tplc="04090005" w:tentative="1">
+      <w:start w:val="1"/>
+      <w:numFmt w:val="bullet"/>
+      <w:lvlText w:val=""/>
+      <w:lvlJc w:val="left"/>
+      <w:pPr>
+        <w:ind w:left="5760" w:hanging="360"/>
+      </w:pPr>
+      <w:rPr>
+        <w:rFonts w:ascii="Wingdings" w:hAnsi="Wingdings" w:hint="default"/>
+      </w:rPr>
+    </w:lvl>
+    <w:lvl w:ilvl="6" w:tplc="04090001" w:tentative="1">
+      <w:start w:val="1"/>
+      <w:numFmt w:val="bullet"/>
+      <w:lvlText w:val=""/>
+      <w:lvlJc w:val="left"/>
+      <w:pPr>
+        <w:ind w:left="6480" w:hanging="360"/>
+      </w:pPr>
+      <w:rPr>
+        <w:rFonts w:ascii="Symbol" w:hAnsi="Symbol" w:hint="default"/>
+      </w:rPr>
+    </w:lvl>
+    <w:lvl w:ilvl="7" w:tplc="04090003" w:tentative="1">
+      <w:start w:val="1"/>
+      <w:numFmt w:val="bullet"/>
+      <w:lvlText w:val="o"/>
+      <w:lvlJc w:val="left"/>
+      <w:pPr>
+        <w:ind w:left="7200" w:hanging="360"/>
+      </w:pPr>
+      <w:rPr>
+        <w:rFonts w:ascii="Courier New" w:hAnsi="Courier New" w:cs="Courier New" w:hint="default"/>
+      </w:rPr>
+    </w:lvl>
+    <w:lvl w:ilvl="8" w:tplc="04090005" w:tentative="1">
+      <w:start w:val="1"/>
+      <w:numFmt w:val="bullet"/>
+      <w:lvlText w:val=""/>
+      <w:lvlJc w:val="left"/>
+      <w:pPr>
+        <w:ind w:left="7920" w:hanging="360"/>
+      </w:pPr>
+      <w:rPr>
+        <w:rFonts w:ascii="Wingdings" w:hAnsi="Wingdings" w:hint="default"/>
+      </w:rPr>
+    </w:lvl>
+  </w:abstractNum>
+  <w:abstractNum w:abstractNumId="9">
+    <w:nsid w:val="5FEB79E5"/>
+    <w:multiLevelType w:val="hybridMultilevel"/>
+    <w:tmpl w:val="522A7C42"/>
+    <w:lvl w:ilvl="0" w:tplc="04090003">
+      <w:start w:val="1"/>
+      <w:numFmt w:val="bullet"/>
+      <w:lvlText w:val="o"/>
+      <w:lvlJc w:val="left"/>
+      <w:pPr>
+        <w:ind w:left="2070" w:hanging="360"/>
+      </w:pPr>
+      <w:rPr>
+        <w:rFonts w:ascii="Courier New" w:hAnsi="Courier New" w:cs="Courier New" w:hint="default"/>
+      </w:rPr>
+    </w:lvl>
+    <w:lvl w:ilvl="1" w:tplc="04090003" w:tentative="1">
+      <w:start w:val="1"/>
+      <w:numFmt w:val="bullet"/>
+      <w:lvlText w:val="o"/>
+      <w:lvlJc w:val="left"/>
+      <w:pPr>
+        <w:ind w:left="2790" w:hanging="360"/>
+      </w:pPr>
+      <w:rPr>
+        <w:rFonts w:ascii="Courier New" w:hAnsi="Courier New" w:cs="Courier New" w:hint="default"/>
+      </w:rPr>
+    </w:lvl>
+    <w:lvl w:ilvl="2" w:tplc="04090005" w:tentative="1">
+      <w:start w:val="1"/>
+      <w:numFmt w:val="bullet"/>
+      <w:lvlText w:val=""/>
+      <w:lvlJc w:val="left"/>
+      <w:pPr>
+        <w:ind w:left="3510" w:hanging="360"/>
+      </w:pPr>
+      <w:rPr>
+        <w:rFonts w:ascii="Wingdings" w:hAnsi="Wingdings" w:hint="default"/>
+      </w:rPr>
+    </w:lvl>
+    <w:lvl w:ilvl="3" w:tplc="04090001" w:tentative="1">
+      <w:start w:val="1"/>
+      <w:numFmt w:val="bullet"/>
+      <w:lvlText w:val=""/>
+      <w:lvlJc w:val="left"/>
+      <w:pPr>
+        <w:ind w:left="4230" w:hanging="360"/>
+      </w:pPr>
+      <w:rPr>
+        <w:rFonts w:ascii="Symbol" w:hAnsi="Symbol" w:hint="default"/>
+      </w:rPr>
+    </w:lvl>
+    <w:lvl w:ilvl="4" w:tplc="04090003" w:tentative="1">
+      <w:start w:val="1"/>
+      <w:numFmt w:val="bullet"/>
+      <w:lvlText w:val="o"/>
+      <w:lvlJc w:val="left"/>
+      <w:pPr>
+        <w:ind w:left="4950" w:hanging="360"/>
+      </w:pPr>
+      <w:rPr>
+        <w:rFonts w:ascii="Courier New" w:hAnsi="Courier New" w:cs="Courier New" w:hint="default"/>
+      </w:rPr>
+    </w:lvl>
+    <w:lvl w:ilvl="5" w:tplc="04090005" w:tentative="1">
+      <w:start w:val="1"/>
+      <w:numFmt w:val="bullet"/>
+      <w:lvlText w:val=""/>
+      <w:lvlJc w:val="left"/>
+      <w:pPr>
+        <w:ind w:left="5670" w:hanging="360"/>
+      </w:pPr>
+      <w:rPr>
+        <w:rFonts w:ascii="Wingdings" w:hAnsi="Wingdings" w:hint="default"/>
+      </w:rPr>
+    </w:lvl>
+    <w:lvl w:ilvl="6" w:tplc="04090001" w:tentative="1">
+      <w:start w:val="1"/>
+      <w:numFmt w:val="bullet"/>
+      <w:lvlText w:val=""/>
+      <w:lvlJc w:val="left"/>
+      <w:pPr>
+        <w:ind w:left="6390" w:hanging="360"/>
+      </w:pPr>
+      <w:rPr>
+        <w:rFonts w:ascii="Symbol" w:hAnsi="Symbol" w:hint="default"/>
+      </w:rPr>
+    </w:lvl>
+    <w:lvl w:ilvl="7" w:tplc="04090003" w:tentative="1">
+      <w:start w:val="1"/>
+      <w:numFmt w:val="bullet"/>
+      <w:lvlText w:val="o"/>
+      <w:lvlJc w:val="left"/>
+      <w:pPr>
+        <w:ind w:left="7110" w:hanging="360"/>
+      </w:pPr>
+      <w:rPr>
+        <w:rFonts w:ascii="Courier New" w:hAnsi="Courier New" w:cs="Courier New" w:hint="default"/>
+      </w:rPr>
+    </w:lvl>
+    <w:lvl w:ilvl="8" w:tplc="04090005" w:tentative="1">
+      <w:start w:val="1"/>
+      <w:numFmt w:val="bullet"/>
+      <w:lvlText w:val=""/>
+      <w:lvlJc w:val="left"/>
+      <w:pPr>
+        <w:ind w:left="7830" w:hanging="360"/>
+      </w:pPr>
+      <w:rPr>
+        <w:rFonts w:ascii="Wingdings" w:hAnsi="Wingdings" w:hint="default"/>
+      </w:rPr>
+    </w:lvl>
+  </w:abstractNum>
+  <w:abstractNum w:abstractNumId="10">
     <w:nsid w:val="6E6B5927"/>
     <w:multiLevelType w:val="hybridMultilevel"/>
-    <w:tmpl w:val="010EB732"/>
+    <w:tmpl w:val="11F8C250"/>
     <w:lvl w:ilvl="0" w:tplc="04090001">
       <w:start w:val="1"/>
       <w:numFmt w:val="bullet"/>
@@ -12966,10 +14997,10 @@
     <w:abstractNumId w:val="4"/>
   </w:num>
   <w:num w:numId="4">
-    <w:abstractNumId w:val="7"/>
+    <w:abstractNumId w:val="10"/>
   </w:num>
   <w:num w:numId="5">
-    <w:abstractNumId w:val="6"/>
+    <w:abstractNumId w:val="9"/>
   </w:num>
   <w:num w:numId="6">
     <w:abstractNumId w:val="3"/>
@@ -12979,6 +15010,15 @@
   </w:num>
   <w:num w:numId="8">
     <w:abstractNumId w:val="0"/>
+  </w:num>
+  <w:num w:numId="9">
+    <w:abstractNumId w:val="7"/>
+  </w:num>
+  <w:num w:numId="10">
+    <w:abstractNumId w:val="8"/>
+  </w:num>
+  <w:num w:numId="11">
+    <w:abstractNumId w:val="6"/>
   </w:num>
 </w:numbering>
 </file>
@@ -14932,7 +16972,7 @@
   <a:extraClrSchemeLst/>
   <a:extLst>
     <a:ext uri="{05A4C25C-085E-4340-85A3-A5531E510DB2}">
-      <thm15:themeFamily xmlns:thm15="http://schemas.microsoft.com/office/thememl/2012/main" xmlns="" name="Office Theme" id="{62F939B6-93AF-4DB8-9C6B-D6C7DFDC589F}" vid="{4A3C46E8-61CC-4603-A589-7422A47A8E4A}"/>
+      <thm15:themeFamily xmlns="" xmlns:thm15="http://schemas.microsoft.com/office/thememl/2012/main" name="Office Theme" id="{62F939B6-93AF-4DB8-9C6B-D6C7DFDC589F}" vid="{4A3C46E8-61CC-4603-A589-7422A47A8E4A}"/>
     </a:ext>
   </a:extLst>
 </a:theme>
@@ -14943,7 +16983,7 @@
 </file>
 
 <file path=customXml/itemProps1.xml><?xml version="1.0" encoding="utf-8"?>
-<ds:datastoreItem xmlns:ds="http://schemas.openxmlformats.org/officeDocument/2006/customXml" ds:itemID="{9E8DA760-BE9C-4403-8DDF-172CF349A4A8}">
+<ds:datastoreItem xmlns:ds="http://schemas.openxmlformats.org/officeDocument/2006/customXml" ds:itemID="{B7270B6E-918C-46A7-B4D6-592325E67C7E}">
   <ds:schemaRefs>
     <ds:schemaRef ds:uri="http://schemas.openxmlformats.org/officeDocument/2006/bibliography"/>
   </ds:schemaRefs>

</xml_diff>

<commit_message>
Indexfile done. Insertion in progress
</commit_message>
<xml_diff>
--- a/Τεχνολογία Βάσεων Δεδομένων - Εργασία 2024.docx
+++ b/Τεχνολογία Βάσεων Δεδομένων - Εργασία 2024.docx
@@ -1387,17 +1387,6 @@
         </w:rPr>
         <w:t xml:space="preserve">: </w:t>
       </w:r>
-    </w:p>
-    <w:p>
-      <w:pPr>
-        <w:pStyle w:val="Default"/>
-        <w:rPr>
-          <w:rFonts w:ascii="Times New Roman" w:hAnsi="Times New Roman" w:cs="Times New Roman"/>
-          <w:sz w:val="23"/>
-          <w:szCs w:val="23"/>
-        </w:rPr>
-      </w:pPr>
-      <w:proofErr w:type="gramStart"/>
       <w:r>
         <w:rPr>
           <w:rFonts w:ascii="Times New Roman" w:hAnsi="Times New Roman" w:cs="Times New Roman"/>
@@ -1405,10 +1394,10 @@
           <w:bCs/>
           <w:sz w:val="23"/>
           <w:szCs w:val="23"/>
-        </w:rPr>
-        <w:t>[ id</w:t>
-      </w:r>
-      <w:proofErr w:type="gramEnd"/>
+          <w:lang w:val="el-GR"/>
+        </w:rPr>
+        <w:t xml:space="preserve">[ </w:t>
+      </w:r>
       <w:r>
         <w:rPr>
           <w:rFonts w:ascii="Times New Roman" w:hAnsi="Times New Roman" w:cs="Times New Roman"/>
@@ -1417,7 +1406,39 @@
           <w:sz w:val="23"/>
           <w:szCs w:val="23"/>
         </w:rPr>
-        <w:t xml:space="preserve">, name, coord_1, coord_2, …, </w:t>
+        <w:t>id</w:t>
+      </w:r>
+      <w:r>
+        <w:rPr>
+          <w:rFonts w:ascii="Times New Roman" w:hAnsi="Times New Roman" w:cs="Times New Roman"/>
+          <w:b/>
+          <w:bCs/>
+          <w:sz w:val="23"/>
+          <w:szCs w:val="23"/>
+          <w:lang w:val="el-GR"/>
+        </w:rPr>
+        <w:t xml:space="preserve">, </w:t>
+      </w:r>
+      <w:r>
+        <w:rPr>
+          <w:rFonts w:ascii="Times New Roman" w:hAnsi="Times New Roman" w:cs="Times New Roman"/>
+          <w:b/>
+          <w:bCs/>
+          <w:sz w:val="23"/>
+          <w:szCs w:val="23"/>
+        </w:rPr>
+        <w:t>name</w:t>
+      </w:r>
+      <w:r>
+        <w:rPr>
+          <w:rFonts w:ascii="Times New Roman" w:hAnsi="Times New Roman" w:cs="Times New Roman"/>
+          <w:b/>
+          <w:bCs/>
+          <w:sz w:val="23"/>
+          <w:szCs w:val="23"/>
+          <w:lang w:val="el-GR"/>
+        </w:rPr>
+        <w:t xml:space="preserve">, </w:t>
       </w:r>
       <w:proofErr w:type="spellStart"/>
       <w:r>
@@ -1428,7 +1449,7 @@
           <w:sz w:val="23"/>
           <w:szCs w:val="23"/>
         </w:rPr>
-        <w:t>coord_n</w:t>
+        <w:t>coord</w:t>
       </w:r>
       <w:proofErr w:type="spellEnd"/>
       <w:r>
@@ -1438,6 +1459,74 @@
           <w:bCs/>
           <w:sz w:val="23"/>
           <w:szCs w:val="23"/>
+          <w:lang w:val="el-GR"/>
+        </w:rPr>
+        <w:t xml:space="preserve">_1, </w:t>
+      </w:r>
+      <w:proofErr w:type="spellStart"/>
+      <w:r>
+        <w:rPr>
+          <w:rFonts w:ascii="Times New Roman" w:hAnsi="Times New Roman" w:cs="Times New Roman"/>
+          <w:b/>
+          <w:bCs/>
+          <w:sz w:val="23"/>
+          <w:szCs w:val="23"/>
+        </w:rPr>
+        <w:t>coord</w:t>
+      </w:r>
+      <w:proofErr w:type="spellEnd"/>
+      <w:r>
+        <w:rPr>
+          <w:rFonts w:ascii="Times New Roman" w:hAnsi="Times New Roman" w:cs="Times New Roman"/>
+          <w:b/>
+          <w:bCs/>
+          <w:sz w:val="23"/>
+          <w:szCs w:val="23"/>
+          <w:lang w:val="el-GR"/>
+        </w:rPr>
+        <w:t xml:space="preserve">_2, …, </w:t>
+      </w:r>
+      <w:proofErr w:type="spellStart"/>
+      <w:r>
+        <w:rPr>
+          <w:rFonts w:ascii="Times New Roman" w:hAnsi="Times New Roman" w:cs="Times New Roman"/>
+          <w:b/>
+          <w:bCs/>
+          <w:sz w:val="23"/>
+          <w:szCs w:val="23"/>
+        </w:rPr>
+        <w:t>coord</w:t>
+      </w:r>
+      <w:proofErr w:type="spellEnd"/>
+      <w:r>
+        <w:rPr>
+          <w:rFonts w:ascii="Times New Roman" w:hAnsi="Times New Roman" w:cs="Times New Roman"/>
+          <w:b/>
+          <w:bCs/>
+          <w:sz w:val="23"/>
+          <w:szCs w:val="23"/>
+          <w:lang w:val="el-GR"/>
+        </w:rPr>
+        <w:t>_</w:t>
+      </w:r>
+      <w:r>
+        <w:rPr>
+          <w:rFonts w:ascii="Times New Roman" w:hAnsi="Times New Roman" w:cs="Times New Roman"/>
+          <w:b/>
+          <w:bCs/>
+          <w:sz w:val="23"/>
+          <w:szCs w:val="23"/>
+        </w:rPr>
+        <w:t>n</w:t>
+      </w:r>
+      <w:r>
+        <w:rPr>
+          <w:rFonts w:ascii="Times New Roman" w:hAnsi="Times New Roman" w:cs="Times New Roman"/>
+          <w:b/>
+          <w:bCs/>
+          <w:sz w:val="23"/>
+          <w:szCs w:val="23"/>
+          <w:lang w:val="el-GR"/>
         </w:rPr>
         <w:t xml:space="preserve"> ] </w:t>
       </w:r>
@@ -1448,7 +1537,6 @@
           <w:rFonts w:ascii="Times New Roman" w:hAnsi="Times New Roman" w:cs="Times New Roman"/>
           <w:sz w:val="23"/>
           <w:szCs w:val="23"/>
-          <w:lang w:val="en-US"/>
         </w:rPr>
       </w:pPr>
       <w:r>
@@ -7365,14 +7453,7 @@
           <w:rFonts w:ascii="Times New Roman" w:hAnsi="Times New Roman" w:cs="Times New Roman"/>
           <w:szCs w:val="23"/>
         </w:rPr>
-        <w:t xml:space="preserve"> εκφράζει</w:t>
-      </w:r>
-      <w:r>
-        <w:rPr>
-          <w:rFonts w:ascii="Times New Roman" w:hAnsi="Times New Roman" w:cs="Times New Roman"/>
-          <w:szCs w:val="23"/>
-        </w:rPr>
-        <w:t xml:space="preserve"> το ελάχιστο επιτρεπτό πλήθος εγγραφών, m, που μπορεί να περιέχει έ</w:t>
+        <w:t xml:space="preserve"> εκφράζει το ελάχιστο επιτρεπτό πλήθος εγγραφών, m, που μπορεί να περιέχει έ</w:t>
       </w:r>
       <w:r>
         <w:rPr>
@@ -7431,21 +7512,7 @@
           <w:szCs w:val="23"/>
         </w:rPr>
         <w:lastRenderedPageBreak/>
-        <w:t xml:space="preserve">δηλαδή min_entries = max_entries*50% </w:t>
-      </w:r>
-      <w:r>
-        <w:rPr>
-          <w:rFonts w:ascii="Times New Roman" w:hAnsi="Times New Roman" w:cs="Times New Roman"/>
-          <w:szCs w:val="23"/>
-        </w:rPr>
-        <w:t>(</w:t>
-      </w:r>
-      <w:r>
-        <w:rPr>
-          <w:rFonts w:ascii="Times New Roman" w:hAnsi="Times New Roman" w:cs="Times New Roman"/>
-          <w:szCs w:val="23"/>
-        </w:rPr>
-        <w:t xml:space="preserve">με στρογγυλοποίηση προς τον </w:t>
+        <w:t xml:space="preserve">δηλαδή min_entries = max_entries*50% (με στρογγυλοποίηση προς τον </w:t>
       </w:r>
       <w:r>
         <w:rPr>
@@ -9278,21 +9345,7 @@
           <w:rFonts w:ascii="Times New Roman" w:hAnsi="Times New Roman" w:cs="Times New Roman"/>
           <w:szCs w:val="23"/>
         </w:rPr>
-        <w:t xml:space="preserve"> με το μισό αυτού του αριθμού</w:t>
-      </w:r>
-      <w:r>
-        <w:rPr>
-          <w:rFonts w:ascii="Times New Roman" w:hAnsi="Times New Roman" w:cs="Times New Roman"/>
-          <w:szCs w:val="23"/>
-        </w:rPr>
-        <w:t>.</w:t>
-      </w:r>
-      <w:r>
-        <w:rPr>
-          <w:rFonts w:ascii="Times New Roman" w:hAnsi="Times New Roman" w:cs="Times New Roman"/>
-          <w:szCs w:val="23"/>
-        </w:rPr>
-        <w:t xml:space="preserve"> </w:t>
+        <w:t xml:space="preserve"> με το μισό αυτού του αριθμού. </w:t>
       </w:r>
     </w:p>
     <w:p>
@@ -9498,14 +9551,7 @@
           <w:rFonts w:ascii="Times New Roman" w:hAnsi="Times New Roman" w:cs="Times New Roman"/>
           <w:szCs w:val="23"/>
         </w:rPr>
-        <w:t xml:space="preserve"> </w:t>
-      </w:r>
-      <w:r>
-        <w:rPr>
-          <w:rFonts w:ascii="Times New Roman" w:hAnsi="Times New Roman" w:cs="Times New Roman"/>
-          <w:szCs w:val="23"/>
-        </w:rPr>
-        <w:t xml:space="preserve">και αρχικοποιεί το </w:t>
+        <w:t xml:space="preserve"> και αρχικοποιεί το </w:t>
       </w:r>
       <w:r>
         <w:rPr>
@@ -9679,14 +9725,7 @@
           <w:rFonts w:ascii="Times New Roman" w:hAnsi="Times New Roman" w:cs="Times New Roman"/>
           <w:szCs w:val="23"/>
         </w:rPr>
-        <w:t xml:space="preserve"> </w:t>
-      </w:r>
-      <w:r>
-        <w:rPr>
-          <w:rFonts w:ascii="Times New Roman" w:hAnsi="Times New Roman" w:cs="Times New Roman"/>
-          <w:szCs w:val="23"/>
-        </w:rPr>
-        <w:t xml:space="preserve">κάθε φορά που καλείται αυξάνει το πεδίο </w:t>
+        <w:t xml:space="preserve"> κάθε φορά που καλείται αυξάνει το πεδίο </w:t>
       </w:r>
       <w:r>
         <w:rPr>
@@ -9808,7 +9847,6 @@
         <w:rPr>
           <w:rFonts w:ascii="Times New Roman" w:hAnsi="Times New Roman" w:cs="Times New Roman"/>
           <w:szCs w:val="23"/>
-          <w:lang w:val="en-US"/>
         </w:rPr>
       </w:pPr>
       <w:proofErr w:type="gramStart"/>
@@ -9888,7 +9926,6 @@
         <w:rPr>
           <w:rFonts w:ascii="Times New Roman" w:hAnsi="Times New Roman" w:cs="Times New Roman"/>
           <w:szCs w:val="23"/>
-          <w:lang w:val="en-US"/>
         </w:rPr>
       </w:pPr>
     </w:p>
@@ -9934,8 +9971,701 @@
           <w:rFonts w:ascii="Times New Roman" w:hAnsi="Times New Roman" w:cs="Times New Roman"/>
         </w:rPr>
       </w:pPr>
+      <w:r>
+        <w:rPr>
+          <w:rFonts w:ascii="Times New Roman" w:hAnsi="Times New Roman" w:cs="Times New Roman"/>
+        </w:rPr>
+        <w:t xml:space="preserve">Ο κώδικας που υλοποιήθηκε στο </w:t>
+      </w:r>
+      <w:r>
+        <w:rPr>
+          <w:rFonts w:ascii="Times New Roman" w:hAnsi="Times New Roman" w:cs="Times New Roman"/>
+          <w:b/>
+          <w:color w:val="4EA72E" w:themeColor="accent6"/>
+          <w:lang w:val="en-US"/>
+        </w:rPr>
+        <w:t>create</w:t>
+      </w:r>
+      <w:r>
+        <w:rPr>
+          <w:rFonts w:ascii="Times New Roman" w:hAnsi="Times New Roman" w:cs="Times New Roman"/>
+          <w:b/>
+          <w:color w:val="4EA72E" w:themeColor="accent6"/>
+        </w:rPr>
+        <w:t>_</w:t>
+      </w:r>
+      <w:proofErr w:type="spellStart"/>
+      <w:r>
+        <w:rPr>
+          <w:rFonts w:ascii="Times New Roman" w:hAnsi="Times New Roman" w:cs="Times New Roman"/>
+          <w:b/>
+          <w:color w:val="4EA72E" w:themeColor="accent6"/>
+          <w:lang w:val="en-US"/>
+        </w:rPr>
+        <w:t>indexfile</w:t>
+      </w:r>
+      <w:proofErr w:type="spellEnd"/>
+      <w:r>
+        <w:rPr>
+          <w:rFonts w:ascii="Times New Roman" w:hAnsi="Times New Roman" w:cs="Times New Roman"/>
+          <w:b/>
+          <w:color w:val="4EA72E" w:themeColor="accent6"/>
+        </w:rPr>
+        <w:t>.</w:t>
+      </w:r>
+      <w:proofErr w:type="spellStart"/>
+      <w:r>
+        <w:rPr>
+          <w:rFonts w:ascii="Times New Roman" w:hAnsi="Times New Roman" w:cs="Times New Roman"/>
+          <w:b/>
+          <w:color w:val="4EA72E" w:themeColor="accent6"/>
+          <w:lang w:val="en-US"/>
+        </w:rPr>
+        <w:t>py</w:t>
+      </w:r>
+      <w:proofErr w:type="spellEnd"/>
+      <w:r>
+        <w:rPr>
+          <w:rFonts w:ascii="Times New Roman" w:hAnsi="Times New Roman" w:cs="Times New Roman"/>
+          <w:color w:val="4EA72E" w:themeColor="accent6"/>
+        </w:rPr>
+        <w:t xml:space="preserve"> </w:t>
+      </w:r>
+      <w:r>
+        <w:rPr>
+          <w:rFonts w:ascii="Times New Roman" w:hAnsi="Times New Roman" w:cs="Times New Roman"/>
+        </w:rPr>
+        <w:t xml:space="preserve">παράγει ως αποτέλεσμα το αρχείο </w:t>
+      </w:r>
+      <w:proofErr w:type="spellStart"/>
+      <w:r>
+        <w:rPr>
+          <w:rFonts w:ascii="Times New Roman" w:hAnsi="Times New Roman" w:cs="Times New Roman"/>
+          <w:b/>
+          <w:lang w:val="en-US"/>
+        </w:rPr>
+        <w:t>indexfile</w:t>
+      </w:r>
+      <w:proofErr w:type="spellEnd"/>
+      <w:r>
+        <w:rPr>
+          <w:rFonts w:ascii="Times New Roman" w:hAnsi="Times New Roman" w:cs="Times New Roman"/>
+          <w:b/>
+        </w:rPr>
+        <w:t>.</w:t>
+      </w:r>
+      <w:r>
+        <w:rPr>
+          <w:rFonts w:ascii="Times New Roman" w:hAnsi="Times New Roman" w:cs="Times New Roman"/>
+          <w:b/>
+          <w:lang w:val="en-US"/>
+        </w:rPr>
+        <w:t>xml</w:t>
+      </w:r>
+      <w:r>
+        <w:rPr>
+          <w:rFonts w:ascii="Times New Roman" w:hAnsi="Times New Roman" w:cs="Times New Roman"/>
+        </w:rPr>
+        <w:t>.</w:t>
+      </w:r>
+      <w:r>
+        <w:rPr>
+          <w:rFonts w:ascii="Times New Roman" w:hAnsi="Times New Roman" w:cs="Times New Roman"/>
+        </w:rPr>
+        <w:t xml:space="preserve"> </w:t>
+      </w:r>
+      <w:r>
+        <w:rPr>
+          <w:rFonts w:ascii="Times New Roman" w:hAnsi="Times New Roman" w:cs="Times New Roman"/>
+        </w:rPr>
+        <w:t xml:space="preserve">Η κατασκευή του </w:t>
+      </w:r>
+      <w:proofErr w:type="spellStart"/>
+      <w:r>
+        <w:rPr>
+          <w:rFonts w:ascii="Times New Roman" w:hAnsi="Times New Roman" w:cs="Times New Roman"/>
+          <w:lang w:val="en-US"/>
+        </w:rPr>
+        <w:t>indexfile</w:t>
+      </w:r>
+      <w:proofErr w:type="spellEnd"/>
+      <w:r>
+        <w:rPr>
+          <w:rFonts w:ascii="Times New Roman" w:hAnsi="Times New Roman" w:cs="Times New Roman"/>
+        </w:rPr>
+        <w:t xml:space="preserve"> </w:t>
+      </w:r>
+      <w:r>
+        <w:rPr>
+          <w:rFonts w:ascii="Times New Roman" w:hAnsi="Times New Roman" w:cs="Times New Roman"/>
+        </w:rPr>
+        <w:t xml:space="preserve">γίνεται από τη συνάρτηση </w:t>
+      </w:r>
+      <w:r>
+        <w:rPr>
+          <w:rFonts w:ascii="Times New Roman" w:hAnsi="Times New Roman" w:cs="Times New Roman"/>
+        </w:rPr>
+        <w:t xml:space="preserve">save_rtree_to_xml(rtree, filename) </w:t>
+      </w:r>
+      <w:r>
+        <w:rPr>
+          <w:rFonts w:ascii="Times New Roman" w:hAnsi="Times New Roman" w:cs="Times New Roman"/>
+        </w:rPr>
+        <w:t xml:space="preserve">που δέχεται ως ορίσματα τη λίστα </w:t>
+      </w:r>
+      <w:proofErr w:type="spellStart"/>
+      <w:r>
+        <w:rPr>
+          <w:rFonts w:ascii="Times New Roman" w:hAnsi="Times New Roman" w:cs="Times New Roman"/>
+          <w:lang w:val="en-US"/>
+        </w:rPr>
+        <w:t>rtree</w:t>
+      </w:r>
+      <w:proofErr w:type="spellEnd"/>
+      <w:r>
+        <w:rPr>
+          <w:rFonts w:ascii="Times New Roman" w:hAnsi="Times New Roman" w:cs="Times New Roman"/>
+        </w:rPr>
+        <w:t xml:space="preserve"> </w:t>
+      </w:r>
+      <w:r>
+        <w:rPr>
+          <w:rFonts w:ascii="Times New Roman" w:hAnsi="Times New Roman" w:cs="Times New Roman"/>
+        </w:rPr>
+        <w:t xml:space="preserve">που περιέχει ιεραρχικά όλους τους κόμβους και επιθυμητό όνομα του αρχείου. </w:t>
+      </w:r>
+      <w:r>
+        <w:rPr>
+          <w:rFonts w:ascii="Times New Roman" w:hAnsi="Times New Roman" w:cs="Times New Roman"/>
+        </w:rPr>
+        <w:t xml:space="preserve">Δημιουργεί αρχικά το στοιχείο ρίζας που </w:t>
+      </w:r>
+      <w:r>
+        <w:rPr>
+          <w:rFonts w:ascii="Times New Roman" w:hAnsi="Times New Roman" w:cs="Times New Roman"/>
+        </w:rPr>
+        <w:t>ονομάζεται</w:t>
+      </w:r>
+      <w:r>
+        <w:rPr>
+          <w:rFonts w:ascii="Times New Roman" w:hAnsi="Times New Roman" w:cs="Times New Roman"/>
+        </w:rPr>
+        <w:t xml:space="preserve"> “Nodes”</w:t>
+      </w:r>
+      <w:r>
+        <w:rPr>
+          <w:rFonts w:ascii="Times New Roman" w:hAnsi="Times New Roman" w:cs="Times New Roman"/>
+        </w:rPr>
+        <w:t xml:space="preserve"> και αποθηκεύει σε αυτό τη μέγιστη χωριτηκότητα των κόμβων (</w:t>
+      </w:r>
+      <w:r>
+        <w:rPr>
+          <w:rFonts w:ascii="Times New Roman" w:hAnsi="Times New Roman" w:cs="Times New Roman"/>
+          <w:lang w:val="en-US"/>
+        </w:rPr>
+        <w:t>max</w:t>
+      </w:r>
+      <w:r>
+        <w:rPr>
+          <w:rFonts w:ascii="Times New Roman" w:hAnsi="Times New Roman" w:cs="Times New Roman"/>
+        </w:rPr>
+        <w:t>_</w:t>
+      </w:r>
+      <w:r>
+        <w:rPr>
+          <w:rFonts w:ascii="Times New Roman" w:hAnsi="Times New Roman" w:cs="Times New Roman"/>
+          <w:lang w:val="en-US"/>
+        </w:rPr>
+        <w:t>entries</w:t>
+      </w:r>
+      <w:r>
+        <w:rPr>
+          <w:rFonts w:ascii="Times New Roman" w:hAnsi="Times New Roman" w:cs="Times New Roman"/>
+        </w:rPr>
+        <w:t xml:space="preserve">). Έπειτα, </w:t>
+      </w:r>
+      <w:r>
+        <w:rPr>
+          <w:rFonts w:ascii="Times New Roman" w:hAnsi="Times New Roman" w:cs="Times New Roman"/>
+        </w:rPr>
+        <w:t xml:space="preserve">για κάθε κόμβο στο </w:t>
+      </w:r>
+      <w:proofErr w:type="spellStart"/>
+      <w:r>
+        <w:rPr>
+          <w:rFonts w:ascii="Times New Roman" w:hAnsi="Times New Roman" w:cs="Times New Roman"/>
+          <w:lang w:val="en-US"/>
+        </w:rPr>
+        <w:t>rtree</w:t>
+      </w:r>
+      <w:proofErr w:type="spellEnd"/>
+      <w:r>
+        <w:rPr>
+          <w:rFonts w:ascii="Times New Roman" w:hAnsi="Times New Roman" w:cs="Times New Roman"/>
+        </w:rPr>
+        <w:t>, δημιουργείται ένα υποστοιχείο “Node” και η συνάρτηση build_xml</w:t>
+      </w:r>
+      <w:r>
+        <w:t xml:space="preserve"> </w:t>
+      </w:r>
+      <w:r>
+        <w:rPr>
+          <w:rFonts w:ascii="Times New Roman" w:hAnsi="Times New Roman" w:cs="Times New Roman"/>
+        </w:rPr>
+        <w:t xml:space="preserve">(node_elem, N, nodes)  χρησιμοποιείται για να προσθέσει τις πληροφορίες του κάθε κόμβου (και των εγγραφών του) στο </w:t>
+      </w:r>
+      <w:r>
+        <w:rPr>
+          <w:rFonts w:ascii="Times New Roman" w:hAnsi="Times New Roman" w:cs="Times New Roman"/>
+          <w:lang w:val="en-US"/>
+        </w:rPr>
+        <w:t>xml</w:t>
+      </w:r>
+      <w:r>
+        <w:rPr>
+          <w:rFonts w:ascii="Times New Roman" w:hAnsi="Times New Roman" w:cs="Times New Roman"/>
+        </w:rPr>
+        <w:t>.</w:t>
+      </w:r>
+      <w:r>
+        <w:rPr>
+          <w:rFonts w:ascii="Times New Roman" w:hAnsi="Times New Roman" w:cs="Times New Roman"/>
+        </w:rPr>
+        <w:t xml:space="preserve"> </w:t>
+      </w:r>
+      <w:r>
+        <w:rPr>
+          <w:rFonts w:ascii="Times New Roman" w:hAnsi="Times New Roman" w:cs="Times New Roman"/>
+        </w:rPr>
+        <w:t xml:space="preserve">Στην build_xml, για κάθε εγγραφή του κόμβου, αν η εγγραφή είναι τύπου Entry, καλείται η μέθοδος to_xml του Entry με το κατάλληλο child_index για να εισαχθούν τα στοιχεία στο </w:t>
+      </w:r>
+      <w:r>
+        <w:rPr>
+          <w:rFonts w:ascii="Times New Roman" w:hAnsi="Times New Roman" w:cs="Times New Roman"/>
+          <w:lang w:val="en-US"/>
+        </w:rPr>
+        <w:t>xml</w:t>
+      </w:r>
+      <w:r>
+        <w:rPr>
+          <w:rFonts w:ascii="Times New Roman" w:hAnsi="Times New Roman" w:cs="Times New Roman"/>
+        </w:rPr>
+        <w:t>. Εάν η εγγραφή είναι τύπου LeafEntry, τα δεδομένα της εγγραφής αποθηκεύονται άμεσα. Επιπλέον, αν ο κόμβος έχει γονέα, προστίθενται στοιχεία ParentNodeIndex και SlotInParent για να καθοριστεί η θέση του στον γονικό κόμβο.</w:t>
+      </w:r>
+      <w:r>
+        <w:t xml:space="preserve"> </w:t>
+      </w:r>
+      <w:r>
+        <w:rPr>
+          <w:rFonts w:ascii="Times New Roman" w:hAnsi="Times New Roman" w:cs="Times New Roman"/>
+        </w:rPr>
+        <w:t xml:space="preserve">Αφού </w:t>
+      </w:r>
+      <w:r>
+        <w:rPr>
+          <w:rFonts w:ascii="Times New Roman" w:hAnsi="Times New Roman" w:cs="Times New Roman"/>
+        </w:rPr>
+        <w:t>ολοκληρωθεί</w:t>
+      </w:r>
+      <w:r>
+        <w:rPr>
+          <w:rFonts w:ascii="Times New Roman" w:hAnsi="Times New Roman" w:cs="Times New Roman"/>
+        </w:rPr>
+        <w:t xml:space="preserve"> αυτή η διαδικασία, δημιουργεί και αποθ</w:t>
+      </w:r>
+      <w:r>
+        <w:rPr>
+          <w:rFonts w:ascii="Times New Roman" w:hAnsi="Times New Roman" w:cs="Times New Roman"/>
+        </w:rPr>
+        <w:t>ηκεύει στο indexfile το δέντρο.</w:t>
+      </w:r>
+    </w:p>
+    <w:p>
+      <w:pPr>
+        <w:pStyle w:val="ListParagraph"/>
+        <w:ind w:left="630"/>
+        <w:jc w:val="both"/>
+        <w:rPr>
+          <w:rFonts w:ascii="Times New Roman" w:hAnsi="Times New Roman" w:cs="Times New Roman"/>
+          <w:lang w:val="en-US"/>
+        </w:rPr>
+      </w:pPr>
+      <w:r>
+        <w:rPr>
+          <w:rFonts w:ascii="Times New Roman" w:hAnsi="Times New Roman" w:cs="Times New Roman"/>
+        </w:rPr>
+        <w:t>Για την διαχείρηση του indexfile.xml χρησιμοποιείται η συνάρτηση load_</w:t>
+      </w:r>
+      <w:r>
+        <w:rPr>
+          <w:rFonts w:ascii="Times New Roman" w:hAnsi="Times New Roman" w:cs="Times New Roman"/>
+          <w:lang w:val="en-US"/>
+        </w:rPr>
+        <w:t>r</w:t>
+      </w:r>
+      <w:r>
+        <w:rPr>
+          <w:rFonts w:ascii="Times New Roman" w:hAnsi="Times New Roman" w:cs="Times New Roman"/>
+        </w:rPr>
+        <w:t>tree_from_xml(filename)  η οποία δέχεται ως όρισμα το όνομα του αρχείου στο οποίο είναι αποθηκευμένο το R*-Tree και αναδομεί και επιστρέφει το δέντρο στην αρχική μορφή λίστας που είχε πριν την αποθ</w:t>
+      </w:r>
+      <w:r>
+        <w:rPr>
+          <w:rFonts w:ascii="Times New Roman" w:hAnsi="Times New Roman" w:cs="Times New Roman"/>
+        </w:rPr>
+        <w:t>ήκευσή του.</w:t>
+      </w:r>
+    </w:p>
+    <w:p>
+      <w:pPr>
+        <w:pStyle w:val="ListParagraph"/>
+        <w:ind w:left="630"/>
+        <w:jc w:val="both"/>
+        <w:rPr>
+          <w:rFonts w:ascii="Times New Roman" w:hAnsi="Times New Roman" w:cs="Times New Roman"/>
+          <w:lang w:val="en-US"/>
+        </w:rPr>
+      </w:pPr>
+      <w:r>
+        <w:rPr>
+          <w:rFonts w:ascii="Times New Roman" w:hAnsi="Times New Roman" w:cs="Times New Roman"/>
+          <w:noProof/>
+          <w:lang w:val="en-US"/>
+        </w:rPr>
+        <w:drawing>
+          <wp:inline distT="0" distB="0" distL="0" distR="0" wp14:anchorId="589E8EF5" wp14:editId="51422D8D">
+            <wp:extent cx="4007457" cy="3300145"/>
+            <wp:effectExtent l="0" t="0" r="0" b="0"/>
+            <wp:docPr id="31" name="Picture 31"/>
+            <wp:cNvGraphicFramePr>
+              <a:graphicFrameLocks xmlns:a="http://schemas.openxmlformats.org/drawingml/2006/main" noChangeAspect="1"/>
+            </wp:cNvGraphicFramePr>
+            <a:graphic xmlns:a="http://schemas.openxmlformats.org/drawingml/2006/main">
+              <a:graphicData uri="http://schemas.openxmlformats.org/drawingml/2006/picture">
+                <pic:pic xmlns:pic="http://schemas.openxmlformats.org/drawingml/2006/picture">
+                  <pic:nvPicPr>
+                    <pic:cNvPr id="0" name="save_to_xml.png"/>
+                    <pic:cNvPicPr/>
+                  </pic:nvPicPr>
+                  <pic:blipFill>
+                    <a:blip r:embed="rId30">
+                      <a:extLst>
+                        <a:ext uri="{28A0092B-C50C-407E-A947-70E740481C1C}">
+                          <a14:useLocalDpi xmlns:a14="http://schemas.microsoft.com/office/drawing/2010/main" val="0"/>
+                        </a:ext>
+                      </a:extLst>
+                    </a:blip>
+                    <a:stretch>
+                      <a:fillRect/>
+                    </a:stretch>
+                  </pic:blipFill>
+                  <pic:spPr>
+                    <a:xfrm>
+                      <a:off x="0" y="0"/>
+                      <a:ext cx="4009292" cy="3301656"/>
+                    </a:xfrm>
+                    <a:prstGeom prst="rect">
+                      <a:avLst/>
+                    </a:prstGeom>
+                  </pic:spPr>
+                </pic:pic>
+              </a:graphicData>
+            </a:graphic>
+          </wp:inline>
+        </w:drawing>
+      </w:r>
+    </w:p>
+    <w:p>
+      <w:pPr>
+        <w:pStyle w:val="ListParagraph"/>
+        <w:ind w:left="630"/>
+        <w:jc w:val="both"/>
+        <w:rPr>
+          <w:rFonts w:ascii="Times New Roman" w:hAnsi="Times New Roman" w:cs="Times New Roman"/>
+          <w:lang w:val="en-US"/>
+        </w:rPr>
+      </w:pPr>
+    </w:p>
+    <w:p>
+      <w:pPr>
+        <w:pStyle w:val="ListParagraph"/>
+        <w:ind w:left="630"/>
+        <w:jc w:val="both"/>
+        <w:rPr>
+          <w:rFonts w:ascii="Times New Roman" w:hAnsi="Times New Roman" w:cs="Times New Roman"/>
+          <w:lang w:val="en-US"/>
+        </w:rPr>
+      </w:pPr>
+    </w:p>
+    <w:p>
+      <w:pPr>
+        <w:pStyle w:val="ListParagraph"/>
+        <w:ind w:left="630"/>
+        <w:jc w:val="both"/>
+        <w:rPr>
+          <w:rFonts w:ascii="Times New Roman" w:hAnsi="Times New Roman" w:cs="Times New Roman"/>
+          <w:lang w:val="en-US"/>
+        </w:rPr>
+      </w:pPr>
+      <w:r>
+        <w:rPr>
+          <w:rFonts w:ascii="Times New Roman" w:hAnsi="Times New Roman" w:cs="Times New Roman"/>
+          <w:noProof/>
+          <w:lang w:val="en-US"/>
+        </w:rPr>
+        <w:lastRenderedPageBreak/>
+        <w:drawing>
+          <wp:inline distT="0" distB="0" distL="0" distR="0" wp14:anchorId="36DD89B0" wp14:editId="1636B283">
+            <wp:extent cx="4445470" cy="2934031"/>
+            <wp:effectExtent l="0" t="0" r="0" b="0"/>
+            <wp:docPr id="128" name="Picture 128"/>
+            <wp:cNvGraphicFramePr>
+              <a:graphicFrameLocks xmlns:a="http://schemas.openxmlformats.org/drawingml/2006/main" noChangeAspect="1"/>
+            </wp:cNvGraphicFramePr>
+            <a:graphic xmlns:a="http://schemas.openxmlformats.org/drawingml/2006/main">
+              <a:graphicData uri="http://schemas.openxmlformats.org/drawingml/2006/picture">
+                <pic:pic xmlns:pic="http://schemas.openxmlformats.org/drawingml/2006/picture">
+                  <pic:nvPicPr>
+                    <pic:cNvPr id="0" name="load.png"/>
+                    <pic:cNvPicPr/>
+                  </pic:nvPicPr>
+                  <pic:blipFill>
+                    <a:blip r:embed="rId31">
+                      <a:extLst>
+                        <a:ext uri="{28A0092B-C50C-407E-A947-70E740481C1C}">
+                          <a14:useLocalDpi xmlns:a14="http://schemas.microsoft.com/office/drawing/2010/main" val="0"/>
+                        </a:ext>
+                      </a:extLst>
+                    </a:blip>
+                    <a:stretch>
+                      <a:fillRect/>
+                    </a:stretch>
+                  </pic:blipFill>
+                  <pic:spPr>
+                    <a:xfrm>
+                      <a:off x="0" y="0"/>
+                      <a:ext cx="4456779" cy="2941495"/>
+                    </a:xfrm>
+                    <a:prstGeom prst="rect">
+                      <a:avLst/>
+                    </a:prstGeom>
+                  </pic:spPr>
+                </pic:pic>
+              </a:graphicData>
+            </a:graphic>
+          </wp:inline>
+        </w:drawing>
+      </w:r>
+      <w:r>
+        <w:rPr>
+          <w:rFonts w:ascii="Times New Roman" w:hAnsi="Times New Roman" w:cs="Times New Roman"/>
+          <w:noProof/>
+          <w:lang w:val="en-US"/>
+        </w:rPr>
+        <w:drawing>
+          <wp:inline distT="0" distB="0" distL="0" distR="0" wp14:anchorId="6B0AF30E" wp14:editId="0CF9B7E2">
+            <wp:extent cx="4447934" cy="2775005"/>
+            <wp:effectExtent l="0" t="0" r="0" b="6350"/>
+            <wp:docPr id="129" name="Picture 129"/>
+            <wp:cNvGraphicFramePr>
+              <a:graphicFrameLocks xmlns:a="http://schemas.openxmlformats.org/drawingml/2006/main" noChangeAspect="1"/>
+            </wp:cNvGraphicFramePr>
+            <a:graphic xmlns:a="http://schemas.openxmlformats.org/drawingml/2006/main">
+              <a:graphicData uri="http://schemas.openxmlformats.org/drawingml/2006/picture">
+                <pic:pic xmlns:pic="http://schemas.openxmlformats.org/drawingml/2006/picture">
+                  <pic:nvPicPr>
+                    <pic:cNvPr id="0" name="load_cont.png"/>
+                    <pic:cNvPicPr/>
+                  </pic:nvPicPr>
+                  <pic:blipFill>
+                    <a:blip r:embed="rId32">
+                      <a:extLst>
+                        <a:ext uri="{28A0092B-C50C-407E-A947-70E740481C1C}">
+                          <a14:useLocalDpi xmlns:a14="http://schemas.microsoft.com/office/drawing/2010/main" val="0"/>
+                        </a:ext>
+                      </a:extLst>
+                    </a:blip>
+                    <a:stretch>
+                      <a:fillRect/>
+                    </a:stretch>
+                  </pic:blipFill>
+                  <pic:spPr>
+                    <a:xfrm>
+                      <a:off x="0" y="0"/>
+                      <a:ext cx="4456981" cy="2780650"/>
+                    </a:xfrm>
+                    <a:prstGeom prst="rect">
+                      <a:avLst/>
+                    </a:prstGeom>
+                  </pic:spPr>
+                </pic:pic>
+              </a:graphicData>
+            </a:graphic>
+          </wp:inline>
+        </w:drawing>
+      </w:r>
+    </w:p>
+    <w:p>
+      <w:pPr>
+        <w:pStyle w:val="ListParagraph"/>
+        <w:ind w:left="630"/>
+        <w:jc w:val="both"/>
+        <w:rPr>
+          <w:rFonts w:ascii="Times New Roman" w:hAnsi="Times New Roman" w:cs="Times New Roman"/>
+          <w:lang w:val="en-US"/>
+        </w:rPr>
+      </w:pPr>
+    </w:p>
+    <w:p>
+      <w:pPr>
+        <w:pStyle w:val="ListParagraph"/>
+        <w:ind w:left="630"/>
+        <w:jc w:val="both"/>
+        <w:rPr>
+          <w:rFonts w:ascii="Times New Roman" w:hAnsi="Times New Roman" w:cs="Times New Roman"/>
+        </w:rPr>
+      </w:pPr>
+      <w:r>
+        <w:rPr>
+          <w:rFonts w:ascii="Times New Roman" w:hAnsi="Times New Roman" w:cs="Times New Roman"/>
+        </w:rPr>
+        <w:t>Το τελικό</w:t>
+      </w:r>
+      <w:r>
+        <w:rPr>
+          <w:rFonts w:ascii="Times New Roman" w:hAnsi="Times New Roman" w:cs="Times New Roman"/>
+        </w:rPr>
+        <w:t xml:space="preserve"> indexfile.xml που παράγεται έχει την εξής μορφή</w:t>
+      </w:r>
+      <w:r>
+        <w:rPr>
+          <w:rFonts w:ascii="Times New Roman" w:hAnsi="Times New Roman" w:cs="Times New Roman"/>
+        </w:rPr>
+        <w:t>:</w:t>
+      </w:r>
+    </w:p>
+    <w:p>
+      <w:pPr>
+        <w:pStyle w:val="ListParagraph"/>
+        <w:ind w:left="630"/>
+        <w:jc w:val="both"/>
+        <w:rPr>
+          <w:rFonts w:ascii="Times New Roman" w:hAnsi="Times New Roman" w:cs="Times New Roman"/>
+          <w:lang w:val="en-US"/>
+        </w:rPr>
+      </w:pPr>
+      <w:r>
+        <w:rPr>
+          <w:rFonts w:ascii="Times New Roman" w:hAnsi="Times New Roman" w:cs="Times New Roman"/>
+          <w:noProof/>
+          <w:lang w:val="en-US"/>
+        </w:rPr>
+        <w:lastRenderedPageBreak/>
+        <w:drawing>
+          <wp:inline distT="0" distB="0" distL="0" distR="0" wp14:anchorId="017C68D4" wp14:editId="708CC394">
+            <wp:extent cx="2560320" cy="4561913"/>
+            <wp:effectExtent l="0" t="0" r="0" b="0"/>
+            <wp:docPr id="130" name="Picture 130"/>
+            <wp:cNvGraphicFramePr>
+              <a:graphicFrameLocks xmlns:a="http://schemas.openxmlformats.org/drawingml/2006/main" noChangeAspect="1"/>
+            </wp:cNvGraphicFramePr>
+            <a:graphic xmlns:a="http://schemas.openxmlformats.org/drawingml/2006/main">
+              <a:graphicData uri="http://schemas.openxmlformats.org/drawingml/2006/picture">
+                <pic:pic xmlns:pic="http://schemas.openxmlformats.org/drawingml/2006/picture">
+                  <pic:nvPicPr>
+                    <pic:cNvPr id="0" name="indexscreen.png"/>
+                    <pic:cNvPicPr/>
+                  </pic:nvPicPr>
+                  <pic:blipFill>
+                    <a:blip r:embed="rId33">
+                      <a:extLst>
+                        <a:ext uri="{28A0092B-C50C-407E-A947-70E740481C1C}">
+                          <a14:useLocalDpi xmlns:a14="http://schemas.microsoft.com/office/drawing/2010/main" val="0"/>
+                        </a:ext>
+                      </a:extLst>
+                    </a:blip>
+                    <a:stretch>
+                      <a:fillRect/>
+                    </a:stretch>
+                  </pic:blipFill>
+                  <pic:spPr>
+                    <a:xfrm>
+                      <a:off x="0" y="0"/>
+                      <a:ext cx="2565123" cy="4570470"/>
+                    </a:xfrm>
+                    <a:prstGeom prst="rect">
+                      <a:avLst/>
+                    </a:prstGeom>
+                  </pic:spPr>
+                </pic:pic>
+              </a:graphicData>
+            </a:graphic>
+          </wp:inline>
+        </w:drawing>
+      </w:r>
+    </w:p>
+    <w:p>
+      <w:pPr>
+        <w:pStyle w:val="ListParagraph"/>
+        <w:ind w:left="630"/>
+        <w:jc w:val="both"/>
+        <w:rPr>
+          <w:rFonts w:ascii="Times New Roman" w:hAnsi="Times New Roman" w:cs="Times New Roman"/>
+          <w:lang w:val="en-US"/>
+        </w:rPr>
+      </w:pPr>
+    </w:p>
+    <w:p>
+      <w:pPr>
+        <w:pStyle w:val="ListParagraph"/>
+        <w:numPr>
+          <w:ilvl w:val="0"/>
+          <w:numId w:val="3"/>
+        </w:numPr>
+        <w:jc w:val="both"/>
+        <w:rPr>
+          <w:rFonts w:ascii="Times New Roman" w:hAnsi="Times New Roman" w:cs="Times New Roman"/>
+          <w:color w:val="0B769F" w:themeColor="accent4" w:themeShade="BF"/>
+          <w:sz w:val="24"/>
+          <w:szCs w:val="23"/>
+          <w:u w:val="single"/>
+        </w:rPr>
+      </w:pPr>
+      <w:r>
+        <w:rPr>
+          <w:rFonts w:ascii="Times New Roman" w:hAnsi="Times New Roman" w:cs="Times New Roman"/>
+          <w:color w:val="0B769F" w:themeColor="accent4" w:themeShade="BF"/>
+          <w:sz w:val="24"/>
+          <w:szCs w:val="23"/>
+          <w:u w:val="single"/>
+        </w:rPr>
+        <w:t>Εισαγωγή Εγγραφής</w:t>
+      </w:r>
+    </w:p>
+    <w:p>
+      <w:pPr>
+        <w:pStyle w:val="ListParagraph"/>
+        <w:ind w:left="630"/>
+        <w:jc w:val="both"/>
+        <w:rPr>
+          <w:rFonts w:ascii="Times New Roman" w:hAnsi="Times New Roman" w:cs="Times New Roman"/>
+          <w:color w:val="0B769F" w:themeColor="accent4" w:themeShade="BF"/>
+          <w:sz w:val="24"/>
+          <w:szCs w:val="23"/>
+          <w:u w:val="single"/>
+        </w:rPr>
+      </w:pPr>
       <w:bookmarkStart w:id="1" w:name="_GoBack"/>
       <w:bookmarkEnd w:id="1"/>
+    </w:p>
+    <w:p>
+      <w:pPr>
+        <w:jc w:val="both"/>
+        <w:rPr>
+          <w:rFonts w:ascii="Times New Roman" w:hAnsi="Times New Roman" w:cs="Times New Roman"/>
+          <w:lang w:val="en-US"/>
+        </w:rPr>
+      </w:pPr>
     </w:p>
     <w:p>
       <w:pPr>
@@ -10378,7 +11108,6 @@
           <w:szCs w:val="23"/>
           <w:lang w:val="en-US"/>
         </w:rPr>
-        <w:lastRenderedPageBreak/>
         <w:drawing>
           <wp:inline distT="0" distB="0" distL="0" distR="0" wp14:anchorId="5DA8D164" wp14:editId="5AE769FA">
             <wp:extent cx="2424023" cy="4449853"/>
@@ -10395,7 +11124,7 @@
                     <pic:cNvPicPr/>
                   </pic:nvPicPr>
                   <pic:blipFill>
-                    <a:blip r:embed="rId30">
+                    <a:blip r:embed="rId34">
                       <a:extLst>
                         <a:ext uri="{28A0092B-C50C-407E-A947-70E740481C1C}">
                           <a14:useLocalDpi xmlns:a14="http://schemas.microsoft.com/office/drawing/2010/main" val="0"/>
@@ -10570,7 +11299,7 @@
           <w:sz w:val="23"/>
           <w:szCs w:val="23"/>
         </w:rPr>
-        <w:t xml:space="preserve">Η pq αποθηκεύει και οργανώνει κόμβους /σημεία με βάση την απόστασή τους από το qpoint. Αυτή η ουρά εξασφαλίζει ότι τα πιο κοντινά στοιχεία επεξεργάζονται πρώτα. Κάθε στοιχείο της ουράς είναι μια τετράδα (distance, count, node_or_point, is_leaf), όπου το distance είναι η απόσταση του στοιχείου από το qpoint, το count είναι ένας μετρητής που διασφαλίζει τη σωστή σειρά για στοιχεία με την ίδια απόσταση, το node/point αναφέρεται στον κόμβο/σημείο που εξετάζεται, και το is_leaf είναι ένας δείκτης που υποδεικνύει </w:t>
+        <w:t xml:space="preserve">Η pq αποθηκεύει και οργανώνει κόμβους /σημεία με βάση την απόστασή τους από το qpoint. Αυτή η ουρά εξασφαλίζει ότι τα πιο κοντινά στοιχεία επεξεργάζονται πρώτα. Κάθε στοιχείο της ουράς είναι μια τετράδα (distance, count, node_or_point, is_leaf), όπου το distance είναι η </w:t>
       </w:r>
       <w:r>
         <w:rPr>
@@ -10579,6 +11308,16 @@
           <w:sz w:val="23"/>
           <w:szCs w:val="23"/>
         </w:rPr>
+        <w:lastRenderedPageBreak/>
+        <w:t xml:space="preserve">απόσταση του στοιχείου από το qpoint, το count είναι ένας μετρητής που διασφαλίζει τη σωστή σειρά για στοιχεία με την ίδια απόσταση, το node/point αναφέρεται στον κόμβο/σημείο που εξετάζεται, και το is_leaf είναι ένας δείκτης που υποδεικνύει </w:t>
+      </w:r>
+      <w:r>
+        <w:rPr>
+          <w:rFonts w:ascii="Times New Roman" w:hAnsi="Times New Roman" w:cs="Times New Roman"/>
+          <w:color w:val="000000" w:themeColor="text1"/>
+          <w:sz w:val="23"/>
+          <w:szCs w:val="23"/>
+        </w:rPr>
         <w:t>αν το στοιχείο είναι φύλλο (</w:t>
       </w:r>
       <w:proofErr w:type="spellStart"/>
@@ -10881,16 +11620,7 @@
           <w:sz w:val="23"/>
           <w:szCs w:val="23"/>
         </w:rPr>
-        <w:t xml:space="preserve">. Διαφορετικά, </w:t>
-      </w:r>
-      <w:r>
-        <w:rPr>
-          <w:rFonts w:ascii="Times New Roman" w:hAnsi="Times New Roman" w:cs="Times New Roman"/>
-          <w:sz w:val="23"/>
-          <w:szCs w:val="23"/>
-        </w:rPr>
-        <w:lastRenderedPageBreak/>
-        <w:t xml:space="preserve">αν είναι εσωτερικός κόμβος, η εγγραφή περιέχει ένα ορθογώνιο(entry.rectangle) και έναν κόμβο παιδί (entry.child). Σε αυτή τη περίπτωση, υπολογίζεται η απόσταση μεταξύ του </w:t>
+        <w:t xml:space="preserve">. Διαφορετικά, αν είναι εσωτερικός κόμβος, η εγγραφή περιέχει ένα ορθογώνιο(entry.rectangle) και έναν κόμβο παιδί (entry.child). Σε αυτή τη περίπτωση, υπολογίζεται η απόσταση μεταξύ του </w:t>
       </w:r>
       <w:proofErr w:type="spellStart"/>
       <w:r>
@@ -11657,7 +12387,7 @@
                     <pic:cNvPicPr/>
                   </pic:nvPicPr>
                   <pic:blipFill>
-                    <a:blip r:embed="rId31" cstate="print">
+                    <a:blip r:embed="rId35" cstate="print">
                       <a:extLst>
                         <a:ext uri="{28A0092B-C50C-407E-A947-70E740481C1C}">
                           <a14:useLocalDpi xmlns:a14="http://schemas.microsoft.com/office/drawing/2010/main" val="0"/>
@@ -12416,7 +13146,6 @@
                 <w:sz w:val="24"/>
                 <w:szCs w:val="24"/>
               </w:rPr>
-              <w:lastRenderedPageBreak/>
               <w:t>Κ</w:t>
             </w:r>
           </w:p>
@@ -13054,7 +13783,7 @@
                     <pic:cNvPicPr/>
                   </pic:nvPicPr>
                   <pic:blipFill>
-                    <a:blip r:embed="rId32">
+                    <a:blip r:embed="rId36">
                       <a:extLst>
                         <a:ext uri="{28A0092B-C50C-407E-A947-70E740481C1C}">
                           <a14:useLocalDpi xmlns:a14="http://schemas.microsoft.com/office/drawing/2010/main" val="0"/>
@@ -13101,6 +13830,7 @@
           <w:szCs w:val="24"/>
           <w:lang w:val="en-US"/>
         </w:rPr>
+        <w:lastRenderedPageBreak/>
         <w:drawing>
           <wp:inline distT="0" distB="0" distL="0" distR="0" wp14:anchorId="2535A922" wp14:editId="584F028B">
             <wp:extent cx="4511615" cy="3647423"/>
@@ -13117,7 +13847,7 @@
                     <pic:cNvPicPr/>
                   </pic:nvPicPr>
                   <pic:blipFill>
-                    <a:blip r:embed="rId33">
+                    <a:blip r:embed="rId37">
                       <a:extLst>
                         <a:ext uri="{28A0092B-C50C-407E-A947-70E740481C1C}">
                           <a14:useLocalDpi xmlns:a14="http://schemas.microsoft.com/office/drawing/2010/main" val="0"/>
@@ -13399,777 +14129,785 @@
           <w:sz w:val="23"/>
           <w:szCs w:val="23"/>
         </w:rPr>
+        <w:t xml:space="preserve">Πιο συγκεκριμένα, η συνάρτηση </w:t>
+      </w:r>
+      <w:r>
+        <w:rPr>
+          <w:rFonts w:ascii="Times New Roman" w:hAnsi="Times New Roman" w:cs="Times New Roman"/>
+          <w:b/>
+          <w:color w:val="3A7C22" w:themeColor="accent6" w:themeShade="BF"/>
+          <w:sz w:val="23"/>
+          <w:szCs w:val="23"/>
+          <w:lang w:val="en-US"/>
+        </w:rPr>
+        <w:t>BBS</w:t>
+      </w:r>
+      <w:r>
+        <w:rPr>
+          <w:rFonts w:ascii="Times New Roman" w:hAnsi="Times New Roman" w:cs="Times New Roman"/>
+          <w:b/>
+          <w:color w:val="3A7C22" w:themeColor="accent6" w:themeShade="BF"/>
+          <w:sz w:val="23"/>
+          <w:szCs w:val="23"/>
+        </w:rPr>
+        <w:t>(</w:t>
+      </w:r>
+      <w:proofErr w:type="spellStart"/>
+      <w:r>
+        <w:rPr>
+          <w:rFonts w:ascii="Times New Roman" w:hAnsi="Times New Roman" w:cs="Times New Roman"/>
+          <w:b/>
+          <w:color w:val="3A7C22" w:themeColor="accent6" w:themeShade="BF"/>
+          <w:sz w:val="23"/>
+          <w:szCs w:val="23"/>
+          <w:lang w:val="en-US"/>
+        </w:rPr>
+        <w:t>rtree</w:t>
+      </w:r>
+      <w:proofErr w:type="spellEnd"/>
+      <w:r>
+        <w:rPr>
+          <w:rFonts w:ascii="Times New Roman" w:hAnsi="Times New Roman" w:cs="Times New Roman"/>
+          <w:b/>
+          <w:color w:val="3A7C22" w:themeColor="accent6" w:themeShade="BF"/>
+          <w:sz w:val="23"/>
+          <w:szCs w:val="23"/>
+        </w:rPr>
+        <w:t>,</w:t>
+      </w:r>
+      <w:proofErr w:type="spellStart"/>
+      <w:r>
+        <w:rPr>
+          <w:rFonts w:ascii="Times New Roman" w:hAnsi="Times New Roman" w:cs="Times New Roman"/>
+          <w:b/>
+          <w:color w:val="3A7C22" w:themeColor="accent6" w:themeShade="BF"/>
+          <w:sz w:val="23"/>
+          <w:szCs w:val="23"/>
+          <w:lang w:val="en-US"/>
+        </w:rPr>
+        <w:t>qpoint</w:t>
+      </w:r>
+      <w:proofErr w:type="spellEnd"/>
+      <w:r>
+        <w:rPr>
+          <w:rFonts w:ascii="Times New Roman" w:hAnsi="Times New Roman" w:cs="Times New Roman"/>
+          <w:b/>
+          <w:color w:val="3A7C22" w:themeColor="accent6" w:themeShade="BF"/>
+          <w:sz w:val="23"/>
+          <w:szCs w:val="23"/>
+        </w:rPr>
+        <w:t xml:space="preserve">) </w:t>
+      </w:r>
+      <w:r>
+        <w:rPr>
+          <w:rFonts w:ascii="Times New Roman" w:hAnsi="Times New Roman" w:cs="Times New Roman"/>
+          <w:sz w:val="23"/>
+          <w:szCs w:val="23"/>
+        </w:rPr>
+        <w:t>είναι υπεύθυνη για τον υπολογισμό της κορυφογραμμής με βάση ενός σημείου ενδιαφέροντος (</w:t>
+      </w:r>
+      <w:proofErr w:type="spellStart"/>
+      <w:r>
+        <w:rPr>
+          <w:rFonts w:ascii="Times New Roman" w:hAnsi="Times New Roman" w:cs="Times New Roman"/>
+          <w:sz w:val="23"/>
+          <w:szCs w:val="23"/>
+          <w:lang w:val="en-US"/>
+        </w:rPr>
+        <w:t>qpoint</w:t>
+      </w:r>
+      <w:proofErr w:type="spellEnd"/>
+      <w:r>
+        <w:rPr>
+          <w:rFonts w:ascii="Times New Roman" w:hAnsi="Times New Roman" w:cs="Times New Roman"/>
+          <w:sz w:val="23"/>
+          <w:szCs w:val="23"/>
+        </w:rPr>
+        <w:t xml:space="preserve">) </w:t>
+      </w:r>
+      <w:r>
+        <w:rPr>
+          <w:rFonts w:ascii="Times New Roman" w:hAnsi="Times New Roman" w:cs="Times New Roman"/>
+          <w:color w:val="000000" w:themeColor="text1"/>
+          <w:sz w:val="23"/>
+          <w:szCs w:val="23"/>
+        </w:rPr>
+        <w:t xml:space="preserve">όπου </w:t>
+      </w:r>
+      <w:proofErr w:type="spellStart"/>
+      <w:r>
+        <w:rPr>
+          <w:rFonts w:ascii="Times New Roman" w:hAnsi="Times New Roman" w:cs="Times New Roman"/>
+          <w:sz w:val="23"/>
+          <w:szCs w:val="23"/>
+          <w:lang w:val="en-US"/>
+        </w:rPr>
+        <w:t>qpoint</w:t>
+      </w:r>
+      <w:proofErr w:type="spellEnd"/>
+      <w:r>
+        <w:rPr>
+          <w:rFonts w:ascii="Times New Roman" w:hAnsi="Times New Roman" w:cs="Times New Roman"/>
+          <w:sz w:val="23"/>
+          <w:szCs w:val="23"/>
+        </w:rPr>
+        <w:t xml:space="preserve"> σημείο τύπου (0,….,0) για τις n διαστάσεις. </w:t>
+      </w:r>
+      <w:r>
+        <w:rPr>
+          <w:rFonts w:ascii="Times New Roman" w:hAnsi="Times New Roman" w:cs="Times New Roman"/>
+          <w:color w:val="000000" w:themeColor="text1"/>
+          <w:sz w:val="23"/>
+          <w:szCs w:val="23"/>
+        </w:rPr>
+        <w:t>Για την υλοποίηση της συνάρτησης, χρησιμοποιούνται δύο δομές δεδομένων: η ουρά προτεραιότητας(</w:t>
+      </w:r>
+      <w:r>
+        <w:rPr>
+          <w:rFonts w:ascii="Times New Roman" w:hAnsi="Times New Roman" w:cs="Times New Roman"/>
+          <w:color w:val="000000" w:themeColor="text1"/>
+          <w:sz w:val="23"/>
+          <w:szCs w:val="23"/>
+          <w:lang w:val="en-US"/>
+        </w:rPr>
+        <w:t>min</w:t>
+      </w:r>
+      <w:r>
+        <w:rPr>
+          <w:rFonts w:ascii="Times New Roman" w:hAnsi="Times New Roman" w:cs="Times New Roman"/>
+          <w:color w:val="000000" w:themeColor="text1"/>
+          <w:sz w:val="23"/>
+          <w:szCs w:val="23"/>
+        </w:rPr>
+        <w:t>-</w:t>
+      </w:r>
+      <w:r>
+        <w:rPr>
+          <w:rFonts w:ascii="Times New Roman" w:hAnsi="Times New Roman" w:cs="Times New Roman"/>
+          <w:color w:val="000000" w:themeColor="text1"/>
+          <w:sz w:val="23"/>
+          <w:szCs w:val="23"/>
+          <w:lang w:val="en-US"/>
+        </w:rPr>
+        <w:t>heap</w:t>
+      </w:r>
+      <w:r>
+        <w:rPr>
+          <w:rFonts w:ascii="Times New Roman" w:hAnsi="Times New Roman" w:cs="Times New Roman"/>
+          <w:color w:val="000000" w:themeColor="text1"/>
+          <w:sz w:val="23"/>
+          <w:szCs w:val="23"/>
+        </w:rPr>
+        <w:t xml:space="preserve">) </w:t>
+      </w:r>
+      <w:r>
+        <w:rPr>
+          <w:rFonts w:ascii="Times New Roman" w:hAnsi="Times New Roman" w:cs="Times New Roman"/>
+          <w:b/>
+          <w:color w:val="000000" w:themeColor="text1"/>
+          <w:sz w:val="23"/>
+          <w:szCs w:val="23"/>
+        </w:rPr>
+        <w:t>pq</w:t>
+      </w:r>
+      <w:r>
+        <w:rPr>
+          <w:rFonts w:ascii="Times New Roman" w:hAnsi="Times New Roman" w:cs="Times New Roman"/>
+          <w:color w:val="000000" w:themeColor="text1"/>
+          <w:sz w:val="23"/>
+          <w:szCs w:val="23"/>
+        </w:rPr>
+        <w:t xml:space="preserve"> που</w:t>
+      </w:r>
+      <w:r>
+        <w:rPr>
+          <w:rFonts w:ascii="Times New Roman" w:hAnsi="Times New Roman" w:cs="Times New Roman"/>
+        </w:rPr>
+        <w:t xml:space="preserve"> </w:t>
+      </w:r>
+      <w:r>
+        <w:rPr>
+          <w:rFonts w:ascii="Times New Roman" w:hAnsi="Times New Roman" w:cs="Times New Roman"/>
+          <w:color w:val="000000" w:themeColor="text1"/>
+          <w:sz w:val="23"/>
+          <w:szCs w:val="23"/>
+        </w:rPr>
+        <w:t xml:space="preserve">περιέχει αντικείμενα </w:t>
+      </w:r>
+      <w:r>
+        <w:rPr>
+          <w:rFonts w:ascii="Times New Roman" w:hAnsi="Times New Roman" w:cs="Times New Roman"/>
+          <w:b/>
+          <w:color w:val="215E99" w:themeColor="text2" w:themeTint="BF"/>
+          <w:sz w:val="23"/>
+          <w:szCs w:val="23"/>
+        </w:rPr>
+        <w:t>Qentry</w:t>
+      </w:r>
+      <w:r>
+        <w:rPr>
+          <w:rFonts w:ascii="Times New Roman" w:hAnsi="Times New Roman" w:cs="Times New Roman"/>
+          <w:color w:val="215E99" w:themeColor="text2" w:themeTint="BF"/>
+          <w:sz w:val="23"/>
+          <w:szCs w:val="23"/>
+        </w:rPr>
+        <w:t xml:space="preserve"> </w:t>
+      </w:r>
+      <w:r>
+        <w:rPr>
+          <w:rFonts w:ascii="Times New Roman" w:hAnsi="Times New Roman" w:cs="Times New Roman"/>
+          <w:color w:val="000000" w:themeColor="text1"/>
+          <w:sz w:val="23"/>
+          <w:szCs w:val="23"/>
+        </w:rPr>
+        <w:t xml:space="preserve">και μια λίστα </w:t>
+      </w:r>
+      <w:r>
+        <w:rPr>
+          <w:rFonts w:ascii="Times New Roman" w:hAnsi="Times New Roman" w:cs="Times New Roman"/>
+          <w:b/>
+          <w:color w:val="000000" w:themeColor="text1"/>
+          <w:sz w:val="23"/>
+          <w:szCs w:val="23"/>
+          <w:lang w:val="en-US"/>
+        </w:rPr>
+        <w:t>skyline</w:t>
+      </w:r>
+      <w:r>
+        <w:rPr>
+          <w:rFonts w:ascii="Times New Roman" w:hAnsi="Times New Roman" w:cs="Times New Roman"/>
+          <w:color w:val="000000" w:themeColor="text1"/>
+          <w:sz w:val="23"/>
+          <w:szCs w:val="23"/>
+        </w:rPr>
+        <w:t xml:space="preserve"> για την αποθήκευση των σημείων κορυφογραμμής. Η διαδικασία ξεκινάει από τη ρίζα του δέντρου η οποία προστίθεται στην </w:t>
+      </w:r>
+      <w:proofErr w:type="spellStart"/>
+      <w:r>
+        <w:rPr>
+          <w:rFonts w:ascii="Times New Roman" w:hAnsi="Times New Roman" w:cs="Times New Roman"/>
+          <w:color w:val="000000" w:themeColor="text1"/>
+          <w:sz w:val="23"/>
+          <w:szCs w:val="23"/>
+          <w:lang w:val="en-US"/>
+        </w:rPr>
+        <w:t>pq</w:t>
+      </w:r>
+      <w:proofErr w:type="spellEnd"/>
+      <w:r>
+        <w:rPr>
+          <w:rFonts w:ascii="Times New Roman" w:hAnsi="Times New Roman" w:cs="Times New Roman"/>
+          <w:color w:val="000000" w:themeColor="text1"/>
+          <w:sz w:val="23"/>
+          <w:szCs w:val="23"/>
+        </w:rPr>
+        <w:t xml:space="preserve">. Όσο η </w:t>
+      </w:r>
+      <w:proofErr w:type="spellStart"/>
+      <w:r>
+        <w:rPr>
+          <w:rFonts w:ascii="Times New Roman" w:hAnsi="Times New Roman" w:cs="Times New Roman"/>
+          <w:color w:val="000000" w:themeColor="text1"/>
+          <w:sz w:val="23"/>
+          <w:szCs w:val="23"/>
+          <w:lang w:val="en-US"/>
+        </w:rPr>
+        <w:t>pq</w:t>
+      </w:r>
+      <w:proofErr w:type="spellEnd"/>
+      <w:r>
+        <w:rPr>
+          <w:rFonts w:ascii="Times New Roman" w:hAnsi="Times New Roman" w:cs="Times New Roman"/>
+          <w:color w:val="000000" w:themeColor="text1"/>
+          <w:sz w:val="23"/>
+          <w:szCs w:val="23"/>
+        </w:rPr>
+        <w:t xml:space="preserve"> δεν είναι άδεια, εξάγεται από αυτή ο κόμβος με τη μικρότερη απόσταση </w:t>
+      </w:r>
+      <w:proofErr w:type="spellStart"/>
+      <w:r>
+        <w:rPr>
+          <w:rFonts w:ascii="Times New Roman" w:hAnsi="Times New Roman" w:cs="Times New Roman"/>
+          <w:b/>
+          <w:color w:val="000000" w:themeColor="text1"/>
+          <w:sz w:val="23"/>
+          <w:szCs w:val="23"/>
+          <w:lang w:val="en-US"/>
+        </w:rPr>
+        <w:t>mindist</w:t>
+      </w:r>
+      <w:proofErr w:type="spellEnd"/>
+      <w:r>
+        <w:rPr>
+          <w:rFonts w:ascii="Times New Roman" w:hAnsi="Times New Roman" w:cs="Times New Roman"/>
+          <w:b/>
+          <w:color w:val="000000" w:themeColor="text1"/>
+          <w:sz w:val="23"/>
+          <w:szCs w:val="23"/>
+        </w:rPr>
+        <w:t xml:space="preserve"> </w:t>
+      </w:r>
+      <w:r>
+        <w:rPr>
+          <w:rFonts w:ascii="Times New Roman" w:hAnsi="Times New Roman" w:cs="Times New Roman"/>
+          <w:color w:val="000000" w:themeColor="text1"/>
+          <w:sz w:val="23"/>
+          <w:szCs w:val="23"/>
+        </w:rPr>
+        <w:t xml:space="preserve">από το </w:t>
+      </w:r>
+      <w:proofErr w:type="spellStart"/>
+      <w:r>
+        <w:rPr>
+          <w:rFonts w:ascii="Times New Roman" w:hAnsi="Times New Roman" w:cs="Times New Roman"/>
+          <w:color w:val="000000" w:themeColor="text1"/>
+          <w:sz w:val="23"/>
+          <w:szCs w:val="23"/>
+          <w:lang w:val="en-US"/>
+        </w:rPr>
+        <w:t>qpoint</w:t>
+      </w:r>
+      <w:proofErr w:type="spellEnd"/>
+      <w:r>
+        <w:rPr>
+          <w:rFonts w:ascii="Times New Roman" w:hAnsi="Times New Roman" w:cs="Times New Roman"/>
+          <w:color w:val="000000" w:themeColor="text1"/>
+          <w:sz w:val="23"/>
+          <w:szCs w:val="23"/>
+        </w:rPr>
+        <w:t>. Στη συνέχεια, αν ο κόμβος είναι φύλλο(</w:t>
+      </w:r>
+      <w:r>
+        <w:rPr>
+          <w:rFonts w:ascii="Times New Roman" w:hAnsi="Times New Roman" w:cs="Times New Roman"/>
+          <w:b/>
+          <w:color w:val="000000" w:themeColor="text1"/>
+          <w:sz w:val="23"/>
+          <w:szCs w:val="23"/>
+          <w:lang w:val="en-US"/>
+        </w:rPr>
+        <w:t>node</w:t>
+      </w:r>
+      <w:r>
+        <w:rPr>
+          <w:rFonts w:ascii="Times New Roman" w:hAnsi="Times New Roman" w:cs="Times New Roman"/>
+          <w:b/>
+          <w:color w:val="000000" w:themeColor="text1"/>
+          <w:sz w:val="23"/>
+          <w:szCs w:val="23"/>
+        </w:rPr>
+        <w:t>.</w:t>
+      </w:r>
+      <w:r>
+        <w:rPr>
+          <w:rFonts w:ascii="Times New Roman" w:hAnsi="Times New Roman" w:cs="Times New Roman"/>
+          <w:b/>
+          <w:color w:val="000000" w:themeColor="text1"/>
+          <w:sz w:val="23"/>
+          <w:szCs w:val="23"/>
+          <w:lang w:val="en-US"/>
+        </w:rPr>
+        <w:t>is</w:t>
+      </w:r>
+      <w:r>
+        <w:rPr>
+          <w:rFonts w:ascii="Times New Roman" w:hAnsi="Times New Roman" w:cs="Times New Roman"/>
+          <w:b/>
+          <w:color w:val="000000" w:themeColor="text1"/>
+          <w:sz w:val="23"/>
+          <w:szCs w:val="23"/>
+        </w:rPr>
+        <w:t>_</w:t>
+      </w:r>
+      <w:r>
+        <w:rPr>
+          <w:rFonts w:ascii="Times New Roman" w:hAnsi="Times New Roman" w:cs="Times New Roman"/>
+          <w:b/>
+          <w:color w:val="000000" w:themeColor="text1"/>
+          <w:sz w:val="23"/>
+          <w:szCs w:val="23"/>
+          <w:lang w:val="en-US"/>
+        </w:rPr>
+        <w:t>leaf</w:t>
+      </w:r>
+      <w:r>
+        <w:rPr>
+          <w:rFonts w:ascii="Times New Roman" w:hAnsi="Times New Roman" w:cs="Times New Roman"/>
+          <w:b/>
+          <w:color w:val="000000" w:themeColor="text1"/>
+          <w:sz w:val="23"/>
+          <w:szCs w:val="23"/>
+        </w:rPr>
+        <w:t>()</w:t>
+      </w:r>
+      <w:r>
+        <w:rPr>
+          <w:rFonts w:ascii="Times New Roman" w:hAnsi="Times New Roman" w:cs="Times New Roman"/>
+          <w:color w:val="000000" w:themeColor="text1"/>
+          <w:sz w:val="23"/>
+          <w:szCs w:val="23"/>
+        </w:rPr>
+        <w:t xml:space="preserve">), τότε εξετάζεται κάθε σημείο του για να αποφασιστεί αν πρέπει να προστεθεί στο </w:t>
+      </w:r>
+      <w:r>
+        <w:rPr>
+          <w:rFonts w:ascii="Times New Roman" w:hAnsi="Times New Roman" w:cs="Times New Roman"/>
+          <w:color w:val="000000" w:themeColor="text1"/>
+          <w:sz w:val="23"/>
+          <w:szCs w:val="23"/>
+          <w:lang w:val="en-US"/>
+        </w:rPr>
+        <w:t>skyline</w:t>
+      </w:r>
+      <w:r>
+        <w:rPr>
+          <w:rFonts w:ascii="Times New Roman" w:hAnsi="Times New Roman" w:cs="Times New Roman"/>
+          <w:color w:val="000000" w:themeColor="text1"/>
+          <w:sz w:val="23"/>
+          <w:szCs w:val="23"/>
+        </w:rPr>
+        <w:t xml:space="preserve">(μόνο αν αυτό δεν κυριαρχείται από κανένα σημείο του </w:t>
+      </w:r>
+      <w:r>
+        <w:rPr>
+          <w:rFonts w:ascii="Times New Roman" w:hAnsi="Times New Roman" w:cs="Times New Roman"/>
+          <w:color w:val="000000" w:themeColor="text1"/>
+          <w:sz w:val="23"/>
+          <w:szCs w:val="23"/>
+          <w:lang w:val="en-US"/>
+        </w:rPr>
+        <w:t>skyline</w:t>
+      </w:r>
+      <w:r>
+        <w:rPr>
+          <w:rFonts w:ascii="Times New Roman" w:hAnsi="Times New Roman" w:cs="Times New Roman"/>
+          <w:color w:val="000000" w:themeColor="text1"/>
+          <w:sz w:val="23"/>
+          <w:szCs w:val="23"/>
+        </w:rPr>
+        <w:t xml:space="preserve">). Για τον έλεγχο κυριαρχίας χρησιμοποιείται η βοηθητική συνάρτηση </w:t>
+      </w:r>
+      <w:r>
+        <w:rPr>
+          <w:rFonts w:ascii="Times New Roman" w:hAnsi="Times New Roman" w:cs="Times New Roman"/>
+          <w:b/>
+          <w:color w:val="3A7C22" w:themeColor="accent6" w:themeShade="BF"/>
+          <w:sz w:val="23"/>
+          <w:szCs w:val="23"/>
+          <w:lang w:val="en-US"/>
+        </w:rPr>
+        <w:t>is</w:t>
+      </w:r>
+      <w:r>
+        <w:rPr>
+          <w:rFonts w:ascii="Times New Roman" w:hAnsi="Times New Roman" w:cs="Times New Roman"/>
+          <w:b/>
+          <w:color w:val="3A7C22" w:themeColor="accent6" w:themeShade="BF"/>
+          <w:sz w:val="23"/>
+          <w:szCs w:val="23"/>
+        </w:rPr>
+        <w:t>_</w:t>
+      </w:r>
+      <w:r>
+        <w:rPr>
+          <w:rFonts w:ascii="Times New Roman" w:hAnsi="Times New Roman" w:cs="Times New Roman"/>
+          <w:b/>
+          <w:color w:val="3A7C22" w:themeColor="accent6" w:themeShade="BF"/>
+          <w:sz w:val="23"/>
+          <w:szCs w:val="23"/>
+          <w:lang w:val="en-US"/>
+        </w:rPr>
+        <w:t>dominated</w:t>
+      </w:r>
+      <w:r>
+        <w:rPr>
+          <w:rFonts w:ascii="Times New Roman" w:hAnsi="Times New Roman" w:cs="Times New Roman"/>
+          <w:b/>
+          <w:color w:val="3A7C22" w:themeColor="accent6" w:themeShade="BF"/>
+          <w:sz w:val="23"/>
+          <w:szCs w:val="23"/>
+        </w:rPr>
+        <w:t>(</w:t>
+      </w:r>
+      <w:r>
+        <w:rPr>
+          <w:rFonts w:ascii="Times New Roman" w:hAnsi="Times New Roman" w:cs="Times New Roman"/>
+          <w:b/>
+          <w:color w:val="3A7C22" w:themeColor="accent6" w:themeShade="BF"/>
+          <w:sz w:val="23"/>
+          <w:szCs w:val="23"/>
+          <w:lang w:val="en-US"/>
+        </w:rPr>
+        <w:t>entry</w:t>
+      </w:r>
+      <w:r>
+        <w:rPr>
+          <w:rFonts w:ascii="Times New Roman" w:hAnsi="Times New Roman" w:cs="Times New Roman"/>
+          <w:b/>
+          <w:color w:val="3A7C22" w:themeColor="accent6" w:themeShade="BF"/>
+          <w:sz w:val="23"/>
+          <w:szCs w:val="23"/>
+        </w:rPr>
+        <w:t>.</w:t>
+      </w:r>
+      <w:r>
+        <w:rPr>
+          <w:rFonts w:ascii="Times New Roman" w:hAnsi="Times New Roman" w:cs="Times New Roman"/>
+          <w:b/>
+          <w:color w:val="3A7C22" w:themeColor="accent6" w:themeShade="BF"/>
+          <w:sz w:val="23"/>
+          <w:szCs w:val="23"/>
+          <w:lang w:val="en-US"/>
+        </w:rPr>
+        <w:t>point</w:t>
+      </w:r>
+      <w:r>
+        <w:rPr>
+          <w:rFonts w:ascii="Times New Roman" w:hAnsi="Times New Roman" w:cs="Times New Roman"/>
+          <w:b/>
+          <w:color w:val="3A7C22" w:themeColor="accent6" w:themeShade="BF"/>
+          <w:sz w:val="23"/>
+          <w:szCs w:val="23"/>
+        </w:rPr>
+        <w:t>,</w:t>
+      </w:r>
+      <w:r>
+        <w:rPr>
+          <w:rFonts w:ascii="Times New Roman" w:hAnsi="Times New Roman" w:cs="Times New Roman"/>
+          <w:b/>
+          <w:color w:val="3A7C22" w:themeColor="accent6" w:themeShade="BF"/>
+          <w:sz w:val="23"/>
+          <w:szCs w:val="23"/>
+          <w:lang w:val="en-US"/>
+        </w:rPr>
+        <w:t>skyline</w:t>
+      </w:r>
+      <w:r>
+        <w:rPr>
+          <w:rFonts w:ascii="Times New Roman" w:hAnsi="Times New Roman" w:cs="Times New Roman"/>
+          <w:b/>
+          <w:color w:val="3A7C22" w:themeColor="accent6" w:themeShade="BF"/>
+          <w:sz w:val="23"/>
+          <w:szCs w:val="23"/>
+        </w:rPr>
+        <w:t>)</w:t>
+      </w:r>
+      <w:r>
+        <w:rPr>
+          <w:rFonts w:ascii="Times New Roman" w:hAnsi="Times New Roman" w:cs="Times New Roman"/>
+          <w:sz w:val="23"/>
+          <w:szCs w:val="23"/>
+        </w:rPr>
+        <w:t xml:space="preserve">. Αν δεν κυριαρχείται εισάγεται στο </w:t>
+      </w:r>
+      <w:r>
+        <w:rPr>
+          <w:rFonts w:ascii="Times New Roman" w:hAnsi="Times New Roman" w:cs="Times New Roman"/>
+          <w:sz w:val="23"/>
+          <w:szCs w:val="23"/>
+          <w:lang w:val="en-US"/>
+        </w:rPr>
+        <w:t>skyline</w:t>
+      </w:r>
+      <w:r>
+        <w:rPr>
+          <w:rFonts w:ascii="Times New Roman" w:hAnsi="Times New Roman" w:cs="Times New Roman"/>
+          <w:sz w:val="23"/>
+          <w:szCs w:val="23"/>
+        </w:rPr>
+        <w:t xml:space="preserve"> και επείτα για κάθε σημείο του </w:t>
+      </w:r>
+      <w:r>
+        <w:rPr>
+          <w:rFonts w:ascii="Times New Roman" w:hAnsi="Times New Roman" w:cs="Times New Roman"/>
+          <w:sz w:val="23"/>
+          <w:szCs w:val="23"/>
+          <w:lang w:val="en-US"/>
+        </w:rPr>
+        <w:t>skyline</w:t>
+      </w:r>
+      <w:r>
+        <w:rPr>
+          <w:rFonts w:ascii="Times New Roman" w:hAnsi="Times New Roman" w:cs="Times New Roman"/>
+          <w:sz w:val="23"/>
+          <w:szCs w:val="23"/>
+        </w:rPr>
+        <w:t xml:space="preserve"> εξετάζεται αν αυτό κυριαρχείται από το νεοεισαχθέν σημείο ώστε να διαγραφεί από το </w:t>
+      </w:r>
+      <w:r>
+        <w:rPr>
+          <w:rFonts w:ascii="Times New Roman" w:hAnsi="Times New Roman" w:cs="Times New Roman"/>
+          <w:sz w:val="23"/>
+          <w:szCs w:val="23"/>
+          <w:lang w:val="en-US"/>
+        </w:rPr>
+        <w:t>skyline</w:t>
+      </w:r>
+      <w:r>
+        <w:rPr>
+          <w:rFonts w:ascii="Times New Roman" w:hAnsi="Times New Roman" w:cs="Times New Roman"/>
+          <w:sz w:val="23"/>
+          <w:szCs w:val="23"/>
+        </w:rPr>
+        <w:t xml:space="preserve">. Για τον έλεγχο της κυριαρχίας σημείου σε άλλο σημείο χρησιμοποιείται η βοηθητική συνάρτηση </w:t>
+      </w:r>
+      <w:r>
+        <w:rPr>
+          <w:rFonts w:ascii="Times New Roman" w:hAnsi="Times New Roman" w:cs="Times New Roman"/>
+          <w:b/>
+          <w:color w:val="3A7C22" w:themeColor="accent6" w:themeShade="BF"/>
+          <w:sz w:val="23"/>
+          <w:szCs w:val="23"/>
+          <w:lang w:val="en-US"/>
+        </w:rPr>
+        <w:t>dominates</w:t>
+      </w:r>
+      <w:r>
+        <w:rPr>
+          <w:rFonts w:ascii="Times New Roman" w:hAnsi="Times New Roman" w:cs="Times New Roman"/>
+          <w:b/>
+          <w:color w:val="3A7C22" w:themeColor="accent6" w:themeShade="BF"/>
+          <w:sz w:val="23"/>
+          <w:szCs w:val="23"/>
+        </w:rPr>
+        <w:t>(</w:t>
+      </w:r>
+      <w:r>
+        <w:rPr>
+          <w:rFonts w:ascii="Times New Roman" w:hAnsi="Times New Roman" w:cs="Times New Roman"/>
+          <w:b/>
+          <w:color w:val="3A7C22" w:themeColor="accent6" w:themeShade="BF"/>
+          <w:sz w:val="23"/>
+          <w:szCs w:val="23"/>
+          <w:lang w:val="en-US"/>
+        </w:rPr>
+        <w:t>entry</w:t>
+      </w:r>
+      <w:r>
+        <w:rPr>
+          <w:rFonts w:ascii="Times New Roman" w:hAnsi="Times New Roman" w:cs="Times New Roman"/>
+          <w:b/>
+          <w:color w:val="3A7C22" w:themeColor="accent6" w:themeShade="BF"/>
+          <w:sz w:val="23"/>
+          <w:szCs w:val="23"/>
+        </w:rPr>
+        <w:t>.</w:t>
+      </w:r>
+      <w:r>
+        <w:rPr>
+          <w:rFonts w:ascii="Times New Roman" w:hAnsi="Times New Roman" w:cs="Times New Roman"/>
+          <w:b/>
+          <w:color w:val="3A7C22" w:themeColor="accent6" w:themeShade="BF"/>
+          <w:sz w:val="23"/>
+          <w:szCs w:val="23"/>
+          <w:lang w:val="en-US"/>
+        </w:rPr>
+        <w:t>point</w:t>
+      </w:r>
+      <w:r>
+        <w:rPr>
+          <w:rFonts w:ascii="Times New Roman" w:hAnsi="Times New Roman" w:cs="Times New Roman"/>
+          <w:b/>
+          <w:color w:val="3A7C22" w:themeColor="accent6" w:themeShade="BF"/>
+          <w:sz w:val="23"/>
+          <w:szCs w:val="23"/>
+        </w:rPr>
+        <w:t>,</w:t>
+      </w:r>
+      <w:r>
+        <w:rPr>
+          <w:rFonts w:ascii="Times New Roman" w:hAnsi="Times New Roman" w:cs="Times New Roman"/>
+          <w:b/>
+          <w:color w:val="3A7C22" w:themeColor="accent6" w:themeShade="BF"/>
+          <w:sz w:val="23"/>
+          <w:szCs w:val="23"/>
+          <w:lang w:val="en-US"/>
+        </w:rPr>
+        <w:t>s</w:t>
+      </w:r>
+      <w:r>
+        <w:rPr>
+          <w:rFonts w:ascii="Times New Roman" w:hAnsi="Times New Roman" w:cs="Times New Roman"/>
+          <w:b/>
+          <w:color w:val="3A7C22" w:themeColor="accent6" w:themeShade="BF"/>
+          <w:sz w:val="23"/>
+          <w:szCs w:val="23"/>
+        </w:rPr>
+        <w:t>)</w:t>
+      </w:r>
+      <w:r>
+        <w:rPr>
+          <w:rFonts w:ascii="Times New Roman" w:hAnsi="Times New Roman" w:cs="Times New Roman"/>
+          <w:sz w:val="23"/>
+          <w:szCs w:val="23"/>
+        </w:rPr>
+        <w:t xml:space="preserve">. Εάν ο κόμβος δεν είναι φύλλο, τότε για κάθε καταχώριση του κόμβου, υπολογίζεται  η ελάχιστη απόσταση ανάμεσα στο </w:t>
+      </w:r>
+      <w:proofErr w:type="spellStart"/>
+      <w:r>
+        <w:rPr>
+          <w:rFonts w:ascii="Times New Roman" w:hAnsi="Times New Roman" w:cs="Times New Roman"/>
+          <w:sz w:val="23"/>
+          <w:szCs w:val="23"/>
+          <w:lang w:val="en-US"/>
+        </w:rPr>
+        <w:t>qpoint</w:t>
+      </w:r>
+      <w:proofErr w:type="spellEnd"/>
+      <w:r>
+        <w:rPr>
+          <w:rFonts w:ascii="Times New Roman" w:hAnsi="Times New Roman" w:cs="Times New Roman"/>
+          <w:sz w:val="23"/>
+          <w:szCs w:val="23"/>
+        </w:rPr>
+        <w:t xml:space="preserve"> και στο ορθογώνιο της καταχώρησης και ο κόμβος παιδί της καταχώρησης προστίθεται στην </w:t>
+      </w:r>
+      <w:proofErr w:type="spellStart"/>
+      <w:r>
+        <w:rPr>
+          <w:rFonts w:ascii="Times New Roman" w:hAnsi="Times New Roman" w:cs="Times New Roman"/>
+          <w:sz w:val="23"/>
+          <w:szCs w:val="23"/>
+          <w:lang w:val="en-US"/>
+        </w:rPr>
+        <w:t>pq</w:t>
+      </w:r>
+      <w:proofErr w:type="spellEnd"/>
+      <w:r>
+        <w:rPr>
+          <w:rFonts w:ascii="Times New Roman" w:hAnsi="Times New Roman" w:cs="Times New Roman"/>
+          <w:sz w:val="23"/>
+          <w:szCs w:val="23"/>
+        </w:rPr>
+        <w:t xml:space="preserve">. Για τον υπολογισμό της απόστασης μεταξύ του </w:t>
+      </w:r>
+      <w:proofErr w:type="spellStart"/>
+      <w:r>
+        <w:rPr>
+          <w:rFonts w:ascii="Times New Roman" w:hAnsi="Times New Roman" w:cs="Times New Roman"/>
+          <w:sz w:val="23"/>
+          <w:szCs w:val="23"/>
+          <w:lang w:val="en-US"/>
+        </w:rPr>
+        <w:t>qpoint</w:t>
+      </w:r>
+      <w:proofErr w:type="spellEnd"/>
+      <w:r>
+        <w:rPr>
+          <w:rFonts w:ascii="Times New Roman" w:hAnsi="Times New Roman" w:cs="Times New Roman"/>
+          <w:sz w:val="23"/>
+          <w:szCs w:val="23"/>
+        </w:rPr>
+        <w:t xml:space="preserve"> και του ορθογωνίου χρησιμοποιείται η βοηθητική </w:t>
+      </w:r>
+      <w:r>
+        <w:rPr>
+          <w:rFonts w:ascii="Times New Roman" w:hAnsi="Times New Roman" w:cs="Times New Roman"/>
+          <w:sz w:val="23"/>
+          <w:szCs w:val="23"/>
+        </w:rPr>
         <w:lastRenderedPageBreak/>
-        <w:t xml:space="preserve">Πιο συγκεκριμένα, η συνάρτηση </w:t>
-      </w:r>
-      <w:r>
-        <w:rPr>
-          <w:rFonts w:ascii="Times New Roman" w:hAnsi="Times New Roman" w:cs="Times New Roman"/>
-          <w:b/>
-          <w:color w:val="3A7C22" w:themeColor="accent6" w:themeShade="BF"/>
-          <w:sz w:val="23"/>
-          <w:szCs w:val="23"/>
-          <w:lang w:val="en-US"/>
-        </w:rPr>
-        <w:t>BBS</w:t>
-      </w:r>
-      <w:r>
-        <w:rPr>
-          <w:rFonts w:ascii="Times New Roman" w:hAnsi="Times New Roman" w:cs="Times New Roman"/>
-          <w:b/>
-          <w:color w:val="3A7C22" w:themeColor="accent6" w:themeShade="BF"/>
-          <w:sz w:val="23"/>
-          <w:szCs w:val="23"/>
-        </w:rPr>
-        <w:t>(</w:t>
-      </w:r>
-      <w:proofErr w:type="spellStart"/>
-      <w:r>
-        <w:rPr>
-          <w:rFonts w:ascii="Times New Roman" w:hAnsi="Times New Roman" w:cs="Times New Roman"/>
-          <w:b/>
-          <w:color w:val="3A7C22" w:themeColor="accent6" w:themeShade="BF"/>
-          <w:sz w:val="23"/>
-          <w:szCs w:val="23"/>
-          <w:lang w:val="en-US"/>
-        </w:rPr>
-        <w:t>rtree</w:t>
-      </w:r>
-      <w:proofErr w:type="spellEnd"/>
-      <w:r>
-        <w:rPr>
-          <w:rFonts w:ascii="Times New Roman" w:hAnsi="Times New Roman" w:cs="Times New Roman"/>
-          <w:b/>
-          <w:color w:val="3A7C22" w:themeColor="accent6" w:themeShade="BF"/>
-          <w:sz w:val="23"/>
-          <w:szCs w:val="23"/>
-        </w:rPr>
-        <w:t>,</w:t>
-      </w:r>
-      <w:proofErr w:type="spellStart"/>
-      <w:r>
-        <w:rPr>
-          <w:rFonts w:ascii="Times New Roman" w:hAnsi="Times New Roman" w:cs="Times New Roman"/>
-          <w:b/>
-          <w:color w:val="3A7C22" w:themeColor="accent6" w:themeShade="BF"/>
-          <w:sz w:val="23"/>
-          <w:szCs w:val="23"/>
-          <w:lang w:val="en-US"/>
-        </w:rPr>
-        <w:t>qpoint</w:t>
-      </w:r>
-      <w:proofErr w:type="spellEnd"/>
-      <w:r>
-        <w:rPr>
-          <w:rFonts w:ascii="Times New Roman" w:hAnsi="Times New Roman" w:cs="Times New Roman"/>
-          <w:b/>
-          <w:color w:val="3A7C22" w:themeColor="accent6" w:themeShade="BF"/>
-          <w:sz w:val="23"/>
-          <w:szCs w:val="23"/>
-        </w:rPr>
-        <w:t xml:space="preserve">) </w:t>
-      </w:r>
-      <w:r>
-        <w:rPr>
-          <w:rFonts w:ascii="Times New Roman" w:hAnsi="Times New Roman" w:cs="Times New Roman"/>
-          <w:sz w:val="23"/>
-          <w:szCs w:val="23"/>
-        </w:rPr>
-        <w:t>είναι υπεύθυνη για τον υπολογισμό της κορυφογραμμής με βάση ενός σημείου ενδιαφέροντος (</w:t>
-      </w:r>
-      <w:proofErr w:type="spellStart"/>
-      <w:r>
-        <w:rPr>
-          <w:rFonts w:ascii="Times New Roman" w:hAnsi="Times New Roman" w:cs="Times New Roman"/>
-          <w:sz w:val="23"/>
-          <w:szCs w:val="23"/>
-          <w:lang w:val="en-US"/>
-        </w:rPr>
-        <w:t>qpoint</w:t>
-      </w:r>
-      <w:proofErr w:type="spellEnd"/>
-      <w:r>
-        <w:rPr>
-          <w:rFonts w:ascii="Times New Roman" w:hAnsi="Times New Roman" w:cs="Times New Roman"/>
-          <w:sz w:val="23"/>
-          <w:szCs w:val="23"/>
-        </w:rPr>
-        <w:t xml:space="preserve">) </w:t>
-      </w:r>
-      <w:r>
-        <w:rPr>
-          <w:rFonts w:ascii="Times New Roman" w:hAnsi="Times New Roman" w:cs="Times New Roman"/>
-          <w:color w:val="000000" w:themeColor="text1"/>
-          <w:sz w:val="23"/>
-          <w:szCs w:val="23"/>
-        </w:rPr>
-        <w:t xml:space="preserve">όπου </w:t>
-      </w:r>
-      <w:proofErr w:type="spellStart"/>
-      <w:r>
-        <w:rPr>
-          <w:rFonts w:ascii="Times New Roman" w:hAnsi="Times New Roman" w:cs="Times New Roman"/>
-          <w:sz w:val="23"/>
-          <w:szCs w:val="23"/>
-          <w:lang w:val="en-US"/>
-        </w:rPr>
-        <w:t>qpoint</w:t>
-      </w:r>
-      <w:proofErr w:type="spellEnd"/>
-      <w:r>
-        <w:rPr>
-          <w:rFonts w:ascii="Times New Roman" w:hAnsi="Times New Roman" w:cs="Times New Roman"/>
-          <w:sz w:val="23"/>
-          <w:szCs w:val="23"/>
-        </w:rPr>
-        <w:t xml:space="preserve"> σημείο τύπου (0,….,0) για τις n διαστάσεις. </w:t>
-      </w:r>
-      <w:r>
-        <w:rPr>
-          <w:rFonts w:ascii="Times New Roman" w:hAnsi="Times New Roman" w:cs="Times New Roman"/>
-          <w:color w:val="000000" w:themeColor="text1"/>
-          <w:sz w:val="23"/>
-          <w:szCs w:val="23"/>
-        </w:rPr>
-        <w:t>Για την υλοποίηση της συνάρτησης, χρησιμοποιούνται δύο δομές δεδομένων: η ουρά προτεραιότητας(</w:t>
-      </w:r>
-      <w:r>
-        <w:rPr>
-          <w:rFonts w:ascii="Times New Roman" w:hAnsi="Times New Roman" w:cs="Times New Roman"/>
-          <w:color w:val="000000" w:themeColor="text1"/>
-          <w:sz w:val="23"/>
-          <w:szCs w:val="23"/>
-          <w:lang w:val="en-US"/>
-        </w:rPr>
-        <w:t>min</w:t>
-      </w:r>
-      <w:r>
-        <w:rPr>
-          <w:rFonts w:ascii="Times New Roman" w:hAnsi="Times New Roman" w:cs="Times New Roman"/>
-          <w:color w:val="000000" w:themeColor="text1"/>
-          <w:sz w:val="23"/>
-          <w:szCs w:val="23"/>
-        </w:rPr>
-        <w:t>-</w:t>
-      </w:r>
-      <w:r>
-        <w:rPr>
-          <w:rFonts w:ascii="Times New Roman" w:hAnsi="Times New Roman" w:cs="Times New Roman"/>
-          <w:color w:val="000000" w:themeColor="text1"/>
-          <w:sz w:val="23"/>
-          <w:szCs w:val="23"/>
-          <w:lang w:val="en-US"/>
-        </w:rPr>
-        <w:t>heap</w:t>
-      </w:r>
-      <w:r>
-        <w:rPr>
-          <w:rFonts w:ascii="Times New Roman" w:hAnsi="Times New Roman" w:cs="Times New Roman"/>
-          <w:color w:val="000000" w:themeColor="text1"/>
-          <w:sz w:val="23"/>
-          <w:szCs w:val="23"/>
-        </w:rPr>
-        <w:t xml:space="preserve">) </w:t>
-      </w:r>
-      <w:r>
-        <w:rPr>
-          <w:rFonts w:ascii="Times New Roman" w:hAnsi="Times New Roman" w:cs="Times New Roman"/>
-          <w:b/>
-          <w:color w:val="000000" w:themeColor="text1"/>
-          <w:sz w:val="23"/>
-          <w:szCs w:val="23"/>
-        </w:rPr>
-        <w:t>pq</w:t>
-      </w:r>
-      <w:r>
-        <w:rPr>
-          <w:rFonts w:ascii="Times New Roman" w:hAnsi="Times New Roman" w:cs="Times New Roman"/>
-          <w:color w:val="000000" w:themeColor="text1"/>
-          <w:sz w:val="23"/>
-          <w:szCs w:val="23"/>
-        </w:rPr>
-        <w:t xml:space="preserve"> που</w:t>
-      </w:r>
-      <w:r>
-        <w:rPr>
-          <w:rFonts w:ascii="Times New Roman" w:hAnsi="Times New Roman" w:cs="Times New Roman"/>
-        </w:rPr>
-        <w:t xml:space="preserve"> </w:t>
-      </w:r>
-      <w:r>
-        <w:rPr>
-          <w:rFonts w:ascii="Times New Roman" w:hAnsi="Times New Roman" w:cs="Times New Roman"/>
-          <w:color w:val="000000" w:themeColor="text1"/>
-          <w:sz w:val="23"/>
-          <w:szCs w:val="23"/>
-        </w:rPr>
-        <w:t xml:space="preserve">περιέχει αντικείμενα </w:t>
-      </w:r>
-      <w:r>
-        <w:rPr>
-          <w:rFonts w:ascii="Times New Roman" w:hAnsi="Times New Roman" w:cs="Times New Roman"/>
-          <w:b/>
-          <w:color w:val="215E99" w:themeColor="text2" w:themeTint="BF"/>
-          <w:sz w:val="23"/>
-          <w:szCs w:val="23"/>
-        </w:rPr>
-        <w:t>Qentry</w:t>
-      </w:r>
-      <w:r>
-        <w:rPr>
-          <w:rFonts w:ascii="Times New Roman" w:hAnsi="Times New Roman" w:cs="Times New Roman"/>
-          <w:color w:val="215E99" w:themeColor="text2" w:themeTint="BF"/>
-          <w:sz w:val="23"/>
-          <w:szCs w:val="23"/>
-        </w:rPr>
-        <w:t xml:space="preserve"> </w:t>
-      </w:r>
-      <w:r>
-        <w:rPr>
-          <w:rFonts w:ascii="Times New Roman" w:hAnsi="Times New Roman" w:cs="Times New Roman"/>
-          <w:color w:val="000000" w:themeColor="text1"/>
-          <w:sz w:val="23"/>
-          <w:szCs w:val="23"/>
-        </w:rPr>
-        <w:t xml:space="preserve">και μια λίστα </w:t>
-      </w:r>
-      <w:r>
-        <w:rPr>
-          <w:rFonts w:ascii="Times New Roman" w:hAnsi="Times New Roman" w:cs="Times New Roman"/>
-          <w:b/>
-          <w:color w:val="000000" w:themeColor="text1"/>
-          <w:sz w:val="23"/>
-          <w:szCs w:val="23"/>
-          <w:lang w:val="en-US"/>
-        </w:rPr>
-        <w:t>skyline</w:t>
-      </w:r>
-      <w:r>
-        <w:rPr>
-          <w:rFonts w:ascii="Times New Roman" w:hAnsi="Times New Roman" w:cs="Times New Roman"/>
-          <w:color w:val="000000" w:themeColor="text1"/>
-          <w:sz w:val="23"/>
-          <w:szCs w:val="23"/>
-        </w:rPr>
-        <w:t xml:space="preserve"> για την αποθήκευση των σημείων κορυφογραμμής. Η διαδικασία ξεκινάει από τη ρίζα του δέντρου η οποία προστίθεται στην </w:t>
-      </w:r>
-      <w:proofErr w:type="spellStart"/>
-      <w:r>
-        <w:rPr>
-          <w:rFonts w:ascii="Times New Roman" w:hAnsi="Times New Roman" w:cs="Times New Roman"/>
-          <w:color w:val="000000" w:themeColor="text1"/>
-          <w:sz w:val="23"/>
-          <w:szCs w:val="23"/>
-          <w:lang w:val="en-US"/>
-        </w:rPr>
-        <w:t>pq</w:t>
-      </w:r>
-      <w:proofErr w:type="spellEnd"/>
-      <w:r>
-        <w:rPr>
-          <w:rFonts w:ascii="Times New Roman" w:hAnsi="Times New Roman" w:cs="Times New Roman"/>
-          <w:color w:val="000000" w:themeColor="text1"/>
-          <w:sz w:val="23"/>
-          <w:szCs w:val="23"/>
-        </w:rPr>
-        <w:t xml:space="preserve">. Όσο η </w:t>
-      </w:r>
-      <w:proofErr w:type="spellStart"/>
-      <w:r>
-        <w:rPr>
-          <w:rFonts w:ascii="Times New Roman" w:hAnsi="Times New Roman" w:cs="Times New Roman"/>
-          <w:color w:val="000000" w:themeColor="text1"/>
-          <w:sz w:val="23"/>
-          <w:szCs w:val="23"/>
-          <w:lang w:val="en-US"/>
-        </w:rPr>
-        <w:t>pq</w:t>
-      </w:r>
-      <w:proofErr w:type="spellEnd"/>
-      <w:r>
-        <w:rPr>
-          <w:rFonts w:ascii="Times New Roman" w:hAnsi="Times New Roman" w:cs="Times New Roman"/>
-          <w:color w:val="000000" w:themeColor="text1"/>
-          <w:sz w:val="23"/>
-          <w:szCs w:val="23"/>
-        </w:rPr>
-        <w:t xml:space="preserve"> δεν είναι άδεια, εξάγεται από αυτή ο κόμβος με τη μικρότερη απόσταση </w:t>
-      </w:r>
-      <w:proofErr w:type="spellStart"/>
-      <w:r>
-        <w:rPr>
-          <w:rFonts w:ascii="Times New Roman" w:hAnsi="Times New Roman" w:cs="Times New Roman"/>
-          <w:b/>
-          <w:color w:val="000000" w:themeColor="text1"/>
-          <w:sz w:val="23"/>
-          <w:szCs w:val="23"/>
-          <w:lang w:val="en-US"/>
-        </w:rPr>
-        <w:t>mindist</w:t>
-      </w:r>
-      <w:proofErr w:type="spellEnd"/>
-      <w:r>
-        <w:rPr>
-          <w:rFonts w:ascii="Times New Roman" w:hAnsi="Times New Roman" w:cs="Times New Roman"/>
-          <w:b/>
-          <w:color w:val="000000" w:themeColor="text1"/>
-          <w:sz w:val="23"/>
-          <w:szCs w:val="23"/>
-        </w:rPr>
-        <w:t xml:space="preserve"> </w:t>
-      </w:r>
-      <w:r>
-        <w:rPr>
-          <w:rFonts w:ascii="Times New Roman" w:hAnsi="Times New Roman" w:cs="Times New Roman"/>
-          <w:color w:val="000000" w:themeColor="text1"/>
-          <w:sz w:val="23"/>
-          <w:szCs w:val="23"/>
-        </w:rPr>
-        <w:t xml:space="preserve">από το </w:t>
-      </w:r>
-      <w:proofErr w:type="spellStart"/>
-      <w:r>
-        <w:rPr>
-          <w:rFonts w:ascii="Times New Roman" w:hAnsi="Times New Roman" w:cs="Times New Roman"/>
-          <w:color w:val="000000" w:themeColor="text1"/>
-          <w:sz w:val="23"/>
-          <w:szCs w:val="23"/>
-          <w:lang w:val="en-US"/>
-        </w:rPr>
-        <w:t>qpoint</w:t>
-      </w:r>
-      <w:proofErr w:type="spellEnd"/>
-      <w:r>
-        <w:rPr>
-          <w:rFonts w:ascii="Times New Roman" w:hAnsi="Times New Roman" w:cs="Times New Roman"/>
-          <w:color w:val="000000" w:themeColor="text1"/>
-          <w:sz w:val="23"/>
-          <w:szCs w:val="23"/>
-        </w:rPr>
-        <w:t>. Στη συνέχεια, αν ο κόμβος είναι φύλλο(</w:t>
-      </w:r>
-      <w:r>
-        <w:rPr>
-          <w:rFonts w:ascii="Times New Roman" w:hAnsi="Times New Roman" w:cs="Times New Roman"/>
-          <w:b/>
-          <w:color w:val="000000" w:themeColor="text1"/>
-          <w:sz w:val="23"/>
-          <w:szCs w:val="23"/>
-          <w:lang w:val="en-US"/>
-        </w:rPr>
-        <w:t>node</w:t>
-      </w:r>
-      <w:r>
-        <w:rPr>
-          <w:rFonts w:ascii="Times New Roman" w:hAnsi="Times New Roman" w:cs="Times New Roman"/>
-          <w:b/>
-          <w:color w:val="000000" w:themeColor="text1"/>
-          <w:sz w:val="23"/>
-          <w:szCs w:val="23"/>
-        </w:rPr>
-        <w:t>.</w:t>
-      </w:r>
-      <w:r>
-        <w:rPr>
-          <w:rFonts w:ascii="Times New Roman" w:hAnsi="Times New Roman" w:cs="Times New Roman"/>
-          <w:b/>
-          <w:color w:val="000000" w:themeColor="text1"/>
-          <w:sz w:val="23"/>
-          <w:szCs w:val="23"/>
-          <w:lang w:val="en-US"/>
-        </w:rPr>
-        <w:t>is</w:t>
-      </w:r>
-      <w:r>
-        <w:rPr>
-          <w:rFonts w:ascii="Times New Roman" w:hAnsi="Times New Roman" w:cs="Times New Roman"/>
-          <w:b/>
-          <w:color w:val="000000" w:themeColor="text1"/>
-          <w:sz w:val="23"/>
-          <w:szCs w:val="23"/>
-        </w:rPr>
-        <w:t>_</w:t>
-      </w:r>
-      <w:r>
-        <w:rPr>
-          <w:rFonts w:ascii="Times New Roman" w:hAnsi="Times New Roman" w:cs="Times New Roman"/>
-          <w:b/>
-          <w:color w:val="000000" w:themeColor="text1"/>
-          <w:sz w:val="23"/>
-          <w:szCs w:val="23"/>
-          <w:lang w:val="en-US"/>
-        </w:rPr>
-        <w:t>leaf</w:t>
-      </w:r>
-      <w:r>
-        <w:rPr>
-          <w:rFonts w:ascii="Times New Roman" w:hAnsi="Times New Roman" w:cs="Times New Roman"/>
-          <w:b/>
-          <w:color w:val="000000" w:themeColor="text1"/>
-          <w:sz w:val="23"/>
-          <w:szCs w:val="23"/>
-        </w:rPr>
-        <w:t>()</w:t>
-      </w:r>
-      <w:r>
-        <w:rPr>
-          <w:rFonts w:ascii="Times New Roman" w:hAnsi="Times New Roman" w:cs="Times New Roman"/>
-          <w:color w:val="000000" w:themeColor="text1"/>
-          <w:sz w:val="23"/>
-          <w:szCs w:val="23"/>
-        </w:rPr>
-        <w:t xml:space="preserve">), τότε εξετάζεται κάθε σημείο του για να αποφασιστεί αν πρέπει να προστεθεί στο </w:t>
-      </w:r>
-      <w:r>
-        <w:rPr>
-          <w:rFonts w:ascii="Times New Roman" w:hAnsi="Times New Roman" w:cs="Times New Roman"/>
-          <w:color w:val="000000" w:themeColor="text1"/>
-          <w:sz w:val="23"/>
-          <w:szCs w:val="23"/>
-          <w:lang w:val="en-US"/>
-        </w:rPr>
-        <w:t>skyline</w:t>
-      </w:r>
-      <w:r>
-        <w:rPr>
-          <w:rFonts w:ascii="Times New Roman" w:hAnsi="Times New Roman" w:cs="Times New Roman"/>
-          <w:color w:val="000000" w:themeColor="text1"/>
-          <w:sz w:val="23"/>
-          <w:szCs w:val="23"/>
-        </w:rPr>
-        <w:t xml:space="preserve">(μόνο αν αυτό δεν κυριαρχείται από κανένα σημείο του </w:t>
-      </w:r>
-      <w:r>
-        <w:rPr>
-          <w:rFonts w:ascii="Times New Roman" w:hAnsi="Times New Roman" w:cs="Times New Roman"/>
-          <w:color w:val="000000" w:themeColor="text1"/>
-          <w:sz w:val="23"/>
-          <w:szCs w:val="23"/>
-          <w:lang w:val="en-US"/>
-        </w:rPr>
-        <w:t>skyline</w:t>
-      </w:r>
-      <w:r>
-        <w:rPr>
-          <w:rFonts w:ascii="Times New Roman" w:hAnsi="Times New Roman" w:cs="Times New Roman"/>
-          <w:color w:val="000000" w:themeColor="text1"/>
-          <w:sz w:val="23"/>
-          <w:szCs w:val="23"/>
-        </w:rPr>
-        <w:t xml:space="preserve">). Για τον έλεγχο κυριαρχίας χρησιμοποιείται η βοηθητική συνάρτηση </w:t>
-      </w:r>
-      <w:r>
-        <w:rPr>
-          <w:rFonts w:ascii="Times New Roman" w:hAnsi="Times New Roman" w:cs="Times New Roman"/>
-          <w:b/>
-          <w:color w:val="3A7C22" w:themeColor="accent6" w:themeShade="BF"/>
-          <w:sz w:val="23"/>
-          <w:szCs w:val="23"/>
-          <w:lang w:val="en-US"/>
-        </w:rPr>
-        <w:t>is</w:t>
-      </w:r>
-      <w:r>
-        <w:rPr>
-          <w:rFonts w:ascii="Times New Roman" w:hAnsi="Times New Roman" w:cs="Times New Roman"/>
-          <w:b/>
-          <w:color w:val="3A7C22" w:themeColor="accent6" w:themeShade="BF"/>
-          <w:sz w:val="23"/>
-          <w:szCs w:val="23"/>
-        </w:rPr>
-        <w:t>_</w:t>
-      </w:r>
-      <w:r>
-        <w:rPr>
-          <w:rFonts w:ascii="Times New Roman" w:hAnsi="Times New Roman" w:cs="Times New Roman"/>
-          <w:b/>
-          <w:color w:val="3A7C22" w:themeColor="accent6" w:themeShade="BF"/>
-          <w:sz w:val="23"/>
-          <w:szCs w:val="23"/>
-          <w:lang w:val="en-US"/>
-        </w:rPr>
-        <w:t>dominated</w:t>
-      </w:r>
-      <w:r>
-        <w:rPr>
-          <w:rFonts w:ascii="Times New Roman" w:hAnsi="Times New Roman" w:cs="Times New Roman"/>
-          <w:b/>
-          <w:color w:val="3A7C22" w:themeColor="accent6" w:themeShade="BF"/>
-          <w:sz w:val="23"/>
-          <w:szCs w:val="23"/>
-        </w:rPr>
-        <w:t>(</w:t>
-      </w:r>
-      <w:r>
-        <w:rPr>
-          <w:rFonts w:ascii="Times New Roman" w:hAnsi="Times New Roman" w:cs="Times New Roman"/>
-          <w:b/>
-          <w:color w:val="3A7C22" w:themeColor="accent6" w:themeShade="BF"/>
-          <w:sz w:val="23"/>
-          <w:szCs w:val="23"/>
-          <w:lang w:val="en-US"/>
-        </w:rPr>
-        <w:t>entry</w:t>
-      </w:r>
-      <w:r>
-        <w:rPr>
-          <w:rFonts w:ascii="Times New Roman" w:hAnsi="Times New Roman" w:cs="Times New Roman"/>
-          <w:b/>
-          <w:color w:val="3A7C22" w:themeColor="accent6" w:themeShade="BF"/>
-          <w:sz w:val="23"/>
-          <w:szCs w:val="23"/>
-        </w:rPr>
-        <w:t>.</w:t>
-      </w:r>
-      <w:r>
-        <w:rPr>
-          <w:rFonts w:ascii="Times New Roman" w:hAnsi="Times New Roman" w:cs="Times New Roman"/>
-          <w:b/>
-          <w:color w:val="3A7C22" w:themeColor="accent6" w:themeShade="BF"/>
-          <w:sz w:val="23"/>
-          <w:szCs w:val="23"/>
-          <w:lang w:val="en-US"/>
-        </w:rPr>
-        <w:t>point</w:t>
-      </w:r>
-      <w:r>
-        <w:rPr>
-          <w:rFonts w:ascii="Times New Roman" w:hAnsi="Times New Roman" w:cs="Times New Roman"/>
-          <w:b/>
-          <w:color w:val="3A7C22" w:themeColor="accent6" w:themeShade="BF"/>
-          <w:sz w:val="23"/>
-          <w:szCs w:val="23"/>
-        </w:rPr>
-        <w:t>,</w:t>
-      </w:r>
-      <w:r>
-        <w:rPr>
-          <w:rFonts w:ascii="Times New Roman" w:hAnsi="Times New Roman" w:cs="Times New Roman"/>
-          <w:b/>
-          <w:color w:val="3A7C22" w:themeColor="accent6" w:themeShade="BF"/>
-          <w:sz w:val="23"/>
-          <w:szCs w:val="23"/>
-          <w:lang w:val="en-US"/>
-        </w:rPr>
-        <w:t>skyline</w:t>
-      </w:r>
-      <w:r>
-        <w:rPr>
-          <w:rFonts w:ascii="Times New Roman" w:hAnsi="Times New Roman" w:cs="Times New Roman"/>
-          <w:b/>
-          <w:color w:val="3A7C22" w:themeColor="accent6" w:themeShade="BF"/>
-          <w:sz w:val="23"/>
-          <w:szCs w:val="23"/>
-        </w:rPr>
-        <w:t>)</w:t>
-      </w:r>
-      <w:r>
-        <w:rPr>
-          <w:rFonts w:ascii="Times New Roman" w:hAnsi="Times New Roman" w:cs="Times New Roman"/>
-          <w:sz w:val="23"/>
-          <w:szCs w:val="23"/>
-        </w:rPr>
-        <w:t xml:space="preserve">. Αν δεν κυριαρχείται εισάγεται στο </w:t>
-      </w:r>
-      <w:r>
-        <w:rPr>
-          <w:rFonts w:ascii="Times New Roman" w:hAnsi="Times New Roman" w:cs="Times New Roman"/>
-          <w:sz w:val="23"/>
-          <w:szCs w:val="23"/>
-          <w:lang w:val="en-US"/>
-        </w:rPr>
-        <w:t>skyline</w:t>
-      </w:r>
-      <w:r>
-        <w:rPr>
-          <w:rFonts w:ascii="Times New Roman" w:hAnsi="Times New Roman" w:cs="Times New Roman"/>
-          <w:sz w:val="23"/>
-          <w:szCs w:val="23"/>
-        </w:rPr>
-        <w:t xml:space="preserve"> και επείτα για κάθε σημείο του </w:t>
-      </w:r>
-      <w:r>
-        <w:rPr>
-          <w:rFonts w:ascii="Times New Roman" w:hAnsi="Times New Roman" w:cs="Times New Roman"/>
-          <w:sz w:val="23"/>
-          <w:szCs w:val="23"/>
-          <w:lang w:val="en-US"/>
-        </w:rPr>
-        <w:t>skyline</w:t>
-      </w:r>
-      <w:r>
-        <w:rPr>
-          <w:rFonts w:ascii="Times New Roman" w:hAnsi="Times New Roman" w:cs="Times New Roman"/>
-          <w:sz w:val="23"/>
-          <w:szCs w:val="23"/>
-        </w:rPr>
-        <w:t xml:space="preserve"> εξετάζεται αν αυτό κυριαρχείται από το νεοεισαχθέν σημείο ώστε να διαγραφεί από το </w:t>
-      </w:r>
-      <w:r>
-        <w:rPr>
-          <w:rFonts w:ascii="Times New Roman" w:hAnsi="Times New Roman" w:cs="Times New Roman"/>
-          <w:sz w:val="23"/>
-          <w:szCs w:val="23"/>
-          <w:lang w:val="en-US"/>
-        </w:rPr>
-        <w:t>skyline</w:t>
-      </w:r>
-      <w:r>
-        <w:rPr>
-          <w:rFonts w:ascii="Times New Roman" w:hAnsi="Times New Roman" w:cs="Times New Roman"/>
-          <w:sz w:val="23"/>
-          <w:szCs w:val="23"/>
-        </w:rPr>
-        <w:t xml:space="preserve">. Για τον έλεγχο της κυριαρχίας σημείου σε άλλο σημείο χρησιμοποιείται η βοηθητική συνάρτηση </w:t>
-      </w:r>
-      <w:r>
-        <w:rPr>
-          <w:rFonts w:ascii="Times New Roman" w:hAnsi="Times New Roman" w:cs="Times New Roman"/>
-          <w:b/>
-          <w:color w:val="3A7C22" w:themeColor="accent6" w:themeShade="BF"/>
-          <w:sz w:val="23"/>
-          <w:szCs w:val="23"/>
-          <w:lang w:val="en-US"/>
-        </w:rPr>
-        <w:t>dominates</w:t>
-      </w:r>
-      <w:r>
-        <w:rPr>
-          <w:rFonts w:ascii="Times New Roman" w:hAnsi="Times New Roman" w:cs="Times New Roman"/>
-          <w:b/>
-          <w:color w:val="3A7C22" w:themeColor="accent6" w:themeShade="BF"/>
-          <w:sz w:val="23"/>
-          <w:szCs w:val="23"/>
-        </w:rPr>
-        <w:t>(</w:t>
-      </w:r>
-      <w:r>
-        <w:rPr>
-          <w:rFonts w:ascii="Times New Roman" w:hAnsi="Times New Roman" w:cs="Times New Roman"/>
-          <w:b/>
-          <w:color w:val="3A7C22" w:themeColor="accent6" w:themeShade="BF"/>
-          <w:sz w:val="23"/>
-          <w:szCs w:val="23"/>
-          <w:lang w:val="en-US"/>
-        </w:rPr>
-        <w:t>entry</w:t>
-      </w:r>
-      <w:r>
-        <w:rPr>
-          <w:rFonts w:ascii="Times New Roman" w:hAnsi="Times New Roman" w:cs="Times New Roman"/>
-          <w:b/>
-          <w:color w:val="3A7C22" w:themeColor="accent6" w:themeShade="BF"/>
-          <w:sz w:val="23"/>
-          <w:szCs w:val="23"/>
-        </w:rPr>
-        <w:t>.</w:t>
-      </w:r>
-      <w:r>
-        <w:rPr>
-          <w:rFonts w:ascii="Times New Roman" w:hAnsi="Times New Roman" w:cs="Times New Roman"/>
-          <w:b/>
-          <w:color w:val="3A7C22" w:themeColor="accent6" w:themeShade="BF"/>
-          <w:sz w:val="23"/>
-          <w:szCs w:val="23"/>
-          <w:lang w:val="en-US"/>
-        </w:rPr>
-        <w:t>point</w:t>
-      </w:r>
-      <w:r>
-        <w:rPr>
-          <w:rFonts w:ascii="Times New Roman" w:hAnsi="Times New Roman" w:cs="Times New Roman"/>
-          <w:b/>
-          <w:color w:val="3A7C22" w:themeColor="accent6" w:themeShade="BF"/>
-          <w:sz w:val="23"/>
-          <w:szCs w:val="23"/>
-        </w:rPr>
-        <w:t>,</w:t>
-      </w:r>
-      <w:r>
-        <w:rPr>
-          <w:rFonts w:ascii="Times New Roman" w:hAnsi="Times New Roman" w:cs="Times New Roman"/>
-          <w:b/>
-          <w:color w:val="3A7C22" w:themeColor="accent6" w:themeShade="BF"/>
-          <w:sz w:val="23"/>
-          <w:szCs w:val="23"/>
-          <w:lang w:val="en-US"/>
-        </w:rPr>
-        <w:t>s</w:t>
-      </w:r>
-      <w:r>
-        <w:rPr>
-          <w:rFonts w:ascii="Times New Roman" w:hAnsi="Times New Roman" w:cs="Times New Roman"/>
-          <w:b/>
-          <w:color w:val="3A7C22" w:themeColor="accent6" w:themeShade="BF"/>
-          <w:sz w:val="23"/>
-          <w:szCs w:val="23"/>
-        </w:rPr>
-        <w:t>)</w:t>
-      </w:r>
-      <w:r>
-        <w:rPr>
-          <w:rFonts w:ascii="Times New Roman" w:hAnsi="Times New Roman" w:cs="Times New Roman"/>
-          <w:sz w:val="23"/>
-          <w:szCs w:val="23"/>
-        </w:rPr>
-        <w:t xml:space="preserve">. Εάν ο κόμβος δεν είναι φύλλο, τότε για κάθε καταχώριση του κόμβου, υπολογίζεται  η ελάχιστη απόσταση ανάμεσα στο </w:t>
-      </w:r>
-      <w:proofErr w:type="spellStart"/>
-      <w:r>
-        <w:rPr>
-          <w:rFonts w:ascii="Times New Roman" w:hAnsi="Times New Roman" w:cs="Times New Roman"/>
-          <w:sz w:val="23"/>
-          <w:szCs w:val="23"/>
-          <w:lang w:val="en-US"/>
-        </w:rPr>
-        <w:t>qpoint</w:t>
-      </w:r>
-      <w:proofErr w:type="spellEnd"/>
-      <w:r>
-        <w:rPr>
-          <w:rFonts w:ascii="Times New Roman" w:hAnsi="Times New Roman" w:cs="Times New Roman"/>
-          <w:sz w:val="23"/>
-          <w:szCs w:val="23"/>
-        </w:rPr>
-        <w:t xml:space="preserve"> και στο ορθογώνιο της καταχώρησης και ο κόμβος παιδί της καταχώρησης προστίθεται στην </w:t>
-      </w:r>
-      <w:proofErr w:type="spellStart"/>
-      <w:r>
-        <w:rPr>
-          <w:rFonts w:ascii="Times New Roman" w:hAnsi="Times New Roman" w:cs="Times New Roman"/>
-          <w:sz w:val="23"/>
-          <w:szCs w:val="23"/>
-          <w:lang w:val="en-US"/>
-        </w:rPr>
-        <w:t>pq</w:t>
-      </w:r>
-      <w:proofErr w:type="spellEnd"/>
-      <w:r>
-        <w:rPr>
-          <w:rFonts w:ascii="Times New Roman" w:hAnsi="Times New Roman" w:cs="Times New Roman"/>
-          <w:sz w:val="23"/>
-          <w:szCs w:val="23"/>
-        </w:rPr>
-        <w:t xml:space="preserve">. Για τον υπολογισμό της απόστασης μεταξύ του </w:t>
-      </w:r>
-      <w:proofErr w:type="spellStart"/>
-      <w:r>
-        <w:rPr>
-          <w:rFonts w:ascii="Times New Roman" w:hAnsi="Times New Roman" w:cs="Times New Roman"/>
-          <w:sz w:val="23"/>
-          <w:szCs w:val="23"/>
-          <w:lang w:val="en-US"/>
-        </w:rPr>
-        <w:t>qpoint</w:t>
-      </w:r>
-      <w:proofErr w:type="spellEnd"/>
-      <w:r>
-        <w:rPr>
-          <w:rFonts w:ascii="Times New Roman" w:hAnsi="Times New Roman" w:cs="Times New Roman"/>
-          <w:sz w:val="23"/>
-          <w:szCs w:val="23"/>
-        </w:rPr>
-        <w:t xml:space="preserve"> και του ορθογωνίου χρησιμοποιείται η βοηθητική συνάρτηση </w:t>
+        <w:t xml:space="preserve">συνάρτηση </w:t>
       </w:r>
       <w:proofErr w:type="spellStart"/>
       <w:r>
@@ -15069,16 +15807,7 @@
           <w:sz w:val="23"/>
           <w:szCs w:val="23"/>
         </w:rPr>
-        <w:t xml:space="preserve"> </w:t>
-      </w:r>
-      <w:r>
-        <w:rPr>
-          <w:rFonts w:ascii="Times New Roman" w:hAnsi="Times New Roman" w:cs="Times New Roman"/>
-          <w:sz w:val="23"/>
-          <w:szCs w:val="23"/>
-        </w:rPr>
-        <w:lastRenderedPageBreak/>
-        <w:t xml:space="preserve">επιστρέφοντας </w:t>
+        <w:t xml:space="preserve"> επιστρέφοντας </w:t>
       </w:r>
       <w:r>
         <w:rPr>
@@ -15849,7 +16578,16 @@
           <w:sz w:val="23"/>
           <w:szCs w:val="23"/>
         </w:rPr>
-        <w:t xml:space="preserve">αυτές χρησιμοποιούνται για την αποδοτική ανάκτηση συγκεκριμένων εγγραφών από ένα αρχείο δεδομένων, χρησιμοποιώντας πληροφορίες σχετικά με το πού βρίσκονται οι εγγραφές αυτές. </w:t>
+        <w:t xml:space="preserve">αυτές χρησιμοποιούνται για την αποδοτική ανάκτηση συγκεκριμένων εγγραφών από ένα αρχείο δεδομένων, </w:t>
+      </w:r>
+      <w:r>
+        <w:rPr>
+          <w:rFonts w:ascii="Times New Roman" w:hAnsi="Times New Roman" w:cs="Times New Roman"/>
+          <w:sz w:val="23"/>
+          <w:szCs w:val="23"/>
+        </w:rPr>
+        <w:lastRenderedPageBreak/>
+        <w:t xml:space="preserve">χρησιμοποιώντας πληροφορίες σχετικά με το πού βρίσκονται οι εγγραφές αυτές. </w:t>
       </w:r>
       <w:r>
         <w:rPr>
@@ -16121,7 +16859,7 @@
                     <pic:cNvPicPr/>
                   </pic:nvPicPr>
                   <pic:blipFill>
-                    <a:blip r:embed="rId34">
+                    <a:blip r:embed="rId38">
                       <a:extLst>
                         <a:ext uri="{28A0092B-C50C-407E-A947-70E740481C1C}">
                           <a14:useLocalDpi xmlns:a14="http://schemas.microsoft.com/office/drawing/2010/main" val="0"/>
@@ -16439,7 +17177,6 @@
           <w:u w:val="single"/>
           <w:lang w:val="en-US"/>
         </w:rPr>
-        <w:lastRenderedPageBreak/>
         <w:drawing>
           <wp:inline distT="0" distB="0" distL="0" distR="0" wp14:anchorId="0A51FC5A" wp14:editId="770F531D">
             <wp:extent cx="3899140" cy="3651747"/>
@@ -16456,7 +17193,7 @@
                     <pic:cNvPicPr/>
                   </pic:nvPicPr>
                   <pic:blipFill>
-                    <a:blip r:embed="rId35">
+                    <a:blip r:embed="rId39">
                       <a:extLst>
                         <a:ext uri="{28A0092B-C50C-407E-A947-70E740481C1C}">
                           <a14:useLocalDpi xmlns:a14="http://schemas.microsoft.com/office/drawing/2010/main" val="0"/>
@@ -16519,7 +17256,7 @@
                     <pic:cNvPicPr/>
                   </pic:nvPicPr>
                   <pic:blipFill>
-                    <a:blip r:embed="rId36">
+                    <a:blip r:embed="rId40">
                       <a:extLst>
                         <a:ext uri="{28A0092B-C50C-407E-A947-70E740481C1C}">
                           <a14:useLocalDpi xmlns:a14="http://schemas.microsoft.com/office/drawing/2010/main" val="0"/>
@@ -16570,7 +17307,7 @@
                     <pic:cNvPicPr/>
                   </pic:nvPicPr>
                   <pic:blipFill>
-                    <a:blip r:embed="rId37">
+                    <a:blip r:embed="rId41">
                       <a:extLst>
                         <a:ext uri="{28A0092B-C50C-407E-A947-70E740481C1C}">
                           <a14:useLocalDpi xmlns:a14="http://schemas.microsoft.com/office/drawing/2010/main" val="0"/>
@@ -16622,7 +17359,7 @@
                     <pic:cNvPicPr/>
                   </pic:nvPicPr>
                   <pic:blipFill>
-                    <a:blip r:embed="rId38">
+                    <a:blip r:embed="rId42">
                       <a:extLst>
                         <a:ext uri="{28A0092B-C50C-407E-A947-70E740481C1C}">
                           <a14:useLocalDpi xmlns:a14="http://schemas.microsoft.com/office/drawing/2010/main" val="0"/>
@@ -20207,7 +20944,7 @@
   <a:extraClrSchemeLst/>
   <a:extLst>
     <a:ext uri="{05A4C25C-085E-4340-85A3-A5531E510DB2}">
-      <thm15:themeFamily xmlns:thm15="http://schemas.microsoft.com/office/thememl/2012/main" xmlns="" name="Office Theme" id="{62F939B6-93AF-4DB8-9C6B-D6C7DFDC589F}" vid="{4A3C46E8-61CC-4603-A589-7422A47A8E4A}"/>
+      <thm15:themeFamily xmlns="" xmlns:thm15="http://schemas.microsoft.com/office/thememl/2012/main" name="Office Theme" id="{62F939B6-93AF-4DB8-9C6B-D6C7DFDC589F}" vid="{4A3C46E8-61CC-4603-A589-7422A47A8E4A}"/>
     </a:ext>
   </a:extLst>
 </a:theme>
@@ -20218,7 +20955,7 @@
 </file>
 
 <file path=customXml/itemProps1.xml><?xml version="1.0" encoding="utf-8"?>
-<ds:datastoreItem xmlns:ds="http://schemas.openxmlformats.org/officeDocument/2006/customXml" ds:itemID="{96945A7D-4AAB-4D4D-9937-B199FCF4F700}">
+<ds:datastoreItem xmlns:ds="http://schemas.openxmlformats.org/officeDocument/2006/customXml" ds:itemID="{78B191FD-C204-48E3-896C-11CB3631BCA3}">
   <ds:schemaRefs>
     <ds:schemaRef ds:uri="http://schemas.openxmlformats.org/officeDocument/2006/bibliography"/>
   </ds:schemaRefs>

</xml_diff>

<commit_message>
insert done. Delete in progress.
</commit_message>
<xml_diff>
--- a/Τεχνολογία Βάσεων Δεδομένων - Εργασία 2024.docx
+++ b/Τεχνολογία Βάσεων Δεδομένων - Εργασία 2024.docx
@@ -53,6 +53,7 @@
             <w:dataBinding w:prefixMappings="xmlns:ns0='http://purl.org/dc/elements/1.1/' xmlns:ns1='http://schemas.openxmlformats.org/package/2006/metadata/core-properties' " w:xpath="/ns1:coreProperties[1]/ns0:title[1]" w:storeItemID="{6C3C8BC8-F283-45AE-878A-BAB7291924A1}"/>
             <w:text/>
           </w:sdtPr>
+          <w:sdtEndPr/>
           <w:sdtContent>
             <w:p>
               <w:pPr>
@@ -110,6 +111,7 @@
               <w:dataBinding w:prefixMappings="xmlns:ns0='http://purl.org/dc/elements/1.1/' xmlns:ns1='http://schemas.openxmlformats.org/package/2006/metadata/core-properties' " w:xpath="/ns1:coreProperties[1]/ns0:subject[1]" w:storeItemID="{6C3C8BC8-F283-45AE-878A-BAB7291924A1}"/>
               <w:text/>
             </w:sdtPr>
+            <w:sdtEndPr/>
             <w:sdtContent>
               <w:r>
                 <w:rPr>
@@ -3664,6 +3666,40 @@
           <w:b/>
           <w:szCs w:val="23"/>
         </w:rPr>
+        <w:t xml:space="preserve">, </w:t>
+      </w:r>
+      <w:r>
+        <w:rPr>
+          <w:rFonts w:ascii="Times New Roman" w:hAnsi="Times New Roman" w:cs="Times New Roman"/>
+          <w:b/>
+          <w:szCs w:val="23"/>
+          <w:lang w:val="en-US"/>
+        </w:rPr>
+        <w:t>index</w:t>
+      </w:r>
+      <w:r>
+        <w:rPr>
+          <w:rFonts w:ascii="Times New Roman" w:hAnsi="Times New Roman" w:cs="Times New Roman"/>
+          <w:b/>
+          <w:szCs w:val="23"/>
+        </w:rPr>
+        <w:t xml:space="preserve">, </w:t>
+      </w:r>
+      <w:r>
+        <w:rPr>
+          <w:rFonts w:ascii="Times New Roman" w:hAnsi="Times New Roman" w:cs="Times New Roman"/>
+          <w:b/>
+          <w:szCs w:val="23"/>
+          <w:lang w:val="en-US"/>
+        </w:rPr>
+        <w:t>node</w:t>
+      </w:r>
+      <w:r>
+        <w:rPr>
+          <w:rFonts w:ascii="Times New Roman" w:hAnsi="Times New Roman" w:cs="Times New Roman"/>
+          <w:b/>
+          <w:szCs w:val="23"/>
+        </w:rPr>
         <w:t>)</w:t>
       </w:r>
       <w:r>
@@ -3688,7 +3724,14 @@
           <w:rFonts w:ascii="Times New Roman" w:hAnsi="Times New Roman" w:cs="Times New Roman"/>
           <w:szCs w:val="23"/>
         </w:rPr>
-        <w:t>Η συνάρτηση υπολογίζει το εμβαδόν του τρέχοντος ορθογωνίου όπως και του νέου</w:t>
+        <w:t xml:space="preserve">Υπολογίζει </w:t>
+      </w:r>
+      <w:r>
+        <w:rPr>
+          <w:rFonts w:ascii="Times New Roman" w:hAnsi="Times New Roman" w:cs="Times New Roman"/>
+          <w:szCs w:val="23"/>
+        </w:rPr>
+        <w:t>το εμβαδόν του τρέχοντος ορθογωνίου όπως και του νέου</w:t>
       </w:r>
       <w:r>
         <w:rPr>
@@ -3720,7 +3763,21 @@
           <w:rFonts w:ascii="Times New Roman" w:hAnsi="Times New Roman" w:cs="Times New Roman"/>
           <w:szCs w:val="23"/>
         </w:rPr>
-        <w:t xml:space="preserve">Τέλος, επιστρέφεται η διαφορά μεταξύ του νέου εμβαδού (new_overlap) και του τρέχοντος εμβαδού (current_overlap), </w:t>
+        <w:t>Τέλος, επιστρέφεται η διαφορά μεταξύ του νέου εμβαδού (new_overlap) και του τρέχο</w:t>
+      </w:r>
+      <w:r>
+        <w:rPr>
+          <w:rFonts w:ascii="Times New Roman" w:hAnsi="Times New Roman" w:cs="Times New Roman"/>
+          <w:szCs w:val="23"/>
+        </w:rPr>
+        <w:t>ντος εμβαδού (current_overlap),</w:t>
+      </w:r>
+      <w:r>
+        <w:rPr>
+          <w:rFonts w:ascii="Times New Roman" w:hAnsi="Times New Roman" w:cs="Times New Roman"/>
+          <w:szCs w:val="23"/>
+        </w:rPr>
+        <w:t xml:space="preserve"> </w:t>
       </w:r>
       <w:r>
         <w:rPr>
@@ -3735,6 +3792,13 @@
           <w:szCs w:val="23"/>
         </w:rPr>
         <w:t xml:space="preserve"> αντιπροσωπεύει την αύξηση του εμβαδού επικάλυψης</w:t>
+      </w:r>
+      <w:r>
+        <w:rPr>
+          <w:rFonts w:ascii="Times New Roman" w:hAnsi="Times New Roman" w:cs="Times New Roman"/>
+          <w:szCs w:val="23"/>
+        </w:rPr>
+        <w:t>.</w:t>
       </w:r>
     </w:p>
     <w:p>
@@ -3766,10 +3830,10 @@
           <w:lang w:val="en-US"/>
         </w:rPr>
         <w:drawing>
-          <wp:inline distT="0" distB="0" distL="0" distR="0" wp14:anchorId="6513C9B0" wp14:editId="429F8208">
-            <wp:extent cx="4500438" cy="1694302"/>
-            <wp:effectExtent l="0" t="0" r="0" b="1270"/>
-            <wp:docPr id="14" name="Picture 14"/>
+          <wp:inline distT="0" distB="0" distL="0" distR="0" wp14:anchorId="0F602CAE" wp14:editId="5A60AD82">
+            <wp:extent cx="4810493" cy="1780334"/>
+            <wp:effectExtent l="0" t="0" r="0" b="0"/>
+            <wp:docPr id="159" name="Picture 159"/>
             <wp:cNvGraphicFramePr>
               <a:graphicFrameLocks xmlns:a="http://schemas.openxmlformats.org/drawingml/2006/main" noChangeAspect="1"/>
             </wp:cNvGraphicFramePr>
@@ -3795,7 +3859,7 @@
                   <pic:spPr>
                     <a:xfrm>
                       <a:off x="0" y="0"/>
-                      <a:ext cx="4495872" cy="1692583"/>
+                      <a:ext cx="4820173" cy="1783916"/>
                     </a:xfrm>
                     <a:prstGeom prst="rect">
                       <a:avLst/>
@@ -11210,7 +11274,6 @@
         <w:rPr>
           <w:rFonts w:ascii="Times New Roman" w:hAnsi="Times New Roman" w:cs="Times New Roman"/>
           <w:szCs w:val="23"/>
-          <w:lang w:val="en-US"/>
         </w:rPr>
       </w:pPr>
       <w:r>
@@ -11263,7 +11326,21 @@
           <w:rFonts w:ascii="Times New Roman" w:hAnsi="Times New Roman" w:cs="Times New Roman"/>
           <w:szCs w:val="23"/>
         </w:rPr>
-        <w:t>το επίπεδο αντιμετώπισης υπερφόρτωσης (overflow treatment level) στο 1. Η μέγιστη χωρητικότητα κάθε κόμβου καθορίζεται από την παράμετρο num_of_entries.</w:t>
+        <w:t xml:space="preserve">το επίπεδο αντιμετώπισης υπερφόρτωσης (overflow treatment level) στο </w:t>
+      </w:r>
+      <w:r>
+        <w:rPr>
+          <w:rFonts w:ascii="Times New Roman" w:hAnsi="Times New Roman" w:cs="Times New Roman"/>
+          <w:szCs w:val="23"/>
+        </w:rPr>
+        <w:t>0</w:t>
+      </w:r>
+      <w:r>
+        <w:rPr>
+          <w:rFonts w:ascii="Times New Roman" w:hAnsi="Times New Roman" w:cs="Times New Roman"/>
+          <w:szCs w:val="23"/>
+        </w:rPr>
+        <w:t>. Η μέγιστη χωρητικότητα κάθε κόμβου καθορίζεται από την παράμετρο num_of_entries.</w:t>
       </w:r>
       <w:r>
         <w:t xml:space="preserve"> </w:t>
@@ -11810,7 +11887,6 @@
         <w:rPr>
           <w:rFonts w:ascii="Times New Roman" w:hAnsi="Times New Roman" w:cs="Times New Roman"/>
           <w:szCs w:val="23"/>
-          <w:lang w:val="en-US"/>
         </w:rPr>
       </w:pPr>
       <w:r>
@@ -12547,8 +12623,6 @@
           </wp:inline>
         </w:drawing>
       </w:r>
-      <w:bookmarkStart w:id="1" w:name="_GoBack"/>
-      <w:bookmarkEnd w:id="1"/>
     </w:p>
     <w:p>
       <w:pPr>
@@ -12575,7 +12649,6 @@
         </w:numPr>
         <w:rPr>
           <w:rFonts w:ascii="Times New Roman" w:hAnsi="Times New Roman" w:cs="Times New Roman"/>
-          <w:lang w:val="en-US"/>
         </w:rPr>
       </w:pPr>
       <w:proofErr w:type="spellStart"/>
@@ -12592,9 +12665,23 @@
         <w:rPr>
           <w:rFonts w:ascii="Times New Roman" w:hAnsi="Times New Roman" w:cs="Times New Roman"/>
           <w:b/>
-          <w:lang w:val="en-US"/>
-        </w:rPr>
-        <w:t xml:space="preserve">(N, </w:t>
+        </w:rPr>
+        <w:t>(</w:t>
+      </w:r>
+      <w:r>
+        <w:rPr>
+          <w:rFonts w:ascii="Times New Roman" w:hAnsi="Times New Roman" w:cs="Times New Roman"/>
+          <w:b/>
+          <w:lang w:val="en-US"/>
+        </w:rPr>
+        <w:t>N</w:t>
+      </w:r>
+      <w:r>
+        <w:rPr>
+          <w:rFonts w:ascii="Times New Roman" w:hAnsi="Times New Roman" w:cs="Times New Roman"/>
+          <w:b/>
+        </w:rPr>
+        <w:t xml:space="preserve">, </w:t>
       </w:r>
       <w:proofErr w:type="spellStart"/>
       <w:r>
@@ -12610,21 +12697,55 @@
         <w:rPr>
           <w:rFonts w:ascii="Times New Roman" w:hAnsi="Times New Roman" w:cs="Times New Roman"/>
           <w:b/>
-          <w:lang w:val="en-US"/>
-        </w:rPr>
-        <w:t>, level)</w:t>
-      </w:r>
-      <w:r>
-        <w:rPr>
-          <w:rFonts w:ascii="Times New Roman" w:hAnsi="Times New Roman" w:cs="Times New Roman"/>
-          <w:lang w:val="en-US"/>
-        </w:rPr>
-        <w:t>:</w:t>
-      </w:r>
-      <w:r>
-        <w:rPr>
-          <w:rFonts w:ascii="Times New Roman" w:hAnsi="Times New Roman" w:cs="Times New Roman"/>
-          <w:lang w:val="en-US"/>
+        </w:rPr>
+        <w:t xml:space="preserve">, </w:t>
+      </w:r>
+      <w:r>
+        <w:rPr>
+          <w:rFonts w:ascii="Times New Roman" w:hAnsi="Times New Roman" w:cs="Times New Roman"/>
+          <w:b/>
+          <w:lang w:val="en-US"/>
+        </w:rPr>
+        <w:t>level</w:t>
+      </w:r>
+      <w:r>
+        <w:rPr>
+          <w:rFonts w:ascii="Times New Roman" w:hAnsi="Times New Roman" w:cs="Times New Roman"/>
+          <w:b/>
+        </w:rPr>
+        <w:t>)</w:t>
+      </w:r>
+      <w:r>
+        <w:rPr>
+          <w:rFonts w:ascii="Times New Roman" w:hAnsi="Times New Roman" w:cs="Times New Roman"/>
+        </w:rPr>
+        <w:t xml:space="preserve">: βασίζεται στον ψευδοκώδικα της συνάρτησης </w:t>
+      </w:r>
+      <w:proofErr w:type="spellStart"/>
+      <w:r>
+        <w:rPr>
+          <w:rFonts w:ascii="Times New Roman" w:hAnsi="Times New Roman" w:cs="Times New Roman"/>
+          <w:lang w:val="en-US"/>
+        </w:rPr>
+        <w:t>OverflowTreatment</w:t>
+      </w:r>
+      <w:proofErr w:type="spellEnd"/>
+      <w:r>
+        <w:rPr>
+          <w:rFonts w:ascii="Times New Roman" w:hAnsi="Times New Roman" w:cs="Times New Roman"/>
+        </w:rPr>
+        <w:t xml:space="preserve"> που δίνεται στο </w:t>
+      </w:r>
+      <w:r>
+        <w:rPr>
+          <w:rFonts w:ascii="Times New Roman" w:hAnsi="Times New Roman" w:cs="Times New Roman"/>
+          <w:lang w:val="en-US"/>
+        </w:rPr>
+        <w:t>original</w:t>
+      </w:r>
+      <w:r>
+        <w:rPr>
+          <w:rFonts w:ascii="Times New Roman" w:hAnsi="Times New Roman" w:cs="Times New Roman"/>
         </w:rPr>
         <w:t xml:space="preserve"> </w:t>
       </w:r>
@@ -12633,188 +12754,37 @@
           <w:rFonts w:ascii="Times New Roman" w:hAnsi="Times New Roman" w:cs="Times New Roman"/>
           <w:lang w:val="en-US"/>
         </w:rPr>
-        <w:t>βα</w:t>
-      </w:r>
-      <w:proofErr w:type="spellStart"/>
-      <w:r>
-        <w:rPr>
-          <w:rFonts w:ascii="Times New Roman" w:hAnsi="Times New Roman" w:cs="Times New Roman"/>
-          <w:lang w:val="en-US"/>
-        </w:rPr>
-        <w:t>σίζετ</w:t>
-      </w:r>
-      <w:proofErr w:type="spellEnd"/>
-      <w:r>
-        <w:rPr>
-          <w:rFonts w:ascii="Times New Roman" w:hAnsi="Times New Roman" w:cs="Times New Roman"/>
-          <w:lang w:val="en-US"/>
-        </w:rPr>
-        <w:t xml:space="preserve">αι </w:t>
-      </w:r>
-      <w:proofErr w:type="spellStart"/>
-      <w:r>
-        <w:rPr>
-          <w:rFonts w:ascii="Times New Roman" w:hAnsi="Times New Roman" w:cs="Times New Roman"/>
-          <w:lang w:val="en-US"/>
-        </w:rPr>
-        <w:t>στον</w:t>
-      </w:r>
-      <w:proofErr w:type="spellEnd"/>
-      <w:r>
-        <w:rPr>
-          <w:rFonts w:ascii="Times New Roman" w:hAnsi="Times New Roman" w:cs="Times New Roman"/>
-          <w:lang w:val="en-US"/>
-        </w:rPr>
-        <w:t xml:space="preserve"> </w:t>
-      </w:r>
-      <w:proofErr w:type="spellStart"/>
-      <w:r>
-        <w:rPr>
-          <w:rFonts w:ascii="Times New Roman" w:hAnsi="Times New Roman" w:cs="Times New Roman"/>
-          <w:lang w:val="en-US"/>
-        </w:rPr>
-        <w:t>ψευδοκώδικ</w:t>
-      </w:r>
-      <w:proofErr w:type="spellEnd"/>
-      <w:r>
-        <w:rPr>
-          <w:rFonts w:ascii="Times New Roman" w:hAnsi="Times New Roman" w:cs="Times New Roman"/>
-          <w:lang w:val="en-US"/>
-        </w:rPr>
-        <w:t xml:space="preserve">α </w:t>
-      </w:r>
-      <w:proofErr w:type="spellStart"/>
-      <w:r>
-        <w:rPr>
-          <w:rFonts w:ascii="Times New Roman" w:hAnsi="Times New Roman" w:cs="Times New Roman"/>
-          <w:lang w:val="en-US"/>
-        </w:rPr>
-        <w:t>της</w:t>
-      </w:r>
-      <w:proofErr w:type="spellEnd"/>
-      <w:r>
-        <w:rPr>
-          <w:rFonts w:ascii="Times New Roman" w:hAnsi="Times New Roman" w:cs="Times New Roman"/>
-          <w:lang w:val="en-US"/>
-        </w:rPr>
-        <w:t xml:space="preserve"> </w:t>
-      </w:r>
-      <w:proofErr w:type="spellStart"/>
-      <w:r>
-        <w:rPr>
-          <w:rFonts w:ascii="Times New Roman" w:hAnsi="Times New Roman" w:cs="Times New Roman"/>
-          <w:lang w:val="en-US"/>
-        </w:rPr>
-        <w:t>συνάρτησης</w:t>
-      </w:r>
-      <w:proofErr w:type="spellEnd"/>
-      <w:r>
-        <w:rPr>
-          <w:rFonts w:ascii="Times New Roman" w:hAnsi="Times New Roman" w:cs="Times New Roman"/>
-          <w:lang w:val="en-US"/>
-        </w:rPr>
-        <w:t xml:space="preserve"> </w:t>
-      </w:r>
-      <w:proofErr w:type="spellStart"/>
-      <w:r>
-        <w:rPr>
-          <w:rFonts w:ascii="Times New Roman" w:hAnsi="Times New Roman" w:cs="Times New Roman"/>
-          <w:lang w:val="en-US"/>
-        </w:rPr>
-        <w:t>OverflowTreatment</w:t>
-      </w:r>
-      <w:proofErr w:type="spellEnd"/>
-      <w:r>
-        <w:rPr>
-          <w:rFonts w:ascii="Times New Roman" w:hAnsi="Times New Roman" w:cs="Times New Roman"/>
-          <w:lang w:val="en-US"/>
-        </w:rPr>
-        <w:t xml:space="preserve"> π</w:t>
-      </w:r>
-      <w:proofErr w:type="spellStart"/>
-      <w:r>
-        <w:rPr>
-          <w:rFonts w:ascii="Times New Roman" w:hAnsi="Times New Roman" w:cs="Times New Roman"/>
-          <w:lang w:val="en-US"/>
-        </w:rPr>
-        <w:t>ου</w:t>
-      </w:r>
-      <w:proofErr w:type="spellEnd"/>
-      <w:r>
-        <w:rPr>
-          <w:rFonts w:ascii="Times New Roman" w:hAnsi="Times New Roman" w:cs="Times New Roman"/>
-          <w:lang w:val="en-US"/>
-        </w:rPr>
-        <w:t xml:space="preserve"> </w:t>
-      </w:r>
-      <w:proofErr w:type="spellStart"/>
-      <w:r>
-        <w:rPr>
-          <w:rFonts w:ascii="Times New Roman" w:hAnsi="Times New Roman" w:cs="Times New Roman"/>
-          <w:lang w:val="en-US"/>
-        </w:rPr>
-        <w:t>δίνετ</w:t>
-      </w:r>
-      <w:proofErr w:type="spellEnd"/>
-      <w:r>
-        <w:rPr>
-          <w:rFonts w:ascii="Times New Roman" w:hAnsi="Times New Roman" w:cs="Times New Roman"/>
-          <w:lang w:val="en-US"/>
-        </w:rPr>
-        <w:t xml:space="preserve">αι </w:t>
-      </w:r>
-      <w:proofErr w:type="spellStart"/>
-      <w:r>
-        <w:rPr>
-          <w:rFonts w:ascii="Times New Roman" w:hAnsi="Times New Roman" w:cs="Times New Roman"/>
-          <w:lang w:val="en-US"/>
-        </w:rPr>
-        <w:t>στο</w:t>
-      </w:r>
-      <w:proofErr w:type="spellEnd"/>
-      <w:r>
-        <w:rPr>
-          <w:rFonts w:ascii="Times New Roman" w:hAnsi="Times New Roman" w:cs="Times New Roman"/>
-          <w:lang w:val="en-US"/>
-        </w:rPr>
-        <w:t xml:space="preserve"> original paper </w:t>
-      </w:r>
-      <w:proofErr w:type="spellStart"/>
-      <w:r>
-        <w:rPr>
-          <w:rFonts w:ascii="Times New Roman" w:hAnsi="Times New Roman" w:cs="Times New Roman"/>
-          <w:lang w:val="en-US"/>
-        </w:rPr>
-        <w:t>γι</w:t>
-      </w:r>
-      <w:proofErr w:type="spellEnd"/>
-      <w:r>
-        <w:rPr>
-          <w:rFonts w:ascii="Times New Roman" w:hAnsi="Times New Roman" w:cs="Times New Roman"/>
-          <w:lang w:val="en-US"/>
-        </w:rPr>
-        <w:t xml:space="preserve">α </w:t>
-      </w:r>
-      <w:proofErr w:type="spellStart"/>
-      <w:r>
-        <w:rPr>
-          <w:rFonts w:ascii="Times New Roman" w:hAnsi="Times New Roman" w:cs="Times New Roman"/>
-          <w:lang w:val="en-US"/>
-        </w:rPr>
-        <w:t>το</w:t>
-      </w:r>
-      <w:proofErr w:type="spellEnd"/>
-      <w:r>
-        <w:rPr>
-          <w:rFonts w:ascii="Times New Roman" w:hAnsi="Times New Roman" w:cs="Times New Roman"/>
-          <w:lang w:val="en-US"/>
-        </w:rPr>
-        <w:t xml:space="preserve"> R*-Tree</w:t>
-      </w:r>
-      <w:r>
-        <w:rPr>
-          <w:rFonts w:ascii="Times New Roman" w:hAnsi="Times New Roman" w:cs="Times New Roman"/>
-          <w:lang w:val="en-US"/>
+        <w:t>paper</w:t>
+      </w:r>
+      <w:r>
+        <w:rPr>
+          <w:rFonts w:ascii="Times New Roman" w:hAnsi="Times New Roman" w:cs="Times New Roman"/>
+        </w:rPr>
+        <w:t xml:space="preserve"> για το </w:t>
+      </w:r>
+      <w:r>
+        <w:rPr>
+          <w:rFonts w:ascii="Times New Roman" w:hAnsi="Times New Roman" w:cs="Times New Roman"/>
+          <w:lang w:val="en-US"/>
+        </w:rPr>
+        <w:t>R</w:t>
+      </w:r>
+      <w:r>
+        <w:rPr>
+          <w:rFonts w:ascii="Times New Roman" w:hAnsi="Times New Roman" w:cs="Times New Roman"/>
+        </w:rPr>
+        <w:t>*-</w:t>
+      </w:r>
+      <w:r>
+        <w:rPr>
+          <w:rFonts w:ascii="Times New Roman" w:hAnsi="Times New Roman" w:cs="Times New Roman"/>
+          <w:lang w:val="en-US"/>
+        </w:rPr>
+        <w:t>Tree</w:t>
+      </w:r>
+      <w:r>
+        <w:rPr>
+          <w:rFonts w:ascii="Times New Roman" w:hAnsi="Times New Roman" w:cs="Times New Roman"/>
         </w:rPr>
         <w:t>:</w:t>
       </w:r>
@@ -13586,7 +13556,6 @@
         <w:ind w:left="1350"/>
         <w:rPr>
           <w:rFonts w:ascii="Times New Roman" w:hAnsi="Times New Roman" w:cs="Times New Roman"/>
-          <w:lang w:val="en-US"/>
         </w:rPr>
       </w:pPr>
       <w:r>
@@ -14267,7 +14236,6 @@
         <w:ind w:left="2880"/>
         <w:rPr>
           <w:rFonts w:ascii="Times New Roman" w:hAnsi="Times New Roman" w:cs="Times New Roman"/>
-          <w:lang w:val="en-US"/>
         </w:rPr>
       </w:pPr>
       <w:r>
@@ -15816,6 +15784,7 @@
         <w:ind w:left="1350"/>
         <w:rPr>
           <w:rFonts w:ascii="Times New Roman" w:hAnsi="Times New Roman" w:cs="Times New Roman"/>
+          <w:lang w:val="en-US"/>
         </w:rPr>
       </w:pPr>
       <w:r>
@@ -15870,6 +15839,1615 @@
     </w:p>
     <w:p>
       <w:pPr>
+        <w:pStyle w:val="ListParagraph"/>
+        <w:ind w:left="1350"/>
+        <w:rPr>
+          <w:rFonts w:ascii="Times New Roman" w:hAnsi="Times New Roman" w:cs="Times New Roman"/>
+          <w:lang w:val="en-US"/>
+        </w:rPr>
+      </w:pPr>
+    </w:p>
+    <w:p>
+      <w:pPr>
+        <w:pStyle w:val="ListParagraph"/>
+        <w:ind w:left="1350"/>
+        <w:rPr>
+          <w:rFonts w:ascii="Times New Roman" w:hAnsi="Times New Roman" w:cs="Times New Roman"/>
+          <w:lang w:val="en-US"/>
+        </w:rPr>
+      </w:pPr>
+    </w:p>
+    <w:p>
+      <w:pPr>
+        <w:pStyle w:val="ListParagraph"/>
+        <w:tabs>
+          <w:tab w:val="left" w:pos="0"/>
+        </w:tabs>
+        <w:ind w:left="90"/>
+        <w:rPr>
+          <w:rFonts w:ascii="Times New Roman" w:hAnsi="Times New Roman" w:cs="Times New Roman"/>
+          <w:b/>
+          <w:u w:val="single"/>
+        </w:rPr>
+      </w:pPr>
+      <w:r>
+        <w:rPr>
+          <w:rFonts w:ascii="Times New Roman" w:hAnsi="Times New Roman" w:cs="Times New Roman"/>
+          <w:b/>
+          <w:u w:val="single"/>
+        </w:rPr>
+        <w:t>Εκτέλεση Παραδείγματος</w:t>
+      </w:r>
+      <w:r>
+        <w:rPr>
+          <w:rFonts w:ascii="Times New Roman" w:hAnsi="Times New Roman" w:cs="Times New Roman"/>
+          <w:b/>
+          <w:u w:val="single"/>
+        </w:rPr>
+        <w:t>:</w:t>
+      </w:r>
+    </w:p>
+    <w:p>
+      <w:pPr>
+        <w:jc w:val="both"/>
+        <w:rPr>
+          <w:rFonts w:ascii="Times New Roman" w:hAnsi="Times New Roman" w:cs="Times New Roman"/>
+          <w:szCs w:val="23"/>
+        </w:rPr>
+      </w:pPr>
+      <w:r>
+        <w:rPr>
+          <w:rFonts w:ascii="Times New Roman" w:hAnsi="Times New Roman" w:cs="Times New Roman"/>
+          <w:szCs w:val="23"/>
+        </w:rPr>
+        <w:t xml:space="preserve">  Για την καλύτερη κατανόηση της λειτουργίας της εισαγωγής στο </w:t>
+      </w:r>
+      <w:r>
+        <w:rPr>
+          <w:rFonts w:ascii="Times New Roman" w:hAnsi="Times New Roman" w:cs="Times New Roman"/>
+          <w:szCs w:val="23"/>
+          <w:lang w:val="en-US"/>
+        </w:rPr>
+        <w:t>R</w:t>
+      </w:r>
+      <w:r>
+        <w:rPr>
+          <w:rFonts w:ascii="Times New Roman" w:hAnsi="Times New Roman" w:cs="Times New Roman"/>
+          <w:szCs w:val="23"/>
+        </w:rPr>
+        <w:t>*-</w:t>
+      </w:r>
+      <w:r>
+        <w:rPr>
+          <w:rFonts w:ascii="Times New Roman" w:hAnsi="Times New Roman" w:cs="Times New Roman"/>
+          <w:szCs w:val="23"/>
+          <w:lang w:val="en-US"/>
+        </w:rPr>
+        <w:t>tree</w:t>
+      </w:r>
+      <w:r>
+        <w:rPr>
+          <w:rFonts w:ascii="Times New Roman" w:hAnsi="Times New Roman" w:cs="Times New Roman"/>
+          <w:szCs w:val="23"/>
+        </w:rPr>
+        <w:t xml:space="preserve">, </w:t>
+      </w:r>
+      <w:r>
+        <w:rPr>
+          <w:rFonts w:ascii="Times New Roman" w:hAnsi="Times New Roman" w:cs="Times New Roman"/>
+          <w:szCs w:val="23"/>
+        </w:rPr>
+        <w:t>παρουσιάζεται ένα παράδειγμα διαδοχικών εισαγωγών για ένα μικρό δέντρο που φτιάξαμε</w:t>
+      </w:r>
+      <w:r>
+        <w:rPr>
+          <w:rFonts w:ascii="Times New Roman" w:hAnsi="Times New Roman" w:cs="Times New Roman"/>
+          <w:szCs w:val="23"/>
+        </w:rPr>
+        <w:t>(</w:t>
+      </w:r>
+      <w:r>
+        <w:rPr>
+          <w:rFonts w:ascii="Times New Roman" w:hAnsi="Times New Roman" w:cs="Times New Roman"/>
+          <w:szCs w:val="23"/>
+        </w:rPr>
+        <w:t xml:space="preserve">αρχείο </w:t>
+      </w:r>
+      <w:r>
+        <w:rPr>
+          <w:rFonts w:ascii="Times New Roman" w:hAnsi="Times New Roman" w:cs="Times New Roman"/>
+          <w:szCs w:val="23"/>
+          <w:lang w:val="en-US"/>
+        </w:rPr>
+        <w:t>testing</w:t>
+      </w:r>
+      <w:r>
+        <w:rPr>
+          <w:rFonts w:ascii="Times New Roman" w:hAnsi="Times New Roman" w:cs="Times New Roman"/>
+          <w:szCs w:val="23"/>
+        </w:rPr>
+        <w:t>.</w:t>
+      </w:r>
+      <w:proofErr w:type="spellStart"/>
+      <w:r>
+        <w:rPr>
+          <w:rFonts w:ascii="Times New Roman" w:hAnsi="Times New Roman" w:cs="Times New Roman"/>
+          <w:szCs w:val="23"/>
+          <w:lang w:val="en-US"/>
+        </w:rPr>
+        <w:t>py</w:t>
+      </w:r>
+      <w:proofErr w:type="spellEnd"/>
+      <w:r>
+        <w:rPr>
+          <w:rFonts w:ascii="Times New Roman" w:hAnsi="Times New Roman" w:cs="Times New Roman"/>
+          <w:szCs w:val="23"/>
+        </w:rPr>
+        <w:t>)</w:t>
+      </w:r>
+      <w:r>
+        <w:rPr>
+          <w:rFonts w:ascii="Times New Roman" w:hAnsi="Times New Roman" w:cs="Times New Roman"/>
+          <w:szCs w:val="23"/>
+        </w:rPr>
+        <w:t xml:space="preserve"> και είναι αποθηκευμένο στο </w:t>
+      </w:r>
+      <w:proofErr w:type="spellStart"/>
+      <w:r>
+        <w:rPr>
+          <w:rFonts w:ascii="Times New Roman" w:hAnsi="Times New Roman" w:cs="Times New Roman"/>
+          <w:szCs w:val="23"/>
+          <w:lang w:val="en-US"/>
+        </w:rPr>
+        <w:t>indexfile</w:t>
+      </w:r>
+      <w:proofErr w:type="spellEnd"/>
+      <w:r>
+        <w:rPr>
+          <w:rFonts w:ascii="Times New Roman" w:hAnsi="Times New Roman" w:cs="Times New Roman"/>
+          <w:szCs w:val="23"/>
+        </w:rPr>
+        <w:t>1.</w:t>
+      </w:r>
+      <w:r>
+        <w:rPr>
+          <w:rFonts w:ascii="Times New Roman" w:hAnsi="Times New Roman" w:cs="Times New Roman"/>
+          <w:szCs w:val="23"/>
+          <w:lang w:val="en-US"/>
+        </w:rPr>
+        <w:t>xml</w:t>
+      </w:r>
+      <w:r>
+        <w:rPr>
+          <w:rFonts w:ascii="Times New Roman" w:hAnsi="Times New Roman" w:cs="Times New Roman"/>
+          <w:szCs w:val="23"/>
+        </w:rPr>
+        <w:t>.</w:t>
+      </w:r>
+      <w:r>
+        <w:rPr>
+          <w:rFonts w:ascii="Times New Roman" w:hAnsi="Times New Roman" w:cs="Times New Roman"/>
+          <w:szCs w:val="23"/>
+        </w:rPr>
+        <w:t xml:space="preserve"> Δεν περιέχει αντίστοιχο </w:t>
+      </w:r>
+      <w:proofErr w:type="spellStart"/>
+      <w:r>
+        <w:rPr>
+          <w:rFonts w:ascii="Times New Roman" w:hAnsi="Times New Roman" w:cs="Times New Roman"/>
+          <w:szCs w:val="23"/>
+          <w:lang w:val="en-US"/>
+        </w:rPr>
+        <w:t>datafile</w:t>
+      </w:r>
+      <w:proofErr w:type="spellEnd"/>
+      <w:r>
+        <w:rPr>
+          <w:rFonts w:ascii="Times New Roman" w:hAnsi="Times New Roman" w:cs="Times New Roman"/>
+          <w:szCs w:val="23"/>
+        </w:rPr>
+        <w:t>.</w:t>
+      </w:r>
+    </w:p>
+    <w:p>
+      <w:pPr>
+        <w:jc w:val="both"/>
+        <w:rPr>
+          <w:rFonts w:ascii="Times New Roman" w:hAnsi="Times New Roman" w:cs="Times New Roman"/>
+          <w:szCs w:val="23"/>
+        </w:rPr>
+      </w:pPr>
+      <w:r>
+        <w:rPr>
+          <w:rFonts w:ascii="Times New Roman" w:hAnsi="Times New Roman" w:cs="Times New Roman"/>
+          <w:szCs w:val="23"/>
+        </w:rPr>
+        <w:t>Η αρχική μορφή του δέντρου είναι η εξής:</w:t>
+      </w:r>
+    </w:p>
+    <w:p>
+      <w:pPr>
+        <w:keepNext/>
+        <w:jc w:val="both"/>
+        <w:rPr>
+          <w:lang w:val="en-US"/>
+        </w:rPr>
+      </w:pPr>
+      <w:r>
+        <w:rPr>
+          <w:rFonts w:ascii="Times New Roman" w:hAnsi="Times New Roman" w:cs="Times New Roman"/>
+          <w:noProof/>
+          <w:szCs w:val="23"/>
+          <w:lang w:val="en-US"/>
+        </w:rPr>
+        <w:drawing>
+          <wp:inline distT="0" distB="0" distL="0" distR="0" wp14:anchorId="0BAEA774" wp14:editId="017B09C3">
+            <wp:extent cx="5128591" cy="1216389"/>
+            <wp:effectExtent l="0" t="0" r="0" b="3175"/>
+            <wp:docPr id="157" name="Picture 157"/>
+            <wp:cNvGraphicFramePr>
+              <a:graphicFrameLocks xmlns:a="http://schemas.openxmlformats.org/drawingml/2006/main" noChangeAspect="1"/>
+            </wp:cNvGraphicFramePr>
+            <a:graphic xmlns:a="http://schemas.openxmlformats.org/drawingml/2006/main">
+              <a:graphicData uri="http://schemas.openxmlformats.org/drawingml/2006/picture">
+                <pic:pic xmlns:pic="http://schemas.openxmlformats.org/drawingml/2006/picture">
+                  <pic:nvPicPr>
+                    <pic:cNvPr id="0" name="Screenshot (154).png"/>
+                    <pic:cNvPicPr/>
+                  </pic:nvPicPr>
+                  <pic:blipFill>
+                    <a:blip r:embed="rId59" cstate="print">
+                      <a:extLst>
+                        <a:ext uri="{28A0092B-C50C-407E-A947-70E740481C1C}">
+                          <a14:useLocalDpi xmlns:a14="http://schemas.microsoft.com/office/drawing/2010/main" val="0"/>
+                        </a:ext>
+                      </a:extLst>
+                    </a:blip>
+                    <a:stretch>
+                      <a:fillRect/>
+                    </a:stretch>
+                  </pic:blipFill>
+                  <pic:spPr>
+                    <a:xfrm>
+                      <a:off x="0" y="0"/>
+                      <a:ext cx="5139256" cy="1218919"/>
+                    </a:xfrm>
+                    <a:prstGeom prst="rect">
+                      <a:avLst/>
+                    </a:prstGeom>
+                  </pic:spPr>
+                </pic:pic>
+              </a:graphicData>
+            </a:graphic>
+          </wp:inline>
+        </w:drawing>
+      </w:r>
+    </w:p>
+    <w:p>
+      <w:pPr>
+        <w:pStyle w:val="Caption"/>
+        <w:jc w:val="center"/>
+        <w:rPr>
+          <w:lang w:val="en-US"/>
+        </w:rPr>
+      </w:pPr>
+      <w:r>
+        <w:t>Max_entries = 4, Min_entries =</w:t>
+      </w:r>
+      <w:r>
+        <w:rPr>
+          <w:lang w:val="en-US"/>
+        </w:rPr>
+        <w:t xml:space="preserve"> </w:t>
+      </w:r>
+      <w:r>
+        <w:t>2</w:t>
+      </w:r>
+    </w:p>
+    <w:p>
+      <w:pPr>
+        <w:pStyle w:val="Caption"/>
+        <w:ind w:left="3600" w:firstLine="720"/>
+        <w:rPr>
+          <w:lang w:val="en-US"/>
+        </w:rPr>
+      </w:pPr>
+      <w:r>
+        <w:rPr>
+          <w:lang w:val="en-US"/>
+        </w:rPr>
+        <w:tab/>
+      </w:r>
+      <w:r>
+        <w:rPr>
+          <w:lang w:val="en-US"/>
+        </w:rPr>
+        <w:tab/>
+      </w:r>
+      <w:r>
+        <w:rPr>
+          <w:lang w:val="en-US"/>
+        </w:rPr>
+        <w:tab/>
+      </w:r>
+      <w:r>
+        <w:rPr>
+          <w:lang w:val="en-US"/>
+        </w:rPr>
+        <w:tab/>
+      </w:r>
+      <w:r>
+        <w:rPr>
+          <w:lang w:val="en-US"/>
+        </w:rPr>
+        <w:tab/>
+      </w:r>
+    </w:p>
+    <w:p>
+      <w:pPr>
+        <w:pStyle w:val="Caption"/>
+        <w:ind w:left="3600" w:firstLine="720"/>
+        <w:rPr>
+          <w:lang w:val="en-US"/>
+        </w:rPr>
+      </w:pPr>
+    </w:p>
+    <w:p>
+      <w:pPr>
+        <w:pStyle w:val="Caption"/>
+        <w:ind w:left="900" w:hanging="90"/>
+        <w:jc w:val="center"/>
+        <w:rPr>
+          <w:lang w:val="en-US"/>
+        </w:rPr>
+      </w:pPr>
+      <w:r>
+        <w:rPr>
+          <w:noProof/>
+          <w:lang w:val="en-US"/>
+        </w:rPr>
+        <w:drawing>
+          <wp:inline distT="0" distB="0" distL="0" distR="0" wp14:anchorId="4ED1F81C" wp14:editId="7FFE1C00">
+            <wp:extent cx="3105593" cy="3269732"/>
+            <wp:effectExtent l="0" t="0" r="0" b="6985"/>
+            <wp:docPr id="158" name="Picture 158"/>
+            <wp:cNvGraphicFramePr>
+              <a:graphicFrameLocks xmlns:a="http://schemas.openxmlformats.org/drawingml/2006/main" noChangeAspect="1"/>
+            </wp:cNvGraphicFramePr>
+            <a:graphic xmlns:a="http://schemas.openxmlformats.org/drawingml/2006/main">
+              <a:graphicData uri="http://schemas.openxmlformats.org/drawingml/2006/picture">
+                <pic:pic xmlns:pic="http://schemas.openxmlformats.org/drawingml/2006/picture">
+                  <pic:nvPicPr>
+                    <pic:cNvPr id="0" name="Screenshot (148).png"/>
+                    <pic:cNvPicPr/>
+                  </pic:nvPicPr>
+                  <pic:blipFill>
+                    <a:blip r:embed="rId60">
+                      <a:extLst>
+                        <a:ext uri="{28A0092B-C50C-407E-A947-70E740481C1C}">
+                          <a14:useLocalDpi xmlns:a14="http://schemas.microsoft.com/office/drawing/2010/main" val="0"/>
+                        </a:ext>
+                      </a:extLst>
+                    </a:blip>
+                    <a:stretch>
+                      <a:fillRect/>
+                    </a:stretch>
+                  </pic:blipFill>
+                  <pic:spPr>
+                    <a:xfrm>
+                      <a:off x="0" y="0"/>
+                      <a:ext cx="3105540" cy="3269677"/>
+                    </a:xfrm>
+                    <a:prstGeom prst="rect">
+                      <a:avLst/>
+                    </a:prstGeom>
+                  </pic:spPr>
+                </pic:pic>
+              </a:graphicData>
+            </a:graphic>
+          </wp:inline>
+        </w:drawing>
+      </w:r>
+    </w:p>
+    <w:p>
+      <w:pPr>
+        <w:pStyle w:val="Caption"/>
+        <w:rPr>
+          <w:lang w:val="en-US"/>
+        </w:rPr>
+      </w:pPr>
+    </w:p>
+    <w:p>
+      <w:pPr>
+        <w:pStyle w:val="Caption"/>
+        <w:rPr>
+          <w:lang w:val="en-US"/>
+        </w:rPr>
+      </w:pPr>
+      <w:r>
+        <w:rPr>
+          <w:lang w:val="en-US"/>
+        </w:rPr>
+        <w:lastRenderedPageBreak/>
+        <w:t xml:space="preserve">   </w:t>
+      </w:r>
+      <w:r>
+        <w:t>insert(-3,-1</w:t>
+      </w:r>
+      <w:r>
+        <w:rPr>
+          <w:lang w:val="en-US"/>
+        </w:rPr>
+        <w:t>)</w:t>
+      </w:r>
+      <w:r>
+        <w:rPr>
+          <w:lang w:val="en-US"/>
+        </w:rPr>
+        <w:t xml:space="preserve">                                                              </w:t>
+      </w:r>
+      <w:r>
+        <w:t>insert(-</w:t>
+      </w:r>
+      <w:r>
+        <w:rPr>
+          <w:lang w:val="en-US"/>
+        </w:rPr>
+        <w:t>4</w:t>
+      </w:r>
+      <w:r>
+        <w:t>,</w:t>
+      </w:r>
+      <w:r>
+        <w:t>1</w:t>
+      </w:r>
+      <w:r>
+        <w:rPr>
+          <w:lang w:val="en-US"/>
+        </w:rPr>
+        <w:t>)</w:t>
+      </w:r>
+      <w:r>
+        <w:rPr>
+          <w:lang w:val="en-US"/>
+        </w:rPr>
+        <w:t xml:space="preserve">      </w:t>
+      </w:r>
+      <w:r>
+        <w:rPr>
+          <w:lang w:val="en-US"/>
+        </w:rPr>
+        <w:t xml:space="preserve">      </w:t>
+      </w:r>
+      <w:r>
+        <w:rPr>
+          <w:noProof/>
+          <w:lang w:val="en-US"/>
+        </w:rPr>
+        <w:drawing>
+          <wp:inline distT="0" distB="0" distL="0" distR="0" wp14:anchorId="748A203F" wp14:editId="276ED307">
+            <wp:extent cx="2050624" cy="2331478"/>
+            <wp:effectExtent l="0" t="0" r="6985" b="0"/>
+            <wp:docPr id="160" name="Picture 160"/>
+            <wp:cNvGraphicFramePr>
+              <a:graphicFrameLocks xmlns:a="http://schemas.openxmlformats.org/drawingml/2006/main" noChangeAspect="1"/>
+            </wp:cNvGraphicFramePr>
+            <a:graphic xmlns:a="http://schemas.openxmlformats.org/drawingml/2006/main">
+              <a:graphicData uri="http://schemas.openxmlformats.org/drawingml/2006/picture">
+                <pic:pic xmlns:pic="http://schemas.openxmlformats.org/drawingml/2006/picture">
+                  <pic:nvPicPr>
+                    <pic:cNvPr id="0" name="insert(-3,-1).png"/>
+                    <pic:cNvPicPr/>
+                  </pic:nvPicPr>
+                  <pic:blipFill>
+                    <a:blip r:embed="rId61" cstate="print">
+                      <a:extLst>
+                        <a:ext uri="{28A0092B-C50C-407E-A947-70E740481C1C}">
+                          <a14:useLocalDpi xmlns:a14="http://schemas.microsoft.com/office/drawing/2010/main" val="0"/>
+                        </a:ext>
+                      </a:extLst>
+                    </a:blip>
+                    <a:stretch>
+                      <a:fillRect/>
+                    </a:stretch>
+                  </pic:blipFill>
+                  <pic:spPr>
+                    <a:xfrm>
+                      <a:off x="0" y="0"/>
+                      <a:ext cx="2050624" cy="2331478"/>
+                    </a:xfrm>
+                    <a:prstGeom prst="rect">
+                      <a:avLst/>
+                    </a:prstGeom>
+                  </pic:spPr>
+                </pic:pic>
+              </a:graphicData>
+            </a:graphic>
+          </wp:inline>
+        </w:drawing>
+      </w:r>
+      <w:r>
+        <w:rPr>
+          <w:lang w:val="en-US"/>
+        </w:rPr>
+        <w:t xml:space="preserve">               </w:t>
+      </w:r>
+      <w:r>
+        <w:rPr>
+          <w:noProof/>
+          <w:lang w:val="en-US"/>
+        </w:rPr>
+        <w:drawing>
+          <wp:inline distT="0" distB="0" distL="0" distR="0" wp14:anchorId="7029130A" wp14:editId="72CC57FF">
+            <wp:extent cx="2125554" cy="2380620"/>
+            <wp:effectExtent l="0" t="0" r="8255" b="635"/>
+            <wp:docPr id="162" name="Picture 162"/>
+            <wp:cNvGraphicFramePr>
+              <a:graphicFrameLocks xmlns:a="http://schemas.openxmlformats.org/drawingml/2006/main" noChangeAspect="1"/>
+            </wp:cNvGraphicFramePr>
+            <a:graphic xmlns:a="http://schemas.openxmlformats.org/drawingml/2006/main">
+              <a:graphicData uri="http://schemas.openxmlformats.org/drawingml/2006/picture">
+                <pic:pic xmlns:pic="http://schemas.openxmlformats.org/drawingml/2006/picture">
+                  <pic:nvPicPr>
+                    <pic:cNvPr id="0" name="insert(-4,1).png"/>
+                    <pic:cNvPicPr/>
+                  </pic:nvPicPr>
+                  <pic:blipFill>
+                    <a:blip r:embed="rId62">
+                      <a:extLst>
+                        <a:ext uri="{28A0092B-C50C-407E-A947-70E740481C1C}">
+                          <a14:useLocalDpi xmlns:a14="http://schemas.microsoft.com/office/drawing/2010/main" val="0"/>
+                        </a:ext>
+                      </a:extLst>
+                    </a:blip>
+                    <a:stretch>
+                      <a:fillRect/>
+                    </a:stretch>
+                  </pic:blipFill>
+                  <pic:spPr>
+                    <a:xfrm>
+                      <a:off x="0" y="0"/>
+                      <a:ext cx="2128484" cy="2383901"/>
+                    </a:xfrm>
+                    <a:prstGeom prst="rect">
+                      <a:avLst/>
+                    </a:prstGeom>
+                  </pic:spPr>
+                </pic:pic>
+              </a:graphicData>
+            </a:graphic>
+          </wp:inline>
+        </w:drawing>
+      </w:r>
+    </w:p>
+    <w:p>
+      <w:pPr>
+        <w:keepNext/>
+        <w:ind w:left="-630"/>
+        <w:rPr>
+          <w:b/>
+          <w:color w:val="074F6A" w:themeColor="accent4" w:themeShade="80"/>
+          <w:sz w:val="18"/>
+          <w:lang w:val="en-US"/>
+        </w:rPr>
+      </w:pPr>
+      <w:r>
+        <w:rPr>
+          <w:lang w:val="en-US"/>
+        </w:rPr>
+        <w:tab/>
+      </w:r>
+      <w:r>
+        <w:t xml:space="preserve">   </w:t>
+      </w:r>
+      <w:proofErr w:type="gramStart"/>
+      <w:r>
+        <w:rPr>
+          <w:b/>
+          <w:color w:val="074F6A" w:themeColor="accent4" w:themeShade="80"/>
+          <w:sz w:val="18"/>
+          <w:lang w:val="en-US"/>
+        </w:rPr>
+        <w:t>insert</w:t>
+      </w:r>
+      <w:proofErr w:type="gramEnd"/>
+      <w:r>
+        <w:rPr>
+          <w:b/>
+          <w:color w:val="074F6A" w:themeColor="accent4" w:themeShade="80"/>
+          <w:sz w:val="18"/>
+        </w:rPr>
+        <w:t xml:space="preserve"> (-</w:t>
+      </w:r>
+      <w:r>
+        <w:rPr>
+          <w:b/>
+          <w:color w:val="074F6A" w:themeColor="accent4" w:themeShade="80"/>
+          <w:sz w:val="18"/>
+          <w:lang w:val="en-US"/>
+        </w:rPr>
+        <w:t>4</w:t>
+      </w:r>
+      <w:r>
+        <w:rPr>
+          <w:b/>
+          <w:color w:val="074F6A" w:themeColor="accent4" w:themeShade="80"/>
+          <w:sz w:val="18"/>
+        </w:rPr>
+        <w:t>,-</w:t>
+      </w:r>
+      <w:r>
+        <w:rPr>
+          <w:b/>
+          <w:color w:val="074F6A" w:themeColor="accent4" w:themeShade="80"/>
+          <w:sz w:val="18"/>
+          <w:lang w:val="en-US"/>
+        </w:rPr>
+        <w:t>6</w:t>
+      </w:r>
+      <w:r>
+        <w:rPr>
+          <w:b/>
+          <w:color w:val="074F6A" w:themeColor="accent4" w:themeShade="80"/>
+          <w:sz w:val="18"/>
+        </w:rPr>
+        <w:t>)</w:t>
+      </w:r>
+      <w:r>
+        <w:rPr>
+          <w:b/>
+          <w:color w:val="074F6A" w:themeColor="accent4" w:themeShade="80"/>
+          <w:sz w:val="18"/>
+          <w:lang w:val="en-US"/>
+        </w:rPr>
+        <w:t xml:space="preserve">                                                              </w:t>
+      </w:r>
+      <w:r>
+        <w:rPr>
+          <w:b/>
+          <w:color w:val="074F6A" w:themeColor="accent4" w:themeShade="80"/>
+          <w:sz w:val="18"/>
+          <w:lang w:val="en-US"/>
+        </w:rPr>
+        <w:t>insert</w:t>
+      </w:r>
+      <w:r>
+        <w:rPr>
+          <w:b/>
+          <w:color w:val="074F6A" w:themeColor="accent4" w:themeShade="80"/>
+          <w:sz w:val="18"/>
+        </w:rPr>
+        <w:t xml:space="preserve"> (-</w:t>
+      </w:r>
+      <w:r>
+        <w:rPr>
+          <w:b/>
+          <w:color w:val="074F6A" w:themeColor="accent4" w:themeShade="80"/>
+          <w:sz w:val="18"/>
+          <w:lang w:val="en-US"/>
+        </w:rPr>
+        <w:t>6</w:t>
+      </w:r>
+      <w:r>
+        <w:rPr>
+          <w:b/>
+          <w:color w:val="074F6A" w:themeColor="accent4" w:themeShade="80"/>
+          <w:sz w:val="18"/>
+        </w:rPr>
+        <w:t>,-</w:t>
+      </w:r>
+      <w:r>
+        <w:rPr>
+          <w:b/>
+          <w:color w:val="074F6A" w:themeColor="accent4" w:themeShade="80"/>
+          <w:sz w:val="18"/>
+          <w:lang w:val="en-US"/>
+        </w:rPr>
+        <w:t>2</w:t>
+      </w:r>
+      <w:r>
+        <w:rPr>
+          <w:b/>
+          <w:color w:val="074F6A" w:themeColor="accent4" w:themeShade="80"/>
+          <w:sz w:val="18"/>
+        </w:rPr>
+        <w:t>)</w:t>
+      </w:r>
+      <w:r>
+        <w:rPr>
+          <w:b/>
+          <w:color w:val="074F6A" w:themeColor="accent4" w:themeShade="80"/>
+          <w:sz w:val="18"/>
+          <w:lang w:val="en-US"/>
+        </w:rPr>
+        <w:t xml:space="preserve"> and insert(-7,-7)</w:t>
+      </w:r>
+    </w:p>
+    <w:p>
+      <w:pPr>
+        <w:keepNext/>
+        <w:ind w:left="-630"/>
+        <w:rPr>
+          <w:b/>
+          <w:color w:val="074F6A" w:themeColor="accent4" w:themeShade="80"/>
+          <w:sz w:val="18"/>
+          <w:lang w:val="en-US"/>
+        </w:rPr>
+      </w:pPr>
+      <w:r>
+        <w:rPr>
+          <w:b/>
+          <w:color w:val="074F6A" w:themeColor="accent4" w:themeShade="80"/>
+          <w:sz w:val="18"/>
+          <w:lang w:val="en-US"/>
+        </w:rPr>
+        <w:tab/>
+      </w:r>
+      <w:r>
+        <w:rPr>
+          <w:b/>
+          <w:noProof/>
+          <w:lang w:val="en-US"/>
+        </w:rPr>
+        <w:drawing>
+          <wp:inline distT="0" distB="0" distL="0" distR="0" wp14:anchorId="00CFBA3B" wp14:editId="6C50B71E">
+            <wp:extent cx="1992702" cy="2267640"/>
+            <wp:effectExtent l="0" t="0" r="7620" b="0"/>
+            <wp:docPr id="163" name="Picture 163"/>
+            <wp:cNvGraphicFramePr>
+              <a:graphicFrameLocks xmlns:a="http://schemas.openxmlformats.org/drawingml/2006/main" noChangeAspect="1"/>
+            </wp:cNvGraphicFramePr>
+            <a:graphic xmlns:a="http://schemas.openxmlformats.org/drawingml/2006/main">
+              <a:graphicData uri="http://schemas.openxmlformats.org/drawingml/2006/picture">
+                <pic:pic xmlns:pic="http://schemas.openxmlformats.org/drawingml/2006/picture">
+                  <pic:nvPicPr>
+                    <pic:cNvPr id="0" name="insert(-4,-6).png"/>
+                    <pic:cNvPicPr/>
+                  </pic:nvPicPr>
+                  <pic:blipFill>
+                    <a:blip r:embed="rId63" cstate="print">
+                      <a:extLst>
+                        <a:ext uri="{28A0092B-C50C-407E-A947-70E740481C1C}">
+                          <a14:useLocalDpi xmlns:a14="http://schemas.microsoft.com/office/drawing/2010/main" val="0"/>
+                        </a:ext>
+                      </a:extLst>
+                    </a:blip>
+                    <a:stretch>
+                      <a:fillRect/>
+                    </a:stretch>
+                  </pic:blipFill>
+                  <pic:spPr>
+                    <a:xfrm>
+                      <a:off x="0" y="0"/>
+                      <a:ext cx="1993038" cy="2268023"/>
+                    </a:xfrm>
+                    <a:prstGeom prst="rect">
+                      <a:avLst/>
+                    </a:prstGeom>
+                  </pic:spPr>
+                </pic:pic>
+              </a:graphicData>
+            </a:graphic>
+          </wp:inline>
+        </w:drawing>
+      </w:r>
+      <w:r>
+        <w:rPr>
+          <w:b/>
+          <w:color w:val="074F6A" w:themeColor="accent4" w:themeShade="80"/>
+          <w:sz w:val="18"/>
+          <w:lang w:val="en-US"/>
+        </w:rPr>
+        <w:t xml:space="preserve">      </w:t>
+      </w:r>
+      <w:r>
+        <w:rPr>
+          <w:b/>
+          <w:color w:val="074F6A" w:themeColor="accent4" w:themeShade="80"/>
+          <w:sz w:val="18"/>
+          <w:lang w:val="en-US"/>
+        </w:rPr>
+        <w:t xml:space="preserve">           </w:t>
+      </w:r>
+      <w:r>
+        <w:rPr>
+          <w:b/>
+          <w:color w:val="074F6A" w:themeColor="accent4" w:themeShade="80"/>
+          <w:sz w:val="18"/>
+          <w:lang w:val="en-US"/>
+        </w:rPr>
+        <w:t xml:space="preserve">      </w:t>
+      </w:r>
+      <w:r>
+        <w:rPr>
+          <w:b/>
+          <w:noProof/>
+          <w:color w:val="0F9ED5" w:themeColor="accent4"/>
+          <w:sz w:val="18"/>
+          <w:lang w:val="en-US"/>
+        </w:rPr>
+        <w:drawing>
+          <wp:inline distT="0" distB="0" distL="0" distR="0" wp14:anchorId="4DFCB8A8" wp14:editId="65AE0EBC">
+            <wp:extent cx="2267854" cy="2380891"/>
+            <wp:effectExtent l="0" t="0" r="0" b="635"/>
+            <wp:docPr id="164" name="Picture 164"/>
+            <wp:cNvGraphicFramePr>
+              <a:graphicFrameLocks xmlns:a="http://schemas.openxmlformats.org/drawingml/2006/main" noChangeAspect="1"/>
+            </wp:cNvGraphicFramePr>
+            <a:graphic xmlns:a="http://schemas.openxmlformats.org/drawingml/2006/main">
+              <a:graphicData uri="http://schemas.openxmlformats.org/drawingml/2006/picture">
+                <pic:pic xmlns:pic="http://schemas.openxmlformats.org/drawingml/2006/picture">
+                  <pic:nvPicPr>
+                    <pic:cNvPr id="0" name="insert(-6,-2),insert(-7,-7).png"/>
+                    <pic:cNvPicPr/>
+                  </pic:nvPicPr>
+                  <pic:blipFill>
+                    <a:blip r:embed="rId64" cstate="print">
+                      <a:extLst>
+                        <a:ext uri="{28A0092B-C50C-407E-A947-70E740481C1C}">
+                          <a14:useLocalDpi xmlns:a14="http://schemas.microsoft.com/office/drawing/2010/main" val="0"/>
+                        </a:ext>
+                      </a:extLst>
+                    </a:blip>
+                    <a:stretch>
+                      <a:fillRect/>
+                    </a:stretch>
+                  </pic:blipFill>
+                  <pic:spPr>
+                    <a:xfrm>
+                      <a:off x="0" y="0"/>
+                      <a:ext cx="2268187" cy="2381241"/>
+                    </a:xfrm>
+                    <a:prstGeom prst="rect">
+                      <a:avLst/>
+                    </a:prstGeom>
+                  </pic:spPr>
+                </pic:pic>
+              </a:graphicData>
+            </a:graphic>
+          </wp:inline>
+        </w:drawing>
+      </w:r>
+      <w:r>
+        <w:rPr>
+          <w:b/>
+          <w:color w:val="074F6A" w:themeColor="accent4" w:themeShade="80"/>
+          <w:sz w:val="18"/>
+          <w:lang w:val="en-US"/>
+        </w:rPr>
+        <w:t xml:space="preserve">    </w:t>
+      </w:r>
+    </w:p>
+    <w:p>
+      <w:pPr>
+        <w:keepNext/>
+        <w:ind w:left="-630"/>
+        <w:rPr>
+          <w:b/>
+          <w:lang w:val="en-US"/>
+        </w:rPr>
+      </w:pPr>
+    </w:p>
+    <w:p>
+      <w:pPr>
+        <w:keepNext/>
+        <w:ind w:left="-630"/>
+        <w:rPr>
+          <w:b/>
+          <w:color w:val="074F6A" w:themeColor="accent4" w:themeShade="80"/>
+          <w:sz w:val="18"/>
+          <w:lang w:val="en-US"/>
+        </w:rPr>
+      </w:pPr>
+      <w:r>
+        <w:rPr>
+          <w:b/>
+          <w:lang w:val="en-US"/>
+        </w:rPr>
+        <w:tab/>
+      </w:r>
+      <w:r>
+        <w:rPr>
+          <w:lang w:val="en-US"/>
+        </w:rPr>
+        <w:t xml:space="preserve">   </w:t>
+      </w:r>
+      <w:proofErr w:type="gramStart"/>
+      <w:r>
+        <w:rPr>
+          <w:b/>
+          <w:color w:val="074F6A" w:themeColor="accent4" w:themeShade="80"/>
+          <w:sz w:val="18"/>
+          <w:lang w:val="en-US"/>
+        </w:rPr>
+        <w:t>insert</w:t>
+      </w:r>
+      <w:proofErr w:type="gramEnd"/>
+      <w:r>
+        <w:rPr>
+          <w:b/>
+          <w:color w:val="074F6A" w:themeColor="accent4" w:themeShade="80"/>
+          <w:sz w:val="18"/>
+          <w:lang w:val="en-US"/>
+        </w:rPr>
+        <w:t xml:space="preserve"> (-</w:t>
+      </w:r>
+      <w:r>
+        <w:rPr>
+          <w:b/>
+          <w:color w:val="074F6A" w:themeColor="accent4" w:themeShade="80"/>
+          <w:sz w:val="18"/>
+          <w:lang w:val="en-US"/>
+        </w:rPr>
+        <w:t>8</w:t>
+      </w:r>
+      <w:r>
+        <w:rPr>
+          <w:b/>
+          <w:color w:val="074F6A" w:themeColor="accent4" w:themeShade="80"/>
+          <w:sz w:val="18"/>
+          <w:lang w:val="en-US"/>
+        </w:rPr>
+        <w:t>,-</w:t>
+      </w:r>
+      <w:r>
+        <w:rPr>
+          <w:b/>
+          <w:color w:val="074F6A" w:themeColor="accent4" w:themeShade="80"/>
+          <w:sz w:val="18"/>
+          <w:lang w:val="en-US"/>
+        </w:rPr>
+        <w:t>2</w:t>
+      </w:r>
+      <w:r>
+        <w:rPr>
+          <w:b/>
+          <w:color w:val="074F6A" w:themeColor="accent4" w:themeShade="80"/>
+          <w:sz w:val="18"/>
+          <w:lang w:val="en-US"/>
+        </w:rPr>
+        <w:t>)</w:t>
+      </w:r>
+      <w:r>
+        <w:rPr>
+          <w:b/>
+          <w:color w:val="074F6A" w:themeColor="accent4" w:themeShade="80"/>
+          <w:sz w:val="18"/>
+          <w:lang w:val="en-US"/>
+        </w:rPr>
+        <w:t xml:space="preserve"> and insert(-9,-3)</w:t>
+      </w:r>
+      <w:r>
+        <w:rPr>
+          <w:b/>
+          <w:color w:val="074F6A" w:themeColor="accent4" w:themeShade="80"/>
+          <w:sz w:val="18"/>
+          <w:lang w:val="en-US"/>
+        </w:rPr>
+        <w:tab/>
+      </w:r>
+      <w:r>
+        <w:rPr>
+          <w:b/>
+          <w:color w:val="074F6A" w:themeColor="accent4" w:themeShade="80"/>
+          <w:sz w:val="18"/>
+          <w:lang w:val="en-US"/>
+        </w:rPr>
+        <w:tab/>
+      </w:r>
+      <w:r>
+        <w:rPr>
+          <w:b/>
+          <w:color w:val="074F6A" w:themeColor="accent4" w:themeShade="80"/>
+          <w:sz w:val="18"/>
+          <w:lang w:val="en-US"/>
+        </w:rPr>
+        <w:tab/>
+      </w:r>
+      <w:r>
+        <w:rPr>
+          <w:b/>
+          <w:color w:val="074F6A" w:themeColor="accent4" w:themeShade="80"/>
+          <w:sz w:val="18"/>
+          <w:lang w:val="en-US"/>
+        </w:rPr>
+        <w:t xml:space="preserve"> </w:t>
+      </w:r>
+      <w:r>
+        <w:rPr>
+          <w:b/>
+          <w:color w:val="074F6A" w:themeColor="accent4" w:themeShade="80"/>
+          <w:sz w:val="18"/>
+          <w:lang w:val="en-US"/>
+        </w:rPr>
+        <w:t>insert</w:t>
+      </w:r>
+      <w:r>
+        <w:rPr>
+          <w:b/>
+          <w:color w:val="074F6A" w:themeColor="accent4" w:themeShade="80"/>
+          <w:sz w:val="18"/>
+          <w:lang w:val="en-US"/>
+        </w:rPr>
+        <w:t xml:space="preserve"> (-</w:t>
+      </w:r>
+      <w:r>
+        <w:rPr>
+          <w:b/>
+          <w:color w:val="074F6A" w:themeColor="accent4" w:themeShade="80"/>
+          <w:sz w:val="18"/>
+          <w:lang w:val="en-US"/>
+        </w:rPr>
+        <w:t>7</w:t>
+      </w:r>
+      <w:r>
+        <w:rPr>
+          <w:b/>
+          <w:color w:val="074F6A" w:themeColor="accent4" w:themeShade="80"/>
+          <w:sz w:val="18"/>
+          <w:lang w:val="en-US"/>
+        </w:rPr>
+        <w:t>,-</w:t>
+      </w:r>
+      <w:r>
+        <w:rPr>
+          <w:b/>
+          <w:color w:val="074F6A" w:themeColor="accent4" w:themeShade="80"/>
+          <w:sz w:val="18"/>
+          <w:lang w:val="en-US"/>
+        </w:rPr>
+        <w:t>1</w:t>
+      </w:r>
+      <w:r>
+        <w:rPr>
+          <w:b/>
+          <w:color w:val="074F6A" w:themeColor="accent4" w:themeShade="80"/>
+          <w:sz w:val="18"/>
+          <w:lang w:val="en-US"/>
+        </w:rPr>
+        <w:t>)</w:t>
+      </w:r>
+      <w:r>
+        <w:rPr>
+          <w:b/>
+          <w:color w:val="074F6A" w:themeColor="accent4" w:themeShade="80"/>
+          <w:sz w:val="18"/>
+          <w:lang w:val="en-US"/>
+        </w:rPr>
+        <w:t xml:space="preserve"> and insert(-6.5</w:t>
+      </w:r>
+      <w:r>
+        <w:rPr>
+          <w:b/>
+          <w:color w:val="074F6A" w:themeColor="accent4" w:themeShade="80"/>
+          <w:sz w:val="18"/>
+          <w:lang w:val="en-US"/>
+        </w:rPr>
+        <w:t>,</w:t>
+      </w:r>
+      <w:r>
+        <w:rPr>
+          <w:b/>
+          <w:color w:val="074F6A" w:themeColor="accent4" w:themeShade="80"/>
+          <w:sz w:val="18"/>
+          <w:lang w:val="en-US"/>
+        </w:rPr>
+        <w:t>-6)</w:t>
+      </w:r>
+    </w:p>
+    <w:p>
+      <w:pPr>
+        <w:keepNext/>
+        <w:ind w:left="-630"/>
+        <w:rPr>
+          <w:b/>
+        </w:rPr>
+      </w:pPr>
+      <w:r>
+        <w:rPr>
+          <w:b/>
+          <w:color w:val="074F6A" w:themeColor="accent4" w:themeShade="80"/>
+          <w:sz w:val="18"/>
+          <w:lang w:val="en-US"/>
+        </w:rPr>
+        <w:tab/>
+      </w:r>
+      <w:r>
+        <w:rPr>
+          <w:b/>
+          <w:noProof/>
+          <w:color w:val="0F9ED5" w:themeColor="accent4"/>
+          <w:sz w:val="18"/>
+          <w:lang w:val="en-US"/>
+        </w:rPr>
+        <w:drawing>
+          <wp:inline distT="0" distB="0" distL="0" distR="0" wp14:anchorId="18E51F7E" wp14:editId="16176092">
+            <wp:extent cx="2369663" cy="2111471"/>
+            <wp:effectExtent l="0" t="0" r="0" b="3175"/>
+            <wp:docPr id="165" name="Picture 165"/>
+            <wp:cNvGraphicFramePr>
+              <a:graphicFrameLocks xmlns:a="http://schemas.openxmlformats.org/drawingml/2006/main" noChangeAspect="1"/>
+            </wp:cNvGraphicFramePr>
+            <a:graphic xmlns:a="http://schemas.openxmlformats.org/drawingml/2006/main">
+              <a:graphicData uri="http://schemas.openxmlformats.org/drawingml/2006/picture">
+                <pic:pic xmlns:pic="http://schemas.openxmlformats.org/drawingml/2006/picture">
+                  <pic:nvPicPr>
+                    <pic:cNvPr id="0" name="insert(-8,-2),insert(-9,-3).png"/>
+                    <pic:cNvPicPr/>
+                  </pic:nvPicPr>
+                  <pic:blipFill>
+                    <a:blip r:embed="rId65" cstate="print">
+                      <a:extLst>
+                        <a:ext uri="{28A0092B-C50C-407E-A947-70E740481C1C}">
+                          <a14:useLocalDpi xmlns:a14="http://schemas.microsoft.com/office/drawing/2010/main" val="0"/>
+                        </a:ext>
+                      </a:extLst>
+                    </a:blip>
+                    <a:stretch>
+                      <a:fillRect/>
+                    </a:stretch>
+                  </pic:blipFill>
+                  <pic:spPr>
+                    <a:xfrm>
+                      <a:off x="0" y="0"/>
+                      <a:ext cx="2375154" cy="2116364"/>
+                    </a:xfrm>
+                    <a:prstGeom prst="rect">
+                      <a:avLst/>
+                    </a:prstGeom>
+                  </pic:spPr>
+                </pic:pic>
+              </a:graphicData>
+            </a:graphic>
+          </wp:inline>
+        </w:drawing>
+      </w:r>
+      <w:r>
+        <w:rPr>
+          <w:b/>
+          <w:color w:val="074F6A" w:themeColor="accent4" w:themeShade="80"/>
+          <w:sz w:val="18"/>
+        </w:rPr>
+        <w:t xml:space="preserve">                   </w:t>
+      </w:r>
+      <w:r>
+        <w:rPr>
+          <w:b/>
+          <w:noProof/>
+          <w:color w:val="0F9ED5" w:themeColor="accent4"/>
+          <w:sz w:val="18"/>
+          <w:lang w:val="en-US"/>
+        </w:rPr>
+        <w:drawing>
+          <wp:inline distT="0" distB="0" distL="0" distR="0" wp14:anchorId="3614ADBB" wp14:editId="69CCF6A3">
+            <wp:extent cx="2229079" cy="2054371"/>
+            <wp:effectExtent l="0" t="0" r="0" b="3175"/>
+            <wp:docPr id="166" name="Picture 166"/>
+            <wp:cNvGraphicFramePr>
+              <a:graphicFrameLocks xmlns:a="http://schemas.openxmlformats.org/drawingml/2006/main" noChangeAspect="1"/>
+            </wp:cNvGraphicFramePr>
+            <a:graphic xmlns:a="http://schemas.openxmlformats.org/drawingml/2006/main">
+              <a:graphicData uri="http://schemas.openxmlformats.org/drawingml/2006/picture">
+                <pic:pic xmlns:pic="http://schemas.openxmlformats.org/drawingml/2006/picture">
+                  <pic:nvPicPr>
+                    <pic:cNvPr id="0" name="inset_final.png"/>
+                    <pic:cNvPicPr/>
+                  </pic:nvPicPr>
+                  <pic:blipFill>
+                    <a:blip r:embed="rId66" cstate="print">
+                      <a:extLst>
+                        <a:ext uri="{28A0092B-C50C-407E-A947-70E740481C1C}">
+                          <a14:useLocalDpi xmlns:a14="http://schemas.microsoft.com/office/drawing/2010/main" val="0"/>
+                        </a:ext>
+                      </a:extLst>
+                    </a:blip>
+                    <a:stretch>
+                      <a:fillRect/>
+                    </a:stretch>
+                  </pic:blipFill>
+                  <pic:spPr>
+                    <a:xfrm>
+                      <a:off x="0" y="0"/>
+                      <a:ext cx="2229079" cy="2054371"/>
+                    </a:xfrm>
+                    <a:prstGeom prst="rect">
+                      <a:avLst/>
+                    </a:prstGeom>
+                  </pic:spPr>
+                </pic:pic>
+              </a:graphicData>
+            </a:graphic>
+          </wp:inline>
+        </w:drawing>
+      </w:r>
+      <w:r>
+        <w:rPr>
+          <w:b/>
+          <w:color w:val="074F6A" w:themeColor="accent4" w:themeShade="80"/>
+          <w:sz w:val="18"/>
+        </w:rPr>
+        <w:t xml:space="preserve">                                           </w:t>
+      </w:r>
+    </w:p>
+    <w:p>
+      <w:pPr>
+        <w:keepNext/>
+      </w:pPr>
+    </w:p>
+    <w:p>
+      <w:pPr>
+        <w:jc w:val="both"/>
+        <w:rPr>
+          <w:rFonts w:ascii="Times New Roman" w:hAnsi="Times New Roman" w:cs="Times New Roman"/>
+          <w:szCs w:val="23"/>
+        </w:rPr>
+      </w:pPr>
+    </w:p>
+    <w:p>
+      <w:pPr>
+        <w:jc w:val="both"/>
+        <w:rPr>
+          <w:rFonts w:ascii="Times New Roman" w:hAnsi="Times New Roman" w:cs="Times New Roman"/>
+          <w:szCs w:val="23"/>
+        </w:rPr>
+      </w:pPr>
+      <w:r>
+        <w:rPr>
+          <w:rFonts w:ascii="Times New Roman" w:hAnsi="Times New Roman" w:cs="Times New Roman"/>
+          <w:szCs w:val="23"/>
+        </w:rPr>
+        <w:lastRenderedPageBreak/>
+        <w:t xml:space="preserve">Εξετάστηκε επίσης ο χρόνος κατασκεύης του καταλόγου με εισαγωγή των στοιχείων ένα ένα για διαφορετικό αριθμό </w:t>
+      </w:r>
+      <w:r>
+        <w:rPr>
+          <w:rFonts w:ascii="Times New Roman" w:hAnsi="Times New Roman" w:cs="Times New Roman"/>
+          <w:szCs w:val="23"/>
+          <w:lang w:val="en-US"/>
+        </w:rPr>
+        <w:t>records</w:t>
+      </w:r>
+      <w:r>
+        <w:rPr>
+          <w:rFonts w:ascii="Times New Roman" w:hAnsi="Times New Roman" w:cs="Times New Roman"/>
+          <w:szCs w:val="23"/>
+        </w:rPr>
+        <w:t xml:space="preserve"> </w:t>
+      </w:r>
+      <w:r>
+        <w:rPr>
+          <w:rFonts w:ascii="Times New Roman" w:hAnsi="Times New Roman" w:cs="Times New Roman"/>
+          <w:szCs w:val="23"/>
+        </w:rPr>
+        <w:t>κάθε φορά. Με αυτό τον τρόπο</w:t>
+      </w:r>
+      <w:r>
+        <w:t xml:space="preserve"> </w:t>
+      </w:r>
+      <w:r>
+        <w:rPr>
+          <w:rFonts w:ascii="Times New Roman" w:hAnsi="Times New Roman" w:cs="Times New Roman"/>
+        </w:rPr>
+        <w:t>γίνεται</w:t>
+      </w:r>
+      <w:r>
+        <w:rPr>
+          <w:rFonts w:ascii="Times New Roman" w:hAnsi="Times New Roman" w:cs="Times New Roman"/>
+          <w:szCs w:val="23"/>
+        </w:rPr>
+        <w:t xml:space="preserve"> εμφανής η προοδευτική αύξηση του χρόνου κατασκευής όσο αυξάνεται ο αριθμός των </w:t>
+      </w:r>
+      <w:r>
+        <w:rPr>
+          <w:rFonts w:ascii="Times New Roman" w:hAnsi="Times New Roman" w:cs="Times New Roman"/>
+          <w:szCs w:val="23"/>
+        </w:rPr>
+        <w:t xml:space="preserve">εγγραφών </w:t>
+      </w:r>
+      <w:r>
+        <w:rPr>
+          <w:rFonts w:ascii="Times New Roman" w:hAnsi="Times New Roman" w:cs="Times New Roman"/>
+          <w:szCs w:val="23"/>
+        </w:rPr>
+        <w:t>στο datafile. Ακολουθεί πίνακας ενδεικτικών αποτελεσμάτων:</w:t>
+      </w:r>
+    </w:p>
+    <w:tbl>
+      <w:tblPr>
+        <w:tblStyle w:val="TableGrid"/>
+        <w:tblpPr w:leftFromText="180" w:rightFromText="180" w:vertAnchor="text" w:horzAnchor="margin" w:tblpY="30"/>
+        <w:tblW w:w="7848" w:type="dxa"/>
+        <w:tblLook w:val="04A0" w:firstRow="1" w:lastRow="0" w:firstColumn="1" w:lastColumn="0" w:noHBand="0" w:noVBand="1"/>
+      </w:tblPr>
+      <w:tblGrid>
+        <w:gridCol w:w="3758"/>
+        <w:gridCol w:w="4090"/>
+      </w:tblGrid>
+      <w:tr>
+        <w:tc>
+          <w:tcPr>
+            <w:tcW w:w="3758" w:type="dxa"/>
+          </w:tcPr>
+          <w:p>
+            <w:pPr>
+              <w:jc w:val="center"/>
+              <w:rPr>
+                <w:rFonts w:ascii="Times New Roman" w:hAnsi="Times New Roman" w:cs="Times New Roman"/>
+                <w:b/>
+                <w:color w:val="4EA72E" w:themeColor="accent6"/>
+                <w:sz w:val="24"/>
+                <w:szCs w:val="24"/>
+                <w:lang w:val="en-US"/>
+              </w:rPr>
+            </w:pPr>
+            <w:r>
+              <w:rPr>
+                <w:rFonts w:ascii="Times New Roman" w:hAnsi="Times New Roman" w:cs="Times New Roman"/>
+                <w:b/>
+                <w:color w:val="4EA72E" w:themeColor="accent6"/>
+                <w:sz w:val="24"/>
+                <w:szCs w:val="24"/>
+              </w:rPr>
+              <w:t xml:space="preserve">Αριθμός Εγγραφών στο </w:t>
+            </w:r>
+            <w:proofErr w:type="spellStart"/>
+            <w:r>
+              <w:rPr>
+                <w:rFonts w:ascii="Times New Roman" w:hAnsi="Times New Roman" w:cs="Times New Roman"/>
+                <w:b/>
+                <w:color w:val="4EA72E" w:themeColor="accent6"/>
+                <w:sz w:val="24"/>
+                <w:szCs w:val="24"/>
+                <w:lang w:val="en-US"/>
+              </w:rPr>
+              <w:t>datafile</w:t>
+            </w:r>
+            <w:proofErr w:type="spellEnd"/>
+          </w:p>
+        </w:tc>
+        <w:tc>
+          <w:tcPr>
+            <w:tcW w:w="4090" w:type="dxa"/>
+          </w:tcPr>
+          <w:p>
+            <w:pPr>
+              <w:jc w:val="center"/>
+              <w:rPr>
+                <w:rFonts w:ascii="Times New Roman" w:hAnsi="Times New Roman" w:cs="Times New Roman"/>
+                <w:b/>
+                <w:color w:val="4EA72E" w:themeColor="accent6"/>
+                <w:sz w:val="24"/>
+                <w:szCs w:val="24"/>
+                <w:lang w:val="en-US"/>
+              </w:rPr>
+            </w:pPr>
+            <w:r>
+              <w:rPr>
+                <w:rFonts w:ascii="Times New Roman" w:hAnsi="Times New Roman" w:cs="Times New Roman"/>
+                <w:b/>
+                <w:color w:val="4EA72E" w:themeColor="accent6"/>
+                <w:sz w:val="24"/>
+                <w:szCs w:val="24"/>
+              </w:rPr>
+              <w:t xml:space="preserve">Χρόνος Κατεσκεύης </w:t>
+            </w:r>
+            <w:r>
+              <w:rPr>
+                <w:rFonts w:ascii="Times New Roman" w:hAnsi="Times New Roman" w:cs="Times New Roman"/>
+                <w:b/>
+                <w:color w:val="4EA72E" w:themeColor="accent6"/>
+                <w:sz w:val="24"/>
+                <w:szCs w:val="24"/>
+                <w:lang w:val="en-US"/>
+              </w:rPr>
+              <w:t>R*-tree</w:t>
+            </w:r>
+          </w:p>
+        </w:tc>
+      </w:tr>
+      <w:tr>
+        <w:tc>
+          <w:tcPr>
+            <w:tcW w:w="3758" w:type="dxa"/>
+          </w:tcPr>
+          <w:p>
+            <w:pPr>
+              <w:jc w:val="center"/>
+              <w:rPr>
+                <w:rFonts w:ascii="Times New Roman" w:hAnsi="Times New Roman" w:cs="Times New Roman"/>
+                <w:szCs w:val="24"/>
+                <w:lang w:val="en-US"/>
+              </w:rPr>
+            </w:pPr>
+          </w:p>
+        </w:tc>
+        <w:tc>
+          <w:tcPr>
+            <w:tcW w:w="4090" w:type="dxa"/>
+          </w:tcPr>
+          <w:p>
+            <w:pPr>
+              <w:rPr>
+                <w:rFonts w:ascii="Times New Roman" w:hAnsi="Times New Roman" w:cs="Times New Roman"/>
+                <w:szCs w:val="24"/>
+                <w:lang w:val="en-US"/>
+              </w:rPr>
+            </w:pPr>
+          </w:p>
+        </w:tc>
+      </w:tr>
+      <w:tr>
+        <w:tc>
+          <w:tcPr>
+            <w:tcW w:w="3758" w:type="dxa"/>
+          </w:tcPr>
+          <w:p>
+            <w:pPr>
+              <w:jc w:val="center"/>
+              <w:rPr>
+                <w:rFonts w:ascii="Times New Roman" w:hAnsi="Times New Roman" w:cs="Times New Roman"/>
+                <w:szCs w:val="24"/>
+                <w:lang w:val="en-US"/>
+              </w:rPr>
+            </w:pPr>
+          </w:p>
+        </w:tc>
+        <w:tc>
+          <w:tcPr>
+            <w:tcW w:w="4090" w:type="dxa"/>
+          </w:tcPr>
+          <w:p>
+            <w:pPr>
+              <w:jc w:val="center"/>
+              <w:rPr>
+                <w:rFonts w:ascii="Times New Roman" w:hAnsi="Times New Roman" w:cs="Times New Roman"/>
+                <w:szCs w:val="24"/>
+                <w:lang w:val="en-US"/>
+              </w:rPr>
+            </w:pPr>
+          </w:p>
+        </w:tc>
+      </w:tr>
+      <w:tr>
+        <w:tc>
+          <w:tcPr>
+            <w:tcW w:w="3758" w:type="dxa"/>
+          </w:tcPr>
+          <w:p>
+            <w:pPr>
+              <w:jc w:val="center"/>
+              <w:rPr>
+                <w:rFonts w:ascii="Times New Roman" w:hAnsi="Times New Roman" w:cs="Times New Roman"/>
+                <w:szCs w:val="24"/>
+                <w:lang w:val="en-US"/>
+              </w:rPr>
+            </w:pPr>
+          </w:p>
+        </w:tc>
+        <w:tc>
+          <w:tcPr>
+            <w:tcW w:w="4090" w:type="dxa"/>
+          </w:tcPr>
+          <w:p>
+            <w:pPr>
+              <w:jc w:val="center"/>
+              <w:rPr>
+                <w:rFonts w:ascii="Times New Roman" w:hAnsi="Times New Roman" w:cs="Times New Roman"/>
+                <w:szCs w:val="24"/>
+                <w:lang w:val="en-US"/>
+              </w:rPr>
+            </w:pPr>
+          </w:p>
+        </w:tc>
+      </w:tr>
+      <w:tr>
+        <w:tc>
+          <w:tcPr>
+            <w:tcW w:w="3758" w:type="dxa"/>
+          </w:tcPr>
+          <w:p>
+            <w:pPr>
+              <w:jc w:val="center"/>
+              <w:rPr>
+                <w:rFonts w:ascii="Times New Roman" w:hAnsi="Times New Roman" w:cs="Times New Roman"/>
+                <w:szCs w:val="24"/>
+                <w:lang w:val="en-US"/>
+              </w:rPr>
+            </w:pPr>
+          </w:p>
+        </w:tc>
+        <w:tc>
+          <w:tcPr>
+            <w:tcW w:w="4090" w:type="dxa"/>
+          </w:tcPr>
+          <w:p>
+            <w:pPr>
+              <w:jc w:val="center"/>
+              <w:rPr>
+                <w:rFonts w:ascii="Times New Roman" w:hAnsi="Times New Roman" w:cs="Times New Roman"/>
+                <w:szCs w:val="24"/>
+                <w:lang w:val="en-US"/>
+              </w:rPr>
+            </w:pPr>
+          </w:p>
+        </w:tc>
+      </w:tr>
+      <w:tr>
+        <w:tc>
+          <w:tcPr>
+            <w:tcW w:w="3758" w:type="dxa"/>
+          </w:tcPr>
+          <w:p>
+            <w:pPr>
+              <w:jc w:val="center"/>
+              <w:rPr>
+                <w:rFonts w:ascii="Times New Roman" w:hAnsi="Times New Roman" w:cs="Times New Roman"/>
+                <w:szCs w:val="24"/>
+                <w:lang w:val="en-US"/>
+              </w:rPr>
+            </w:pPr>
+          </w:p>
+        </w:tc>
+        <w:tc>
+          <w:tcPr>
+            <w:tcW w:w="4090" w:type="dxa"/>
+          </w:tcPr>
+          <w:p>
+            <w:pPr>
+              <w:jc w:val="center"/>
+              <w:rPr>
+                <w:rFonts w:ascii="Times New Roman" w:hAnsi="Times New Roman" w:cs="Times New Roman"/>
+                <w:szCs w:val="24"/>
+                <w:lang w:val="en-US"/>
+              </w:rPr>
+            </w:pPr>
+          </w:p>
+        </w:tc>
+      </w:tr>
+      <w:tr>
+        <w:tc>
+          <w:tcPr>
+            <w:tcW w:w="3758" w:type="dxa"/>
+          </w:tcPr>
+          <w:p>
+            <w:pPr>
+              <w:jc w:val="center"/>
+              <w:rPr>
+                <w:rFonts w:ascii="Times New Roman" w:hAnsi="Times New Roman" w:cs="Times New Roman"/>
+                <w:szCs w:val="24"/>
+                <w:lang w:val="en-US"/>
+              </w:rPr>
+            </w:pPr>
+          </w:p>
+        </w:tc>
+        <w:tc>
+          <w:tcPr>
+            <w:tcW w:w="4090" w:type="dxa"/>
+          </w:tcPr>
+          <w:p>
+            <w:pPr>
+              <w:jc w:val="center"/>
+              <w:rPr>
+                <w:rFonts w:ascii="Times New Roman" w:hAnsi="Times New Roman" w:cs="Times New Roman"/>
+                <w:szCs w:val="24"/>
+                <w:lang w:val="en-US"/>
+              </w:rPr>
+            </w:pPr>
+          </w:p>
+        </w:tc>
+      </w:tr>
+    </w:tbl>
+    <w:p>
+      <w:pPr>
+        <w:jc w:val="both"/>
+        <w:rPr>
+          <w:rFonts w:ascii="Times New Roman" w:hAnsi="Times New Roman" w:cs="Times New Roman"/>
+          <w:szCs w:val="23"/>
+        </w:rPr>
+      </w:pPr>
+    </w:p>
+    <w:p>
+      <w:pPr>
         <w:jc w:val="both"/>
         <w:rPr>
           <w:rFonts w:ascii="Times New Roman" w:hAnsi="Times New Roman" w:cs="Times New Roman"/>
@@ -15887,6 +17465,75 @@
           <w:szCs w:val="23"/>
         </w:rPr>
       </w:pPr>
+    </w:p>
+    <w:p>
+      <w:pPr>
+        <w:rPr>
+          <w:rFonts w:ascii="Times New Roman" w:hAnsi="Times New Roman" w:cs="Times New Roman"/>
+          <w:lang w:val="en-US"/>
+        </w:rPr>
+      </w:pPr>
+    </w:p>
+    <w:p>
+      <w:pPr>
+        <w:rPr>
+          <w:rFonts w:ascii="Times New Roman" w:hAnsi="Times New Roman" w:cs="Times New Roman"/>
+          <w:lang w:val="en-US"/>
+        </w:rPr>
+      </w:pPr>
+    </w:p>
+    <w:p>
+      <w:pPr>
+        <w:rPr>
+          <w:rFonts w:ascii="Times New Roman" w:hAnsi="Times New Roman" w:cs="Times New Roman"/>
+          <w:lang w:val="en-US"/>
+        </w:rPr>
+      </w:pPr>
+    </w:p>
+    <w:p>
+      <w:pPr>
+        <w:ind w:left="270"/>
+        <w:jc w:val="both"/>
+        <w:rPr>
+          <w:rFonts w:ascii="Times New Roman" w:hAnsi="Times New Roman" w:cs="Times New Roman"/>
+          <w:color w:val="0B769F" w:themeColor="accent4" w:themeShade="BF"/>
+          <w:sz w:val="24"/>
+          <w:szCs w:val="23"/>
+          <w:u w:val="single"/>
+        </w:rPr>
+      </w:pPr>
+      <w:r>
+        <w:rPr>
+          <w:rFonts w:ascii="Times New Roman" w:hAnsi="Times New Roman" w:cs="Times New Roman"/>
+          <w:color w:val="0B769F" w:themeColor="accent4" w:themeShade="BF"/>
+          <w:sz w:val="24"/>
+          <w:szCs w:val="23"/>
+          <w:u w:val="single"/>
+        </w:rPr>
+        <w:t>5.</w:t>
+      </w:r>
+      <w:r>
+        <w:rPr>
+          <w:rFonts w:ascii="Times New Roman" w:hAnsi="Times New Roman" w:cs="Times New Roman"/>
+          <w:color w:val="0B769F" w:themeColor="accent4" w:themeShade="BF"/>
+          <w:sz w:val="24"/>
+          <w:szCs w:val="23"/>
+          <w:u w:val="single"/>
+        </w:rPr>
+        <w:t>Διαγραφή</w:t>
+      </w:r>
+      <w:bookmarkStart w:id="1" w:name="_GoBack"/>
+      <w:bookmarkEnd w:id="1"/>
+      <w:r>
+        <w:rPr>
+          <w:rFonts w:ascii="Times New Roman" w:hAnsi="Times New Roman" w:cs="Times New Roman"/>
+          <w:color w:val="0B769F" w:themeColor="accent4" w:themeShade="BF"/>
+          <w:sz w:val="24"/>
+          <w:szCs w:val="23"/>
+          <w:u w:val="single"/>
+        </w:rPr>
+        <w:t xml:space="preserve"> Εγγραφής</w:t>
+      </w:r>
     </w:p>
     <w:p>
       <w:pPr>
@@ -16327,7 +17974,7 @@
                     <pic:cNvPicPr/>
                   </pic:nvPicPr>
                   <pic:blipFill>
-                    <a:blip r:embed="rId59">
+                    <a:blip r:embed="rId67">
                       <a:extLst>
                         <a:ext uri="{28A0092B-C50C-407E-A947-70E740481C1C}">
                           <a14:useLocalDpi xmlns:a14="http://schemas.microsoft.com/office/drawing/2010/main" val="0"/>
@@ -17589,7 +19236,7 @@
                     <pic:cNvPicPr/>
                   </pic:nvPicPr>
                   <pic:blipFill>
-                    <a:blip r:embed="rId60" cstate="print">
+                    <a:blip r:embed="rId68" cstate="print">
                       <a:extLst>
                         <a:ext uri="{28A0092B-C50C-407E-A947-70E740481C1C}">
                           <a14:useLocalDpi xmlns:a14="http://schemas.microsoft.com/office/drawing/2010/main" val="0"/>
@@ -18986,7 +20633,7 @@
                     <pic:cNvPicPr/>
                   </pic:nvPicPr>
                   <pic:blipFill>
-                    <a:blip r:embed="rId61">
+                    <a:blip r:embed="rId69">
                       <a:extLst>
                         <a:ext uri="{28A0092B-C50C-407E-A947-70E740481C1C}">
                           <a14:useLocalDpi xmlns:a14="http://schemas.microsoft.com/office/drawing/2010/main" val="0"/>
@@ -19049,7 +20696,7 @@
                     <pic:cNvPicPr/>
                   </pic:nvPicPr>
                   <pic:blipFill>
-                    <a:blip r:embed="rId62">
+                    <a:blip r:embed="rId70">
                       <a:extLst>
                         <a:ext uri="{28A0092B-C50C-407E-A947-70E740481C1C}">
                           <a14:useLocalDpi xmlns:a14="http://schemas.microsoft.com/office/drawing/2010/main" val="0"/>
@@ -22053,7 +23700,7 @@
                     <pic:cNvPicPr/>
                   </pic:nvPicPr>
                   <pic:blipFill>
-                    <a:blip r:embed="rId63">
+                    <a:blip r:embed="rId71">
                       <a:extLst>
                         <a:ext uri="{28A0092B-C50C-407E-A947-70E740481C1C}">
                           <a14:useLocalDpi xmlns:a14="http://schemas.microsoft.com/office/drawing/2010/main" val="0"/>
@@ -22388,7 +24035,7 @@
                     <pic:cNvPicPr/>
                   </pic:nvPicPr>
                   <pic:blipFill>
-                    <a:blip r:embed="rId64">
+                    <a:blip r:embed="rId72">
                       <a:extLst>
                         <a:ext uri="{28A0092B-C50C-407E-A947-70E740481C1C}">
                           <a14:useLocalDpi xmlns:a14="http://schemas.microsoft.com/office/drawing/2010/main" val="0"/>
@@ -22451,7 +24098,7 @@
                     <pic:cNvPicPr/>
                   </pic:nvPicPr>
                   <pic:blipFill>
-                    <a:blip r:embed="rId65">
+                    <a:blip r:embed="rId73">
                       <a:extLst>
                         <a:ext uri="{28A0092B-C50C-407E-A947-70E740481C1C}">
                           <a14:useLocalDpi xmlns:a14="http://schemas.microsoft.com/office/drawing/2010/main" val="0"/>
@@ -22502,7 +24149,7 @@
                     <pic:cNvPicPr/>
                   </pic:nvPicPr>
                   <pic:blipFill>
-                    <a:blip r:embed="rId66">
+                    <a:blip r:embed="rId74">
                       <a:extLst>
                         <a:ext uri="{28A0092B-C50C-407E-A947-70E740481C1C}">
                           <a14:useLocalDpi xmlns:a14="http://schemas.microsoft.com/office/drawing/2010/main" val="0"/>
@@ -22554,7 +24201,7 @@
                     <pic:cNvPicPr/>
                   </pic:nvPicPr>
                   <pic:blipFill>
-                    <a:blip r:embed="rId67">
+                    <a:blip r:embed="rId75">
                       <a:extLst>
                         <a:ext uri="{28A0092B-C50C-407E-A947-70E740481C1C}">
                           <a14:useLocalDpi xmlns:a14="http://schemas.microsoft.com/office/drawing/2010/main" val="0"/>
@@ -23584,6 +25231,92 @@
     </w:lvl>
   </w:abstractNum>
   <w:abstractNum w:abstractNumId="8">
+    <w:nsid w:val="50FD460C"/>
+    <w:multiLevelType w:val="hybridMultilevel"/>
+    <w:tmpl w:val="2C12120C"/>
+    <w:lvl w:ilvl="0" w:tplc="0409000F">
+      <w:start w:val="1"/>
+      <w:numFmt w:val="decimal"/>
+      <w:lvlText w:val="%1."/>
+      <w:lvlJc w:val="left"/>
+      <w:pPr>
+        <w:ind w:left="630" w:hanging="360"/>
+      </w:pPr>
+    </w:lvl>
+    <w:lvl w:ilvl="1" w:tplc="04090019" w:tentative="1">
+      <w:start w:val="1"/>
+      <w:numFmt w:val="lowerLetter"/>
+      <w:lvlText w:val="%2."/>
+      <w:lvlJc w:val="left"/>
+      <w:pPr>
+        <w:ind w:left="1350" w:hanging="360"/>
+      </w:pPr>
+    </w:lvl>
+    <w:lvl w:ilvl="2" w:tplc="0409001B" w:tentative="1">
+      <w:start w:val="1"/>
+      <w:numFmt w:val="lowerRoman"/>
+      <w:lvlText w:val="%3."/>
+      <w:lvlJc w:val="right"/>
+      <w:pPr>
+        <w:ind w:left="2070" w:hanging="180"/>
+      </w:pPr>
+    </w:lvl>
+    <w:lvl w:ilvl="3" w:tplc="0409000F" w:tentative="1">
+      <w:start w:val="1"/>
+      <w:numFmt w:val="decimal"/>
+      <w:lvlText w:val="%4."/>
+      <w:lvlJc w:val="left"/>
+      <w:pPr>
+        <w:ind w:left="2790" w:hanging="360"/>
+      </w:pPr>
+    </w:lvl>
+    <w:lvl w:ilvl="4" w:tplc="04090019" w:tentative="1">
+      <w:start w:val="1"/>
+      <w:numFmt w:val="lowerLetter"/>
+      <w:lvlText w:val="%5."/>
+      <w:lvlJc w:val="left"/>
+      <w:pPr>
+        <w:ind w:left="3510" w:hanging="360"/>
+      </w:pPr>
+    </w:lvl>
+    <w:lvl w:ilvl="5" w:tplc="0409001B" w:tentative="1">
+      <w:start w:val="1"/>
+      <w:numFmt w:val="lowerRoman"/>
+      <w:lvlText w:val="%6."/>
+      <w:lvlJc w:val="right"/>
+      <w:pPr>
+        <w:ind w:left="4230" w:hanging="180"/>
+      </w:pPr>
+    </w:lvl>
+    <w:lvl w:ilvl="6" w:tplc="0409000F" w:tentative="1">
+      <w:start w:val="1"/>
+      <w:numFmt w:val="decimal"/>
+      <w:lvlText w:val="%7."/>
+      <w:lvlJc w:val="left"/>
+      <w:pPr>
+        <w:ind w:left="4950" w:hanging="360"/>
+      </w:pPr>
+    </w:lvl>
+    <w:lvl w:ilvl="7" w:tplc="04090019" w:tentative="1">
+      <w:start w:val="1"/>
+      <w:numFmt w:val="lowerLetter"/>
+      <w:lvlText w:val="%8."/>
+      <w:lvlJc w:val="left"/>
+      <w:pPr>
+        <w:ind w:left="5670" w:hanging="360"/>
+      </w:pPr>
+    </w:lvl>
+    <w:lvl w:ilvl="8" w:tplc="0409001B" w:tentative="1">
+      <w:start w:val="1"/>
+      <w:numFmt w:val="lowerRoman"/>
+      <w:lvlText w:val="%9."/>
+      <w:lvlJc w:val="right"/>
+      <w:pPr>
+        <w:ind w:left="6390" w:hanging="180"/>
+      </w:pPr>
+    </w:lvl>
+  </w:abstractNum>
+  <w:abstractNum w:abstractNumId="9">
     <w:nsid w:val="55F26910"/>
     <w:multiLevelType w:val="hybridMultilevel"/>
     <w:tmpl w:val="A01CE71E"/>
@@ -23696,7 +25429,7 @@
       </w:rPr>
     </w:lvl>
   </w:abstractNum>
-  <w:abstractNum w:abstractNumId="9">
+  <w:abstractNum w:abstractNumId="10">
     <w:nsid w:val="56FB17D9"/>
     <w:multiLevelType w:val="hybridMultilevel"/>
     <w:tmpl w:val="05284EA8"/>
@@ -23809,7 +25542,7 @@
       </w:rPr>
     </w:lvl>
   </w:abstractNum>
-  <w:abstractNum w:abstractNumId="10">
+  <w:abstractNum w:abstractNumId="11">
     <w:nsid w:val="5B3D0914"/>
     <w:multiLevelType w:val="hybridMultilevel"/>
     <w:tmpl w:val="2E6409AC"/>
@@ -23922,7 +25655,7 @@
       </w:rPr>
     </w:lvl>
   </w:abstractNum>
-  <w:abstractNum w:abstractNumId="11">
+  <w:abstractNum w:abstractNumId="12">
     <w:nsid w:val="5FEB79E5"/>
     <w:multiLevelType w:val="hybridMultilevel"/>
     <w:tmpl w:val="522A7C42"/>
@@ -24035,7 +25768,7 @@
       </w:rPr>
     </w:lvl>
   </w:abstractNum>
-  <w:abstractNum w:abstractNumId="12">
+  <w:abstractNum w:abstractNumId="13">
     <w:nsid w:val="6E6B5927"/>
     <w:multiLevelType w:val="hybridMultilevel"/>
     <w:tmpl w:val="11F8C250"/>
@@ -24148,7 +25881,7 @@
       </w:rPr>
     </w:lvl>
   </w:abstractNum>
-  <w:abstractNum w:abstractNumId="13">
+  <w:abstractNum w:abstractNumId="14">
     <w:nsid w:val="7C5F1EF5"/>
     <w:multiLevelType w:val="hybridMultilevel"/>
     <w:tmpl w:val="9F44A036"/>
@@ -24271,10 +26004,10 @@
     <w:abstractNumId w:val="4"/>
   </w:num>
   <w:num w:numId="4">
-    <w:abstractNumId w:val="12"/>
+    <w:abstractNumId w:val="13"/>
   </w:num>
   <w:num w:numId="5">
-    <w:abstractNumId w:val="11"/>
+    <w:abstractNumId w:val="12"/>
   </w:num>
   <w:num w:numId="6">
     <w:abstractNumId w:val="3"/>
@@ -24286,22 +26019,25 @@
     <w:abstractNumId w:val="0"/>
   </w:num>
   <w:num w:numId="9">
+    <w:abstractNumId w:val="10"/>
+  </w:num>
+  <w:num w:numId="10">
+    <w:abstractNumId w:val="11"/>
+  </w:num>
+  <w:num w:numId="11">
     <w:abstractNumId w:val="9"/>
   </w:num>
-  <w:num w:numId="10">
-    <w:abstractNumId w:val="10"/>
-  </w:num>
-  <w:num w:numId="11">
-    <w:abstractNumId w:val="8"/>
-  </w:num>
   <w:num w:numId="12">
-    <w:abstractNumId w:val="13"/>
+    <w:abstractNumId w:val="14"/>
   </w:num>
   <w:num w:numId="13">
     <w:abstractNumId w:val="5"/>
   </w:num>
   <w:num w:numId="14">
     <w:abstractNumId w:val="6"/>
+  </w:num>
+  <w:num w:numId="15">
+    <w:abstractNumId w:val="8"/>
   </w:num>
 </w:numbering>
 </file>
@@ -25133,6 +26869,25 @@
       <w:szCs w:val="20"/>
     </w:rPr>
   </w:style>
+  <w:style w:type="paragraph" w:styleId="Caption">
+    <w:name w:val="caption"/>
+    <w:basedOn w:val="Normal"/>
+    <w:next w:val="Normal"/>
+    <w:uiPriority w:val="35"/>
+    <w:unhideWhenUsed/>
+    <w:qFormat/>
+    <w:rsid w:val="00977CF5"/>
+    <w:pPr>
+      <w:spacing w:after="200" w:line="240" w:lineRule="auto"/>
+    </w:pPr>
+    <w:rPr>
+      <w:b/>
+      <w:bCs/>
+      <w:color w:val="156082" w:themeColor="accent1"/>
+      <w:sz w:val="18"/>
+      <w:szCs w:val="18"/>
+    </w:rPr>
+  </w:style>
 </w:styles>
 </file>
 
@@ -25963,6 +27718,25 @@
       <w:szCs w:val="20"/>
     </w:rPr>
   </w:style>
+  <w:style w:type="paragraph" w:styleId="Caption">
+    <w:name w:val="caption"/>
+    <w:basedOn w:val="Normal"/>
+    <w:next w:val="Normal"/>
+    <w:uiPriority w:val="35"/>
+    <w:unhideWhenUsed/>
+    <w:qFormat/>
+    <w:rsid w:val="00977CF5"/>
+    <w:pPr>
+      <w:spacing w:after="200" w:line="240" w:lineRule="auto"/>
+    </w:pPr>
+    <w:rPr>
+      <w:b/>
+      <w:bCs/>
+      <w:color w:val="156082" w:themeColor="accent1"/>
+      <w:sz w:val="18"/>
+      <w:szCs w:val="18"/>
+    </w:rPr>
+  </w:style>
 </w:styles>
 </file>
 
@@ -26255,7 +28029,7 @@
   <a:extraClrSchemeLst/>
   <a:extLst>
     <a:ext uri="{05A4C25C-085E-4340-85A3-A5531E510DB2}">
-      <thm15:themeFamily xmlns:thm15="http://schemas.microsoft.com/office/thememl/2012/main" xmlns="" name="Office Theme" id="{62F939B6-93AF-4DB8-9C6B-D6C7DFDC589F}" vid="{4A3C46E8-61CC-4603-A589-7422A47A8E4A}"/>
+      <thm15:themeFamily xmlns="" xmlns:thm15="http://schemas.microsoft.com/office/thememl/2012/main" name="Office Theme" id="{62F939B6-93AF-4DB8-9C6B-D6C7DFDC589F}" vid="{4A3C46E8-61CC-4603-A589-7422A47A8E4A}"/>
     </a:ext>
   </a:extLst>
 </a:theme>
@@ -26266,7 +28040,7 @@
 </file>
 
 <file path=customXml/itemProps1.xml><?xml version="1.0" encoding="utf-8"?>
-<ds:datastoreItem xmlns:ds="http://schemas.openxmlformats.org/officeDocument/2006/customXml" ds:itemID="{8C1CB5E7-39AE-42A4-A968-C844B199C61C}">
+<ds:datastoreItem xmlns:ds="http://schemas.openxmlformats.org/officeDocument/2006/customXml" ds:itemID="{E350E459-B23D-4E00-9782-81CBE65DB9A9}">
   <ds:schemaRefs>
     <ds:schemaRef ds:uri="http://schemas.openxmlformats.org/officeDocument/2006/bibliography"/>
   </ds:schemaRefs>

</xml_diff>